<commit_message>
Added LIft Curve Explaination
</commit_message>
<xml_diff>
--- a/paper/term-paper-wine.docx
+++ b/paper/term-paper-wine.docx
@@ -58,23 +58,7 @@
           <w:sz w:val="20"/>
           <w:szCs w:val="20"/>
         </w:rPr>
-        <w:t xml:space="preserve"> Chen (zc2194), Stanley </w:t>
-      </w:r>
-      <w:proofErr w:type="spellStart"/>
-      <w:r>
-        <w:rPr>
-          <w:sz w:val="20"/>
-          <w:szCs w:val="20"/>
-        </w:rPr>
-        <w:t>Sukanto</w:t>
-      </w:r>
-      <w:proofErr w:type="spellEnd"/>
-      <w:r>
-        <w:rPr>
-          <w:sz w:val="20"/>
-          <w:szCs w:val="20"/>
-        </w:rPr>
-        <w:t xml:space="preserve"> (ss14358), David </w:t>
+        <w:t xml:space="preserve"> Chen (zc2194), Stanley Sukanto (ss14358), David </w:t>
       </w:r>
       <w:proofErr w:type="spellStart"/>
       <w:r>
@@ -1196,13 +1180,13 @@
           <w:sz w:val="20"/>
           <w:szCs w:val="20"/>
         </w:rPr>
-      </w:r>
-      <w:r>
-        <w:rPr>
-          <w:sz w:val="20"/>
-          <w:szCs w:val="20"/>
-        </w:rPr>
         <w:instrText xml:space="preserve"> \* MERGEFORMAT </w:instrText>
+      </w:r>
+      <w:r>
+        <w:rPr>
+          <w:sz w:val="20"/>
+          <w:szCs w:val="20"/>
+        </w:rPr>
       </w:r>
       <w:r>
         <w:rPr>
@@ -1318,22 +1302,14 @@
           <w:sz w:val="20"/>
           <w:szCs w:val="20"/>
         </w:rPr>
-        <w:instrText xml:space="preserve"> REF _Ref57964649 \h </w:instrText>
-      </w:r>
-      <w:r>
-        <w:rPr>
-          <w:rFonts w:eastAsiaTheme="minorHAnsi"/>
-          <w:sz w:val="20"/>
-          <w:szCs w:val="20"/>
-        </w:rPr>
-      </w:r>
-      <w:r>
-        <w:rPr>
-          <w:rFonts w:eastAsiaTheme="minorHAnsi"/>
-          <w:sz w:val="20"/>
-          <w:szCs w:val="20"/>
-        </w:rPr>
-        <w:instrText xml:space="preserve"> \* MERGEFORMAT </w:instrText>
+        <w:instrText xml:space="preserve"> REF _Ref57964649 \h  \* MERGEFORMAT </w:instrText>
+      </w:r>
+      <w:r>
+        <w:rPr>
+          <w:rFonts w:eastAsiaTheme="minorHAnsi"/>
+          <w:sz w:val="20"/>
+          <w:szCs w:val="20"/>
+        </w:rPr>
       </w:r>
       <w:r>
         <w:rPr>
@@ -1483,22 +1459,14 @@
           <w:sz w:val="20"/>
           <w:szCs w:val="20"/>
         </w:rPr>
-        <w:instrText xml:space="preserve"> REF _Ref57964779 \h </w:instrText>
-      </w:r>
-      <w:r>
-        <w:rPr>
-          <w:rFonts w:eastAsiaTheme="minorHAnsi"/>
-          <w:sz w:val="20"/>
-          <w:szCs w:val="20"/>
-        </w:rPr>
-      </w:r>
-      <w:r>
-        <w:rPr>
-          <w:rFonts w:eastAsiaTheme="minorHAnsi"/>
-          <w:sz w:val="20"/>
-          <w:szCs w:val="20"/>
-        </w:rPr>
-        <w:instrText xml:space="preserve"> \* MERGEFORMAT </w:instrText>
+        <w:instrText xml:space="preserve"> REF _Ref57964779 \h  \* MERGEFORMAT </w:instrText>
+      </w:r>
+      <w:r>
+        <w:rPr>
+          <w:rFonts w:eastAsiaTheme="minorHAnsi"/>
+          <w:sz w:val="20"/>
+          <w:szCs w:val="20"/>
+        </w:rPr>
       </w:r>
       <w:r>
         <w:rPr>
@@ -2426,6 +2394,33 @@
           <w:sz w:val="20"/>
           <w:szCs w:val="20"/>
         </w:rPr>
+        <w:fldChar w:fldCharType="begin"/>
+      </w:r>
+      <w:r>
+        <w:rPr>
+          <w:rFonts w:eastAsiaTheme="minorHAnsi"/>
+          <w:noProof/>
+          <w:sz w:val="20"/>
+          <w:szCs w:val="20"/>
+        </w:rPr>
+        <w:instrText xml:space="preserve"> INCLUDEPICTURE  "https://lh6.googleusercontent.com/Ducr6YEk-KfWPnVGGltK95aRfoj85SOzlmkIHtwQO2bfhRRoUWM3l_zIZd_9JqmCMh_1zMffpXGEY-KlJTv1c99Z9OKul1DY1mFwwd1MA9D2H5M5lS2rZZZ82VlJMrFbXh4CWTLW" \* MERGEFORMATINET </w:instrText>
+      </w:r>
+      <w:r>
+        <w:rPr>
+          <w:rFonts w:eastAsiaTheme="minorHAnsi"/>
+          <w:noProof/>
+          <w:sz w:val="20"/>
+          <w:szCs w:val="20"/>
+        </w:rPr>
+        <w:fldChar w:fldCharType="separate"/>
+      </w:r>
+      <w:r>
+        <w:rPr>
+          <w:rFonts w:eastAsiaTheme="minorHAnsi"/>
+          <w:noProof/>
+          <w:sz w:val="20"/>
+          <w:szCs w:val="20"/>
+        </w:rPr>
         <w:pict w14:anchorId="0164634B">
           <v:shapetype id="_x0000_t75" coordsize="21600,21600" o:spt="75" o:preferrelative="t" path="m@4@5l@4@11@9@11@9@5xe" filled="f" stroked="f">
             <v:stroke joinstyle="miter"/>
@@ -2446,7 +2441,7 @@
             <v:path o:extrusionok="f" gradientshapeok="t" o:connecttype="rect"/>
             <o:lock v:ext="edit" aspectratio="t"/>
           </v:shapetype>
-          <v:shape id="_x0000_i1034" type="#_x0000_t75" alt="" style="width:190.6pt;height:138.7pt;mso-width-percent:0;mso-height-percent:0;mso-width-percent:0;mso-height-percent:0">
+          <v:shape id="_x0000_i1025" type="#_x0000_t75" alt="" style="width:190.75pt;height:138.65pt;mso-width-percent:0;mso-height-percent:0;mso-width-percent:0;mso-height-percent:0">
             <v:imagedata r:id="rId9" r:href="rId10"/>
           </v:shape>
         </w:pict>
@@ -2454,6 +2449,7 @@
       <w:r>
         <w:rPr>
           <w:rFonts w:eastAsiaTheme="minorHAnsi"/>
+          <w:noProof/>
           <w:sz w:val="20"/>
           <w:szCs w:val="20"/>
         </w:rPr>
@@ -2465,6 +2461,14 @@
           <w:sz w:val="20"/>
           <w:szCs w:val="20"/>
         </w:rPr>
+        <w:fldChar w:fldCharType="end"/>
+      </w:r>
+      <w:r>
+        <w:rPr>
+          <w:rFonts w:eastAsiaTheme="minorHAnsi"/>
+          <w:sz w:val="20"/>
+          <w:szCs w:val="20"/>
+        </w:rPr>
         <w:fldChar w:fldCharType="begin"/>
       </w:r>
       <w:r>
@@ -2490,11 +2494,47 @@
           <w:sz w:val="20"/>
           <w:szCs w:val="20"/>
         </w:rPr>
+        <w:fldChar w:fldCharType="begin"/>
+      </w:r>
+      <w:r>
+        <w:rPr>
+          <w:rFonts w:eastAsiaTheme="minorHAnsi"/>
+          <w:noProof/>
+          <w:sz w:val="20"/>
+          <w:szCs w:val="20"/>
+        </w:rPr>
+        <w:instrText xml:space="preserve"> INCLUDEPICTURE  "https://lh6.googleusercontent.com/IM-IevcGAYYybgcd1-KGUmHYuVrvUt6LLB2qj7RGujpkSlNEIaBY2ugjuLw5h4fEPr3NF64CBqxAuFU_jTKzOEuFZjcTLN6bRXeUZ597Bkrgs2_SkhTWhxSiZFblN6SBZqyYWAdK" \* MERGEFORMATINET </w:instrText>
+      </w:r>
+      <w:r>
+        <w:rPr>
+          <w:rFonts w:eastAsiaTheme="minorHAnsi"/>
+          <w:noProof/>
+          <w:sz w:val="20"/>
+          <w:szCs w:val="20"/>
+        </w:rPr>
+        <w:fldChar w:fldCharType="separate"/>
+      </w:r>
+      <w:r>
+        <w:rPr>
+          <w:rFonts w:eastAsiaTheme="minorHAnsi"/>
+          <w:noProof/>
+          <w:sz w:val="20"/>
+          <w:szCs w:val="20"/>
+        </w:rPr>
         <w:pict w14:anchorId="07188E8C">
-          <v:shape id="_x0000_i1033" type="#_x0000_t75" alt="" style="width:190.6pt;height:138.7pt;mso-width-percent:0;mso-height-percent:0;mso-width-percent:0;mso-height-percent:0">
+          <v:shape id="_x0000_i1026" type="#_x0000_t75" alt="" style="width:190.75pt;height:138.65pt;mso-width-percent:0;mso-height-percent:0;mso-width-percent:0;mso-height-percent:0">
             <v:imagedata r:id="rId11" r:href="rId12"/>
           </v:shape>
         </w:pict>
+      </w:r>
+      <w:r>
+        <w:rPr>
+          <w:rFonts w:eastAsiaTheme="minorHAnsi"/>
+          <w:noProof/>
+          <w:sz w:val="20"/>
+          <w:szCs w:val="20"/>
+        </w:rPr>
+        <w:fldChar w:fldCharType="end"/>
       </w:r>
       <w:r>
         <w:rPr>
@@ -3526,15 +3566,7 @@
           <w:sz w:val="20"/>
           <w:szCs w:val="20"/>
         </w:rPr>
-        <w:t>s (</w:t>
-      </w:r>
-      <w:r>
-        <w:rPr>
-          <w:rFonts w:eastAsiaTheme="minorHAnsi"/>
-          <w:sz w:val="20"/>
-          <w:szCs w:val="20"/>
-        </w:rPr>
-        <w:t xml:space="preserve">appendix, </w:t>
+        <w:t xml:space="preserve">s (appendix, </w:t>
       </w:r>
       <w:r>
         <w:rPr>
@@ -3550,22 +3582,14 @@
           <w:sz w:val="20"/>
           <w:szCs w:val="20"/>
         </w:rPr>
-        <w:instrText xml:space="preserve"> REF _Ref57813275 \h </w:instrText>
-      </w:r>
-      <w:r>
-        <w:rPr>
-          <w:rFonts w:eastAsiaTheme="minorHAnsi"/>
-          <w:sz w:val="20"/>
-          <w:szCs w:val="20"/>
-        </w:rPr>
-      </w:r>
-      <w:r>
-        <w:rPr>
-          <w:rFonts w:eastAsiaTheme="minorHAnsi"/>
-          <w:sz w:val="20"/>
-          <w:szCs w:val="20"/>
-        </w:rPr>
-        <w:instrText xml:space="preserve"> \* MERGEFORMAT </w:instrText>
+        <w:instrText xml:space="preserve"> REF _Ref57813275 \h  \* MERGEFORMAT </w:instrText>
+      </w:r>
+      <w:r>
+        <w:rPr>
+          <w:rFonts w:eastAsiaTheme="minorHAnsi"/>
+          <w:sz w:val="20"/>
+          <w:szCs w:val="20"/>
+        </w:rPr>
       </w:r>
       <w:r>
         <w:rPr>
@@ -4609,22 +4633,14 @@
           <w:sz w:val="20"/>
           <w:szCs w:val="20"/>
         </w:rPr>
-        <w:instrText xml:space="preserve"> REF _Ref57962813 \h </w:instrText>
-      </w:r>
-      <w:r>
-        <w:rPr>
-          <w:rFonts w:eastAsiaTheme="minorHAnsi"/>
-          <w:sz w:val="20"/>
-          <w:szCs w:val="20"/>
-        </w:rPr>
-      </w:r>
-      <w:r>
-        <w:rPr>
-          <w:rFonts w:eastAsiaTheme="minorHAnsi"/>
-          <w:sz w:val="20"/>
-          <w:szCs w:val="20"/>
-        </w:rPr>
-        <w:instrText xml:space="preserve"> \* MERGEFORMAT </w:instrText>
+        <w:instrText xml:space="preserve"> REF _Ref57962813 \h  \* MERGEFORMAT </w:instrText>
+      </w:r>
+      <w:r>
+        <w:rPr>
+          <w:rFonts w:eastAsiaTheme="minorHAnsi"/>
+          <w:sz w:val="20"/>
+          <w:szCs w:val="20"/>
+        </w:rPr>
       </w:r>
       <w:r>
         <w:rPr>
@@ -6237,22 +6253,14 @@
           <w:sz w:val="20"/>
           <w:szCs w:val="20"/>
         </w:rPr>
-        <w:instrText xml:space="preserve"> REF _Ref57962256 \h </w:instrText>
-      </w:r>
-      <w:r>
-        <w:rPr>
-          <w:rFonts w:eastAsiaTheme="minorHAnsi"/>
-          <w:sz w:val="20"/>
-          <w:szCs w:val="20"/>
-        </w:rPr>
-      </w:r>
-      <w:r>
-        <w:rPr>
-          <w:rFonts w:eastAsiaTheme="minorHAnsi"/>
-          <w:sz w:val="20"/>
-          <w:szCs w:val="20"/>
-        </w:rPr>
-        <w:instrText xml:space="preserve"> \* MERGEFORMAT </w:instrText>
+        <w:instrText xml:space="preserve"> REF _Ref57962256 \h  \* MERGEFORMAT </w:instrText>
+      </w:r>
+      <w:r>
+        <w:rPr>
+          <w:rFonts w:eastAsiaTheme="minorHAnsi"/>
+          <w:sz w:val="20"/>
+          <w:szCs w:val="20"/>
+        </w:rPr>
       </w:r>
       <w:r>
         <w:rPr>
@@ -6394,116 +6402,124 @@
           <w:rFonts w:eastAsiaTheme="minorHAnsi"/>
           <w:sz w:val="20"/>
           <w:szCs w:val="20"/>
-          <w:highlight w:val="yellow"/>
-        </w:rPr>
-        <w:t>[Lift</w:t>
-      </w:r>
-      <w:r>
-        <w:rPr>
-          <w:rFonts w:eastAsiaTheme="minorHAnsi"/>
-          <w:sz w:val="20"/>
-          <w:szCs w:val="20"/>
-          <w:highlight w:val="yellow"/>
+        </w:rPr>
+        <w:t xml:space="preserve">The lift curve allows one to how much better a model is performing over simply randomly guessing. </w:t>
+      </w:r>
+      <w:r>
+        <w:rPr>
+          <w:rFonts w:eastAsiaTheme="minorHAnsi"/>
+          <w:sz w:val="20"/>
+          <w:szCs w:val="20"/>
+        </w:rPr>
+        <w:t xml:space="preserve">The y-axis of a lift curve, </w:t>
+      </w:r>
+      <w:r>
+        <w:rPr>
+          <w:rFonts w:eastAsiaTheme="minorHAnsi"/>
+          <w:sz w:val="20"/>
+          <w:szCs w:val="20"/>
+        </w:rPr>
+        <w:t>Lift</w:t>
+      </w:r>
+      <w:r>
+        <w:rPr>
+          <w:rFonts w:eastAsiaTheme="minorHAnsi"/>
+          <w:sz w:val="20"/>
+          <w:szCs w:val="20"/>
+        </w:rPr>
+        <w:t xml:space="preserve">, </w:t>
+      </w:r>
+      <w:r>
+        <w:rPr>
+          <w:rFonts w:eastAsiaTheme="minorHAnsi"/>
+          <w:sz w:val="20"/>
+          <w:szCs w:val="20"/>
+        </w:rPr>
+        <w:t>is obtained from dividing the hit rate of the model by the hit rate of a random classifier</w:t>
+      </w:r>
+      <w:r>
+        <w:rPr>
+          <w:rFonts w:eastAsiaTheme="minorHAnsi"/>
+          <w:sz w:val="20"/>
+          <w:szCs w:val="20"/>
+        </w:rPr>
+        <w:t xml:space="preserve"> at a particular point x</w:t>
+      </w:r>
+      <w:r>
+        <w:rPr>
+          <w:rFonts w:eastAsiaTheme="minorHAnsi"/>
+          <w:sz w:val="20"/>
+          <w:szCs w:val="20"/>
+        </w:rPr>
+        <w:t xml:space="preserve">. The x-axis of a lift curve is the percentage of the test population that is targeted. </w:t>
+      </w:r>
+      <w:r>
+        <w:rPr>
+          <w:rFonts w:eastAsiaTheme="minorHAnsi"/>
+          <w:sz w:val="20"/>
+          <w:szCs w:val="20"/>
+        </w:rPr>
+        <w:t xml:space="preserve">The lift curve is particularly useful when a firm faces a budgetary constraint, and is </w:t>
+      </w:r>
+      <w:r>
+        <w:rPr>
+          <w:rFonts w:eastAsiaTheme="minorHAnsi"/>
+          <w:sz w:val="20"/>
+          <w:szCs w:val="20"/>
+        </w:rPr>
+        <w:t>not able to target all</w:t>
+      </w:r>
+      <w:r>
+        <w:rPr>
+          <w:rFonts w:eastAsiaTheme="minorHAnsi"/>
+          <w:sz w:val="20"/>
+          <w:szCs w:val="20"/>
+        </w:rPr>
+        <w:t xml:space="preserve"> of the population. Assume that th</w:t>
+      </w:r>
+      <w:r>
+        <w:rPr>
+          <w:rFonts w:eastAsiaTheme="minorHAnsi"/>
+          <w:sz w:val="20"/>
+          <w:szCs w:val="20"/>
+        </w:rPr>
+        <w:t xml:space="preserve">ere is a new wine seller who wants to stock up on </w:t>
+      </w:r>
+      <w:proofErr w:type="spellStart"/>
+      <w:r>
+        <w:rPr>
+          <w:rFonts w:eastAsiaTheme="minorHAnsi"/>
+          <w:sz w:val="20"/>
+          <w:szCs w:val="20"/>
+        </w:rPr>
+        <w:t>vinho</w:t>
+      </w:r>
+      <w:proofErr w:type="spellEnd"/>
+      <w:r>
+        <w:rPr>
+          <w:rFonts w:eastAsiaTheme="minorHAnsi"/>
+          <w:sz w:val="20"/>
+          <w:szCs w:val="20"/>
         </w:rPr>
         <w:t xml:space="preserve"> </w:t>
       </w:r>
-      <w:r>
-        <w:rPr>
-          <w:rFonts w:eastAsiaTheme="minorHAnsi"/>
-          <w:sz w:val="20"/>
-          <w:szCs w:val="20"/>
-          <w:highlight w:val="yellow"/>
-        </w:rPr>
-        <w:t>discussion</w:t>
-      </w:r>
-      <w:r>
-        <w:rPr>
-          <w:rFonts w:eastAsiaTheme="minorHAnsi"/>
-          <w:sz w:val="20"/>
-          <w:szCs w:val="20"/>
-          <w:highlight w:val="yellow"/>
-        </w:rPr>
-        <w:t>– I added the images in the appendix</w:t>
-      </w:r>
-      <w:r>
-        <w:rPr>
-          <w:rFonts w:eastAsiaTheme="minorHAnsi"/>
-          <w:sz w:val="20"/>
-          <w:szCs w:val="20"/>
-          <w:highlight w:val="yellow"/>
-        </w:rPr>
-        <w:t>]</w:t>
-      </w:r>
-      <w:r>
-        <w:rPr>
-          <w:rFonts w:eastAsiaTheme="minorHAnsi"/>
-          <w:sz w:val="20"/>
-          <w:szCs w:val="20"/>
-        </w:rPr>
-        <w:t xml:space="preserve"> (</w:t>
-      </w:r>
-      <w:r>
-        <w:rPr>
-          <w:rFonts w:eastAsiaTheme="minorHAnsi"/>
-          <w:sz w:val="20"/>
-          <w:szCs w:val="20"/>
-        </w:rPr>
-        <w:fldChar w:fldCharType="begin"/>
-      </w:r>
-      <w:r>
-        <w:rPr>
-          <w:rFonts w:eastAsiaTheme="minorHAnsi"/>
-          <w:sz w:val="20"/>
-          <w:szCs w:val="20"/>
-        </w:rPr>
-        <w:instrText xml:space="preserve"> REF _Ref57965958 \h </w:instrText>
-      </w:r>
-      <w:r>
-        <w:rPr>
-          <w:rFonts w:eastAsiaTheme="minorHAnsi"/>
-          <w:sz w:val="20"/>
-          <w:szCs w:val="20"/>
-        </w:rPr>
-      </w:r>
-      <w:r>
-        <w:rPr>
-          <w:rFonts w:eastAsiaTheme="minorHAnsi"/>
-          <w:sz w:val="20"/>
-          <w:szCs w:val="20"/>
-        </w:rPr>
-        <w:instrText xml:space="preserve"> \* MERGEFORMAT </w:instrText>
-      </w:r>
-      <w:r>
-        <w:rPr>
-          <w:rFonts w:eastAsiaTheme="minorHAnsi"/>
-          <w:sz w:val="20"/>
-          <w:szCs w:val="20"/>
-        </w:rPr>
-        <w:fldChar w:fldCharType="separate"/>
-      </w:r>
-      <w:r>
-        <w:rPr>
-          <w:rFonts w:eastAsiaTheme="minorHAnsi"/>
-          <w:sz w:val="20"/>
-          <w:szCs w:val="20"/>
-        </w:rPr>
-        <w:t>Figure 8</w:t>
-      </w:r>
-      <w:r>
-        <w:rPr>
-          <w:rFonts w:eastAsiaTheme="minorHAnsi"/>
-          <w:sz w:val="20"/>
-          <w:szCs w:val="20"/>
-        </w:rPr>
-        <w:fldChar w:fldCharType="end"/>
-      </w:r>
-      <w:r>
-        <w:rPr>
-          <w:rFonts w:eastAsiaTheme="minorHAnsi"/>
-          <w:sz w:val="20"/>
-          <w:szCs w:val="20"/>
-        </w:rPr>
-        <w:t>)</w:t>
+      <w:proofErr w:type="spellStart"/>
+      <w:r>
+        <w:rPr>
+          <w:rFonts w:eastAsiaTheme="minorHAnsi"/>
+          <w:sz w:val="20"/>
+          <w:szCs w:val="20"/>
+        </w:rPr>
+        <w:t>verde</w:t>
+      </w:r>
+      <w:proofErr w:type="spellEnd"/>
+      <w:r>
+        <w:rPr>
+          <w:rFonts w:eastAsiaTheme="minorHAnsi"/>
+          <w:sz w:val="20"/>
+          <w:szCs w:val="20"/>
+        </w:rPr>
+        <w:t xml:space="preserve"> wines, instead of randomly guessing which wines to purchase, the seller can utilize the lift curve, pick the model with the highest lift at a particular point k based on his budget, and choose the top k-% of wines ranked by the classifier. Doing so will provide the seller with the most bang for his buck.</w:t>
       </w:r>
     </w:p>
     <w:p>
@@ -6522,6 +6538,65 @@
           <w:sz w:val="20"/>
           <w:szCs w:val="20"/>
         </w:rPr>
+        <w:t xml:space="preserve">Figure 8 in the appendix shows the lift curves of both the red and white wines. </w:t>
+      </w:r>
+      <w:r>
+        <w:rPr>
+          <w:rFonts w:eastAsiaTheme="minorHAnsi"/>
+          <w:sz w:val="20"/>
+          <w:szCs w:val="20"/>
+        </w:rPr>
+        <w:t xml:space="preserve">For both, Random Forest and k-NN perform very well in comparison with the other classifiers. </w:t>
+      </w:r>
+      <w:r>
+        <w:rPr>
+          <w:rFonts w:eastAsiaTheme="minorHAnsi"/>
+          <w:sz w:val="20"/>
+          <w:szCs w:val="20"/>
+        </w:rPr>
+        <w:t xml:space="preserve">We observe a very intriguing result, in which k-NN </w:t>
+      </w:r>
+      <w:r>
+        <w:rPr>
+          <w:rFonts w:eastAsiaTheme="minorHAnsi"/>
+          <w:sz w:val="20"/>
+          <w:szCs w:val="20"/>
+        </w:rPr>
+        <w:t>is superior up through about 20% of the instances</w:t>
+      </w:r>
+      <w:r>
+        <w:rPr>
+          <w:rFonts w:eastAsiaTheme="minorHAnsi"/>
+          <w:sz w:val="20"/>
+          <w:szCs w:val="20"/>
+        </w:rPr>
+        <w:t xml:space="preserve">, after which Random Forest takes over and performs better.  </w:t>
+      </w:r>
+    </w:p>
+    <w:p>
+      <w:pPr>
+        <w:spacing w:line="480" w:lineRule="auto"/>
+        <w:ind w:firstLine="360"/>
+        <w:rPr>
+          <w:rFonts w:eastAsiaTheme="minorHAnsi"/>
+          <w:sz w:val="20"/>
+          <w:szCs w:val="20"/>
+        </w:rPr>
+      </w:pPr>
+      <w:r>
+        <w:rPr>
+          <w:rFonts w:eastAsiaTheme="minorHAnsi"/>
+          <w:sz w:val="20"/>
+          <w:szCs w:val="20"/>
+        </w:rPr>
+        <w:t xml:space="preserve"> </w:t>
+      </w:r>
+      <w:r>
+        <w:rPr>
+          <w:rFonts w:eastAsiaTheme="minorHAnsi"/>
+          <w:sz w:val="20"/>
+          <w:szCs w:val="20"/>
+        </w:rPr>
         <w:t xml:space="preserve">We also analyzed a confusion matrix </w:t>
       </w:r>
       <w:r>
@@ -6538,7 +6613,16 @@
           <w:sz w:val="20"/>
           <w:szCs w:val="20"/>
         </w:rPr>
-        <w:t xml:space="preserve"> to measure false negatives and false positives. In our business case, we would like to know how many poor-quality wines are mislabeled as good wine (false positive), and how many good wines are mislabeled as poor-quality wine (false negative). For example, selling mislabeled poor wine as good wine may jeopardize the brand reputation of a vendor. Selling mislabeled good wine as poor-quality wine would lead to mispricing and failure in cost management. Therefore, for quality control and management reasons, we would like to see the proportion of FPR and FNR. Shown below, both models have much higher false positive rates than false negative rates. This has the potential to hurt business (underpricing wine) but please customers (underpricing good wine).</w:t>
+        <w:t xml:space="preserve"> to measure false negatives and false positives. In our business case, we would like to know how many poor-quality wines are mislabeled as good wine (false positive), and how many good wines are mislabeled as poor-quality wine (false negative). For example, selling mislabeled </w:t>
+      </w:r>
+      <w:r>
+        <w:rPr>
+          <w:rFonts w:eastAsiaTheme="minorHAnsi"/>
+          <w:sz w:val="20"/>
+          <w:szCs w:val="20"/>
+        </w:rPr>
+        <w:lastRenderedPageBreak/>
+        <w:t>poor wine as good wine may jeopardize the brand reputation of a vendor. Selling mislabeled good wine as poor-quality wine would lead to mispricing and failure in cost management. Therefore, for quality control and management reasons, we would like to see the proportion of FPR and FNR. Shown below, both models have much higher false positive rates than false negative rates. This has the potential to hurt business (underpricing wine) but please customers (underpricing good wine).</w:t>
       </w:r>
       <w:r>
         <w:rPr>
@@ -7083,16 +7167,7 @@
           <w:sz w:val="20"/>
           <w:szCs w:val="20"/>
         </w:rPr>
-        <w:t xml:space="preserve"> the cost associated with mislabeling. Assume a bottle of high-quality wine is 100 dollars and a bottle </w:t>
-      </w:r>
-      <w:r>
-        <w:rPr>
-          <w:rFonts w:eastAsiaTheme="minorHAnsi"/>
-          <w:sz w:val="20"/>
-          <w:szCs w:val="20"/>
-        </w:rPr>
-        <w:lastRenderedPageBreak/>
-        <w:t xml:space="preserve">of poor-quality wine is 10 dollars. Let the </w:t>
+        <w:t xml:space="preserve"> the cost associated with mislabeling. Assume a bottle of high-quality wine is 100 dollars and a bottle of poor-quality wine is 10 dollars. Let the </w:t>
       </w:r>
       <w:r>
         <w:rPr>
@@ -7158,7 +7233,15 @@
           <w:sz w:val="20"/>
           <w:szCs w:val="20"/>
         </w:rPr>
-        <w:t xml:space="preserve"> wines, though future work could focus on a larger, broader wine dataset. By implementing our tuned random forest to Wine Lovers’ purchasing department, the department can find mismatches in price and predicted quality. For example, if bottle A received a “Good” quality classification, the distributor could sell bottle A to wine shops for an increased value as consumer demand for that bottle should in theory increase due to its higher quality.</w:t>
+        <w:t xml:space="preserve"> wines, though future work could focus on a larger, broader wine dataset. By implementing our tuned random forest to Wine Lovers’ purchasing department, the department can </w:t>
+      </w:r>
+      <w:r>
+        <w:rPr>
+          <w:rFonts w:eastAsiaTheme="minorHAnsi"/>
+          <w:sz w:val="20"/>
+          <w:szCs w:val="20"/>
+        </w:rPr>
+        <w:t>find mismatches in price and predicted quality. For example, if bottle A received a “Good” quality classification, the distributor could sell bottle A to wine shops for an increased value as consumer demand for that bottle should in theory increase due to its higher quality.</w:t>
       </w:r>
     </w:p>
     <w:p>
@@ -7334,7 +7417,16 @@
           <w:sz w:val="20"/>
           <w:szCs w:val="20"/>
         </w:rPr>
-        <w:t xml:space="preserve">Due to the smaller scale of its wine inventory, it could compute batch predictions either ad hoc or on a continuously scheduled basis. This offline deployment allows for a rush-free serving container as opposed to an online one that streams in real-time. To be able to scale the pipeline based on demand, it could implement a containerized solution like Kubernetes where all the model artifacts are packaged in appropriate containers. It could package the random forest model along with metadata files and model parameter files. Wine Lovers data processing would not require the implementation of </w:t>
+        <w:t xml:space="preserve">Due to the smaller scale of its wine inventory, it could compute batch predictions either ad hoc or on a continuously scheduled basis. This offline deployment allows for a rush-free serving container as opposed to an online one that streams in real-time. To be able to scale the pipeline based on demand, it could implement a containerized solution like Kubernetes where all the model artifacts are packaged in appropriate </w:t>
+      </w:r>
+      <w:r>
+        <w:rPr>
+          <w:rFonts w:eastAsiaTheme="minorHAnsi"/>
+          <w:sz w:val="20"/>
+          <w:szCs w:val="20"/>
+        </w:rPr>
+        <w:lastRenderedPageBreak/>
+        <w:t xml:space="preserve">containers. It could package the random forest model along with metadata files and model parameter files. Wine Lovers data processing would not require the implementation of </w:t>
       </w:r>
       <w:r>
         <w:rPr>
@@ -7369,16 +7461,7 @@
           <w:sz w:val="20"/>
           <w:szCs w:val="20"/>
         </w:rPr>
-        <w:t xml:space="preserve"> Additionally, a scalable database solution such as Cassandra would allow for the model repository to be stored with the full set of physicochemical features in a separate database. The batch predictions would be available for SQL querying once loaded by the serving container. To ensure that the model is performing optimally, we must monitor its predictions and ensure the production environment is operating on accurate and relevant data. Wine Lovers could log metrics on its model by sampling a percentage of predictions and comparing that sample with wine assessors’ quality score. To create a data science feedback product, we could interact with wine shops to see how their customers enjoyed individual wines </w:t>
-      </w:r>
-      <w:r>
-        <w:rPr>
-          <w:rFonts w:eastAsiaTheme="minorHAnsi"/>
-          <w:sz w:val="20"/>
-          <w:szCs w:val="20"/>
-        </w:rPr>
-        <w:lastRenderedPageBreak/>
-        <w:t>and score our model appropriately. This would inform future model tuning and how the data generating process may be improved. </w:t>
+        <w:t> Additionally, a scalable database solution such as Cassandra would allow for the model repository to be stored with the full set of physicochemical features in a separate database. The batch predictions would be available for SQL querying once loaded by the serving container. To ensure that the model is performing optimally, we must monitor its predictions and ensure the production environment is operating on accurate and relevant data. Wine Lovers could log metrics on its model by sampling a percentage of predictions and comparing that sample with wine assessors’ quality score. To create a data science feedback product, we could interact with wine shops to see how their customers enjoyed individual wines and score our model appropriately. This would inform future model tuning and how the data generating process may be improved. </w:t>
       </w:r>
     </w:p>
     <w:p>
@@ -7496,7 +7579,15 @@
           <w:sz w:val="20"/>
           <w:szCs w:val="20"/>
         </w:rPr>
-        <w:t>A potential risk associated with this model is that of concept drift. If the model was trained on 2019’s wines, for example, and then deployed in 2020, there could be external factors that influence a wine’s quality. For example, if the weather in 2019 was drastically different than that in 2020, the physicochemical properties leading to good wine in 2019 may be different than those in 2020. A distributor must thus be conscious of other components affecting a wine’s quality, such as weather and market trends. To mitigate this, ideally the model in deployment would be trained on a year with similar weather and soil conditions.</w:t>
+        <w:t xml:space="preserve">A potential risk associated with this model is that of concept drift. If the model was trained on 2019’s wines, for </w:t>
+      </w:r>
+      <w:r>
+        <w:rPr>
+          <w:rFonts w:eastAsiaTheme="minorHAnsi"/>
+          <w:sz w:val="20"/>
+          <w:szCs w:val="20"/>
+        </w:rPr>
+        <w:t>example, and then deployed in 2020, there could be external factors that influence a wine’s quality. For example, if the weather in 2019 was drastically different than that in 2020, the physicochemical properties leading to good wine in 2019 may be different than those in 2020. A distributor must thus be conscious of other components affecting a wine’s quality, such as weather and market trends. To mitigate this, ideally the model in deployment would be trained on a year with similar weather and soil conditions.</w:t>
       </w:r>
     </w:p>
     <w:p>
@@ -7725,6 +7816,7 @@
           <w:sz w:val="20"/>
           <w:szCs w:val="20"/>
         </w:rPr>
+        <w:lastRenderedPageBreak/>
         <w:br w:type="page"/>
       </w:r>
     </w:p>
@@ -15672,27 +15764,7 @@
                 <w:sz w:val="18"/>
                 <w:szCs w:val="18"/>
               </w:rPr>
-              <w:t xml:space="preserve">The </w:t>
-            </w:r>
-            <w:proofErr w:type="gramStart"/>
-            <w:r>
-              <w:rPr>
-                <w:rFonts w:ascii="Times" w:hAnsi="Times"/>
-                <w:color w:val="000000"/>
-                <w:sz w:val="18"/>
-                <w:szCs w:val="18"/>
-              </w:rPr>
-              <w:t>amount</w:t>
-            </w:r>
-            <w:proofErr w:type="gramEnd"/>
-            <w:r>
-              <w:rPr>
-                <w:rFonts w:ascii="Times" w:hAnsi="Times"/>
-                <w:color w:val="000000"/>
-                <w:sz w:val="18"/>
-                <w:szCs w:val="18"/>
-              </w:rPr>
-              <w:t xml:space="preserve"> of salts of sulfuric acid in wine. Used for inhibiting microbial growth.</w:t>
+              <w:t>The amount of salts of sulfuric acid in wine. Used for inhibiting microbial growth.</w:t>
             </w:r>
             <w:r>
               <w:rPr>
@@ -16183,47 +16255,7 @@
           <w:color w:val="000000"/>
           <w:bdr w:val="none" w:sz="0" w:space="0" w:color="auto" w:frame="1"/>
         </w:rPr>
-        <w:pict w14:anchorId="25002A3D">
-          <v:shape id="_x0000_i1032" type="#_x0000_t75" alt="" style="width:187.65pt;height:181.75pt;mso-width-percent:0;mso-height-percent:0;mso-width-percent:0;mso-height-percent:0">
-            <v:imagedata r:id="rId15" r:href="rId16"/>
-          </v:shape>
-        </w:pict>
-      </w:r>
-      <w:r>
-        <w:rPr>
-          <w:i/>
-          <w:iCs/>
-          <w:color w:val="000000"/>
-          <w:bdr w:val="none" w:sz="0" w:space="0" w:color="auto" w:frame="1"/>
-        </w:rPr>
-        <w:fldChar w:fldCharType="end"/>
-      </w:r>
-      <w:r>
-        <w:rPr>
-          <w:i/>
-          <w:iCs/>
-          <w:color w:val="000000"/>
-          <w:bdr w:val="none" w:sz="0" w:space="0" w:color="auto" w:frame="1"/>
-        </w:rPr>
         <w:fldChar w:fldCharType="begin"/>
-      </w:r>
-      <w:r>
-        <w:rPr>
-          <w:i/>
-          <w:iCs/>
-          <w:color w:val="000000"/>
-          <w:bdr w:val="none" w:sz="0" w:space="0" w:color="auto" w:frame="1"/>
-        </w:rPr>
-        <w:instrText xml:space="preserve"> INCLUDEPICTURE "https://lh4.googleusercontent.com/RDqToCQdCbbRm8wXgCbzFPG_2mlJEGfisrpkAJncvWzPMGWl6aPdcOiyCoShhg31YnqjjVz8lgvCFtg96bNEvz3r-54OQETNJfyhMbVYzbfaryvzQkzkDJJiUwfOb4sa5Z1uDmpI" \* MERGEFORMATINET </w:instrText>
-      </w:r>
-      <w:r>
-        <w:rPr>
-          <w:i/>
-          <w:iCs/>
-          <w:color w:val="000000"/>
-          <w:bdr w:val="none" w:sz="0" w:space="0" w:color="auto" w:frame="1"/>
-        </w:rPr>
-        <w:fldChar w:fldCharType="separate"/>
       </w:r>
       <w:r>
         <w:rPr>
@@ -16233,11 +16265,131 @@
           <w:color w:val="000000"/>
           <w:bdr w:val="none" w:sz="0" w:space="0" w:color="auto" w:frame="1"/>
         </w:rPr>
+        <w:instrText xml:space="preserve"> INCLUDEPICTURE  "https://lh4.googleusercontent.com/A6JkOZb7LPgP-NpI1SsxNhLZmNCqaYrW-w_Ci0VsgcEcadabGKobHKY815EpjWFVOHiDtZtxwGQ5zv21YZ0YKgsKC7DlK4ujWpkHdCSXddRrdJZ0S3cRwgAnJj2rKUTdpqwXPMV6" \* MERGEFORMATINET </w:instrText>
+      </w:r>
+      <w:r>
+        <w:rPr>
+          <w:i/>
+          <w:iCs/>
+          <w:noProof/>
+          <w:color w:val="000000"/>
+          <w:bdr w:val="none" w:sz="0" w:space="0" w:color="auto" w:frame="1"/>
+        </w:rPr>
+        <w:fldChar w:fldCharType="separate"/>
+      </w:r>
+      <w:r>
+        <w:rPr>
+          <w:i/>
+          <w:iCs/>
+          <w:noProof/>
+          <w:color w:val="000000"/>
+          <w:bdr w:val="none" w:sz="0" w:space="0" w:color="auto" w:frame="1"/>
+        </w:rPr>
+        <w:pict w14:anchorId="25002A3D">
+          <v:shape id="_x0000_i1027" type="#_x0000_t75" alt="" style="width:187.5pt;height:181.6pt;mso-width-percent:0;mso-height-percent:0;mso-width-percent:0;mso-height-percent:0">
+            <v:imagedata r:id="rId15" r:href="rId16"/>
+          </v:shape>
+        </w:pict>
+      </w:r>
+      <w:r>
+        <w:rPr>
+          <w:i/>
+          <w:iCs/>
+          <w:noProof/>
+          <w:color w:val="000000"/>
+          <w:bdr w:val="none" w:sz="0" w:space="0" w:color="auto" w:frame="1"/>
+        </w:rPr>
+        <w:fldChar w:fldCharType="end"/>
+      </w:r>
+      <w:r>
+        <w:rPr>
+          <w:i/>
+          <w:iCs/>
+          <w:color w:val="000000"/>
+          <w:bdr w:val="none" w:sz="0" w:space="0" w:color="auto" w:frame="1"/>
+        </w:rPr>
+        <w:fldChar w:fldCharType="end"/>
+      </w:r>
+      <w:r>
+        <w:rPr>
+          <w:i/>
+          <w:iCs/>
+          <w:color w:val="000000"/>
+          <w:bdr w:val="none" w:sz="0" w:space="0" w:color="auto" w:frame="1"/>
+        </w:rPr>
+        <w:fldChar w:fldCharType="begin"/>
+      </w:r>
+      <w:r>
+        <w:rPr>
+          <w:i/>
+          <w:iCs/>
+          <w:color w:val="000000"/>
+          <w:bdr w:val="none" w:sz="0" w:space="0" w:color="auto" w:frame="1"/>
+        </w:rPr>
+        <w:instrText xml:space="preserve"> INCLUDEPICTURE "https://lh4.googleusercontent.com/RDqToCQdCbbRm8wXgCbzFPG_2mlJEGfisrpkAJncvWzPMGWl6aPdcOiyCoShhg31YnqjjVz8lgvCFtg96bNEvz3r-54OQETNJfyhMbVYzbfaryvzQkzkDJJiUwfOb4sa5Z1uDmpI" \* MERGEFORMATINET </w:instrText>
+      </w:r>
+      <w:r>
+        <w:rPr>
+          <w:i/>
+          <w:iCs/>
+          <w:color w:val="000000"/>
+          <w:bdr w:val="none" w:sz="0" w:space="0" w:color="auto" w:frame="1"/>
+        </w:rPr>
+        <w:fldChar w:fldCharType="separate"/>
+      </w:r>
+      <w:r>
+        <w:rPr>
+          <w:i/>
+          <w:iCs/>
+          <w:noProof/>
+          <w:color w:val="000000"/>
+          <w:bdr w:val="none" w:sz="0" w:space="0" w:color="auto" w:frame="1"/>
+        </w:rPr>
+        <w:fldChar w:fldCharType="begin"/>
+      </w:r>
+      <w:r>
+        <w:rPr>
+          <w:i/>
+          <w:iCs/>
+          <w:noProof/>
+          <w:color w:val="000000"/>
+          <w:bdr w:val="none" w:sz="0" w:space="0" w:color="auto" w:frame="1"/>
+        </w:rPr>
+        <w:instrText xml:space="preserve"> INCLUDEPICTURE  "https://lh4.googleusercontent.com/RDqToCQdCbbRm8wXgCbzFPG_2mlJEGfisrpkAJncvWzPMGWl6aPdcOiyCoShhg31YnqjjVz8lgvCFtg96bNEvz3r-54OQETNJfyhMbVYzbfaryvzQkzkDJJiUwfOb4sa5Z1uDmpI" \* MERGEFORMATINET </w:instrText>
+      </w:r>
+      <w:r>
+        <w:rPr>
+          <w:i/>
+          <w:iCs/>
+          <w:noProof/>
+          <w:color w:val="000000"/>
+          <w:bdr w:val="none" w:sz="0" w:space="0" w:color="auto" w:frame="1"/>
+        </w:rPr>
+        <w:fldChar w:fldCharType="separate"/>
+      </w:r>
+      <w:r>
+        <w:rPr>
+          <w:i/>
+          <w:iCs/>
+          <w:noProof/>
+          <w:color w:val="000000"/>
+          <w:bdr w:val="none" w:sz="0" w:space="0" w:color="auto" w:frame="1"/>
+        </w:rPr>
         <w:pict w14:anchorId="2747F477">
-          <v:shape id="_x0000_i1031" type="#_x0000_t75" alt="" style="width:190.6pt;height:185.3pt;mso-width-percent:0;mso-height-percent:0;mso-width-percent:0;mso-height-percent:0">
+          <v:shape id="_x0000_i1028" type="#_x0000_t75" alt="" style="width:190.75pt;height:185.35pt;mso-width-percent:0;mso-height-percent:0;mso-width-percent:0;mso-height-percent:0">
             <v:imagedata r:id="rId17" r:href="rId18"/>
           </v:shape>
         </w:pict>
+      </w:r>
+      <w:r>
+        <w:rPr>
+          <w:i/>
+          <w:iCs/>
+          <w:noProof/>
+          <w:color w:val="000000"/>
+          <w:bdr w:val="none" w:sz="0" w:space="0" w:color="auto" w:frame="1"/>
+        </w:rPr>
+        <w:fldChar w:fldCharType="end"/>
       </w:r>
       <w:r>
         <w:rPr>
@@ -18015,49 +18167,7 @@
           <w:color w:val="000000"/>
           <w:bdr w:val="none" w:sz="0" w:space="0" w:color="auto" w:frame="1"/>
         </w:rPr>
-        <w:pict w14:anchorId="520C80EC">
-          <v:shape id="_x0000_i1030" type="#_x0000_t75" alt="" style="width:382.45pt;height:145.2pt;mso-width-percent:0;mso-height-percent:0;mso-width-percent:0;mso-height-percent:0">
-            <v:imagedata r:id="rId19" r:href="rId20"/>
-          </v:shape>
-        </w:pict>
-      </w:r>
-      <w:r>
-        <w:rPr>
-          <w:i/>
-          <w:iCs/>
-          <w:color w:val="000000"/>
-          <w:bdr w:val="none" w:sz="0" w:space="0" w:color="auto" w:frame="1"/>
-        </w:rPr>
-        <w:fldChar w:fldCharType="end"/>
-      </w:r>
-    </w:p>
-    <w:p>
-      <w:r>
-        <w:rPr>
-          <w:i/>
-          <w:iCs/>
-          <w:color w:val="000000"/>
-          <w:bdr w:val="none" w:sz="0" w:space="0" w:color="auto" w:frame="1"/>
-        </w:rPr>
         <w:fldChar w:fldCharType="begin"/>
-      </w:r>
-      <w:r>
-        <w:rPr>
-          <w:i/>
-          <w:iCs/>
-          <w:color w:val="000000"/>
-          <w:bdr w:val="none" w:sz="0" w:space="0" w:color="auto" w:frame="1"/>
-        </w:rPr>
-        <w:instrText xml:space="preserve"> INCLUDEPICTURE "https://lh5.googleusercontent.com/b1ordGK8TIs7pv-b70wRzPKmZPIWok2USh2ZiahjoC3Mltm1V3E5E9LVFqFHFmbiQtZcNqrl0y7wAqe9bIYhwUxTy0lSff6j1iRNL7ZsuHRN0MhXNP8PjBb6rLSdn_YSo-YY7Odx" \* MERGEFORMATINET </w:instrText>
-      </w:r>
-      <w:r>
-        <w:rPr>
-          <w:i/>
-          <w:iCs/>
-          <w:color w:val="000000"/>
-          <w:bdr w:val="none" w:sz="0" w:space="0" w:color="auto" w:frame="1"/>
-        </w:rPr>
-        <w:fldChar w:fldCharType="separate"/>
       </w:r>
       <w:r>
         <w:rPr>
@@ -18067,11 +18177,41 @@
           <w:color w:val="000000"/>
           <w:bdr w:val="none" w:sz="0" w:space="0" w:color="auto" w:frame="1"/>
         </w:rPr>
-        <w:pict w14:anchorId="34BCDDDB">
-          <v:shape id="_x0000_i1029" type="#_x0000_t75" alt="" style="width:379.5pt;height:145.2pt;mso-width-percent:0;mso-height-percent:0;mso-width-percent:0;mso-height-percent:0">
-            <v:imagedata r:id="rId21" r:href="rId22"/>
+        <w:instrText xml:space="preserve"> INCLUDEPICTURE  "https://lh3.googleusercontent.com/vR15ptdhbpb3AKvb1hESdU6emDynIf_V4OqfvXAwE5et7_FxaI-nNxIhKZrRci2uF9yprmtUUp4hSjAQULIst-umQHFRVmdO1hOkR8hVXOY1rhsWqXYSOgkF-NqZZRbklOaK0IzR" \* MERGEFORMATINET </w:instrText>
+      </w:r>
+      <w:r>
+        <w:rPr>
+          <w:i/>
+          <w:iCs/>
+          <w:noProof/>
+          <w:color w:val="000000"/>
+          <w:bdr w:val="none" w:sz="0" w:space="0" w:color="auto" w:frame="1"/>
+        </w:rPr>
+        <w:fldChar w:fldCharType="separate"/>
+      </w:r>
+      <w:r>
+        <w:rPr>
+          <w:i/>
+          <w:iCs/>
+          <w:noProof/>
+          <w:color w:val="000000"/>
+          <w:bdr w:val="none" w:sz="0" w:space="0" w:color="auto" w:frame="1"/>
+        </w:rPr>
+        <w:pict w14:anchorId="520C80EC">
+          <v:shape id="_x0000_i1029" type="#_x0000_t75" alt="" style="width:382.55pt;height:145.05pt;mso-width-percent:0;mso-height-percent:0;mso-width-percent:0;mso-height-percent:0">
+            <v:imagedata r:id="rId19" r:href="rId20"/>
           </v:shape>
         </w:pict>
+      </w:r>
+      <w:r>
+        <w:rPr>
+          <w:i/>
+          <w:iCs/>
+          <w:noProof/>
+          <w:color w:val="000000"/>
+          <w:bdr w:val="none" w:sz="0" w:space="0" w:color="auto" w:frame="1"/>
+        </w:rPr>
+        <w:fldChar w:fldCharType="end"/>
       </w:r>
       <w:r>
         <w:rPr>
@@ -18086,6 +18226,98 @@
     <w:p>
       <w:r>
         <w:rPr>
+          <w:i/>
+          <w:iCs/>
+          <w:color w:val="000000"/>
+          <w:bdr w:val="none" w:sz="0" w:space="0" w:color="auto" w:frame="1"/>
+        </w:rPr>
+        <w:fldChar w:fldCharType="begin"/>
+      </w:r>
+      <w:r>
+        <w:rPr>
+          <w:i/>
+          <w:iCs/>
+          <w:color w:val="000000"/>
+          <w:bdr w:val="none" w:sz="0" w:space="0" w:color="auto" w:frame="1"/>
+        </w:rPr>
+        <w:instrText xml:space="preserve"> INCLUDEPICTURE "https://lh5.googleusercontent.com/b1ordGK8TIs7pv-b70wRzPKmZPIWok2USh2ZiahjoC3Mltm1V3E5E9LVFqFHFmbiQtZcNqrl0y7wAqe9bIYhwUxTy0lSff6j1iRNL7ZsuHRN0MhXNP8PjBb6rLSdn_YSo-YY7Odx" \* MERGEFORMATINET </w:instrText>
+      </w:r>
+      <w:r>
+        <w:rPr>
+          <w:i/>
+          <w:iCs/>
+          <w:color w:val="000000"/>
+          <w:bdr w:val="none" w:sz="0" w:space="0" w:color="auto" w:frame="1"/>
+        </w:rPr>
+        <w:fldChar w:fldCharType="separate"/>
+      </w:r>
+      <w:r>
+        <w:rPr>
+          <w:i/>
+          <w:iCs/>
+          <w:noProof/>
+          <w:color w:val="000000"/>
+          <w:bdr w:val="none" w:sz="0" w:space="0" w:color="auto" w:frame="1"/>
+        </w:rPr>
+        <w:fldChar w:fldCharType="begin"/>
+      </w:r>
+      <w:r>
+        <w:rPr>
+          <w:i/>
+          <w:iCs/>
+          <w:noProof/>
+          <w:color w:val="000000"/>
+          <w:bdr w:val="none" w:sz="0" w:space="0" w:color="auto" w:frame="1"/>
+        </w:rPr>
+        <w:instrText xml:space="preserve"> INCLUDEPICTURE  "https://lh5.googleusercontent.com/b1ordGK8TIs7pv-b70wRzPKmZPIWok2USh2ZiahjoC3Mltm1V3E5E9LVFqFHFmbiQtZcNqrl0y7wAqe9bIYhwUxTy0lSff6j1iRNL7ZsuHRN0MhXNP8PjBb6rLSdn_YSo-YY7Odx" \* MERGEFORMATINET </w:instrText>
+      </w:r>
+      <w:r>
+        <w:rPr>
+          <w:i/>
+          <w:iCs/>
+          <w:noProof/>
+          <w:color w:val="000000"/>
+          <w:bdr w:val="none" w:sz="0" w:space="0" w:color="auto" w:frame="1"/>
+        </w:rPr>
+        <w:fldChar w:fldCharType="separate"/>
+      </w:r>
+      <w:r>
+        <w:rPr>
+          <w:i/>
+          <w:iCs/>
+          <w:noProof/>
+          <w:color w:val="000000"/>
+          <w:bdr w:val="none" w:sz="0" w:space="0" w:color="auto" w:frame="1"/>
+        </w:rPr>
+        <w:pict w14:anchorId="34BCDDDB">
+          <v:shape id="_x0000_i1030" type="#_x0000_t75" alt="" style="width:379.9pt;height:145.05pt;mso-width-percent:0;mso-height-percent:0;mso-width-percent:0;mso-height-percent:0">
+            <v:imagedata r:id="rId21" r:href="rId22"/>
+          </v:shape>
+        </w:pict>
+      </w:r>
+      <w:r>
+        <w:rPr>
+          <w:i/>
+          <w:iCs/>
+          <w:noProof/>
+          <w:color w:val="000000"/>
+          <w:bdr w:val="none" w:sz="0" w:space="0" w:color="auto" w:frame="1"/>
+        </w:rPr>
+        <w:fldChar w:fldCharType="end"/>
+      </w:r>
+      <w:r>
+        <w:rPr>
+          <w:i/>
+          <w:iCs/>
+          <w:color w:val="000000"/>
+          <w:bdr w:val="none" w:sz="0" w:space="0" w:color="auto" w:frame="1"/>
+        </w:rPr>
+        <w:fldChar w:fldCharType="end"/>
+      </w:r>
+    </w:p>
+    <w:p>
+      <w:r>
+        <w:rPr>
           <w:bdr w:val="none" w:sz="0" w:space="0" w:color="auto" w:frame="1"/>
         </w:rPr>
         <w:fldChar w:fldCharType="begin"/>
@@ -18107,52 +18339,108 @@
           <w:noProof/>
           <w:bdr w:val="none" w:sz="0" w:space="0" w:color="auto" w:frame="1"/>
         </w:rPr>
+        <w:fldChar w:fldCharType="begin"/>
+      </w:r>
+      <w:r>
+        <w:rPr>
+          <w:noProof/>
+          <w:bdr w:val="none" w:sz="0" w:space="0" w:color="auto" w:frame="1"/>
+        </w:rPr>
+        <w:instrText xml:space="preserve"> INCLUDEPICTURE  "https://lh5.googleusercontent.com/MtI8FnMSxx0JdQpA0JKNIKIjBF_3a5Scj9OokofTbSSMa13tEN6Y_tE_-LOKTBDxgU9d19rv6zovhFOTUBEGya1rpKrgar_9u76cNb9p9st-7ZMe5sULB3uYDQrKQHrpNKEJGklf" \* MERGEFORMATINET </w:instrText>
+      </w:r>
+      <w:r>
+        <w:rPr>
+          <w:noProof/>
+          <w:bdr w:val="none" w:sz="0" w:space="0" w:color="auto" w:frame="1"/>
+        </w:rPr>
+        <w:fldChar w:fldCharType="separate"/>
+      </w:r>
+      <w:r>
+        <w:rPr>
+          <w:noProof/>
+          <w:bdr w:val="none" w:sz="0" w:space="0" w:color="auto" w:frame="1"/>
+        </w:rPr>
         <w:pict w14:anchorId="578AE7B8">
-          <v:shape id="_x0000_i1028" type="#_x0000_t75" alt="" style="width:136.35pt;height:112.15pt;mso-width-percent:0;mso-height-percent:0;mso-width-percent:0;mso-height-percent:0">
+          <v:shape id="_x0000_i1031" type="#_x0000_t75" alt="" style="width:136.5pt;height:112.3pt;mso-width-percent:0;mso-height-percent:0;mso-width-percent:0;mso-height-percent:0">
             <v:imagedata r:id="rId23" r:href="rId24"/>
           </v:shape>
         </w:pict>
       </w:r>
       <w:r>
         <w:rPr>
-          <w:bdr w:val="none" w:sz="0" w:space="0" w:color="auto" w:frame="1"/>
-        </w:rPr>
-        <w:fldChar w:fldCharType="end"/>
-      </w:r>
-      <w:r>
-        <w:rPr>
-          <w:bdr w:val="none" w:sz="0" w:space="0" w:color="auto" w:frame="1"/>
-        </w:rPr>
-        <w:t xml:space="preserve"> </w:t>
-      </w:r>
-      <w:r>
-        <w:rPr>
-          <w:bdr w:val="none" w:sz="0" w:space="0" w:color="auto" w:frame="1"/>
-        </w:rPr>
-        <w:fldChar w:fldCharType="begin"/>
-      </w:r>
-      <w:r>
-        <w:rPr>
-          <w:bdr w:val="none" w:sz="0" w:space="0" w:color="auto" w:frame="1"/>
-        </w:rPr>
-        <w:instrText xml:space="preserve"> INCLUDEPICTURE "https://lh4.googleusercontent.com/Q3hfY7rsJyIOPd6N4YtCqWGIkdmsSlhVqEtLh1h3f2DzLPeCDDs5wsMIO1jcDNoAgcOh8UQL_Ck7__4IZLbI0a8exm-ZXyGBJ7JT7X1F3A--s0gzkVWtbsRWM5rDI3Io5NqGzI19" \* MERGEFORMATINET </w:instrText>
-      </w:r>
-      <w:r>
-        <w:rPr>
-          <w:bdr w:val="none" w:sz="0" w:space="0" w:color="auto" w:frame="1"/>
-        </w:rPr>
-        <w:fldChar w:fldCharType="separate"/>
-      </w:r>
-      <w:r>
-        <w:rPr>
           <w:noProof/>
           <w:bdr w:val="none" w:sz="0" w:space="0" w:color="auto" w:frame="1"/>
         </w:rPr>
+        <w:fldChar w:fldCharType="end"/>
+      </w:r>
+      <w:r>
+        <w:rPr>
+          <w:bdr w:val="none" w:sz="0" w:space="0" w:color="auto" w:frame="1"/>
+        </w:rPr>
+        <w:fldChar w:fldCharType="end"/>
+      </w:r>
+      <w:r>
+        <w:rPr>
+          <w:bdr w:val="none" w:sz="0" w:space="0" w:color="auto" w:frame="1"/>
+        </w:rPr>
+        <w:t xml:space="preserve"> </w:t>
+      </w:r>
+      <w:r>
+        <w:rPr>
+          <w:bdr w:val="none" w:sz="0" w:space="0" w:color="auto" w:frame="1"/>
+        </w:rPr>
+        <w:fldChar w:fldCharType="begin"/>
+      </w:r>
+      <w:r>
+        <w:rPr>
+          <w:bdr w:val="none" w:sz="0" w:space="0" w:color="auto" w:frame="1"/>
+        </w:rPr>
+        <w:instrText xml:space="preserve"> INCLUDEPICTURE "https://lh4.googleusercontent.com/Q3hfY7rsJyIOPd6N4YtCqWGIkdmsSlhVqEtLh1h3f2DzLPeCDDs5wsMIO1jcDNoAgcOh8UQL_Ck7__4IZLbI0a8exm-ZXyGBJ7JT7X1F3A--s0gzkVWtbsRWM5rDI3Io5NqGzI19" \* MERGEFORMATINET </w:instrText>
+      </w:r>
+      <w:r>
+        <w:rPr>
+          <w:bdr w:val="none" w:sz="0" w:space="0" w:color="auto" w:frame="1"/>
+        </w:rPr>
+        <w:fldChar w:fldCharType="separate"/>
+      </w:r>
+      <w:r>
+        <w:rPr>
+          <w:noProof/>
+          <w:bdr w:val="none" w:sz="0" w:space="0" w:color="auto" w:frame="1"/>
+        </w:rPr>
+        <w:fldChar w:fldCharType="begin"/>
+      </w:r>
+      <w:r>
+        <w:rPr>
+          <w:noProof/>
+          <w:bdr w:val="none" w:sz="0" w:space="0" w:color="auto" w:frame="1"/>
+        </w:rPr>
+        <w:instrText xml:space="preserve"> INCLUDEPICTURE  "https://lh4.googleusercontent.com/Q3hfY7rsJyIOPd6N4YtCqWGIkdmsSlhVqEtLh1h3f2DzLPeCDDs5wsMIO1jcDNoAgcOh8UQL_Ck7__4IZLbI0a8exm-ZXyGBJ7JT7X1F3A--s0gzkVWtbsRWM5rDI3Io5NqGzI19" \* MERGEFORMATINET </w:instrText>
+      </w:r>
+      <w:r>
+        <w:rPr>
+          <w:noProof/>
+          <w:bdr w:val="none" w:sz="0" w:space="0" w:color="auto" w:frame="1"/>
+        </w:rPr>
+        <w:fldChar w:fldCharType="separate"/>
+      </w:r>
+      <w:r>
+        <w:rPr>
+          <w:noProof/>
+          <w:bdr w:val="none" w:sz="0" w:space="0" w:color="auto" w:frame="1"/>
+        </w:rPr>
         <w:pict w14:anchorId="0F77AAD9">
-          <v:shape id="_x0000_i1027" type="#_x0000_t75" alt="" style="width:137.5pt;height:112.15pt;mso-width-percent:0;mso-height-percent:0;mso-width-percent:0;mso-height-percent:0">
+          <v:shape id="_x0000_i1032" type="#_x0000_t75" alt="" style="width:137.55pt;height:112.3pt;mso-width-percent:0;mso-height-percent:0;mso-width-percent:0;mso-height-percent:0">
             <v:imagedata r:id="rId25" r:href="rId26"/>
           </v:shape>
         </w:pict>
+      </w:r>
+      <w:r>
+        <w:rPr>
+          <w:noProof/>
+          <w:bdr w:val="none" w:sz="0" w:space="0" w:color="auto" w:frame="1"/>
+        </w:rPr>
+        <w:fldChar w:fldCharType="end"/>
       </w:r>
       <w:r>
         <w:rPr>
@@ -20826,11 +21114,43 @@
           <w:color w:val="000000"/>
           <w:bdr w:val="none" w:sz="0" w:space="0" w:color="auto" w:frame="1"/>
         </w:rPr>
+        <w:fldChar w:fldCharType="begin"/>
+      </w:r>
+      <w:r>
+        <w:rPr>
+          <w:noProof/>
+          <w:color w:val="000000"/>
+          <w:bdr w:val="none" w:sz="0" w:space="0" w:color="auto" w:frame="1"/>
+        </w:rPr>
+        <w:instrText xml:space="preserve"> INCLUDEPICTURE  "https://lh3.googleusercontent.com/C2rb8Xb8rUWvGpGo2b0z8OEJmQcOXiljUdHwfnSXty2RogUrOXLJEKnXhdKjOOxWDHWB5fjijBY5hxPbKMFPoMJ8C9OZOllL8Fqqo7AwLtPRbLzm0-K1uECNuU0Ss-77TSM8En8f" \* MERGEFORMATINET </w:instrText>
+      </w:r>
+      <w:r>
+        <w:rPr>
+          <w:noProof/>
+          <w:color w:val="000000"/>
+          <w:bdr w:val="none" w:sz="0" w:space="0" w:color="auto" w:frame="1"/>
+        </w:rPr>
+        <w:fldChar w:fldCharType="separate"/>
+      </w:r>
+      <w:r>
+        <w:rPr>
+          <w:noProof/>
+          <w:color w:val="000000"/>
+          <w:bdr w:val="none" w:sz="0" w:space="0" w:color="auto" w:frame="1"/>
+        </w:rPr>
         <w:pict w14:anchorId="5916DFC1">
-          <v:shape id="_x0000_i1026" type="#_x0000_t75" alt="" style="width:338.75pt;height:280.35pt;mso-width-percent:0;mso-height-percent:0;mso-width-percent:0;mso-height-percent:0">
+          <v:shape id="_x0000_i1033" type="#_x0000_t75" alt="" style="width:339.05pt;height:280.5pt;mso-width-percent:0;mso-height-percent:0;mso-width-percent:0;mso-height-percent:0">
             <v:imagedata r:id="rId27" r:href="rId28"/>
           </v:shape>
         </w:pict>
+      </w:r>
+      <w:r>
+        <w:rPr>
+          <w:noProof/>
+          <w:color w:val="000000"/>
+          <w:bdr w:val="none" w:sz="0" w:space="0" w:color="auto" w:frame="1"/>
+        </w:rPr>
+        <w:fldChar w:fldCharType="end"/>
       </w:r>
       <w:r>
         <w:rPr>
@@ -20891,11 +21211,59 @@
           <w:szCs w:val="32"/>
           <w:bdr w:val="none" w:sz="0" w:space="0" w:color="auto" w:frame="1"/>
         </w:rPr>
+        <w:fldChar w:fldCharType="begin"/>
+      </w:r>
+      <w:r>
+        <w:rPr>
+          <w:b/>
+          <w:bCs/>
+          <w:noProof/>
+          <w:color w:val="000000"/>
+          <w:sz w:val="32"/>
+          <w:szCs w:val="32"/>
+          <w:bdr w:val="none" w:sz="0" w:space="0" w:color="auto" w:frame="1"/>
+        </w:rPr>
+        <w:instrText xml:space="preserve"> INCLUDEPICTURE  "https://lh5.googleusercontent.com/xJZqDW31QRr668mFPPeKjbYhAcyL7_ONbsduv0kSdVQpn8nCj6iYaaaM-dr680fwGH2SM2vX7h-oxn0g_VGtL12kqBb3P-ftygHeOvMUiduv3s8nyY3vi5RdjdDiQ0yDTJipX9Et" \* MERGEFORMATINET </w:instrText>
+      </w:r>
+      <w:r>
+        <w:rPr>
+          <w:b/>
+          <w:bCs/>
+          <w:noProof/>
+          <w:color w:val="000000"/>
+          <w:sz w:val="32"/>
+          <w:szCs w:val="32"/>
+          <w:bdr w:val="none" w:sz="0" w:space="0" w:color="auto" w:frame="1"/>
+        </w:rPr>
+        <w:fldChar w:fldCharType="separate"/>
+      </w:r>
+      <w:r>
+        <w:rPr>
+          <w:b/>
+          <w:bCs/>
+          <w:noProof/>
+          <w:color w:val="000000"/>
+          <w:sz w:val="32"/>
+          <w:szCs w:val="32"/>
+          <w:bdr w:val="none" w:sz="0" w:space="0" w:color="auto" w:frame="1"/>
+        </w:rPr>
         <w:pict w14:anchorId="2768D210">
-          <v:shape id="_x0000_i1025" type="#_x0000_t75" alt="" style="width:333.45pt;height:276.2pt;mso-width-percent:0;mso-height-percent:0;mso-width-percent:0;mso-height-percent:0">
+          <v:shape id="_x0000_i1034" type="#_x0000_t75" alt="" style="width:333.65pt;height:276.2pt;mso-width-percent:0;mso-height-percent:0;mso-width-percent:0;mso-height-percent:0">
             <v:imagedata r:id="rId29" r:href="rId30"/>
           </v:shape>
         </w:pict>
+      </w:r>
+      <w:r>
+        <w:rPr>
+          <w:b/>
+          <w:bCs/>
+          <w:noProof/>
+          <w:color w:val="000000"/>
+          <w:sz w:val="32"/>
+          <w:szCs w:val="32"/>
+          <w:bdr w:val="none" w:sz="0" w:space="0" w:color="auto" w:frame="1"/>
+        </w:rPr>
+        <w:fldChar w:fldCharType="end"/>
       </w:r>
       <w:r>
         <w:rPr>

</xml_diff>

<commit_message>
text and appendix edit
</commit_message>
<xml_diff>
--- a/paper/term-paper-wine.docx
+++ b/paper/term-paper-wine.docx
@@ -42,7 +42,39 @@
           <w:sz w:val="20"/>
           <w:szCs w:val="20"/>
         </w:rPr>
-        <w:t>Benjamin Berkman (bjb433), Zixiao Chen (zc2194), Stanley Sukanto (ss14358), David Trakhtenberg (dt2229)</w:t>
+        <w:t xml:space="preserve">Benjamin Berkman (bjb433), Zixiao Chen (zc2194), Stanley </w:t>
+      </w:r>
+      <w:proofErr w:type="spellStart"/>
+      <w:r>
+        <w:rPr>
+          <w:sz w:val="20"/>
+          <w:szCs w:val="20"/>
+        </w:rPr>
+        <w:t>Sukanto</w:t>
+      </w:r>
+      <w:proofErr w:type="spellEnd"/>
+      <w:r>
+        <w:rPr>
+          <w:sz w:val="20"/>
+          <w:szCs w:val="20"/>
+        </w:rPr>
+        <w:t xml:space="preserve"> (ss14358), David </w:t>
+      </w:r>
+      <w:proofErr w:type="spellStart"/>
+      <w:r>
+        <w:rPr>
+          <w:sz w:val="20"/>
+          <w:szCs w:val="20"/>
+        </w:rPr>
+        <w:t>Trakhtenberg</w:t>
+      </w:r>
+      <w:proofErr w:type="spellEnd"/>
+      <w:r>
+        <w:rPr>
+          <w:sz w:val="20"/>
+          <w:szCs w:val="20"/>
+        </w:rPr>
+        <w:t xml:space="preserve"> (dt2229)</w:t>
       </w:r>
     </w:p>
     <w:p>
@@ -285,7 +317,25 @@
           <w:sz w:val="20"/>
           <w:szCs w:val="20"/>
         </w:rPr>
-        <w:t xml:space="preserve">Wine is a unique good that has objective physicochemical properties yet a somewhat subjective quality rating that is marketed to consumers. These physicochemical properties are readily measured via laboratory tests and include measures of alcohol percentage, pH, and residual sugar, among other features explained in this paper. The median value of three assessors’ blind tests determines a wine’s quality score (Cortez, Cerdeira and Almeida). These scores are marketed to the public, but there is often little transparency in what contributes to a good score. Thus, there exists a need to model the effect of </w:t>
+        <w:t xml:space="preserve">Wine is a unique good that has objective physicochemical properties yet a somewhat subjective quality rating that is marketed to consumers. These physicochemical properties are readily measured via laboratory tests and include measures of alcohol percentage, pH, and residual sugar, among other features explained in this paper. The median value of three assessors’ blind tests determines a wine’s quality score (Cortez, </w:t>
+      </w:r>
+      <w:proofErr w:type="spellStart"/>
+      <w:r>
+        <w:rPr>
+          <w:rFonts w:eastAsiaTheme="minorHAnsi"/>
+          <w:sz w:val="20"/>
+          <w:szCs w:val="20"/>
+        </w:rPr>
+        <w:t>Cerdeira</w:t>
+      </w:r>
+      <w:proofErr w:type="spellEnd"/>
+      <w:r>
+        <w:rPr>
+          <w:rFonts w:eastAsiaTheme="minorHAnsi"/>
+          <w:sz w:val="20"/>
+          <w:szCs w:val="20"/>
+        </w:rPr>
+        <w:t xml:space="preserve"> and Almeida). These scores are marketed to the public, but there is often little transparency in what contributes to a good score. Thus, there exists a need to model the effect of </w:t>
       </w:r>
       <w:r>
         <w:rPr>
@@ -328,7 +378,25 @@
           <w:sz w:val="20"/>
           <w:szCs w:val="20"/>
         </w:rPr>
-        <w:t>A machine learning solution has the potential to address several business problems. First, a supervised learning model will be able to identify which physicochemical properties of wine most directly influence its quality. This may allow oenologists to directly increase certain physicochemical properties in the wine making process. For example, residual sugar – one of the properties studied – can be controlled via sugar fermentation in yeasts (Cortez, Cerdeira and Almeida). Additionally, this can serve as a quality control mechanism through the wine scoring process. If the median value of the three assessors’ scores significantly differs from the projected score of the model, it could serve as a reason for re-evaluating the quality. Ultimately, human evaluators may be rendered unnecessary given enough training feedback into the learning model. Moreover, a machine learning solution may help test if wine assessors in training are scoring wine on par with the model.</w:t>
+        <w:t xml:space="preserve">A machine learning solution has the potential to address several business problems. First, a supervised learning model will be able to identify which physicochemical properties of wine most directly influence its quality. This may allow oenologists to directly increase certain physicochemical properties in the wine making process. For example, residual sugar – one of the properties studied – can be controlled via sugar fermentation in yeasts (Cortez, </w:t>
+      </w:r>
+      <w:proofErr w:type="spellStart"/>
+      <w:r>
+        <w:rPr>
+          <w:rFonts w:eastAsiaTheme="minorHAnsi"/>
+          <w:sz w:val="20"/>
+          <w:szCs w:val="20"/>
+        </w:rPr>
+        <w:t>Cerdeira</w:t>
+      </w:r>
+      <w:proofErr w:type="spellEnd"/>
+      <w:r>
+        <w:rPr>
+          <w:rFonts w:eastAsiaTheme="minorHAnsi"/>
+          <w:sz w:val="20"/>
+          <w:szCs w:val="20"/>
+        </w:rPr>
+        <w:t xml:space="preserve"> and Almeida). Additionally, this can serve as a quality control mechanism through the wine scoring process. If the median value of the three assessors’ scores significantly differs from the projected score of the model, it could serve as a reason for re-evaluating the quality. Ultimately, human evaluators may be rendered unnecessary given enough training feedback into the learning model. Moreover, a machine learning solution may help test if wine assessors in training are scoring wine on par with the model.</w:t>
       </w:r>
       <w:r>
         <w:rPr>
@@ -379,7 +447,43 @@
           <w:sz w:val="20"/>
           <w:szCs w:val="20"/>
         </w:rPr>
-        <w:t xml:space="preserve">As discussed in the next section, the data in this paper is limited to Portuguese white and red vinho verde wines </w:t>
+        <w:t xml:space="preserve">As discussed in the next section, the data in this paper is limited to Portuguese white and red </w:t>
+      </w:r>
+      <w:proofErr w:type="spellStart"/>
+      <w:r>
+        <w:rPr>
+          <w:rFonts w:eastAsiaTheme="minorHAnsi"/>
+          <w:sz w:val="20"/>
+          <w:szCs w:val="20"/>
+        </w:rPr>
+        <w:t>vinho</w:t>
+      </w:r>
+      <w:proofErr w:type="spellEnd"/>
+      <w:r>
+        <w:rPr>
+          <w:rFonts w:eastAsiaTheme="minorHAnsi"/>
+          <w:sz w:val="20"/>
+          <w:szCs w:val="20"/>
+        </w:rPr>
+        <w:t xml:space="preserve"> </w:t>
+      </w:r>
+      <w:proofErr w:type="spellStart"/>
+      <w:r>
+        <w:rPr>
+          <w:rFonts w:eastAsiaTheme="minorHAnsi"/>
+          <w:sz w:val="20"/>
+          <w:szCs w:val="20"/>
+        </w:rPr>
+        <w:t>verde</w:t>
+      </w:r>
+      <w:proofErr w:type="spellEnd"/>
+      <w:r>
+        <w:rPr>
+          <w:rFonts w:eastAsiaTheme="minorHAnsi"/>
+          <w:sz w:val="20"/>
+          <w:szCs w:val="20"/>
+        </w:rPr>
+        <w:t xml:space="preserve"> wines </w:t>
       </w:r>
       <w:r>
         <w:rPr>
@@ -420,8 +524,18 @@
           <w:sz w:val="20"/>
           <w:szCs w:val="20"/>
         </w:rPr>
-        <w:t>. Additionally, as wine is no longer seen exclusively as a luxury good, a variety of consumer-facing applications, such as CellarTracker</w:t>
-      </w:r>
+        <w:t xml:space="preserve">. Additionally, as wine is no longer seen exclusively as a luxury good, a variety of consumer-facing applications, such as </w:t>
+      </w:r>
+      <w:proofErr w:type="spellStart"/>
+      <w:r>
+        <w:rPr>
+          <w:rFonts w:eastAsiaTheme="minorHAnsi"/>
+          <w:sz w:val="20"/>
+          <w:szCs w:val="20"/>
+        </w:rPr>
+        <w:t>CellarTracker</w:t>
+      </w:r>
+      <w:proofErr w:type="spellEnd"/>
       <w:r>
         <w:rPr>
           <w:rStyle w:val="FootnoteReference"/>
@@ -454,7 +568,97 @@
           <w:sz w:val="20"/>
           <w:szCs w:val="20"/>
         </w:rPr>
-        <w:t>The state of the art in solving this problem has largely been limited to ad-hoc studies of small datasets of varying physicochemical properties such as the Portuguese dataset in this discussion. For example, Hopfer et al. measured five quality proxies against sensory attributes, volatile compounds, and elemental composition in Californian wine (Hopfer, Nelson and Ebeler). In other cases, hierarchical clustering was applied to both physicochemical and sensory assessments of Brazilian wine (de Castilhosa, Cattelana and Conti-Silva). However, there does not appear to be a large-scale machine learning model in production that predicts wine quality given its physicochemical properties</w:t>
+        <w:t xml:space="preserve">The state of the art in solving this problem has largely been limited to ad-hoc studies of small datasets of varying physicochemical properties such as the Portuguese dataset in this discussion. For example, </w:t>
+      </w:r>
+      <w:proofErr w:type="spellStart"/>
+      <w:r>
+        <w:rPr>
+          <w:rFonts w:eastAsiaTheme="minorHAnsi"/>
+          <w:sz w:val="20"/>
+          <w:szCs w:val="20"/>
+        </w:rPr>
+        <w:t>Hopfer</w:t>
+      </w:r>
+      <w:proofErr w:type="spellEnd"/>
+      <w:r>
+        <w:rPr>
+          <w:rFonts w:eastAsiaTheme="minorHAnsi"/>
+          <w:sz w:val="20"/>
+          <w:szCs w:val="20"/>
+        </w:rPr>
+        <w:t xml:space="preserve"> et al. measured five quality proxies against sensory attributes, volatile compounds, and elemental composition in Californian wine (</w:t>
+      </w:r>
+      <w:proofErr w:type="spellStart"/>
+      <w:r>
+        <w:rPr>
+          <w:rFonts w:eastAsiaTheme="minorHAnsi"/>
+          <w:sz w:val="20"/>
+          <w:szCs w:val="20"/>
+        </w:rPr>
+        <w:t>Hopfer</w:t>
+      </w:r>
+      <w:proofErr w:type="spellEnd"/>
+      <w:r>
+        <w:rPr>
+          <w:rFonts w:eastAsiaTheme="minorHAnsi"/>
+          <w:sz w:val="20"/>
+          <w:szCs w:val="20"/>
+        </w:rPr>
+        <w:t xml:space="preserve">, Nelson and </w:t>
+      </w:r>
+      <w:proofErr w:type="spellStart"/>
+      <w:r>
+        <w:rPr>
+          <w:rFonts w:eastAsiaTheme="minorHAnsi"/>
+          <w:sz w:val="20"/>
+          <w:szCs w:val="20"/>
+        </w:rPr>
+        <w:t>Ebeler</w:t>
+      </w:r>
+      <w:proofErr w:type="spellEnd"/>
+      <w:r>
+        <w:rPr>
+          <w:rFonts w:eastAsiaTheme="minorHAnsi"/>
+          <w:sz w:val="20"/>
+          <w:szCs w:val="20"/>
+        </w:rPr>
+        <w:t xml:space="preserve">). In other cases, hierarchical clustering was applied to both physicochemical and sensory assessments of Brazilian wine (de </w:t>
+      </w:r>
+      <w:proofErr w:type="spellStart"/>
+      <w:r>
+        <w:rPr>
+          <w:rFonts w:eastAsiaTheme="minorHAnsi"/>
+          <w:sz w:val="20"/>
+          <w:szCs w:val="20"/>
+        </w:rPr>
+        <w:t>Castilhosa</w:t>
+      </w:r>
+      <w:proofErr w:type="spellEnd"/>
+      <w:r>
+        <w:rPr>
+          <w:rFonts w:eastAsiaTheme="minorHAnsi"/>
+          <w:sz w:val="20"/>
+          <w:szCs w:val="20"/>
+        </w:rPr>
+        <w:t xml:space="preserve">, </w:t>
+      </w:r>
+      <w:proofErr w:type="spellStart"/>
+      <w:r>
+        <w:rPr>
+          <w:rFonts w:eastAsiaTheme="minorHAnsi"/>
+          <w:sz w:val="20"/>
+          <w:szCs w:val="20"/>
+        </w:rPr>
+        <w:t>Cattelana</w:t>
+      </w:r>
+      <w:proofErr w:type="spellEnd"/>
+      <w:r>
+        <w:rPr>
+          <w:rFonts w:eastAsiaTheme="minorHAnsi"/>
+          <w:sz w:val="20"/>
+          <w:szCs w:val="20"/>
+        </w:rPr>
+        <w:t xml:space="preserve"> and Conti-Silva). However, there does not appear to be a large-scale machine learning model in production that predicts wine quality given its physicochemical properties</w:t>
       </w:r>
       <w:r>
         <w:rPr>
@@ -1952,7 +2156,61 @@
           <w:sz w:val="20"/>
           <w:szCs w:val="20"/>
         </w:rPr>
-        <w:t xml:space="preserve"> professional organization focused on improving the excellence and the brand value of vinho verde wines (Cortez, Cerdeira and Almeida). The data was then stored in a </w:t>
+        <w:t xml:space="preserve"> professional organization focused on improving the excellence and the brand value of </w:t>
+      </w:r>
+      <w:proofErr w:type="spellStart"/>
+      <w:r>
+        <w:rPr>
+          <w:rFonts w:eastAsiaTheme="minorHAnsi"/>
+          <w:sz w:val="20"/>
+          <w:szCs w:val="20"/>
+        </w:rPr>
+        <w:t>vinho</w:t>
+      </w:r>
+      <w:proofErr w:type="spellEnd"/>
+      <w:r>
+        <w:rPr>
+          <w:rFonts w:eastAsiaTheme="minorHAnsi"/>
+          <w:sz w:val="20"/>
+          <w:szCs w:val="20"/>
+        </w:rPr>
+        <w:t xml:space="preserve"> </w:t>
+      </w:r>
+      <w:proofErr w:type="spellStart"/>
+      <w:r>
+        <w:rPr>
+          <w:rFonts w:eastAsiaTheme="minorHAnsi"/>
+          <w:sz w:val="20"/>
+          <w:szCs w:val="20"/>
+        </w:rPr>
+        <w:t>verde</w:t>
+      </w:r>
+      <w:proofErr w:type="spellEnd"/>
+      <w:r>
+        <w:rPr>
+          <w:rFonts w:eastAsiaTheme="minorHAnsi"/>
+          <w:sz w:val="20"/>
+          <w:szCs w:val="20"/>
+        </w:rPr>
+        <w:t xml:space="preserve"> wines (Cortez, </w:t>
+      </w:r>
+      <w:proofErr w:type="spellStart"/>
+      <w:r>
+        <w:rPr>
+          <w:rFonts w:eastAsiaTheme="minorHAnsi"/>
+          <w:sz w:val="20"/>
+          <w:szCs w:val="20"/>
+        </w:rPr>
+        <w:t>Cerdeira</w:t>
+      </w:r>
+      <w:proofErr w:type="spellEnd"/>
+      <w:r>
+        <w:rPr>
+          <w:rFonts w:eastAsiaTheme="minorHAnsi"/>
+          <w:sz w:val="20"/>
+          <w:szCs w:val="20"/>
+        </w:rPr>
+        <w:t xml:space="preserve"> and Almeida). The data was then stored in a </w:t>
       </w:r>
       <w:r>
         <w:rPr>
@@ -1986,8 +2244,36 @@
           <w:sz w:val="20"/>
           <w:szCs w:val="20"/>
         </w:rPr>
-        <w:t>The various feature variables are, however, on different scales (e.g., among the red wines, volatile acidity ranges from .12 to 1.58 while total sulfur dioxide ranges from 6 to 289). One of the first data preparation steps was thus to use Scikit-learn’s StandardScaler</w:t>
-      </w:r>
+        <w:t>The various feature variables are, however, on different scales (e.g., among the red wines, volatile acidity ranges from .12 to 1.58 while total sulfur dioxide ranges from 6 to 289). One of the first data preparation steps was thus to use Scikit-</w:t>
+      </w:r>
+      <w:proofErr w:type="spellStart"/>
+      <w:r>
+        <w:rPr>
+          <w:rFonts w:eastAsiaTheme="minorHAnsi"/>
+          <w:sz w:val="20"/>
+          <w:szCs w:val="20"/>
+        </w:rPr>
+        <w:t>learn’s</w:t>
+      </w:r>
+      <w:proofErr w:type="spellEnd"/>
+      <w:r>
+        <w:rPr>
+          <w:rFonts w:eastAsiaTheme="minorHAnsi"/>
+          <w:sz w:val="20"/>
+          <w:szCs w:val="20"/>
+        </w:rPr>
+        <w:t xml:space="preserve"> </w:t>
+      </w:r>
+      <w:proofErr w:type="spellStart"/>
+      <w:r>
+        <w:rPr>
+          <w:rFonts w:eastAsiaTheme="minorHAnsi"/>
+          <w:sz w:val="20"/>
+          <w:szCs w:val="20"/>
+        </w:rPr>
+        <w:t>StandardScaler</w:t>
+      </w:r>
+      <w:proofErr w:type="spellEnd"/>
       <w:r>
         <w:rPr>
           <w:rStyle w:val="FootnoteReference"/>
@@ -2118,6 +2404,60 @@
           <w:szCs w:val="20"/>
         </w:rPr>
         <w:instrText xml:space="preserve"> INCLUDEPICTURE  "https://lh6.googleusercontent.com/Ducr6YEk-KfWPnVGGltK95aRfoj85SOzlmkIHtwQO2bfhRRoUWM3l_zIZd_9JqmCMh_1zMffpXGEY-KlJTv1c99Z9OKul1DY1mFwwd1MA9D2H5M5lS2rZZZ82VlJMrFbXh4CWTLW" \* MERGEFORMATINET </w:instrText>
+      </w:r>
+      <w:r>
+        <w:rPr>
+          <w:rFonts w:eastAsiaTheme="minorHAnsi"/>
+          <w:noProof/>
+          <w:sz w:val="20"/>
+          <w:szCs w:val="20"/>
+        </w:rPr>
+        <w:fldChar w:fldCharType="separate"/>
+      </w:r>
+      <w:r>
+        <w:rPr>
+          <w:rFonts w:eastAsiaTheme="minorHAnsi"/>
+          <w:noProof/>
+          <w:sz w:val="20"/>
+          <w:szCs w:val="20"/>
+        </w:rPr>
+        <w:fldChar w:fldCharType="begin"/>
+      </w:r>
+      <w:r>
+        <w:rPr>
+          <w:rFonts w:eastAsiaTheme="minorHAnsi"/>
+          <w:noProof/>
+          <w:sz w:val="20"/>
+          <w:szCs w:val="20"/>
+        </w:rPr>
+        <w:instrText xml:space="preserve"> </w:instrText>
+      </w:r>
+      <w:r>
+        <w:rPr>
+          <w:rFonts w:eastAsiaTheme="minorHAnsi"/>
+          <w:noProof/>
+          <w:sz w:val="20"/>
+          <w:szCs w:val="20"/>
+        </w:rPr>
+        <w:instrText>INCLUDEPICTURE  "https://lh6.googleusercontent.com/Ducr6YEk-KfWPnVGGltK95aRfoj85SOzlmk</w:instrText>
+      </w:r>
+      <w:r>
+        <w:rPr>
+          <w:rFonts w:eastAsiaTheme="minorHAnsi"/>
+          <w:noProof/>
+          <w:sz w:val="20"/>
+          <w:szCs w:val="20"/>
+        </w:rPr>
+        <w:instrText>IHtwQO2bfhRRoUWM3l_zIZd_9JqmCMh_1zMffpXGEY-KlJTv1c99Z9OKul1DY1mFwwd1MA9D2H5M5lS2rZZZ82VlJMrFbXh4CWTLW" \* MERGEFORMATINET</w:instrText>
+      </w:r>
+      <w:r>
+        <w:rPr>
+          <w:rFonts w:eastAsiaTheme="minorHAnsi"/>
+          <w:noProof/>
+          <w:sz w:val="20"/>
+          <w:szCs w:val="20"/>
+        </w:rPr>
+        <w:instrText xml:space="preserve"> </w:instrText>
       </w:r>
       <w:r>
         <w:rPr>
@@ -2155,7 +2495,7 @@
             <v:path o:extrusionok="f" gradientshapeok="t" o:connecttype="rect"/>
             <o:lock v:ext="edit" aspectratio="t"/>
           </v:shapetype>
-          <v:shape id="_x0000_i1025" type="#_x0000_t75" alt="" style="width:190.75pt;height:138.65pt;mso-width-percent:0;mso-height-percent:0;mso-width-percent:0;mso-height-percent:0">
+          <v:shape id="_x0000_i1034" type="#_x0000_t75" alt="" style="width:190.6pt;height:138.7pt;mso-width-percent:0;mso-height-percent:0;mso-width-percent:0;mso-height-percent:0">
             <v:imagedata r:id="rId9" r:href="rId10"/>
           </v:shape>
         </w:pict>
@@ -2172,6 +2512,7 @@
       <w:r>
         <w:rPr>
           <w:rFonts w:eastAsiaTheme="minorHAnsi"/>
+          <w:noProof/>
           <w:sz w:val="20"/>
           <w:szCs w:val="20"/>
         </w:rPr>
@@ -2183,6 +2524,14 @@
           <w:sz w:val="20"/>
           <w:szCs w:val="20"/>
         </w:rPr>
+        <w:fldChar w:fldCharType="end"/>
+      </w:r>
+      <w:r>
+        <w:rPr>
+          <w:rFonts w:eastAsiaTheme="minorHAnsi"/>
+          <w:sz w:val="20"/>
+          <w:szCs w:val="20"/>
+        </w:rPr>
         <w:fldChar w:fldCharType="begin"/>
       </w:r>
       <w:r>
@@ -2235,11 +2584,74 @@
           <w:sz w:val="20"/>
           <w:szCs w:val="20"/>
         </w:rPr>
+        <w:fldChar w:fldCharType="begin"/>
+      </w:r>
+      <w:r>
+        <w:rPr>
+          <w:rFonts w:eastAsiaTheme="minorHAnsi"/>
+          <w:noProof/>
+          <w:sz w:val="20"/>
+          <w:szCs w:val="20"/>
+        </w:rPr>
+        <w:instrText xml:space="preserve"> </w:instrText>
+      </w:r>
+      <w:r>
+        <w:rPr>
+          <w:rFonts w:eastAsiaTheme="minorHAnsi"/>
+          <w:noProof/>
+          <w:sz w:val="20"/>
+          <w:szCs w:val="20"/>
+        </w:rPr>
+        <w:instrText>INCLUDEPICTURE  "https://lh6.googleusercontent.com/IM-IevcGAYYybgcd1-KGUmHYuVrvUt6LLB2qj7RGujp</w:instrText>
+      </w:r>
+      <w:r>
+        <w:rPr>
+          <w:rFonts w:eastAsiaTheme="minorHAnsi"/>
+          <w:noProof/>
+          <w:sz w:val="20"/>
+          <w:szCs w:val="20"/>
+        </w:rPr>
+        <w:instrText>kSlNEIaBY2ugjuLw5h4fEPr3NF64CBqxAuFU_jTKzOEuFZjcTLN6bRXeUZ597Bkrgs2_SkhTWhxSiZFblN6SBZqyYWAdK" \* MERGEFORMATINET</w:instrText>
+      </w:r>
+      <w:r>
+        <w:rPr>
+          <w:rFonts w:eastAsiaTheme="minorHAnsi"/>
+          <w:noProof/>
+          <w:sz w:val="20"/>
+          <w:szCs w:val="20"/>
+        </w:rPr>
+        <w:instrText xml:space="preserve"> </w:instrText>
+      </w:r>
+      <w:r>
+        <w:rPr>
+          <w:rFonts w:eastAsiaTheme="minorHAnsi"/>
+          <w:noProof/>
+          <w:sz w:val="20"/>
+          <w:szCs w:val="20"/>
+        </w:rPr>
+        <w:fldChar w:fldCharType="separate"/>
+      </w:r>
+      <w:r>
+        <w:rPr>
+          <w:rFonts w:eastAsiaTheme="minorHAnsi"/>
+          <w:noProof/>
+          <w:sz w:val="20"/>
+          <w:szCs w:val="20"/>
+        </w:rPr>
         <w:pict w14:anchorId="07188E8C">
-          <v:shape id="_x0000_i1026" type="#_x0000_t75" alt="" style="width:190.75pt;height:138.65pt;mso-width-percent:0;mso-height-percent:0;mso-width-percent:0;mso-height-percent:0">
+          <v:shape id="_x0000_i1033" type="#_x0000_t75" alt="" style="width:190.6pt;height:138.7pt;mso-width-percent:0;mso-height-percent:0;mso-width-percent:0;mso-height-percent:0">
             <v:imagedata r:id="rId11" r:href="rId12"/>
           </v:shape>
         </w:pict>
+      </w:r>
+      <w:r>
+        <w:rPr>
+          <w:rFonts w:eastAsiaTheme="minorHAnsi"/>
+          <w:noProof/>
+          <w:sz w:val="20"/>
+          <w:szCs w:val="20"/>
+        </w:rPr>
+        <w:fldChar w:fldCharType="end"/>
       </w:r>
       <w:r>
         <w:rPr>
@@ -2266,14 +2678,27 @@
       <w:r>
         <w:t xml:space="preserve">Figure </w:t>
       </w:r>
-      <w:fldSimple w:instr=" SEQ Figure \* ARABIC ">
-        <w:r>
-          <w:rPr>
-            <w:noProof/>
-          </w:rPr>
-          <w:t>1</w:t>
-        </w:r>
-      </w:fldSimple>
+      <w:r>
+        <w:fldChar w:fldCharType="begin"/>
+      </w:r>
+      <w:r>
+        <w:instrText xml:space="preserve"> SEQ Figure \* ARABIC </w:instrText>
+      </w:r>
+      <w:r>
+        <w:fldChar w:fldCharType="separate"/>
+      </w:r>
+      <w:r>
+        <w:rPr>
+          <w:noProof/>
+        </w:rPr>
+        <w:t>1</w:t>
+      </w:r>
+      <w:r>
+        <w:rPr>
+          <w:noProof/>
+        </w:rPr>
+        <w:fldChar w:fldCharType="end"/>
+      </w:r>
       <w:r>
         <w:t>: Red and white wine target class distribution</w:t>
       </w:r>
@@ -3106,7 +3531,23 @@
           <w:sz w:val="20"/>
           <w:szCs w:val="20"/>
         </w:rPr>
-        <w:t>We trained the five models with default hyperparameters, evaluated performance via AUC, and plotted the ROC (receiver operating characteristic curve) curve for each model (see appendix</w:t>
+        <w:t>We trained the five models with default hyperparameters</w:t>
+      </w:r>
+      <w:r>
+        <w:rPr>
+          <w:rFonts w:eastAsiaTheme="minorHAnsi"/>
+          <w:sz w:val="20"/>
+          <w:szCs w:val="20"/>
+        </w:rPr>
+        <w:t xml:space="preserve"> as base models</w:t>
+      </w:r>
+      <w:r>
+        <w:rPr>
+          <w:rFonts w:eastAsiaTheme="minorHAnsi"/>
+          <w:sz w:val="20"/>
+          <w:szCs w:val="20"/>
+        </w:rPr>
+        <w:t>, evaluated performance via AUC, and plotted the ROC (receiver operating characteristic curve) curve for each model (see appendix</w:t>
       </w:r>
       <w:r>
         <w:rPr>
@@ -3359,14 +3800,27 @@
       <w:r>
         <w:t xml:space="preserve">Table </w:t>
       </w:r>
-      <w:fldSimple w:instr=" SEQ Table \* ARABIC ">
-        <w:r>
-          <w:rPr>
-            <w:noProof/>
-          </w:rPr>
-          <w:t>1</w:t>
-        </w:r>
-      </w:fldSimple>
+      <w:r>
+        <w:fldChar w:fldCharType="begin"/>
+      </w:r>
+      <w:r>
+        <w:instrText xml:space="preserve"> SEQ Table \* ARABIC </w:instrText>
+      </w:r>
+      <w:r>
+        <w:fldChar w:fldCharType="separate"/>
+      </w:r>
+      <w:r>
+        <w:rPr>
+          <w:noProof/>
+        </w:rPr>
+        <w:t>1</w:t>
+      </w:r>
+      <w:r>
+        <w:rPr>
+          <w:noProof/>
+        </w:rPr>
+        <w:fldChar w:fldCharType="end"/>
+      </w:r>
       <w:bookmarkEnd w:id="0"/>
       <w:r>
         <w:t>: Baseline model performance</w:t>
@@ -4218,7 +4672,25 @@
           <w:sz w:val="20"/>
           <w:szCs w:val="20"/>
         </w:rPr>
-        <w:t xml:space="preserve">maximize AUC. For example, with LR, we tuned ‘C’ (the regularization weight), ‘penalty’ (specific norm for penalization), and ‘solver’ (specific algorithm used), which converged to an optimal set at C = 0.1, penalty = ‘L1’, and solver = ‘liblinear’ for red wine and C = 10, penalty = ‘L2’, and solver = ‘saga’ for white wine. An optimal set is defined by the hyperparameters that yield the highest AUC. In defining the range for ‘C’ (and other </w:t>
+        <w:t>maximize AUC. For example, with LR, we tuned ‘C’ (the regularization weight), ‘penalty’ (specific norm for penalization), and ‘solver’ (specific algorithm used), which converged to an optimal set at C = 0.1, penalty = ‘L1’, and solver = ‘</w:t>
+      </w:r>
+      <w:proofErr w:type="spellStart"/>
+      <w:r>
+        <w:rPr>
+          <w:rFonts w:eastAsiaTheme="minorHAnsi"/>
+          <w:sz w:val="20"/>
+          <w:szCs w:val="20"/>
+        </w:rPr>
+        <w:t>liblinear</w:t>
+      </w:r>
+      <w:proofErr w:type="spellEnd"/>
+      <w:r>
+        <w:rPr>
+          <w:rFonts w:eastAsiaTheme="minorHAnsi"/>
+          <w:sz w:val="20"/>
+          <w:szCs w:val="20"/>
+        </w:rPr>
+        <w:t xml:space="preserve">’ for red wine and C = 10, penalty = ‘L2’, and solver = ‘saga’ for white wine. An optimal set is defined by the hyperparameters that yield the highest AUC. In defining the range for ‘C’ (and other </w:t>
       </w:r>
       <w:r>
         <w:rPr>
@@ -4419,7 +4891,23 @@
           <w:sz w:val="20"/>
           <w:szCs w:val="20"/>
         </w:rPr>
-        <w:t xml:space="preserve">oosting method. In this algorithm, an initial decision tree is fit, then a decision tree is fit to the error of the prior model. This is repeated until a stopping criterion is met. Despite the strong performance often seen through this approach, the </w:t>
+        <w:t>oosting method</w:t>
+      </w:r>
+      <w:r>
+        <w:rPr>
+          <w:rFonts w:eastAsiaTheme="minorHAnsi"/>
+          <w:sz w:val="20"/>
+          <w:szCs w:val="20"/>
+        </w:rPr>
+        <w:t xml:space="preserve"> (XGB)</w:t>
+      </w:r>
+      <w:r>
+        <w:rPr>
+          <w:rFonts w:eastAsiaTheme="minorHAnsi"/>
+          <w:sz w:val="20"/>
+          <w:szCs w:val="20"/>
+        </w:rPr>
+        <w:t xml:space="preserve">. In this algorithm, an initial decision tree is fit, then a decision tree is fit to the error of the prior model. This is repeated until a stopping criterion is met. Despite the strong performance often seen through this approach, the </w:t>
       </w:r>
       <w:r>
         <w:rPr>
@@ -4589,7 +5077,16 @@
           <w:sz w:val="20"/>
           <w:szCs w:val="20"/>
         </w:rPr>
-        <w:t xml:space="preserve"> n</w:t>
+        <w:t xml:space="preserve"> </w:t>
+      </w:r>
+      <w:proofErr w:type="gramStart"/>
+      <w:r>
+        <w:rPr>
+          <w:rFonts w:eastAsiaTheme="minorHAnsi"/>
+          <w:sz w:val="20"/>
+          <w:szCs w:val="20"/>
+        </w:rPr>
+        <w:t>n</w:t>
       </w:r>
       <w:r>
         <w:rPr>
@@ -4605,7 +5102,16 @@
           <w:sz w:val="20"/>
           <w:szCs w:val="20"/>
         </w:rPr>
-        <w:t>n matrix, SVM will have to construct a</w:t>
+        <w:t>n</w:t>
+      </w:r>
+      <w:proofErr w:type="gramEnd"/>
+      <w:r>
+        <w:rPr>
+          <w:rFonts w:eastAsiaTheme="minorHAnsi"/>
+          <w:sz w:val="20"/>
+          <w:szCs w:val="20"/>
+        </w:rPr>
+        <w:t xml:space="preserve"> matrix, SVM will have to construct a</w:t>
       </w:r>
       <w:r>
         <w:rPr>
@@ -4718,14 +5224,27 @@
         <w:lastRenderedPageBreak/>
         <w:t xml:space="preserve">Table </w:t>
       </w:r>
-      <w:fldSimple w:instr=" SEQ Table \* ARABIC ">
-        <w:r>
-          <w:rPr>
-            <w:noProof/>
-          </w:rPr>
-          <w:t>2</w:t>
-        </w:r>
-      </w:fldSimple>
+      <w:r>
+        <w:fldChar w:fldCharType="begin"/>
+      </w:r>
+      <w:r>
+        <w:instrText xml:space="preserve"> SEQ Table \* ARABIC </w:instrText>
+      </w:r>
+      <w:r>
+        <w:fldChar w:fldCharType="separate"/>
+      </w:r>
+      <w:r>
+        <w:rPr>
+          <w:noProof/>
+        </w:rPr>
+        <w:t>2</w:t>
+      </w:r>
+      <w:r>
+        <w:rPr>
+          <w:noProof/>
+        </w:rPr>
+        <w:fldChar w:fldCharType="end"/>
+      </w:r>
       <w:bookmarkEnd w:id="1"/>
       <w:r>
         <w:t>: Model performance after grid search</w:t>
@@ -5681,14 +6200,6 @@
           <w:sz w:val="20"/>
           <w:szCs w:val="20"/>
         </w:rPr>
-        <w:t xml:space="preserve">Random forest also handles unbalanced data well by giving the larger class a lower error rate and giving the smaller class a larger error rate. This leads to a minimized overall error rate. </w:t>
-      </w:r>
-      <w:r>
-        <w:rPr>
-          <w:rFonts w:eastAsiaTheme="minorHAnsi"/>
-          <w:sz w:val="20"/>
-          <w:szCs w:val="20"/>
-        </w:rPr>
         <w:t xml:space="preserve">Logistic regression models also handle imbalance robustly, and the </w:t>
       </w:r>
       <w:r>
@@ -5784,6 +6295,7 @@
           <w:id w:val="146566605"/>
           <w:citation/>
         </w:sdtPr>
+        <w:sdtEndPr/>
         <w:sdtContent>
           <w:r>
             <w:rPr>
@@ -5917,15 +6429,7 @@
           <w:sz w:val="20"/>
           <w:szCs w:val="20"/>
         </w:rPr>
-        <w:t xml:space="preserve"> this explanation in a local sense, not a global one. We applied LIME to the tuned random forest classifier. For the red wine dataset, randomizing which test set instance to explain, we found that high sulphate content has positive correlation with high red wine quality and low alcohol content negatively correlates with high red wine quality. For the white wine dataset, we similarly found that low alcohol content </w:t>
-      </w:r>
-      <w:r>
-        <w:rPr>
-          <w:rFonts w:eastAsiaTheme="minorHAnsi"/>
-          <w:sz w:val="20"/>
-          <w:szCs w:val="20"/>
-        </w:rPr>
-        <w:t>negatively correlates with high white wine quality and a high level of chlorides negatively correlates with high white wine quality</w:t>
+        <w:t xml:space="preserve"> this explanation in a local sense, not a global one. We applied LIME to the tuned random forest classifier. For the red wine dataset, randomizing which test set instance to explain, we found that high sulphate content has positive correlation with high red wine quality and low alcohol content negatively correlates with high red wine quality. For the white wine dataset, we similarly found that low alcohol content negatively correlates with high white wine quality and a high level of chlorides negatively correlates with high white wine quality</w:t>
       </w:r>
       <w:r>
         <w:rPr>
@@ -6044,7 +6548,43 @@
           <w:sz w:val="20"/>
           <w:szCs w:val="20"/>
         </w:rPr>
-        <w:t>impact the quality of vinho verde, we can begin to inform our business use case.</w:t>
+        <w:t xml:space="preserve">impact the quality of </w:t>
+      </w:r>
+      <w:proofErr w:type="spellStart"/>
+      <w:r>
+        <w:rPr>
+          <w:rFonts w:eastAsiaTheme="minorHAnsi"/>
+          <w:sz w:val="20"/>
+          <w:szCs w:val="20"/>
+        </w:rPr>
+        <w:t>vinho</w:t>
+      </w:r>
+      <w:proofErr w:type="spellEnd"/>
+      <w:r>
+        <w:rPr>
+          <w:rFonts w:eastAsiaTheme="minorHAnsi"/>
+          <w:sz w:val="20"/>
+          <w:szCs w:val="20"/>
+        </w:rPr>
+        <w:t xml:space="preserve"> </w:t>
+      </w:r>
+      <w:proofErr w:type="spellStart"/>
+      <w:r>
+        <w:rPr>
+          <w:rFonts w:eastAsiaTheme="minorHAnsi"/>
+          <w:sz w:val="20"/>
+          <w:szCs w:val="20"/>
+        </w:rPr>
+        <w:t>verde</w:t>
+      </w:r>
+      <w:proofErr w:type="spellEnd"/>
+      <w:r>
+        <w:rPr>
+          <w:rFonts w:eastAsiaTheme="minorHAnsi"/>
+          <w:sz w:val="20"/>
+          <w:szCs w:val="20"/>
+        </w:rPr>
+        <w:t>, we can begin to inform our business use case.</w:t>
       </w:r>
     </w:p>
     <w:p>
@@ -6135,7 +6675,25 @@
           <w:sz w:val="20"/>
           <w:szCs w:val="20"/>
         </w:rPr>
-        <w:t xml:space="preserve">The lift curve is particularly useful when a firm faces a budgetary constraint, and is </w:t>
+        <w:t xml:space="preserve">The lift curve is particularly useful when a firm faces a budgetary </w:t>
+      </w:r>
+      <w:proofErr w:type="gramStart"/>
+      <w:r>
+        <w:rPr>
+          <w:rFonts w:eastAsiaTheme="minorHAnsi"/>
+          <w:sz w:val="20"/>
+          <w:szCs w:val="20"/>
+        </w:rPr>
+        <w:t>constraint, and</w:t>
+      </w:r>
+      <w:proofErr w:type="gramEnd"/>
+      <w:r>
+        <w:rPr>
+          <w:rFonts w:eastAsiaTheme="minorHAnsi"/>
+          <w:sz w:val="20"/>
+          <w:szCs w:val="20"/>
+        </w:rPr>
+        <w:t xml:space="preserve"> is </w:t>
       </w:r>
       <w:r>
         <w:rPr>
@@ -6159,7 +6717,61 @@
           <w:sz w:val="20"/>
           <w:szCs w:val="20"/>
         </w:rPr>
-        <w:t>ere is a wine seller who wants to stock up on vinho verde wines, instead of randomly guessing which wines to purchase, the seller can utilize the lift curve, pick the model with the highest lift at a particular point k based on his budget, and choose the top k-% of wines ranked by the classifier. Doing so will provide the seller with the most bang for his buck.</w:t>
+        <w:t xml:space="preserve">ere is a wine </w:t>
+      </w:r>
+      <w:proofErr w:type="spellStart"/>
+      <w:r>
+        <w:rPr>
+          <w:rFonts w:eastAsiaTheme="minorHAnsi"/>
+          <w:sz w:val="20"/>
+          <w:szCs w:val="20"/>
+        </w:rPr>
+        <w:t>seller</w:t>
+      </w:r>
+      <w:proofErr w:type="spellEnd"/>
+      <w:r>
+        <w:rPr>
+          <w:rFonts w:eastAsiaTheme="minorHAnsi"/>
+          <w:sz w:val="20"/>
+          <w:szCs w:val="20"/>
+        </w:rPr>
+        <w:t xml:space="preserve"> who wants to stock up on </w:t>
+      </w:r>
+      <w:proofErr w:type="spellStart"/>
+      <w:r>
+        <w:rPr>
+          <w:rFonts w:eastAsiaTheme="minorHAnsi"/>
+          <w:sz w:val="20"/>
+          <w:szCs w:val="20"/>
+        </w:rPr>
+        <w:t>vinho</w:t>
+      </w:r>
+      <w:proofErr w:type="spellEnd"/>
+      <w:r>
+        <w:rPr>
+          <w:rFonts w:eastAsiaTheme="minorHAnsi"/>
+          <w:sz w:val="20"/>
+          <w:szCs w:val="20"/>
+        </w:rPr>
+        <w:t xml:space="preserve"> </w:t>
+      </w:r>
+      <w:proofErr w:type="spellStart"/>
+      <w:r>
+        <w:rPr>
+          <w:rFonts w:eastAsiaTheme="minorHAnsi"/>
+          <w:sz w:val="20"/>
+          <w:szCs w:val="20"/>
+        </w:rPr>
+        <w:t>verde</w:t>
+      </w:r>
+      <w:proofErr w:type="spellEnd"/>
+      <w:r>
+        <w:rPr>
+          <w:rFonts w:eastAsiaTheme="minorHAnsi"/>
+          <w:sz w:val="20"/>
+          <w:szCs w:val="20"/>
+        </w:rPr>
+        <w:t xml:space="preserve"> wines, instead of randomly guessing which wines to purchase, the seller can utilize the lift curve, pick the model with the highest lift at a particular point k based on his budget, and choose the top k-% of wines ranked by the classifier. Doing so will provide the seller with the most bang for his buck.</w:t>
       </w:r>
     </w:p>
     <w:p>
@@ -6234,7 +6846,43 @@
           <w:sz w:val="20"/>
           <w:szCs w:val="20"/>
         </w:rPr>
-        <w:t xml:space="preserve"> Thus, small wine sellers who can only afford to choose from a few vinho verde wine variants (less than 20% of the total variants) should opt for the k-NN classifier, and medium to large wine sellers should use Random Forest when picking wines to build their inventories.</w:t>
+        <w:t xml:space="preserve"> Thus, small wine sellers who can only afford to choose from a few </w:t>
+      </w:r>
+      <w:proofErr w:type="spellStart"/>
+      <w:r>
+        <w:rPr>
+          <w:rFonts w:eastAsiaTheme="minorHAnsi"/>
+          <w:sz w:val="20"/>
+          <w:szCs w:val="20"/>
+        </w:rPr>
+        <w:t>vinho</w:t>
+      </w:r>
+      <w:proofErr w:type="spellEnd"/>
+      <w:r>
+        <w:rPr>
+          <w:rFonts w:eastAsiaTheme="minorHAnsi"/>
+          <w:sz w:val="20"/>
+          <w:szCs w:val="20"/>
+        </w:rPr>
+        <w:t xml:space="preserve"> </w:t>
+      </w:r>
+      <w:proofErr w:type="spellStart"/>
+      <w:r>
+        <w:rPr>
+          <w:rFonts w:eastAsiaTheme="minorHAnsi"/>
+          <w:sz w:val="20"/>
+          <w:szCs w:val="20"/>
+        </w:rPr>
+        <w:t>verde</w:t>
+      </w:r>
+      <w:proofErr w:type="spellEnd"/>
+      <w:r>
+        <w:rPr>
+          <w:rFonts w:eastAsiaTheme="minorHAnsi"/>
+          <w:sz w:val="20"/>
+          <w:szCs w:val="20"/>
+        </w:rPr>
+        <w:t xml:space="preserve"> wine variants (less than 20% of the total variants) should opt for the k-NN classifier, and medium to large wine sellers should use Random Forest when picking wines to build their inventories.</w:t>
       </w:r>
     </w:p>
     <w:p>
@@ -6264,32 +6912,40 @@
           <w:sz w:val="20"/>
           <w:szCs w:val="20"/>
         </w:rPr>
+        <w:t xml:space="preserve"> </w:t>
+      </w:r>
+      <w:r>
+        <w:rPr>
+          <w:rFonts w:eastAsiaTheme="minorHAnsi"/>
+          <w:sz w:val="20"/>
+          <w:szCs w:val="20"/>
+        </w:rPr>
+        <w:t xml:space="preserve">We also analyzed a confusion matrix </w:t>
+      </w:r>
+      <w:r>
+        <w:rPr>
+          <w:rFonts w:eastAsiaTheme="minorHAnsi"/>
+          <w:sz w:val="20"/>
+          <w:szCs w:val="20"/>
+        </w:rPr>
+        <w:t>at the .5 classification threshold</w:t>
+      </w:r>
+      <w:r>
+        <w:rPr>
+          <w:rFonts w:eastAsiaTheme="minorHAnsi"/>
+          <w:sz w:val="20"/>
+          <w:szCs w:val="20"/>
+        </w:rPr>
+        <w:t xml:space="preserve"> to measure false negatives and false positives. In our business case, we would like to know how many poor-quality wines are mislabeled as good wine (false </w:t>
+      </w:r>
+      <w:r>
+        <w:rPr>
+          <w:rFonts w:eastAsiaTheme="minorHAnsi"/>
+          <w:sz w:val="20"/>
+          <w:szCs w:val="20"/>
+        </w:rPr>
         <w:lastRenderedPageBreak/>
-        <w:t xml:space="preserve"> </w:t>
-      </w:r>
-      <w:r>
-        <w:rPr>
-          <w:rFonts w:eastAsiaTheme="minorHAnsi"/>
-          <w:sz w:val="20"/>
-          <w:szCs w:val="20"/>
-        </w:rPr>
-        <w:t xml:space="preserve">We also analyzed a confusion matrix </w:t>
-      </w:r>
-      <w:r>
-        <w:rPr>
-          <w:rFonts w:eastAsiaTheme="minorHAnsi"/>
-          <w:sz w:val="20"/>
-          <w:szCs w:val="20"/>
-        </w:rPr>
-        <w:t>at the .5 classification threshold</w:t>
-      </w:r>
-      <w:r>
-        <w:rPr>
-          <w:rFonts w:eastAsiaTheme="minorHAnsi"/>
-          <w:sz w:val="20"/>
-          <w:szCs w:val="20"/>
-        </w:rPr>
-        <w:t xml:space="preserve"> to measure false negatives and false positives. In our business case, we would like to know how many poor-quality wines are mislabeled as good wine (false positive), and how many good wines are mislabeled as poor-quality wine (false negative). For example, selling mislabeled poor wine as good wine may jeopardize the brand reputation of a vendor. Selling mislabeled good wine as poor-quality wine would lead to mispricing and failure in cost management. Therefore, for quality control and management reasons, we would like to see the proportion of FPR and FNR. Shown below, both models have much higher false positive rates than false negative rates. This has the potential to hurt business (underpricing wine) but please customers (underpricing good wine).</w:t>
+        <w:t>positive), and how many good wines are mislabeled as poor-quality wine (false negative). For example, selling mislabeled poor wine as good wine may jeopardize the brand reputation of a vendor. Selling mislabeled good wine as poor-quality wine would lead to mispricing and failure in cost management. Therefore, for quality control and management reasons, we would like to see the proportion of FPR and FNR. Shown below, both models have much higher false positive rates than false negative rates. This has the potential to hurt business (underpricing wine) but please customers (underpricing good wine).</w:t>
       </w:r>
       <w:r>
         <w:rPr>
@@ -6320,14 +6976,27 @@
       <w:r>
         <w:t xml:space="preserve">Table </w:t>
       </w:r>
-      <w:fldSimple w:instr=" SEQ Table \* ARABIC ">
-        <w:r>
-          <w:rPr>
-            <w:noProof/>
-          </w:rPr>
-          <w:t>3</w:t>
-        </w:r>
-      </w:fldSimple>
+      <w:r>
+        <w:fldChar w:fldCharType="begin"/>
+      </w:r>
+      <w:r>
+        <w:instrText xml:space="preserve"> SEQ Table \* ARABIC </w:instrText>
+      </w:r>
+      <w:r>
+        <w:fldChar w:fldCharType="separate"/>
+      </w:r>
+      <w:r>
+        <w:rPr>
+          <w:noProof/>
+        </w:rPr>
+        <w:t>3</w:t>
+      </w:r>
+      <w:r>
+        <w:rPr>
+          <w:noProof/>
+        </w:rPr>
+        <w:fldChar w:fldCharType="end"/>
+      </w:r>
       <w:r>
         <w:t>: Red and white wine confusion matrices</w:t>
       </w:r>
@@ -6864,7 +7533,51 @@
           <w:sz w:val="20"/>
           <w:szCs w:val="20"/>
         </w:rPr>
-        <w:t>To provide one example in which this model may solve a business problem, we focused on the specific use case of applying our data mining to a wine distributor, fictitiously named Wine Lovers. Our analysis is specifically for Portuguese vinho verde wines, though future work could focus on a larger, broader wine dataset. By implementing our tuned random forest to Wine Lovers’ purchasing department, the department can find mismatches in price and predicted quality. For example, if bottle A received a “Good” quality classification, the distributor could sell bottle A to wine shops for an increased value as consumer demand for that bottle should in theory increase due to its higher quality.</w:t>
+        <w:t xml:space="preserve">To provide one example in which this model may solve a business problem, we focused on the specific use case of applying our data mining to a wine distributor, fictitiously named Wine Lovers. Our analysis is specifically for Portuguese </w:t>
+      </w:r>
+      <w:proofErr w:type="spellStart"/>
+      <w:r>
+        <w:rPr>
+          <w:rFonts w:eastAsiaTheme="minorHAnsi"/>
+          <w:sz w:val="20"/>
+          <w:szCs w:val="20"/>
+        </w:rPr>
+        <w:t>vinho</w:t>
+      </w:r>
+      <w:proofErr w:type="spellEnd"/>
+      <w:r>
+        <w:rPr>
+          <w:rFonts w:eastAsiaTheme="minorHAnsi"/>
+          <w:sz w:val="20"/>
+          <w:szCs w:val="20"/>
+        </w:rPr>
+        <w:t xml:space="preserve"> </w:t>
+      </w:r>
+      <w:proofErr w:type="spellStart"/>
+      <w:r>
+        <w:rPr>
+          <w:rFonts w:eastAsiaTheme="minorHAnsi"/>
+          <w:sz w:val="20"/>
+          <w:szCs w:val="20"/>
+        </w:rPr>
+        <w:t>verde</w:t>
+      </w:r>
+      <w:proofErr w:type="spellEnd"/>
+      <w:r>
+        <w:rPr>
+          <w:rFonts w:eastAsiaTheme="minorHAnsi"/>
+          <w:sz w:val="20"/>
+          <w:szCs w:val="20"/>
+        </w:rPr>
+        <w:t xml:space="preserve"> wines, though future work could focus on a larger, </w:t>
+      </w:r>
+      <w:r>
+        <w:rPr>
+          <w:rFonts w:eastAsiaTheme="minorHAnsi"/>
+          <w:sz w:val="20"/>
+          <w:szCs w:val="20"/>
+        </w:rPr>
+        <w:t>broader wine dataset. By implementing our tuned random forest to Wine Lovers’ purchasing department, the department can find mismatches in price and predicted quality. For example, if bottle A received a “Good” quality classification, the distributor could sell bottle A to wine shops for an increased value as consumer demand for that bottle should in theory increase due to its higher quality.</w:t>
       </w:r>
     </w:p>
     <w:p>
@@ -7040,8 +7753,16 @@
           <w:sz w:val="20"/>
           <w:szCs w:val="20"/>
         </w:rPr>
+        <w:t xml:space="preserve">Due to the smaller scale of its wine inventory, it could compute batch predictions either ad hoc or on a continuously scheduled basis. This offline deployment allows for a rush-free serving container as opposed to an online one that streams in real-time. To be able to scale the pipeline based on demand, it </w:t>
+      </w:r>
+      <w:r>
+        <w:rPr>
+          <w:rFonts w:eastAsiaTheme="minorHAnsi"/>
+          <w:sz w:val="20"/>
+          <w:szCs w:val="20"/>
+        </w:rPr>
         <w:lastRenderedPageBreak/>
-        <w:t xml:space="preserve">Due to the smaller scale of its wine inventory, it could compute batch predictions either ad hoc or on a continuously scheduled basis. This offline deployment allows for a rush-free serving container as opposed to an online one that streams in real-time. To be able to scale the pipeline based on demand, it could implement a containerized solution like Kubernetes where all the model artifacts are packaged in appropriate containers. It could package the random forest model along with metadata files and model parameter files. Wine Lovers data processing would not require the implementation of </w:t>
+        <w:t xml:space="preserve">could implement a containerized solution like Kubernetes where all the model artifacts are packaged in appropriate containers. It could package the random forest model along with metadata files and model parameter files. Wine Lovers data processing would not require the implementation of </w:t>
       </w:r>
       <w:r>
         <w:rPr>
@@ -7253,7 +7974,43 @@
           <w:sz w:val="20"/>
           <w:szCs w:val="20"/>
         </w:rPr>
-        <w:t>In this paper we have introduced the Portuguese white and red vinho verde wine dataset. Framed as a binary classification problem, we sought to develop a model to identify if a wine would be of good or poor quality given its physicochemical properties. Using AUC as an evaluation metric, we developed a strong-performing random forest model. We suggested several use cases for such a model. Specifically, a wine distributor could use the physicochemical properties to evaluate the qualities of the wine, and thus use that information to set prices it markets to vendors.</w:t>
+        <w:t xml:space="preserve">In this paper we have introduced the Portuguese white and red </w:t>
+      </w:r>
+      <w:proofErr w:type="spellStart"/>
+      <w:r>
+        <w:rPr>
+          <w:rFonts w:eastAsiaTheme="minorHAnsi"/>
+          <w:sz w:val="20"/>
+          <w:szCs w:val="20"/>
+        </w:rPr>
+        <w:t>vinho</w:t>
+      </w:r>
+      <w:proofErr w:type="spellEnd"/>
+      <w:r>
+        <w:rPr>
+          <w:rFonts w:eastAsiaTheme="minorHAnsi"/>
+          <w:sz w:val="20"/>
+          <w:szCs w:val="20"/>
+        </w:rPr>
+        <w:t xml:space="preserve"> </w:t>
+      </w:r>
+      <w:proofErr w:type="spellStart"/>
+      <w:r>
+        <w:rPr>
+          <w:rFonts w:eastAsiaTheme="minorHAnsi"/>
+          <w:sz w:val="20"/>
+          <w:szCs w:val="20"/>
+        </w:rPr>
+        <w:t>verde</w:t>
+      </w:r>
+      <w:proofErr w:type="spellEnd"/>
+      <w:r>
+        <w:rPr>
+          <w:rFonts w:eastAsiaTheme="minorHAnsi"/>
+          <w:sz w:val="20"/>
+          <w:szCs w:val="20"/>
+        </w:rPr>
+        <w:t xml:space="preserve"> wine dataset. Framed as a binary classification problem, we sought to develop a model to identify if a wine would be of good or poor quality given its physicochemical properties. Using AUC as an evaluation metric, we developed a strong-performing random forest model. We suggested several use cases for such a model. Specifically, a wine distributor could use the physicochemical properties to evaluate the qualities of the wine, and thus use that information to set prices it markets to vendors.</w:t>
       </w:r>
     </w:p>
     <w:p>
@@ -7361,18 +8118,6 @@
         </w:rPr>
       </w:pPr>
     </w:p>
-    <w:p/>
-    <w:p>
-      <w:pPr>
-        <w:spacing w:line="480" w:lineRule="auto"/>
-        <w:ind w:firstLine="360"/>
-        <w:rPr>
-          <w:rFonts w:eastAsiaTheme="minorHAnsi"/>
-          <w:sz w:val="20"/>
-          <w:szCs w:val="20"/>
-        </w:rPr>
-      </w:pPr>
-    </w:p>
     <w:p>
       <w:pPr>
         <w:rPr>
@@ -7420,6 +8165,7 @@
           <w:docPartUnique/>
         </w:docPartObj>
       </w:sdtPr>
+      <w:sdtEndPr/>
       <w:sdtContent>
         <w:p>
           <w:pPr>
@@ -7797,7 +8543,21 @@
           <w:sz w:val="20"/>
           <w:szCs w:val="20"/>
         </w:rPr>
-        <w:t>Zixiao: Data understanding, model evaluation, K-NN/SVM models</w:t>
+        <w:t>Zixiao: Data understanding, model evaluation, K-NN</w:t>
+      </w:r>
+      <w:r>
+        <w:rPr>
+          <w:sz w:val="20"/>
+          <w:szCs w:val="20"/>
+        </w:rPr>
+        <w:t>&amp;</w:t>
+      </w:r>
+      <w:r>
+        <w:rPr>
+          <w:sz w:val="20"/>
+          <w:szCs w:val="20"/>
+        </w:rPr>
+        <w:t>SVM models</w:t>
       </w:r>
     </w:p>
     <w:p>
@@ -7845,14 +8605,27 @@
       <w:r>
         <w:t xml:space="preserve">Table </w:t>
       </w:r>
-      <w:fldSimple w:instr=" SEQ Table \* ARABIC ">
-        <w:r>
-          <w:rPr>
-            <w:noProof/>
-          </w:rPr>
-          <w:t>4</w:t>
-        </w:r>
-      </w:fldSimple>
+      <w:r>
+        <w:fldChar w:fldCharType="begin"/>
+      </w:r>
+      <w:r>
+        <w:instrText xml:space="preserve"> SEQ Table \* ARABIC </w:instrText>
+      </w:r>
+      <w:r>
+        <w:fldChar w:fldCharType="separate"/>
+      </w:r>
+      <w:r>
+        <w:rPr>
+          <w:noProof/>
+        </w:rPr>
+        <w:t>4</w:t>
+      </w:r>
+      <w:r>
+        <w:rPr>
+          <w:noProof/>
+        </w:rPr>
+        <w:fldChar w:fldCharType="end"/>
+      </w:r>
       <w:bookmarkEnd w:id="2"/>
       <w:r>
         <w:t>: Red (top) and white (bottom) wine descriptive statistics</w:t>
@@ -14384,14 +15157,27 @@
       <w:r>
         <w:t xml:space="preserve">Table </w:t>
       </w:r>
-      <w:fldSimple w:instr=" SEQ Table \* ARABIC ">
-        <w:r>
-          <w:rPr>
-            <w:noProof/>
-          </w:rPr>
-          <w:t>5</w:t>
-        </w:r>
-      </w:fldSimple>
+      <w:r>
+        <w:fldChar w:fldCharType="begin"/>
+      </w:r>
+      <w:r>
+        <w:instrText xml:space="preserve"> SEQ Table \* ARABIC </w:instrText>
+      </w:r>
+      <w:r>
+        <w:fldChar w:fldCharType="separate"/>
+      </w:r>
+      <w:r>
+        <w:rPr>
+          <w:noProof/>
+        </w:rPr>
+        <w:t>5</w:t>
+      </w:r>
+      <w:r>
+        <w:rPr>
+          <w:noProof/>
+        </w:rPr>
+        <w:fldChar w:fldCharType="end"/>
+      </w:r>
       <w:bookmarkEnd w:id="3"/>
       <w:r>
         <w:t>: Dataset features</w:t>
@@ -15332,7 +16118,27 @@
                 <w:sz w:val="18"/>
                 <w:szCs w:val="18"/>
               </w:rPr>
-              <w:t>The amount of salts of sulfuric acid in wine. Used for inhibiting microbial growth.</w:t>
+              <w:t xml:space="preserve">The </w:t>
+            </w:r>
+            <w:proofErr w:type="gramStart"/>
+            <w:r>
+              <w:rPr>
+                <w:rFonts w:ascii="Times" w:hAnsi="Times"/>
+                <w:color w:val="000000"/>
+                <w:sz w:val="18"/>
+                <w:szCs w:val="18"/>
+              </w:rPr>
+              <w:t>amount</w:t>
+            </w:r>
+            <w:proofErr w:type="gramEnd"/>
+            <w:r>
+              <w:rPr>
+                <w:rFonts w:ascii="Times" w:hAnsi="Times"/>
+                <w:color w:val="000000"/>
+                <w:sz w:val="18"/>
+                <w:szCs w:val="18"/>
+              </w:rPr>
+              <w:t xml:space="preserve"> of salts of sulfuric acid in wine. Used for inhibiting microbial growth.</w:t>
             </w:r>
             <w:r>
               <w:rPr>
@@ -15540,14 +16346,27 @@
       <w:r>
         <w:t xml:space="preserve">Figure </w:t>
       </w:r>
-      <w:fldSimple w:instr=" SEQ Figure \* ARABIC ">
-        <w:r>
-          <w:rPr>
-            <w:noProof/>
-          </w:rPr>
-          <w:t>2</w:t>
-        </w:r>
-      </w:fldSimple>
+      <w:r>
+        <w:fldChar w:fldCharType="begin"/>
+      </w:r>
+      <w:r>
+        <w:instrText xml:space="preserve"> SEQ Figure \* ARABIC </w:instrText>
+      </w:r>
+      <w:r>
+        <w:fldChar w:fldCharType="separate"/>
+      </w:r>
+      <w:r>
+        <w:rPr>
+          <w:noProof/>
+        </w:rPr>
+        <w:t>2</w:t>
+      </w:r>
+      <w:r>
+        <w:rPr>
+          <w:noProof/>
+        </w:rPr>
+        <w:fldChar w:fldCharType="end"/>
+      </w:r>
       <w:bookmarkEnd w:id="4"/>
       <w:bookmarkEnd w:id="6"/>
       <w:r>
@@ -15773,17 +16592,300 @@
       <w:r>
         <w:t xml:space="preserve">Figure </w:t>
       </w:r>
-      <w:fldSimple w:instr=" SEQ Figure \* ARABIC ">
-        <w:r>
-          <w:rPr>
-            <w:noProof/>
-          </w:rPr>
-          <w:t>3</w:t>
-        </w:r>
-      </w:fldSimple>
+      <w:r>
+        <w:fldChar w:fldCharType="begin"/>
+      </w:r>
+      <w:r>
+        <w:instrText xml:space="preserve"> SEQ Figure \* ARABIC </w:instrText>
+      </w:r>
+      <w:r>
+        <w:fldChar w:fldCharType="separate"/>
+      </w:r>
+      <w:r>
+        <w:rPr>
+          <w:noProof/>
+        </w:rPr>
+        <w:t>3</w:t>
+      </w:r>
+      <w:r>
+        <w:rPr>
+          <w:noProof/>
+        </w:rPr>
+        <w:fldChar w:fldCharType="end"/>
+      </w:r>
       <w:bookmarkEnd w:id="7"/>
       <w:r>
-        <w:t>: Wine quality vs select features</w:t>
+        <w:t xml:space="preserve">: </w:t>
+      </w:r>
+    </w:p>
+    <w:p>
+      <w:pPr>
+        <w:pStyle w:val="Caption"/>
+      </w:pPr>
+      <w:r>
+        <w:t>Red</w:t>
+      </w:r>
+      <w:r>
+        <w:t xml:space="preserve"> quality vs select</w:t>
+      </w:r>
+      <w:r>
+        <w:t>ed</w:t>
+      </w:r>
+      <w:r>
+        <w:t xml:space="preserve"> features</w:t>
+      </w:r>
+    </w:p>
+    <w:p>
+      <w:r>
+        <w:rPr>
+          <w:noProof/>
+        </w:rPr>
+        <w:drawing>
+          <wp:inline distT="0" distB="0" distL="0" distR="0" wp14:anchorId="624878E5" wp14:editId="2E1F7083">
+            <wp:extent cx="2009181" cy="1910745"/>
+            <wp:effectExtent l="0" t="0" r="0" b="0"/>
+            <wp:docPr id="13" name="Picture 13" descr="Chart, bar chart&#10;&#10;Description automatically generated"/>
+            <wp:cNvGraphicFramePr>
+              <a:graphicFrameLocks xmlns:a="http://schemas.openxmlformats.org/drawingml/2006/main" noChangeAspect="1"/>
+            </wp:cNvGraphicFramePr>
+            <a:graphic xmlns:a="http://schemas.openxmlformats.org/drawingml/2006/main">
+              <a:graphicData uri="http://schemas.openxmlformats.org/drawingml/2006/picture">
+                <pic:pic xmlns:pic="http://schemas.openxmlformats.org/drawingml/2006/picture">
+                  <pic:nvPicPr>
+                    <pic:cNvPr id="13" name="Picture 13" descr="Chart, bar chart&#10;&#10;Description automatically generated"/>
+                    <pic:cNvPicPr>
+                      <a:picLocks noChangeAspect="1" noChangeArrowheads="1"/>
+                    </pic:cNvPicPr>
+                  </pic:nvPicPr>
+                  <pic:blipFill>
+                    <a:blip r:embed="rId15">
+                      <a:extLst>
+                        <a:ext uri="{28A0092B-C50C-407E-A947-70E740481C1C}">
+                          <a14:useLocalDpi xmlns:a14="http://schemas.microsoft.com/office/drawing/2010/main" val="0"/>
+                        </a:ext>
+                      </a:extLst>
+                    </a:blip>
+                    <a:srcRect/>
+                    <a:stretch>
+                      <a:fillRect/>
+                    </a:stretch>
+                  </pic:blipFill>
+                  <pic:spPr bwMode="auto">
+                    <a:xfrm>
+                      <a:off x="0" y="0"/>
+                      <a:ext cx="2043586" cy="1943464"/>
+                    </a:xfrm>
+                    <a:prstGeom prst="rect">
+                      <a:avLst/>
+                    </a:prstGeom>
+                    <a:noFill/>
+                    <a:ln>
+                      <a:noFill/>
+                    </a:ln>
+                  </pic:spPr>
+                </pic:pic>
+              </a:graphicData>
+            </a:graphic>
+          </wp:inline>
+        </w:drawing>
+      </w:r>
+      <w:r>
+        <w:t xml:space="preserve"> </w:t>
+      </w:r>
+      <w:r>
+        <w:rPr>
+          <w:noProof/>
+          <w:lang w:eastAsia="zh-CN"/>
+        </w:rPr>
+        <w:drawing>
+          <wp:inline distT="0" distB="0" distL="0" distR="0" wp14:anchorId="6A059CC9" wp14:editId="14E46547">
+            <wp:extent cx="1973185" cy="1909039"/>
+            <wp:effectExtent l="0" t="0" r="0" b="0"/>
+            <wp:docPr id="14" name="Picture 14" descr="Chart, bar chart&#10;&#10;Description automatically generated"/>
+            <wp:cNvGraphicFramePr>
+              <a:graphicFrameLocks xmlns:a="http://schemas.openxmlformats.org/drawingml/2006/main" noChangeAspect="1"/>
+            </wp:cNvGraphicFramePr>
+            <a:graphic xmlns:a="http://schemas.openxmlformats.org/drawingml/2006/main">
+              <a:graphicData uri="http://schemas.openxmlformats.org/drawingml/2006/picture">
+                <pic:pic xmlns:pic="http://schemas.openxmlformats.org/drawingml/2006/picture">
+                  <pic:nvPicPr>
+                    <pic:cNvPr id="14" name="Picture 14" descr="Chart, bar chart&#10;&#10;Description automatically generated"/>
+                    <pic:cNvPicPr>
+                      <a:picLocks noChangeAspect="1" noChangeArrowheads="1"/>
+                    </pic:cNvPicPr>
+                  </pic:nvPicPr>
+                  <pic:blipFill>
+                    <a:blip r:embed="rId16">
+                      <a:extLst>
+                        <a:ext uri="{28A0092B-C50C-407E-A947-70E740481C1C}">
+                          <a14:useLocalDpi xmlns:a14="http://schemas.microsoft.com/office/drawing/2010/main" val="0"/>
+                        </a:ext>
+                      </a:extLst>
+                    </a:blip>
+                    <a:srcRect/>
+                    <a:stretch>
+                      <a:fillRect/>
+                    </a:stretch>
+                  </pic:blipFill>
+                  <pic:spPr bwMode="auto">
+                    <a:xfrm>
+                      <a:off x="0" y="0"/>
+                      <a:ext cx="1997348" cy="1932416"/>
+                    </a:xfrm>
+                    <a:prstGeom prst="rect">
+                      <a:avLst/>
+                    </a:prstGeom>
+                    <a:noFill/>
+                    <a:ln>
+                      <a:noFill/>
+                    </a:ln>
+                  </pic:spPr>
+                </pic:pic>
+              </a:graphicData>
+            </a:graphic>
+          </wp:inline>
+        </w:drawing>
+      </w:r>
+    </w:p>
+    <w:p>
+      <w:pPr>
+        <w:rPr>
+          <w:lang w:eastAsia="zh-CN"/>
+        </w:rPr>
+      </w:pPr>
+      <w:r>
+        <w:rPr>
+          <w:noProof/>
+          <w:lang w:eastAsia="zh-CN"/>
+        </w:rPr>
+        <w:drawing>
+          <wp:inline distT="0" distB="0" distL="0" distR="0" wp14:anchorId="63F3E588" wp14:editId="181EF789">
+            <wp:extent cx="1986064" cy="1888761"/>
+            <wp:effectExtent l="0" t="0" r="0" b="0"/>
+            <wp:docPr id="15" name="Picture 15" descr="Chart, bar chart&#10;&#10;Description automatically generated"/>
+            <wp:cNvGraphicFramePr>
+              <a:graphicFrameLocks xmlns:a="http://schemas.openxmlformats.org/drawingml/2006/main" noChangeAspect="1"/>
+            </wp:cNvGraphicFramePr>
+            <a:graphic xmlns:a="http://schemas.openxmlformats.org/drawingml/2006/main">
+              <a:graphicData uri="http://schemas.openxmlformats.org/drawingml/2006/picture">
+                <pic:pic xmlns:pic="http://schemas.openxmlformats.org/drawingml/2006/picture">
+                  <pic:nvPicPr>
+                    <pic:cNvPr id="15" name="Picture 15" descr="Chart, bar chart&#10;&#10;Description automatically generated"/>
+                    <pic:cNvPicPr>
+                      <a:picLocks noChangeAspect="1" noChangeArrowheads="1"/>
+                    </pic:cNvPicPr>
+                  </pic:nvPicPr>
+                  <pic:blipFill>
+                    <a:blip r:embed="rId17">
+                      <a:extLst>
+                        <a:ext uri="{28A0092B-C50C-407E-A947-70E740481C1C}">
+                          <a14:useLocalDpi xmlns:a14="http://schemas.microsoft.com/office/drawing/2010/main" val="0"/>
+                        </a:ext>
+                      </a:extLst>
+                    </a:blip>
+                    <a:srcRect/>
+                    <a:stretch>
+                      <a:fillRect/>
+                    </a:stretch>
+                  </pic:blipFill>
+                  <pic:spPr bwMode="auto">
+                    <a:xfrm>
+                      <a:off x="0" y="0"/>
+                      <a:ext cx="2000408" cy="1902402"/>
+                    </a:xfrm>
+                    <a:prstGeom prst="rect">
+                      <a:avLst/>
+                    </a:prstGeom>
+                    <a:noFill/>
+                    <a:ln>
+                      <a:noFill/>
+                    </a:ln>
+                  </pic:spPr>
+                </pic:pic>
+              </a:graphicData>
+            </a:graphic>
+          </wp:inline>
+        </w:drawing>
+      </w:r>
+      <w:r>
+        <w:t xml:space="preserve"> </w:t>
+      </w:r>
+      <w:r>
+        <w:rPr>
+          <w:noProof/>
+          <w:lang w:eastAsia="zh-CN"/>
+        </w:rPr>
+        <w:drawing>
+          <wp:inline distT="0" distB="0" distL="0" distR="0" wp14:anchorId="54025405" wp14:editId="47D39840">
+            <wp:extent cx="1995430" cy="1929473"/>
+            <wp:effectExtent l="0" t="0" r="0" b="0"/>
+            <wp:docPr id="16" name="Picture 16" descr="Chart, bar chart&#10;&#10;Description automatically generated"/>
+            <wp:cNvGraphicFramePr>
+              <a:graphicFrameLocks xmlns:a="http://schemas.openxmlformats.org/drawingml/2006/main" noChangeAspect="1"/>
+            </wp:cNvGraphicFramePr>
+            <a:graphic xmlns:a="http://schemas.openxmlformats.org/drawingml/2006/main">
+              <a:graphicData uri="http://schemas.openxmlformats.org/drawingml/2006/picture">
+                <pic:pic xmlns:pic="http://schemas.openxmlformats.org/drawingml/2006/picture">
+                  <pic:nvPicPr>
+                    <pic:cNvPr id="16" name="Picture 16" descr="Chart, bar chart&#10;&#10;Description automatically generated"/>
+                    <pic:cNvPicPr>
+                      <a:picLocks noChangeAspect="1" noChangeArrowheads="1"/>
+                    </pic:cNvPicPr>
+                  </pic:nvPicPr>
+                  <pic:blipFill>
+                    <a:blip r:embed="rId18">
+                      <a:extLst>
+                        <a:ext uri="{28A0092B-C50C-407E-A947-70E740481C1C}">
+                          <a14:useLocalDpi xmlns:a14="http://schemas.microsoft.com/office/drawing/2010/main" val="0"/>
+                        </a:ext>
+                      </a:extLst>
+                    </a:blip>
+                    <a:srcRect/>
+                    <a:stretch>
+                      <a:fillRect/>
+                    </a:stretch>
+                  </pic:blipFill>
+                  <pic:spPr bwMode="auto">
+                    <a:xfrm>
+                      <a:off x="0" y="0"/>
+                      <a:ext cx="2014870" cy="1948270"/>
+                    </a:xfrm>
+                    <a:prstGeom prst="rect">
+                      <a:avLst/>
+                    </a:prstGeom>
+                    <a:noFill/>
+                    <a:ln>
+                      <a:noFill/>
+                    </a:ln>
+                  </pic:spPr>
+                </pic:pic>
+              </a:graphicData>
+            </a:graphic>
+          </wp:inline>
+        </w:drawing>
+      </w:r>
+    </w:p>
+    <w:p>
+      <w:pPr>
+        <w:rPr>
+          <w:lang w:eastAsia="zh-CN"/>
+        </w:rPr>
+      </w:pPr>
+    </w:p>
+    <w:p/>
+    <w:p/>
+    <w:p>
+      <w:pPr>
+        <w:pStyle w:val="Caption"/>
+      </w:pPr>
+      <w:r>
+        <w:t>Wine quality vs select</w:t>
+      </w:r>
+      <w:r>
+        <w:t>ed</w:t>
+      </w:r>
+      <w:r>
+        <w:t xml:space="preserve"> features</w:t>
       </w:r>
     </w:p>
     <w:bookmarkStart w:id="8" w:name="_Ref57813131"/>
@@ -15853,11 +16955,7 @@
           <w:color w:val="000000"/>
           <w:bdr w:val="none" w:sz="0" w:space="0" w:color="auto" w:frame="1"/>
         </w:rPr>
-        <w:pict w14:anchorId="25002A3D">
-          <v:shape id="_x0000_i1027" type="#_x0000_t75" alt="" style="width:187.5pt;height:181.6pt;mso-width-percent:0;mso-height-percent:0;mso-width-percent:0;mso-height-percent:0">
-            <v:imagedata r:id="rId15" r:href="rId16"/>
-          </v:shape>
-        </w:pict>
+        <w:fldChar w:fldCharType="begin"/>
       </w:r>
       <w:r>
         <w:rPr>
@@ -15867,43 +16965,7 @@
           <w:color w:val="000000"/>
           <w:bdr w:val="none" w:sz="0" w:space="0" w:color="auto" w:frame="1"/>
         </w:rPr>
-        <w:fldChar w:fldCharType="end"/>
-      </w:r>
-      <w:r>
-        <w:rPr>
-          <w:i/>
-          <w:iCs/>
-          <w:color w:val="000000"/>
-          <w:bdr w:val="none" w:sz="0" w:space="0" w:color="auto" w:frame="1"/>
-        </w:rPr>
-        <w:fldChar w:fldCharType="end"/>
-      </w:r>
-      <w:r>
-        <w:rPr>
-          <w:i/>
-          <w:iCs/>
-          <w:color w:val="000000"/>
-          <w:bdr w:val="none" w:sz="0" w:space="0" w:color="auto" w:frame="1"/>
-        </w:rPr>
-        <w:fldChar w:fldCharType="begin"/>
-      </w:r>
-      <w:r>
-        <w:rPr>
-          <w:i/>
-          <w:iCs/>
-          <w:color w:val="000000"/>
-          <w:bdr w:val="none" w:sz="0" w:space="0" w:color="auto" w:frame="1"/>
-        </w:rPr>
-        <w:instrText xml:space="preserve"> INCLUDEPICTURE "https://lh4.googleusercontent.com/RDqToCQdCbbRm8wXgCbzFPG_2mlJEGfisrpkAJncvWzPMGWl6aPdcOiyCoShhg31YnqjjVz8lgvCFtg96bNEvz3r-54OQETNJfyhMbVYzbfaryvzQkzkDJJiUwfOb4sa5Z1uDmpI" \* MERGEFORMATINET </w:instrText>
-      </w:r>
-      <w:r>
-        <w:rPr>
-          <w:i/>
-          <w:iCs/>
-          <w:color w:val="000000"/>
-          <w:bdr w:val="none" w:sz="0" w:space="0" w:color="auto" w:frame="1"/>
-        </w:rPr>
-        <w:fldChar w:fldCharType="separate"/>
+        <w:instrText xml:space="preserve"> </w:instrText>
       </w:r>
       <w:r>
         <w:rPr>
@@ -15913,7 +16975,7 @@
           <w:color w:val="000000"/>
           <w:bdr w:val="none" w:sz="0" w:space="0" w:color="auto" w:frame="1"/>
         </w:rPr>
-        <w:fldChar w:fldCharType="begin"/>
+        <w:instrText>INCLUDEPICTURE  "https://lh4.googleusercontent.com/A6JkOZb7LPgP-NpI1SsxNhLZmNCqaYrW-w_Ci0VsgcE</w:instrText>
       </w:r>
       <w:r>
         <w:rPr>
@@ -15923,7 +16985,7 @@
           <w:color w:val="000000"/>
           <w:bdr w:val="none" w:sz="0" w:space="0" w:color="auto" w:frame="1"/>
         </w:rPr>
-        <w:instrText xml:space="preserve"> INCLUDEPICTURE  "https://lh4.googleusercontent.com/RDqToCQdCbbRm8wXgCbzFPG_2mlJEGfisrpkAJncvWzPMGWl6aPdcOiyCoShhg31YnqjjVz8lgvCFtg96bNEvz3r-54OQETNJfyhMbVYzbfaryvzQkzkDJJiUwfOb4sa5Z1uDmpI" \* MERGEFORMATINET </w:instrText>
+        <w:instrText>cadabGKobHKY815EpjWFVOHiDtZtxwGQ5zv21YZ0YKgsKC7DlK4ujWpkHdCSXddRrdJZ0S3cRwgAnJj2rKUTdpqwXPMV6" \* MERGEFORMATINET</w:instrText>
       </w:r>
       <w:r>
         <w:rPr>
@@ -15933,7 +16995,7 @@
           <w:color w:val="000000"/>
           <w:bdr w:val="none" w:sz="0" w:space="0" w:color="auto" w:frame="1"/>
         </w:rPr>
-        <w:fldChar w:fldCharType="separate"/>
+        <w:instrText xml:space="preserve"> </w:instrText>
       </w:r>
       <w:r>
         <w:rPr>
@@ -15943,11 +17005,191 @@
           <w:color w:val="000000"/>
           <w:bdr w:val="none" w:sz="0" w:space="0" w:color="auto" w:frame="1"/>
         </w:rPr>
-        <w:pict w14:anchorId="2747F477">
-          <v:shape id="_x0000_i1028" type="#_x0000_t75" alt="" style="width:190.75pt;height:185.35pt;mso-width-percent:0;mso-height-percent:0;mso-width-percent:0;mso-height-percent:0">
-            <v:imagedata r:id="rId17" r:href="rId18"/>
+        <w:fldChar w:fldCharType="separate"/>
+      </w:r>
+      <w:r>
+        <w:rPr>
+          <w:i/>
+          <w:iCs/>
+          <w:noProof/>
+          <w:color w:val="000000"/>
+          <w:bdr w:val="none" w:sz="0" w:space="0" w:color="auto" w:frame="1"/>
+        </w:rPr>
+        <w:pict w14:anchorId="25002A3D">
+          <v:shape id="_x0000_i1032" type="#_x0000_t75" alt="" style="width:187.65pt;height:181.75pt;mso-width-percent:0;mso-height-percent:0;mso-width-percent:0;mso-height-percent:0">
+            <v:imagedata r:id="rId19" r:href="rId20"/>
           </v:shape>
         </w:pict>
+      </w:r>
+      <w:r>
+        <w:rPr>
+          <w:i/>
+          <w:iCs/>
+          <w:noProof/>
+          <w:color w:val="000000"/>
+          <w:bdr w:val="none" w:sz="0" w:space="0" w:color="auto" w:frame="1"/>
+        </w:rPr>
+        <w:fldChar w:fldCharType="end"/>
+      </w:r>
+      <w:r>
+        <w:rPr>
+          <w:i/>
+          <w:iCs/>
+          <w:noProof/>
+          <w:color w:val="000000"/>
+          <w:bdr w:val="none" w:sz="0" w:space="0" w:color="auto" w:frame="1"/>
+        </w:rPr>
+        <w:fldChar w:fldCharType="end"/>
+      </w:r>
+      <w:r>
+        <w:rPr>
+          <w:i/>
+          <w:iCs/>
+          <w:color w:val="000000"/>
+          <w:bdr w:val="none" w:sz="0" w:space="0" w:color="auto" w:frame="1"/>
+        </w:rPr>
+        <w:fldChar w:fldCharType="end"/>
+      </w:r>
+      <w:r>
+        <w:rPr>
+          <w:i/>
+          <w:iCs/>
+          <w:color w:val="000000"/>
+          <w:bdr w:val="none" w:sz="0" w:space="0" w:color="auto" w:frame="1"/>
+        </w:rPr>
+        <w:fldChar w:fldCharType="begin"/>
+      </w:r>
+      <w:r>
+        <w:rPr>
+          <w:i/>
+          <w:iCs/>
+          <w:color w:val="000000"/>
+          <w:bdr w:val="none" w:sz="0" w:space="0" w:color="auto" w:frame="1"/>
+        </w:rPr>
+        <w:instrText xml:space="preserve"> INCLUDEPICTURE "https://lh4.googleusercontent.com/RDqToCQdCbbRm8wXgCbzFPG_2mlJEGfisrpkAJncvWzPMGWl6aPdcOiyCoShhg31YnqjjVz8lgvCFtg96bNEvz3r-54OQETNJfyhMbVYzbfaryvzQkzkDJJiUwfOb4sa5Z1uDmpI" \* MERGEFORMATINET </w:instrText>
+      </w:r>
+      <w:r>
+        <w:rPr>
+          <w:i/>
+          <w:iCs/>
+          <w:color w:val="000000"/>
+          <w:bdr w:val="none" w:sz="0" w:space="0" w:color="auto" w:frame="1"/>
+        </w:rPr>
+        <w:fldChar w:fldCharType="separate"/>
+      </w:r>
+      <w:r>
+        <w:rPr>
+          <w:i/>
+          <w:iCs/>
+          <w:noProof/>
+          <w:color w:val="000000"/>
+          <w:bdr w:val="none" w:sz="0" w:space="0" w:color="auto" w:frame="1"/>
+        </w:rPr>
+        <w:fldChar w:fldCharType="begin"/>
+      </w:r>
+      <w:r>
+        <w:rPr>
+          <w:i/>
+          <w:iCs/>
+          <w:noProof/>
+          <w:color w:val="000000"/>
+          <w:bdr w:val="none" w:sz="0" w:space="0" w:color="auto" w:frame="1"/>
+        </w:rPr>
+        <w:instrText xml:space="preserve"> INCLUDEPICTURE  "https://lh4.googleusercontent.com/RDqToCQdCbbRm8wXgCbzFPG_2mlJEGfisrpkAJncvWzPMGWl6aPdcOiyCoShhg31YnqjjVz8lgvCFtg96bNEvz3r-54OQETNJfyhMbVYzbfaryvzQkzkDJJiUwfOb4sa5Z1uDmpI" \* MERGEFORMATINET </w:instrText>
+      </w:r>
+      <w:r>
+        <w:rPr>
+          <w:i/>
+          <w:iCs/>
+          <w:noProof/>
+          <w:color w:val="000000"/>
+          <w:bdr w:val="none" w:sz="0" w:space="0" w:color="auto" w:frame="1"/>
+        </w:rPr>
+        <w:fldChar w:fldCharType="separate"/>
+      </w:r>
+      <w:r>
+        <w:rPr>
+          <w:i/>
+          <w:iCs/>
+          <w:noProof/>
+          <w:color w:val="000000"/>
+          <w:bdr w:val="none" w:sz="0" w:space="0" w:color="auto" w:frame="1"/>
+        </w:rPr>
+        <w:fldChar w:fldCharType="begin"/>
+      </w:r>
+      <w:r>
+        <w:rPr>
+          <w:i/>
+          <w:iCs/>
+          <w:noProof/>
+          <w:color w:val="000000"/>
+          <w:bdr w:val="none" w:sz="0" w:space="0" w:color="auto" w:frame="1"/>
+        </w:rPr>
+        <w:instrText xml:space="preserve"> </w:instrText>
+      </w:r>
+      <w:r>
+        <w:rPr>
+          <w:i/>
+          <w:iCs/>
+          <w:noProof/>
+          <w:color w:val="000000"/>
+          <w:bdr w:val="none" w:sz="0" w:space="0" w:color="auto" w:frame="1"/>
+        </w:rPr>
+        <w:instrText>INCLUDEPICTURE  "https://lh4.googleusercontent.com/RDqToCQdCbbRm8wXgCbzFPG_2mlJEGfisrpkAJncvWz</w:instrText>
+      </w:r>
+      <w:r>
+        <w:rPr>
+          <w:i/>
+          <w:iCs/>
+          <w:noProof/>
+          <w:color w:val="000000"/>
+          <w:bdr w:val="none" w:sz="0" w:space="0" w:color="auto" w:frame="1"/>
+        </w:rPr>
+        <w:instrText>PMGWl6aPdcOiyCoShhg31YnqjjVz8lgvCFtg96bNEvz3r-54OQETNJfyhMbVYzbfaryvzQkzkDJJiUwfOb4sa5Z1uDmpI" \* MERGEFORMATINET</w:instrText>
+      </w:r>
+      <w:r>
+        <w:rPr>
+          <w:i/>
+          <w:iCs/>
+          <w:noProof/>
+          <w:color w:val="000000"/>
+          <w:bdr w:val="none" w:sz="0" w:space="0" w:color="auto" w:frame="1"/>
+        </w:rPr>
+        <w:instrText xml:space="preserve"> </w:instrText>
+      </w:r>
+      <w:r>
+        <w:rPr>
+          <w:i/>
+          <w:iCs/>
+          <w:noProof/>
+          <w:color w:val="000000"/>
+          <w:bdr w:val="none" w:sz="0" w:space="0" w:color="auto" w:frame="1"/>
+        </w:rPr>
+        <w:fldChar w:fldCharType="separate"/>
+      </w:r>
+      <w:r>
+        <w:rPr>
+          <w:i/>
+          <w:iCs/>
+          <w:noProof/>
+          <w:color w:val="000000"/>
+          <w:bdr w:val="none" w:sz="0" w:space="0" w:color="auto" w:frame="1"/>
+        </w:rPr>
+        <w:pict w14:anchorId="2747F477">
+          <v:shape id="_x0000_i1031" type="#_x0000_t75" alt="" style="width:190.6pt;height:185.3pt;mso-width-percent:0;mso-height-percent:0;mso-width-percent:0;mso-height-percent:0">
+            <v:imagedata r:id="rId21" r:href="rId22"/>
+          </v:shape>
+        </w:pict>
+      </w:r>
+      <w:r>
+        <w:rPr>
+          <w:i/>
+          <w:iCs/>
+          <w:noProof/>
+          <w:color w:val="000000"/>
+          <w:bdr w:val="none" w:sz="0" w:space="0" w:color="auto" w:frame="1"/>
+        </w:rPr>
+        <w:fldChar w:fldCharType="end"/>
       </w:r>
       <w:r>
         <w:rPr>
@@ -15982,14 +17224,27 @@
       <w:r>
         <w:t xml:space="preserve">Table </w:t>
       </w:r>
-      <w:fldSimple w:instr=" SEQ Table \* ARABIC ">
-        <w:r>
-          <w:rPr>
-            <w:noProof/>
-          </w:rPr>
-          <w:t>6</w:t>
-        </w:r>
-      </w:fldSimple>
+      <w:r>
+        <w:fldChar w:fldCharType="begin"/>
+      </w:r>
+      <w:r>
+        <w:instrText xml:space="preserve"> SEQ Table \* ARABIC </w:instrText>
+      </w:r>
+      <w:r>
+        <w:fldChar w:fldCharType="separate"/>
+      </w:r>
+      <w:r>
+        <w:rPr>
+          <w:noProof/>
+        </w:rPr>
+        <w:t>6</w:t>
+      </w:r>
+      <w:r>
+        <w:rPr>
+          <w:noProof/>
+        </w:rPr>
+        <w:fldChar w:fldCharType="end"/>
+      </w:r>
       <w:bookmarkEnd w:id="8"/>
       <w:bookmarkEnd w:id="9"/>
       <w:r>
@@ -17424,7 +18679,6 @@
                 <w:sz w:val="18"/>
                 <w:szCs w:val="18"/>
               </w:rPr>
-              <w:lastRenderedPageBreak/>
               <w:t>sulphates</w:t>
             </w:r>
           </w:p>
@@ -17682,14 +18936,27 @@
       <w:r>
         <w:t xml:space="preserve">Figure </w:t>
       </w:r>
-      <w:fldSimple w:instr=" SEQ Figure \* ARABIC ">
-        <w:r>
-          <w:rPr>
-            <w:noProof/>
-          </w:rPr>
-          <w:t>4</w:t>
-        </w:r>
-      </w:fldSimple>
+      <w:r>
+        <w:fldChar w:fldCharType="begin"/>
+      </w:r>
+      <w:r>
+        <w:instrText xml:space="preserve"> SEQ Figure \* ARABIC </w:instrText>
+      </w:r>
+      <w:r>
+        <w:fldChar w:fldCharType="separate"/>
+      </w:r>
+      <w:r>
+        <w:rPr>
+          <w:noProof/>
+        </w:rPr>
+        <w:t>4</w:t>
+      </w:r>
+      <w:r>
+        <w:rPr>
+          <w:noProof/>
+        </w:rPr>
+        <w:fldChar w:fldCharType="end"/>
+      </w:r>
       <w:bookmarkEnd w:id="10"/>
       <w:bookmarkEnd w:id="11"/>
       <w:r>
@@ -17765,11 +19032,7 @@
           <w:color w:val="000000"/>
           <w:bdr w:val="none" w:sz="0" w:space="0" w:color="auto" w:frame="1"/>
         </w:rPr>
-        <w:pict w14:anchorId="520C80EC">
-          <v:shape id="_x0000_i1029" type="#_x0000_t75" alt="" style="width:382.55pt;height:145.05pt;mso-width-percent:0;mso-height-percent:0;mso-width-percent:0;mso-height-percent:0">
-            <v:imagedata r:id="rId19" r:href="rId20"/>
-          </v:shape>
-        </w:pict>
+        <w:fldChar w:fldCharType="begin"/>
       </w:r>
       <w:r>
         <w:rPr>
@@ -17779,45 +19042,7 @@
           <w:color w:val="000000"/>
           <w:bdr w:val="none" w:sz="0" w:space="0" w:color="auto" w:frame="1"/>
         </w:rPr>
-        <w:fldChar w:fldCharType="end"/>
-      </w:r>
-      <w:r>
-        <w:rPr>
-          <w:i/>
-          <w:iCs/>
-          <w:color w:val="000000"/>
-          <w:bdr w:val="none" w:sz="0" w:space="0" w:color="auto" w:frame="1"/>
-        </w:rPr>
-        <w:fldChar w:fldCharType="end"/>
-      </w:r>
-    </w:p>
-    <w:p>
-      <w:r>
-        <w:rPr>
-          <w:i/>
-          <w:iCs/>
-          <w:color w:val="000000"/>
-          <w:bdr w:val="none" w:sz="0" w:space="0" w:color="auto" w:frame="1"/>
-        </w:rPr>
-        <w:fldChar w:fldCharType="begin"/>
-      </w:r>
-      <w:r>
-        <w:rPr>
-          <w:i/>
-          <w:iCs/>
-          <w:color w:val="000000"/>
-          <w:bdr w:val="none" w:sz="0" w:space="0" w:color="auto" w:frame="1"/>
-        </w:rPr>
-        <w:instrText xml:space="preserve"> INCLUDEPICTURE "https://lh5.googleusercontent.com/b1ordGK8TIs7pv-b70wRzPKmZPIWok2USh2ZiahjoC3Mltm1V3E5E9LVFqFHFmbiQtZcNqrl0y7wAqe9bIYhwUxTy0lSff6j1iRNL7ZsuHRN0MhXNP8PjBb6rLSdn_YSo-YY7Odx" \* MERGEFORMATINET </w:instrText>
-      </w:r>
-      <w:r>
-        <w:rPr>
-          <w:i/>
-          <w:iCs/>
-          <w:color w:val="000000"/>
-          <w:bdr w:val="none" w:sz="0" w:space="0" w:color="auto" w:frame="1"/>
-        </w:rPr>
-        <w:fldChar w:fldCharType="separate"/>
+        <w:instrText xml:space="preserve"> </w:instrText>
       </w:r>
       <w:r>
         <w:rPr>
@@ -17827,7 +19052,7 @@
           <w:color w:val="000000"/>
           <w:bdr w:val="none" w:sz="0" w:space="0" w:color="auto" w:frame="1"/>
         </w:rPr>
-        <w:fldChar w:fldCharType="begin"/>
+        <w:instrText>INCLUDEPICTURE  "http</w:instrText>
       </w:r>
       <w:r>
         <w:rPr>
@@ -17837,7 +19062,7 @@
           <w:color w:val="000000"/>
           <w:bdr w:val="none" w:sz="0" w:space="0" w:color="auto" w:frame="1"/>
         </w:rPr>
-        <w:instrText xml:space="preserve"> INCLUDEPICTURE  "https://lh5.googleusercontent.com/b1ordGK8TIs7pv-b70wRzPKmZPIWok2USh2ZiahjoC3Mltm1V3E5E9LVFqFHFmbiQtZcNqrl0y7wAqe9bIYhwUxTy0lSff6j1iRNL7ZsuHRN0MhXNP8PjBb6rLSdn_YSo-YY7Odx" \* MERGEFORMATINET </w:instrText>
+        <w:instrText>s://lh3.googleusercontent.com/vR15ptdhbpb3AKvb1hESdU6emDynIf_V4OqfvXAwE5et7_FxaI-nNxIhKZrRci2uF9yprmtUUp4hSjAQULIst-umQHFRVmdO1hOkR8hVXOY1rhsWqXYSOgkF-NqZZRbklOaK0IzR" \* MERGEFORMATINET</w:instrText>
       </w:r>
       <w:r>
         <w:rPr>
@@ -17847,7 +19072,7 @@
           <w:color w:val="000000"/>
           <w:bdr w:val="none" w:sz="0" w:space="0" w:color="auto" w:frame="1"/>
         </w:rPr>
-        <w:fldChar w:fldCharType="separate"/>
+        <w:instrText xml:space="preserve"> </w:instrText>
       </w:r>
       <w:r>
         <w:rPr>
@@ -17857,11 +19082,7 @@
           <w:color w:val="000000"/>
           <w:bdr w:val="none" w:sz="0" w:space="0" w:color="auto" w:frame="1"/>
         </w:rPr>
-        <w:pict w14:anchorId="34BCDDDB">
-          <v:shape id="_x0000_i1030" type="#_x0000_t75" alt="" style="width:379.9pt;height:145.05pt;mso-width-percent:0;mso-height-percent:0;mso-width-percent:0;mso-height-percent:0">
-            <v:imagedata r:id="rId21" r:href="rId22"/>
-          </v:shape>
-        </w:pict>
+        <w:fldChar w:fldCharType="separate"/>
       </w:r>
       <w:r>
         <w:rPr>
@@ -17871,6 +19092,30 @@
           <w:color w:val="000000"/>
           <w:bdr w:val="none" w:sz="0" w:space="0" w:color="auto" w:frame="1"/>
         </w:rPr>
+        <w:pict w14:anchorId="520C80EC">
+          <v:shape id="_x0000_i1030" type="#_x0000_t75" alt="" style="width:382.45pt;height:145.2pt;mso-width-percent:0;mso-height-percent:0;mso-width-percent:0;mso-height-percent:0">
+            <v:imagedata r:id="rId23" r:href="rId24"/>
+          </v:shape>
+        </w:pict>
+      </w:r>
+      <w:r>
+        <w:rPr>
+          <w:i/>
+          <w:iCs/>
+          <w:noProof/>
+          <w:color w:val="000000"/>
+          <w:bdr w:val="none" w:sz="0" w:space="0" w:color="auto" w:frame="1"/>
+        </w:rPr>
+        <w:fldChar w:fldCharType="end"/>
+      </w:r>
+      <w:r>
+        <w:rPr>
+          <w:i/>
+          <w:iCs/>
+          <w:noProof/>
+          <w:color w:val="000000"/>
+          <w:bdr w:val="none" w:sz="0" w:space="0" w:color="auto" w:frame="1"/>
+        </w:rPr>
         <w:fldChar w:fldCharType="end"/>
       </w:r>
       <w:r>
@@ -17886,122 +19131,376 @@
     <w:p>
       <w:r>
         <w:rPr>
+          <w:i/>
+          <w:iCs/>
+          <w:color w:val="000000"/>
           <w:bdr w:val="none" w:sz="0" w:space="0" w:color="auto" w:frame="1"/>
         </w:rPr>
         <w:fldChar w:fldCharType="begin"/>
       </w:r>
       <w:r>
         <w:rPr>
+          <w:i/>
+          <w:iCs/>
+          <w:color w:val="000000"/>
           <w:bdr w:val="none" w:sz="0" w:space="0" w:color="auto" w:frame="1"/>
         </w:rPr>
-        <w:instrText xml:space="preserve"> INCLUDEPICTURE "https://lh5.googleusercontent.com/MtI8FnMSxx0JdQpA0JKNIKIjBF_3a5Scj9OokofTbSSMa13tEN6Y_tE_-LOKTBDxgU9d19rv6zovhFOTUBEGya1rpKrgar_9u76cNb9p9st-7ZMe5sULB3uYDQrKQHrpNKEJGklf" \* MERGEFORMATINET </w:instrText>
-      </w:r>
-      <w:r>
-        <w:rPr>
+        <w:instrText xml:space="preserve"> INCLUDEPICTURE "https://lh5.googleusercontent.com/b1ordGK8TIs7pv-b70wRzPKmZPIWok2USh2ZiahjoC3Mltm1V3E5E9LVFqFHFmbiQtZcNqrl0y7wAqe9bIYhwUxTy0lSff6j1iRNL7ZsuHRN0MhXNP8PjBb6rLSdn_YSo-YY7Odx" \* MERGEFORMATINET </w:instrText>
+      </w:r>
+      <w:r>
+        <w:rPr>
+          <w:i/>
+          <w:iCs/>
+          <w:color w:val="000000"/>
           <w:bdr w:val="none" w:sz="0" w:space="0" w:color="auto" w:frame="1"/>
         </w:rPr>
         <w:fldChar w:fldCharType="separate"/>
       </w:r>
       <w:r>
         <w:rPr>
+          <w:i/>
+          <w:iCs/>
           <w:noProof/>
+          <w:color w:val="000000"/>
           <w:bdr w:val="none" w:sz="0" w:space="0" w:color="auto" w:frame="1"/>
         </w:rPr>
         <w:fldChar w:fldCharType="begin"/>
       </w:r>
       <w:r>
         <w:rPr>
+          <w:i/>
+          <w:iCs/>
           <w:noProof/>
+          <w:color w:val="000000"/>
           <w:bdr w:val="none" w:sz="0" w:space="0" w:color="auto" w:frame="1"/>
         </w:rPr>
-        <w:instrText xml:space="preserve"> INCLUDEPICTURE  "https://lh5.googleusercontent.com/MtI8FnMSxx0JdQpA0JKNIKIjBF_3a5Scj9OokofTbSSMa13tEN6Y_tE_-LOKTBDxgU9d19rv6zovhFOTUBEGya1rpKrgar_9u76cNb9p9st-7ZMe5sULB3uYDQrKQHrpNKEJGklf" \* MERGEFORMATINET </w:instrText>
-      </w:r>
-      <w:r>
-        <w:rPr>
+        <w:instrText xml:space="preserve"> INCLUDEPICTURE  "https://lh5.googleusercontent.com/b1ordGK8TIs7pv-b70wRzPKmZPIWok2USh2ZiahjoC3Mltm1V3E5E9LVFqFHFmbiQtZcNqrl0y7wAqe9bIYhwUxTy0lSff6j1iRNL7ZsuHRN0MhXNP8PjBb6rLSdn_YSo-YY7Odx" \* MERGEFORMATINET </w:instrText>
+      </w:r>
+      <w:r>
+        <w:rPr>
+          <w:i/>
+          <w:iCs/>
           <w:noProof/>
+          <w:color w:val="000000"/>
           <w:bdr w:val="none" w:sz="0" w:space="0" w:color="auto" w:frame="1"/>
         </w:rPr>
         <w:fldChar w:fldCharType="separate"/>
       </w:r>
       <w:r>
         <w:rPr>
+          <w:i/>
+          <w:iCs/>
           <w:noProof/>
+          <w:color w:val="000000"/>
           <w:bdr w:val="none" w:sz="0" w:space="0" w:color="auto" w:frame="1"/>
         </w:rPr>
-        <w:pict w14:anchorId="578AE7B8">
-          <v:shape id="_x0000_i1031" type="#_x0000_t75" alt="" style="width:136.5pt;height:112.3pt;mso-width-percent:0;mso-height-percent:0;mso-width-percent:0;mso-height-percent:0">
-            <v:imagedata r:id="rId23" r:href="rId24"/>
-          </v:shape>
-        </w:pict>
-      </w:r>
-      <w:r>
-        <w:rPr>
+        <w:fldChar w:fldCharType="begin"/>
+      </w:r>
+      <w:r>
+        <w:rPr>
+          <w:i/>
+          <w:iCs/>
           <w:noProof/>
+          <w:color w:val="000000"/>
           <w:bdr w:val="none" w:sz="0" w:space="0" w:color="auto" w:frame="1"/>
         </w:rPr>
-        <w:fldChar w:fldCharType="end"/>
-      </w:r>
-      <w:r>
-        <w:rPr>
+        <w:instrText xml:space="preserve"> </w:instrText>
+      </w:r>
+      <w:r>
+        <w:rPr>
+          <w:i/>
+          <w:iCs/>
+          <w:noProof/>
+          <w:color w:val="000000"/>
           <w:bdr w:val="none" w:sz="0" w:space="0" w:color="auto" w:frame="1"/>
         </w:rPr>
-        <w:fldChar w:fldCharType="end"/>
-      </w:r>
-      <w:r>
-        <w:rPr>
+        <w:instrText>INCLUDEPICTURE  "https://lh5.googleusercontent.com/b1ordGK8TIs7pv-b70wRzPKmZPIWok2USh2ZiahjoC3</w:instrText>
+      </w:r>
+      <w:r>
+        <w:rPr>
+          <w:i/>
+          <w:iCs/>
+          <w:noProof/>
+          <w:color w:val="000000"/>
           <w:bdr w:val="none" w:sz="0" w:space="0" w:color="auto" w:frame="1"/>
         </w:rPr>
-        <w:t xml:space="preserve"> </w:t>
-      </w:r>
-      <w:r>
-        <w:rPr>
+        <w:instrText>Mltm1V3E5E9LVFqFHFmbiQtZcNqrl0y7wAqe9bIYhwUxTy0lSff6j1iRNL7ZsuHRN0MhXNP8PjBb6rLSdn_YSo-YY7Odx" \* MERGEFORMATINET</w:instrText>
+      </w:r>
+      <w:r>
+        <w:rPr>
+          <w:i/>
+          <w:iCs/>
+          <w:noProof/>
+          <w:color w:val="000000"/>
           <w:bdr w:val="none" w:sz="0" w:space="0" w:color="auto" w:frame="1"/>
         </w:rPr>
-        <w:fldChar w:fldCharType="begin"/>
-      </w:r>
-      <w:r>
-        <w:rPr>
+        <w:instrText xml:space="preserve"> </w:instrText>
+      </w:r>
+      <w:r>
+        <w:rPr>
+          <w:i/>
+          <w:iCs/>
+          <w:noProof/>
+          <w:color w:val="000000"/>
           <w:bdr w:val="none" w:sz="0" w:space="0" w:color="auto" w:frame="1"/>
         </w:rPr>
-        <w:instrText xml:space="preserve"> INCLUDEPICTURE "https://lh4.googleusercontent.com/Q3hfY7rsJyIOPd6N4YtCqWGIkdmsSlhVqEtLh1h3f2DzLPeCDDs5wsMIO1jcDNoAgcOh8UQL_Ck7__4IZLbI0a8exm-ZXyGBJ7JT7X1F3A--s0gzkVWtbsRWM5rDI3Io5NqGzI19" \* MERGEFORMATINET </w:instrText>
-      </w:r>
-      <w:r>
-        <w:rPr>
+        <w:fldChar w:fldCharType="separate"/>
+      </w:r>
+      <w:r>
+        <w:rPr>
+          <w:i/>
+          <w:iCs/>
+          <w:noProof/>
+          <w:color w:val="000000"/>
           <w:bdr w:val="none" w:sz="0" w:space="0" w:color="auto" w:frame="1"/>
         </w:rPr>
-        <w:fldChar w:fldCharType="separate"/>
-      </w:r>
-      <w:r>
-        <w:rPr>
-          <w:noProof/>
-          <w:bdr w:val="none" w:sz="0" w:space="0" w:color="auto" w:frame="1"/>
-        </w:rPr>
-        <w:fldChar w:fldCharType="begin"/>
-      </w:r>
-      <w:r>
-        <w:rPr>
-          <w:noProof/>
-          <w:bdr w:val="none" w:sz="0" w:space="0" w:color="auto" w:frame="1"/>
-        </w:rPr>
-        <w:instrText xml:space="preserve"> INCLUDEPICTURE  "https://lh4.googleusercontent.com/Q3hfY7rsJyIOPd6N4YtCqWGIkdmsSlhVqEtLh1h3f2DzLPeCDDs5wsMIO1jcDNoAgcOh8UQL_Ck7__4IZLbI0a8exm-ZXyGBJ7JT7X1F3A--s0gzkVWtbsRWM5rDI3Io5NqGzI19" \* MERGEFORMATINET </w:instrText>
-      </w:r>
-      <w:r>
-        <w:rPr>
-          <w:noProof/>
-          <w:bdr w:val="none" w:sz="0" w:space="0" w:color="auto" w:frame="1"/>
-        </w:rPr>
-        <w:fldChar w:fldCharType="separate"/>
-      </w:r>
-      <w:r>
-        <w:rPr>
-          <w:noProof/>
-          <w:bdr w:val="none" w:sz="0" w:space="0" w:color="auto" w:frame="1"/>
-        </w:rPr>
-        <w:pict w14:anchorId="0F77AAD9">
-          <v:shape id="_x0000_i1032" type="#_x0000_t75" alt="" style="width:137.55pt;height:112.3pt;mso-width-percent:0;mso-height-percent:0;mso-width-percent:0;mso-height-percent:0">
+        <w:pict w14:anchorId="34BCDDDB">
+          <v:shape id="_x0000_i1029" type="#_x0000_t75" alt="" style="width:380.05pt;height:145.2pt;mso-width-percent:0;mso-height-percent:0;mso-width-percent:0;mso-height-percent:0">
             <v:imagedata r:id="rId25" r:href="rId26"/>
           </v:shape>
         </w:pict>
+      </w:r>
+      <w:r>
+        <w:rPr>
+          <w:i/>
+          <w:iCs/>
+          <w:noProof/>
+          <w:color w:val="000000"/>
+          <w:bdr w:val="none" w:sz="0" w:space="0" w:color="auto" w:frame="1"/>
+        </w:rPr>
+        <w:fldChar w:fldCharType="end"/>
+      </w:r>
+      <w:r>
+        <w:rPr>
+          <w:i/>
+          <w:iCs/>
+          <w:noProof/>
+          <w:color w:val="000000"/>
+          <w:bdr w:val="none" w:sz="0" w:space="0" w:color="auto" w:frame="1"/>
+        </w:rPr>
+        <w:fldChar w:fldCharType="end"/>
+      </w:r>
+      <w:r>
+        <w:rPr>
+          <w:i/>
+          <w:iCs/>
+          <w:color w:val="000000"/>
+          <w:bdr w:val="none" w:sz="0" w:space="0" w:color="auto" w:frame="1"/>
+        </w:rPr>
+        <w:fldChar w:fldCharType="end"/>
+      </w:r>
+    </w:p>
+    <w:p>
+      <w:r>
+        <w:rPr>
+          <w:bdr w:val="none" w:sz="0" w:space="0" w:color="auto" w:frame="1"/>
+        </w:rPr>
+        <w:lastRenderedPageBreak/>
+        <w:fldChar w:fldCharType="begin"/>
+      </w:r>
+      <w:r>
+        <w:rPr>
+          <w:bdr w:val="none" w:sz="0" w:space="0" w:color="auto" w:frame="1"/>
+        </w:rPr>
+        <w:instrText xml:space="preserve"> INCLUDEPICTURE "https://lh5.googleusercontent.com/MtI8FnMSxx0JdQpA0JKNIKIjBF_3a5Scj9OokofTbSSMa13tEN6Y_tE_-LOKTBDxgU9d19rv6zovhFOTUBEGya1rpKrgar_9u76cNb9p9st-7ZMe5sULB3uYDQrKQHrpNKEJGklf" \* MERGEFORMATINET </w:instrText>
+      </w:r>
+      <w:r>
+        <w:rPr>
+          <w:bdr w:val="none" w:sz="0" w:space="0" w:color="auto" w:frame="1"/>
+        </w:rPr>
+        <w:fldChar w:fldCharType="separate"/>
+      </w:r>
+      <w:r>
+        <w:rPr>
+          <w:noProof/>
+          <w:bdr w:val="none" w:sz="0" w:space="0" w:color="auto" w:frame="1"/>
+        </w:rPr>
+        <w:fldChar w:fldCharType="begin"/>
+      </w:r>
+      <w:r>
+        <w:rPr>
+          <w:noProof/>
+          <w:bdr w:val="none" w:sz="0" w:space="0" w:color="auto" w:frame="1"/>
+        </w:rPr>
+        <w:instrText xml:space="preserve"> INCLUDEPICTURE  "https://lh5.googleusercontent.com/MtI8FnMSxx0JdQpA0JKNIKIjBF_3a5Scj9OokofTbSSMa13tEN6Y_tE_-LOKTBDxgU9d19rv6zovhFOTUBEGya1rpKrgar_9u76cNb9p9st-7ZMe5sULB3uYDQrKQHrpNKEJGklf" \* MERGEFORMATINET </w:instrText>
+      </w:r>
+      <w:r>
+        <w:rPr>
+          <w:noProof/>
+          <w:bdr w:val="none" w:sz="0" w:space="0" w:color="auto" w:frame="1"/>
+        </w:rPr>
+        <w:fldChar w:fldCharType="separate"/>
+      </w:r>
+      <w:r>
+        <w:rPr>
+          <w:noProof/>
+          <w:bdr w:val="none" w:sz="0" w:space="0" w:color="auto" w:frame="1"/>
+        </w:rPr>
+        <w:fldChar w:fldCharType="begin"/>
+      </w:r>
+      <w:r>
+        <w:rPr>
+          <w:noProof/>
+          <w:bdr w:val="none" w:sz="0" w:space="0" w:color="auto" w:frame="1"/>
+        </w:rPr>
+        <w:instrText xml:space="preserve"> </w:instrText>
+      </w:r>
+      <w:r>
+        <w:rPr>
+          <w:noProof/>
+          <w:bdr w:val="none" w:sz="0" w:space="0" w:color="auto" w:frame="1"/>
+        </w:rPr>
+        <w:instrText>INCLUDEPICTURE  "https://lh5.googleusercontent.com/MtI8FnMSxx0JdQpA0JKNIKIjBF_3a5Scj9OokofTbSSMa13tEN6Y_tE_-LOKTBDxgU9d19rv6zovhFOTUBEGya1rpKrgar_9u76cNb9p9st-7ZMe5sULB3uYDQrKQHrpNKEJGklf" \* MERGEFORMATINET</w:instrText>
+      </w:r>
+      <w:r>
+        <w:rPr>
+          <w:noProof/>
+          <w:bdr w:val="none" w:sz="0" w:space="0" w:color="auto" w:frame="1"/>
+        </w:rPr>
+        <w:instrText xml:space="preserve"> </w:instrText>
+      </w:r>
+      <w:r>
+        <w:rPr>
+          <w:noProof/>
+          <w:bdr w:val="none" w:sz="0" w:space="0" w:color="auto" w:frame="1"/>
+        </w:rPr>
+        <w:fldChar w:fldCharType="separate"/>
+      </w:r>
+      <w:r>
+        <w:rPr>
+          <w:noProof/>
+          <w:bdr w:val="none" w:sz="0" w:space="0" w:color="auto" w:frame="1"/>
+        </w:rPr>
+        <w:pict w14:anchorId="578AE7B8">
+          <v:shape id="_x0000_i1028" type="#_x0000_t75" alt="" style="width:136.35pt;height:112.15pt;mso-width-percent:0;mso-height-percent:0;mso-width-percent:0;mso-height-percent:0">
+            <v:imagedata r:id="rId27" r:href="rId28"/>
+          </v:shape>
+        </w:pict>
+      </w:r>
+      <w:r>
+        <w:rPr>
+          <w:noProof/>
+          <w:bdr w:val="none" w:sz="0" w:space="0" w:color="auto" w:frame="1"/>
+        </w:rPr>
+        <w:fldChar w:fldCharType="end"/>
+      </w:r>
+      <w:r>
+        <w:rPr>
+          <w:noProof/>
+          <w:bdr w:val="none" w:sz="0" w:space="0" w:color="auto" w:frame="1"/>
+        </w:rPr>
+        <w:fldChar w:fldCharType="end"/>
+      </w:r>
+      <w:r>
+        <w:rPr>
+          <w:bdr w:val="none" w:sz="0" w:space="0" w:color="auto" w:frame="1"/>
+        </w:rPr>
+        <w:fldChar w:fldCharType="end"/>
+      </w:r>
+      <w:r>
+        <w:rPr>
+          <w:bdr w:val="none" w:sz="0" w:space="0" w:color="auto" w:frame="1"/>
+        </w:rPr>
+        <w:t xml:space="preserve"> </w:t>
+      </w:r>
+      <w:r>
+        <w:rPr>
+          <w:bdr w:val="none" w:sz="0" w:space="0" w:color="auto" w:frame="1"/>
+        </w:rPr>
+        <w:fldChar w:fldCharType="begin"/>
+      </w:r>
+      <w:r>
+        <w:rPr>
+          <w:bdr w:val="none" w:sz="0" w:space="0" w:color="auto" w:frame="1"/>
+        </w:rPr>
+        <w:instrText xml:space="preserve"> INCLUDEPICTURE "https://lh4.googleusercontent.com/Q3hfY7rsJyIOPd6N4YtCqWGIkdmsSlhVqEtLh1h3f2DzLPeCDDs5wsMIO1jcDNoAgcOh8UQL_Ck7__4IZLbI0a8exm-ZXyGBJ7JT7X1F3A--s0gzkVWtbsRWM5rDI3Io5NqGzI19" \* MERGEFORMATINET </w:instrText>
+      </w:r>
+      <w:r>
+        <w:rPr>
+          <w:bdr w:val="none" w:sz="0" w:space="0" w:color="auto" w:frame="1"/>
+        </w:rPr>
+        <w:fldChar w:fldCharType="separate"/>
+      </w:r>
+      <w:r>
+        <w:rPr>
+          <w:noProof/>
+          <w:bdr w:val="none" w:sz="0" w:space="0" w:color="auto" w:frame="1"/>
+        </w:rPr>
+        <w:fldChar w:fldCharType="begin"/>
+      </w:r>
+      <w:r>
+        <w:rPr>
+          <w:noProof/>
+          <w:bdr w:val="none" w:sz="0" w:space="0" w:color="auto" w:frame="1"/>
+        </w:rPr>
+        <w:instrText xml:space="preserve"> INCLUDEPICTURE  "https://lh4.googleusercontent.com/Q3hfY7rsJyIOPd6N4YtCqWGIkdmsSlhVqEtLh1h3f2DzLPeCDDs5wsMIO1jcDNoAgcOh8UQL_Ck7__4IZLbI0a8exm-ZXyGBJ7JT7X1F3A--s0gzkVWtbsRWM5rDI3Io5NqGzI19" \* MERGEFORMATINET </w:instrText>
+      </w:r>
+      <w:r>
+        <w:rPr>
+          <w:noProof/>
+          <w:bdr w:val="none" w:sz="0" w:space="0" w:color="auto" w:frame="1"/>
+        </w:rPr>
+        <w:fldChar w:fldCharType="separate"/>
+      </w:r>
+      <w:r>
+        <w:rPr>
+          <w:noProof/>
+          <w:bdr w:val="none" w:sz="0" w:space="0" w:color="auto" w:frame="1"/>
+        </w:rPr>
+        <w:fldChar w:fldCharType="begin"/>
+      </w:r>
+      <w:r>
+        <w:rPr>
+          <w:noProof/>
+          <w:bdr w:val="none" w:sz="0" w:space="0" w:color="auto" w:frame="1"/>
+        </w:rPr>
+        <w:instrText xml:space="preserve"> </w:instrText>
+      </w:r>
+      <w:r>
+        <w:rPr>
+          <w:noProof/>
+          <w:bdr w:val="none" w:sz="0" w:space="0" w:color="auto" w:frame="1"/>
+        </w:rPr>
+        <w:instrText>INCLUDEPICTURE  "https://lh4.googleusercontent.com/Q3hfY7rsJyIOPd6N4YtCqWGIkdmsSlhVqEtLh1h3f2D</w:instrText>
+      </w:r>
+      <w:r>
+        <w:rPr>
+          <w:noProof/>
+          <w:bdr w:val="none" w:sz="0" w:space="0" w:color="auto" w:frame="1"/>
+        </w:rPr>
+        <w:instrText>zLPeCDDs5wsMIO1jcDNoAgcOh8UQL_Ck7__4IZLbI0a8exm-ZXyGBJ7JT7X1F3A--s0gzkVWtbsRWM5rDI3Io5NqGzI19" \* MERGEFORMATINET</w:instrText>
+      </w:r>
+      <w:r>
+        <w:rPr>
+          <w:noProof/>
+          <w:bdr w:val="none" w:sz="0" w:space="0" w:color="auto" w:frame="1"/>
+        </w:rPr>
+        <w:instrText xml:space="preserve"> </w:instrText>
+      </w:r>
+      <w:r>
+        <w:rPr>
+          <w:noProof/>
+          <w:bdr w:val="none" w:sz="0" w:space="0" w:color="auto" w:frame="1"/>
+        </w:rPr>
+        <w:fldChar w:fldCharType="separate"/>
+      </w:r>
+      <w:r>
+        <w:rPr>
+          <w:noProof/>
+          <w:bdr w:val="none" w:sz="0" w:space="0" w:color="auto" w:frame="1"/>
+        </w:rPr>
+        <w:pict w14:anchorId="0F77AAD9">
+          <v:shape id="_x0000_i1027" type="#_x0000_t75" alt="" style="width:137.5pt;height:112.15pt;mso-width-percent:0;mso-height-percent:0;mso-width-percent:0;mso-height-percent:0">
+            <v:imagedata r:id="rId29" r:href="rId30"/>
+          </v:shape>
+        </w:pict>
+      </w:r>
+      <w:r>
+        <w:rPr>
+          <w:noProof/>
+          <w:bdr w:val="none" w:sz="0" w:space="0" w:color="auto" w:frame="1"/>
+        </w:rPr>
+        <w:fldChar w:fldCharType="end"/>
       </w:r>
       <w:r>
         <w:rPr>
@@ -18031,14 +19530,27 @@
       <w:r>
         <w:t xml:space="preserve">Table </w:t>
       </w:r>
-      <w:fldSimple w:instr=" SEQ Table \* ARABIC ">
-        <w:r>
-          <w:rPr>
-            <w:noProof/>
-          </w:rPr>
-          <w:t>7</w:t>
-        </w:r>
-      </w:fldSimple>
+      <w:r>
+        <w:fldChar w:fldCharType="begin"/>
+      </w:r>
+      <w:r>
+        <w:instrText xml:space="preserve"> SEQ Table \* ARABIC </w:instrText>
+      </w:r>
+      <w:r>
+        <w:fldChar w:fldCharType="separate"/>
+      </w:r>
+      <w:r>
+        <w:rPr>
+          <w:noProof/>
+        </w:rPr>
+        <w:t>7</w:t>
+      </w:r>
+      <w:r>
+        <w:rPr>
+          <w:noProof/>
+        </w:rPr>
+        <w:fldChar w:fldCharType="end"/>
+      </w:r>
       <w:r>
         <w:t xml:space="preserve">: </w:t>
       </w:r>
@@ -20629,14 +22141,27 @@
       <w:r>
         <w:t xml:space="preserve">Figure </w:t>
       </w:r>
-      <w:fldSimple w:instr=" SEQ Figure \* ARABIC ">
-        <w:r>
-          <w:rPr>
-            <w:noProof/>
-          </w:rPr>
-          <w:t>5</w:t>
-        </w:r>
-      </w:fldSimple>
+      <w:r>
+        <w:fldChar w:fldCharType="begin"/>
+      </w:r>
+      <w:r>
+        <w:instrText xml:space="preserve"> SEQ Figure \* ARABIC </w:instrText>
+      </w:r>
+      <w:r>
+        <w:fldChar w:fldCharType="separate"/>
+      </w:r>
+      <w:r>
+        <w:rPr>
+          <w:noProof/>
+        </w:rPr>
+        <w:t>5</w:t>
+      </w:r>
+      <w:r>
+        <w:rPr>
+          <w:noProof/>
+        </w:rPr>
+        <w:fldChar w:fldCharType="end"/>
+      </w:r>
       <w:bookmarkEnd w:id="13"/>
       <w:r>
         <w:t xml:space="preserve">: </w:t>
@@ -20660,6 +22185,7 @@
           <w:color w:val="000000"/>
           <w:bdr w:val="none" w:sz="0" w:space="0" w:color="auto" w:frame="1"/>
         </w:rPr>
+        <w:lastRenderedPageBreak/>
         <w:fldChar w:fldCharType="begin"/>
       </w:r>
       <w:r>
@@ -20706,11 +22232,59 @@
           <w:color w:val="000000"/>
           <w:bdr w:val="none" w:sz="0" w:space="0" w:color="auto" w:frame="1"/>
         </w:rPr>
+        <w:fldChar w:fldCharType="begin"/>
+      </w:r>
+      <w:r>
+        <w:rPr>
+          <w:noProof/>
+          <w:color w:val="000000"/>
+          <w:bdr w:val="none" w:sz="0" w:space="0" w:color="auto" w:frame="1"/>
+        </w:rPr>
+        <w:instrText xml:space="preserve"> </w:instrText>
+      </w:r>
+      <w:r>
+        <w:rPr>
+          <w:noProof/>
+          <w:color w:val="000000"/>
+          <w:bdr w:val="none" w:sz="0" w:space="0" w:color="auto" w:frame="1"/>
+        </w:rPr>
+        <w:instrText>INCLUDEPICTURE  "https://lh3.googleusercontent.com/C2rb8Xb8rUWvGpGo2b0z8OEJmQcOXiljUdHwfnSXty2RogUrOXLJEKnXhdKjOOxWDHWB5fjijBY5hxPbKMFPoMJ8C9OZOllL8Fqqo7AwLtPRbLzm0-K1uECNuU0Ss-77TSM8En8f" \* MERGEFORMATINET</w:instrText>
+      </w:r>
+      <w:r>
+        <w:rPr>
+          <w:noProof/>
+          <w:color w:val="000000"/>
+          <w:bdr w:val="none" w:sz="0" w:space="0" w:color="auto" w:frame="1"/>
+        </w:rPr>
+        <w:instrText xml:space="preserve"> </w:instrText>
+      </w:r>
+      <w:r>
+        <w:rPr>
+          <w:noProof/>
+          <w:color w:val="000000"/>
+          <w:bdr w:val="none" w:sz="0" w:space="0" w:color="auto" w:frame="1"/>
+        </w:rPr>
+        <w:fldChar w:fldCharType="separate"/>
+      </w:r>
+      <w:r>
+        <w:rPr>
+          <w:noProof/>
+          <w:color w:val="000000"/>
+          <w:bdr w:val="none" w:sz="0" w:space="0" w:color="auto" w:frame="1"/>
+        </w:rPr>
         <w:pict w14:anchorId="5916DFC1">
-          <v:shape id="_x0000_i1033" type="#_x0000_t75" alt="" style="width:339.05pt;height:280.5pt;mso-width-percent:0;mso-height-percent:0;mso-width-percent:0;mso-height-percent:0">
-            <v:imagedata r:id="rId27" r:href="rId28"/>
+          <v:shape id="_x0000_i1026" type="#_x0000_t75" alt="" style="width:338.75pt;height:280.35pt;mso-width-percent:0;mso-height-percent:0;mso-width-percent:0;mso-height-percent:0">
+            <v:imagedata r:id="rId31" r:href="rId32"/>
           </v:shape>
         </w:pict>
+      </w:r>
+      <w:r>
+        <w:rPr>
+          <w:noProof/>
+          <w:color w:val="000000"/>
+          <w:bdr w:val="none" w:sz="0" w:space="0" w:color="auto" w:frame="1"/>
+        </w:rPr>
+        <w:fldChar w:fldCharType="end"/>
       </w:r>
       <w:r>
         <w:rPr>
@@ -20744,7 +22318,6 @@
           <w:szCs w:val="32"/>
           <w:bdr w:val="none" w:sz="0" w:space="0" w:color="auto" w:frame="1"/>
         </w:rPr>
-        <w:lastRenderedPageBreak/>
         <w:fldChar w:fldCharType="begin"/>
       </w:r>
       <w:r>
@@ -20815,11 +22388,7 @@
           <w:szCs w:val="32"/>
           <w:bdr w:val="none" w:sz="0" w:space="0" w:color="auto" w:frame="1"/>
         </w:rPr>
-        <w:pict w14:anchorId="2768D210">
-          <v:shape id="_x0000_i1034" type="#_x0000_t75" alt="" style="width:333.65pt;height:276.2pt;mso-width-percent:0;mso-height-percent:0;mso-width-percent:0;mso-height-percent:0">
-            <v:imagedata r:id="rId29" r:href="rId30"/>
-          </v:shape>
-        </w:pict>
+        <w:fldChar w:fldCharType="begin"/>
       </w:r>
       <w:r>
         <w:rPr>
@@ -20831,6 +22400,94 @@
           <w:szCs w:val="32"/>
           <w:bdr w:val="none" w:sz="0" w:space="0" w:color="auto" w:frame="1"/>
         </w:rPr>
+        <w:instrText xml:space="preserve"> </w:instrText>
+      </w:r>
+      <w:r>
+        <w:rPr>
+          <w:b/>
+          <w:bCs/>
+          <w:noProof/>
+          <w:color w:val="000000"/>
+          <w:sz w:val="32"/>
+          <w:szCs w:val="32"/>
+          <w:bdr w:val="none" w:sz="0" w:space="0" w:color="auto" w:frame="1"/>
+        </w:rPr>
+        <w:instrText>INCLUDEPICTURE  "https://lh5.googleusercontent.com/xJZqDW31QRr668mFPPeKjbYhAcyL7_ONbsduv0kSdVQpn8nCj6iYaaaM-dr680fwGH2SM2vX7h-oxn0g</w:instrText>
+      </w:r>
+      <w:r>
+        <w:rPr>
+          <w:b/>
+          <w:bCs/>
+          <w:noProof/>
+          <w:color w:val="000000"/>
+          <w:sz w:val="32"/>
+          <w:szCs w:val="32"/>
+          <w:bdr w:val="none" w:sz="0" w:space="0" w:color="auto" w:frame="1"/>
+        </w:rPr>
+        <w:instrText>_VGtL12kqBb3P-ftygHeOvMUiduv3s8nyY3vi5RdjdDiQ0yDTJipX9Et" \* MERGEFORMATINET</w:instrText>
+      </w:r>
+      <w:r>
+        <w:rPr>
+          <w:b/>
+          <w:bCs/>
+          <w:noProof/>
+          <w:color w:val="000000"/>
+          <w:sz w:val="32"/>
+          <w:szCs w:val="32"/>
+          <w:bdr w:val="none" w:sz="0" w:space="0" w:color="auto" w:frame="1"/>
+        </w:rPr>
+        <w:instrText xml:space="preserve"> </w:instrText>
+      </w:r>
+      <w:r>
+        <w:rPr>
+          <w:b/>
+          <w:bCs/>
+          <w:noProof/>
+          <w:color w:val="000000"/>
+          <w:sz w:val="32"/>
+          <w:szCs w:val="32"/>
+          <w:bdr w:val="none" w:sz="0" w:space="0" w:color="auto" w:frame="1"/>
+        </w:rPr>
+        <w:fldChar w:fldCharType="separate"/>
+      </w:r>
+      <w:r>
+        <w:rPr>
+          <w:b/>
+          <w:bCs/>
+          <w:noProof/>
+          <w:color w:val="000000"/>
+          <w:sz w:val="32"/>
+          <w:szCs w:val="32"/>
+          <w:bdr w:val="none" w:sz="0" w:space="0" w:color="auto" w:frame="1"/>
+        </w:rPr>
+        <w:pict w14:anchorId="2768D210">
+          <v:shape id="_x0000_i1025" type="#_x0000_t75" alt="" style="width:333.45pt;height:276.2pt;mso-width-percent:0;mso-height-percent:0;mso-width-percent:0;mso-height-percent:0">
+            <v:imagedata r:id="rId33" r:href="rId34"/>
+          </v:shape>
+        </w:pict>
+      </w:r>
+      <w:r>
+        <w:rPr>
+          <w:b/>
+          <w:bCs/>
+          <w:noProof/>
+          <w:color w:val="000000"/>
+          <w:sz w:val="32"/>
+          <w:szCs w:val="32"/>
+          <w:bdr w:val="none" w:sz="0" w:space="0" w:color="auto" w:frame="1"/>
+        </w:rPr>
+        <w:fldChar w:fldCharType="end"/>
+      </w:r>
+      <w:r>
+        <w:rPr>
+          <w:b/>
+          <w:bCs/>
+          <w:noProof/>
+          <w:color w:val="000000"/>
+          <w:sz w:val="32"/>
+          <w:szCs w:val="32"/>
+          <w:bdr w:val="none" w:sz="0" w:space="0" w:color="auto" w:frame="1"/>
+        </w:rPr>
         <w:fldChar w:fldCharType="end"/>
       </w:r>
       <w:r>
@@ -20868,14 +22525,27 @@
       <w:r>
         <w:t xml:space="preserve">Table </w:t>
       </w:r>
-      <w:fldSimple w:instr=" SEQ Table \* ARABIC ">
-        <w:r>
-          <w:rPr>
-            <w:noProof/>
-          </w:rPr>
-          <w:t>8</w:t>
-        </w:r>
-      </w:fldSimple>
+      <w:r>
+        <w:fldChar w:fldCharType="begin"/>
+      </w:r>
+      <w:r>
+        <w:instrText xml:space="preserve"> SEQ Table \* ARABIC </w:instrText>
+      </w:r>
+      <w:r>
+        <w:fldChar w:fldCharType="separate"/>
+      </w:r>
+      <w:r>
+        <w:rPr>
+          <w:noProof/>
+        </w:rPr>
+        <w:t>8</w:t>
+      </w:r>
+      <w:r>
+        <w:rPr>
+          <w:noProof/>
+        </w:rPr>
+        <w:fldChar w:fldCharType="end"/>
+      </w:r>
       <w:bookmarkEnd w:id="14"/>
       <w:r>
         <w:t xml:space="preserve">: </w:t>
@@ -21186,6 +22856,7 @@
                 <w:szCs w:val="16"/>
               </w:rPr>
             </w:pPr>
+            <w:proofErr w:type="spellStart"/>
             <w:r>
               <w:rPr>
                 <w:rFonts w:ascii="Times" w:hAnsi="Times"/>
@@ -21195,6 +22866,7 @@
               </w:rPr>
               <w:t>Max_Depth</w:t>
             </w:r>
+            <w:proofErr w:type="spellEnd"/>
           </w:p>
         </w:tc>
         <w:tc>
@@ -21293,6 +22965,7 @@
                 <w:szCs w:val="16"/>
               </w:rPr>
             </w:pPr>
+            <w:proofErr w:type="spellStart"/>
             <w:r>
               <w:rPr>
                 <w:rFonts w:ascii="Times" w:hAnsi="Times"/>
@@ -21302,6 +22975,7 @@
               </w:rPr>
               <w:t>Min_Samples_Split</w:t>
             </w:r>
+            <w:proofErr w:type="spellEnd"/>
           </w:p>
         </w:tc>
         <w:tc>
@@ -21399,6 +23073,7 @@
                 <w:szCs w:val="16"/>
               </w:rPr>
             </w:pPr>
+            <w:proofErr w:type="spellStart"/>
             <w:r>
               <w:rPr>
                 <w:rFonts w:ascii="Times" w:hAnsi="Times"/>
@@ -21408,6 +23083,7 @@
               </w:rPr>
               <w:t>Min_Samples_Leaf</w:t>
             </w:r>
+            <w:proofErr w:type="spellEnd"/>
           </w:p>
         </w:tc>
         <w:tc>
@@ -21506,6 +23182,7 @@
                 <w:szCs w:val="16"/>
               </w:rPr>
             </w:pPr>
+            <w:proofErr w:type="spellStart"/>
             <w:r>
               <w:rPr>
                 <w:rFonts w:ascii="Times" w:hAnsi="Times"/>
@@ -21515,6 +23192,7 @@
               </w:rPr>
               <w:t>Class_Weight</w:t>
             </w:r>
+            <w:proofErr w:type="spellEnd"/>
           </w:p>
         </w:tc>
         <w:tc>
@@ -21865,6 +23543,7 @@
                 <w:szCs w:val="16"/>
               </w:rPr>
             </w:pPr>
+            <w:proofErr w:type="spellStart"/>
             <w:r>
               <w:rPr>
                 <w:rFonts w:ascii="Times" w:hAnsi="Times"/>
@@ -21874,6 +23553,7 @@
               </w:rPr>
               <w:t>Liblinear</w:t>
             </w:r>
+            <w:proofErr w:type="spellEnd"/>
           </w:p>
         </w:tc>
         <w:tc>
@@ -21893,6 +23573,7 @@
                 <w:szCs w:val="16"/>
               </w:rPr>
             </w:pPr>
+            <w:proofErr w:type="spellStart"/>
             <w:r>
               <w:rPr>
                 <w:rFonts w:ascii="Times" w:hAnsi="Times"/>
@@ -21902,6 +23583,7 @@
               </w:rPr>
               <w:t>Liblinear</w:t>
             </w:r>
+            <w:proofErr w:type="spellEnd"/>
           </w:p>
         </w:tc>
       </w:tr>
@@ -21955,6 +23637,7 @@
                 <w:szCs w:val="16"/>
               </w:rPr>
             </w:pPr>
+            <w:proofErr w:type="spellStart"/>
             <w:r>
               <w:rPr>
                 <w:rFonts w:ascii="Times" w:hAnsi="Times"/>
@@ -21964,6 +23647,7 @@
               </w:rPr>
               <w:t>Var_Smoothing</w:t>
             </w:r>
+            <w:proofErr w:type="spellEnd"/>
           </w:p>
         </w:tc>
         <w:tc>
@@ -22539,6 +24223,7 @@
                 <w:szCs w:val="16"/>
               </w:rPr>
             </w:pPr>
+            <w:proofErr w:type="spellStart"/>
             <w:r>
               <w:rPr>
                 <w:rFonts w:ascii="Times" w:hAnsi="Times"/>
@@ -22548,6 +24233,7 @@
               </w:rPr>
               <w:t>Leaf_Size</w:t>
             </w:r>
+            <w:proofErr w:type="spellEnd"/>
           </w:p>
         </w:tc>
         <w:tc>
@@ -22646,6 +24332,7 @@
                 <w:szCs w:val="16"/>
               </w:rPr>
             </w:pPr>
+            <w:proofErr w:type="spellStart"/>
             <w:r>
               <w:rPr>
                 <w:rFonts w:ascii="Times" w:hAnsi="Times"/>
@@ -22655,6 +24342,7 @@
               </w:rPr>
               <w:t>N_Jobs</w:t>
             </w:r>
+            <w:proofErr w:type="spellEnd"/>
           </w:p>
         </w:tc>
         <w:tc>
@@ -22752,6 +24440,7 @@
                 <w:szCs w:val="16"/>
               </w:rPr>
             </w:pPr>
+            <w:proofErr w:type="spellStart"/>
             <w:r>
               <w:rPr>
                 <w:rFonts w:ascii="Times" w:hAnsi="Times"/>
@@ -22761,6 +24450,7 @@
               </w:rPr>
               <w:t>N_Neighbors</w:t>
             </w:r>
+            <w:proofErr w:type="spellEnd"/>
           </w:p>
         </w:tc>
         <w:tc>
@@ -22941,14 +24631,27 @@
       <w:r>
         <w:t xml:space="preserve">Figure </w:t>
       </w:r>
-      <w:fldSimple w:instr=" SEQ Figure \* ARABIC ">
-        <w:r>
-          <w:rPr>
-            <w:noProof/>
-          </w:rPr>
-          <w:t>6</w:t>
-        </w:r>
-      </w:fldSimple>
+      <w:r>
+        <w:fldChar w:fldCharType="begin"/>
+      </w:r>
+      <w:r>
+        <w:instrText xml:space="preserve"> SEQ Figure \* ARABIC </w:instrText>
+      </w:r>
+      <w:r>
+        <w:fldChar w:fldCharType="separate"/>
+      </w:r>
+      <w:r>
+        <w:rPr>
+          <w:noProof/>
+        </w:rPr>
+        <w:t>6</w:t>
+      </w:r>
+      <w:r>
+        <w:rPr>
+          <w:noProof/>
+        </w:rPr>
+        <w:fldChar w:fldCharType="end"/>
+      </w:r>
       <w:bookmarkEnd w:id="15"/>
       <w:r>
         <w:t>: Tuned model ROC curves</w:t>
@@ -22962,7 +24665,6 @@
         <w:rPr>
           <w:noProof/>
         </w:rPr>
-        <w:lastRenderedPageBreak/>
         <w:drawing>
           <wp:inline distT="0" distB="0" distL="0" distR="0" wp14:anchorId="0F5B9956" wp14:editId="0AC64F65">
             <wp:extent cx="3636861" cy="3015178"/>
@@ -22981,7 +24683,7 @@
                     </pic:cNvPicPr>
                   </pic:nvPicPr>
                   <pic:blipFill>
-                    <a:blip r:embed="rId31">
+                    <a:blip r:embed="rId35">
                       <a:extLst>
                         <a:ext uri="{28A0092B-C50C-407E-A947-70E740481C1C}">
                           <a14:useLocalDpi xmlns:a14="http://schemas.microsoft.com/office/drawing/2010/main" val="0"/>
@@ -23044,7 +24746,7 @@
                     </pic:cNvPicPr>
                   </pic:nvPicPr>
                   <pic:blipFill>
-                    <a:blip r:embed="rId32">
+                    <a:blip r:embed="rId36">
                       <a:extLst>
                         <a:ext uri="{28A0092B-C50C-407E-A947-70E740481C1C}">
                           <a14:useLocalDpi xmlns:a14="http://schemas.microsoft.com/office/drawing/2010/main" val="0"/>
@@ -23087,14 +24789,27 @@
       <w:r>
         <w:t xml:space="preserve">Figure </w:t>
       </w:r>
-      <w:fldSimple w:instr=" SEQ Figure \* ARABIC ">
-        <w:r>
-          <w:rPr>
-            <w:noProof/>
-          </w:rPr>
-          <w:t>7</w:t>
-        </w:r>
-      </w:fldSimple>
+      <w:r>
+        <w:fldChar w:fldCharType="begin"/>
+      </w:r>
+      <w:r>
+        <w:instrText xml:space="preserve"> SEQ Figure \* ARABIC </w:instrText>
+      </w:r>
+      <w:r>
+        <w:fldChar w:fldCharType="separate"/>
+      </w:r>
+      <w:r>
+        <w:rPr>
+          <w:noProof/>
+        </w:rPr>
+        <w:t>7</w:t>
+      </w:r>
+      <w:r>
+        <w:rPr>
+          <w:noProof/>
+        </w:rPr>
+        <w:fldChar w:fldCharType="end"/>
+      </w:r>
       <w:bookmarkEnd w:id="16"/>
       <w:r>
         <w:t>: LIME models</w:t>
@@ -23127,7 +24842,7 @@
                     </pic:cNvPicPr>
                   </pic:nvPicPr>
                   <pic:blipFill>
-                    <a:blip r:embed="rId33">
+                    <a:blip r:embed="rId37">
                       <a:extLst>
                         <a:ext uri="{28A0092B-C50C-407E-A947-70E740481C1C}">
                           <a14:useLocalDpi xmlns:a14="http://schemas.microsoft.com/office/drawing/2010/main" val="0"/>
@@ -23190,7 +24905,7 @@
                     </pic:cNvPicPr>
                   </pic:nvPicPr>
                   <pic:blipFill>
-                    <a:blip r:embed="rId34">
+                    <a:blip r:embed="rId38">
                       <a:extLst>
                         <a:ext uri="{28A0092B-C50C-407E-A947-70E740481C1C}">
                           <a14:useLocalDpi xmlns:a14="http://schemas.microsoft.com/office/drawing/2010/main" val="0"/>
@@ -23235,14 +24950,27 @@
       <w:r>
         <w:t xml:space="preserve">Figure </w:t>
       </w:r>
-      <w:fldSimple w:instr=" SEQ Figure \* ARABIC ">
-        <w:r>
-          <w:rPr>
-            <w:noProof/>
-          </w:rPr>
-          <w:t>8</w:t>
-        </w:r>
-      </w:fldSimple>
+      <w:r>
+        <w:fldChar w:fldCharType="begin"/>
+      </w:r>
+      <w:r>
+        <w:instrText xml:space="preserve"> SEQ Figure \* ARABIC </w:instrText>
+      </w:r>
+      <w:r>
+        <w:fldChar w:fldCharType="separate"/>
+      </w:r>
+      <w:r>
+        <w:rPr>
+          <w:noProof/>
+        </w:rPr>
+        <w:t>8</w:t>
+      </w:r>
+      <w:r>
+        <w:rPr>
+          <w:noProof/>
+        </w:rPr>
+        <w:fldChar w:fldCharType="end"/>
+      </w:r>
       <w:bookmarkEnd w:id="17"/>
       <w:r>
         <w:t>: Lift curves (red, white)</w:t>
@@ -23272,7 +25000,7 @@
                     </pic:cNvPicPr>
                   </pic:nvPicPr>
                   <pic:blipFill>
-                    <a:blip r:embed="rId35">
+                    <a:blip r:embed="rId39">
                       <a:extLst>
                         <a:ext uri="{28A0092B-C50C-407E-A947-70E740481C1C}">
                           <a14:useLocalDpi xmlns:a14="http://schemas.microsoft.com/office/drawing/2010/main" val="0"/>
@@ -23335,7 +25063,7 @@
                     </pic:cNvPicPr>
                   </pic:nvPicPr>
                   <pic:blipFill>
-                    <a:blip r:embed="rId36">
+                    <a:blip r:embed="rId40">
                       <a:extLst>
                         <a:ext uri="{28A0092B-C50C-407E-A947-70E740481C1C}">
                           <a14:useLocalDpi xmlns:a14="http://schemas.microsoft.com/office/drawing/2010/main" val="0"/>

</xml_diff>

<commit_message>
grammar, future work, formatting
</commit_message>
<xml_diff>
--- a/paper/term-paper-wine.docx
+++ b/paper/term-paper-wine.docx
@@ -10,13 +10,29 @@
           <w:szCs w:val="11"/>
         </w:rPr>
       </w:pPr>
+      <w:bookmarkStart w:id="0" w:name="_Ref57985424"/>
       <w:r>
         <w:rPr>
           <w:sz w:val="28"/>
           <w:szCs w:val="28"/>
         </w:rPr>
-        <w:t>A Pour Choice: Modeling Portuguese Wine Quality with Supervised Learning</w:t>
-      </w:r>
+        <w:t xml:space="preserve">A Pour Choice: </w:t>
+      </w:r>
+      <w:r>
+        <w:rPr>
+          <w:sz w:val="28"/>
+          <w:szCs w:val="28"/>
+        </w:rPr>
+        <w:t>Classifying</w:t>
+      </w:r>
+      <w:r>
+        <w:rPr>
+          <w:sz w:val="28"/>
+          <w:szCs w:val="28"/>
+        </w:rPr>
+        <w:t xml:space="preserve"> Portuguese Wine Quality with Supervised Learning</w:t>
+      </w:r>
+      <w:bookmarkEnd w:id="0"/>
     </w:p>
     <w:p>
       <w:pPr>
@@ -126,13 +142,6 @@
           <w:szCs w:val="20"/>
         </w:rPr>
       </w:pPr>
-      <w:r>
-        <w:rPr>
-          <w:sz w:val="20"/>
-          <w:szCs w:val="20"/>
-        </w:rPr>
-        <w:t xml:space="preserve">Project GitHub: </w:t>
-      </w:r>
       <w:hyperlink r:id="rId8" w:history="1">
         <w:r>
           <w:rPr>
@@ -140,7 +149,23 @@
             <w:sz w:val="20"/>
             <w:szCs w:val="20"/>
           </w:rPr>
-          <w:t>https://github.com/dtrakht/1001-Team-Project</w:t>
+          <w:t>https://github.com/dtrakht/100</w:t>
+        </w:r>
+        <w:r>
+          <w:rPr>
+            <w:rStyle w:val="Hyperlink"/>
+            <w:sz w:val="20"/>
+            <w:szCs w:val="20"/>
+          </w:rPr>
+          <w:t>1</w:t>
+        </w:r>
+        <w:r>
+          <w:rPr>
+            <w:rStyle w:val="Hyperlink"/>
+            <w:sz w:val="20"/>
+            <w:szCs w:val="20"/>
+          </w:rPr>
+          <w:t>-Team-Project</w:t>
         </w:r>
       </w:hyperlink>
     </w:p>
@@ -172,6 +197,8 @@
           <w:szCs w:val="20"/>
         </w:rPr>
         <w:sectPr>
+          <w:footerReference w:type="even" r:id="rId9"/>
+          <w:footerReference w:type="default" r:id="rId10"/>
           <w:pgSz w:w="11894" w:h="16819"/>
           <w:pgMar w:top="720" w:right="720" w:bottom="720" w:left="720" w:header="720" w:footer="720" w:gutter="0"/>
           <w:cols w:space="720"/>
@@ -378,7 +405,23 @@
           <w:sz w:val="20"/>
           <w:szCs w:val="20"/>
         </w:rPr>
-        <w:t xml:space="preserve">A machine learning solution has the potential to address several business problems. First, a supervised learning model will be able to identify which physicochemical properties of wine most directly influence its quality. This may allow oenologists to directly increase certain physicochemical properties in the wine making process. For example, residual sugar – one of the properties studied – can be controlled via sugar fermentation in yeasts (Cortez, </w:t>
+        <w:t xml:space="preserve">A machine learning solution has the potential to address several business problems. First, a supervised learning model will be able to identify which physicochemical properties of wine most directly influence its quality. This may allow oenologists to directly increase certain physicochemical properties in the wine making process. For example, residual sugar – one of the </w:t>
+      </w:r>
+      <w:r>
+        <w:rPr>
+          <w:rFonts w:eastAsiaTheme="minorHAnsi"/>
+          <w:sz w:val="20"/>
+          <w:szCs w:val="20"/>
+        </w:rPr>
+        <w:t>features</w:t>
+      </w:r>
+      <w:r>
+        <w:rPr>
+          <w:rFonts w:eastAsiaTheme="minorHAnsi"/>
+          <w:sz w:val="20"/>
+          <w:szCs w:val="20"/>
+        </w:rPr>
+        <w:t xml:space="preserve"> studied – can be controlled via sugar fermentation in yeasts (Cortez, </w:t>
       </w:r>
       <w:proofErr w:type="spellStart"/>
       <w:r>
@@ -447,6 +490,7 @@
           <w:sz w:val="20"/>
           <w:szCs w:val="20"/>
         </w:rPr>
+        <w:lastRenderedPageBreak/>
         <w:t xml:space="preserve">As discussed in the next section, the data in this paper is limited to Portuguese white and red </w:t>
       </w:r>
       <w:proofErr w:type="spellStart"/>
@@ -483,16 +527,7 @@
           <w:sz w:val="20"/>
           <w:szCs w:val="20"/>
         </w:rPr>
-        <w:t xml:space="preserve"> wines </w:t>
-      </w:r>
-      <w:r>
-        <w:rPr>
-          <w:rFonts w:eastAsiaTheme="minorHAnsi"/>
-          <w:sz w:val="20"/>
-          <w:szCs w:val="20"/>
-        </w:rPr>
-        <w:lastRenderedPageBreak/>
-        <w:t>introduced in 2009</w:t>
+        <w:t xml:space="preserve"> wines introduced in 2009</w:t>
       </w:r>
       <w:r>
         <w:rPr>
@@ -722,15 +757,15 @@
           <w:sz w:val="20"/>
           <w:szCs w:val="20"/>
         </w:rPr>
-        <w:t xml:space="preserve">We acquired the datasets from the UCI Machine Learning Repository. The datasets present red and white wine quality with corresponding physicochemical properties. Given their distinct flavor profiles and use cases, the red and white wines are stored in two separate datasets. This paper also includes separate analysis for red and white wines. The red and white </w:t>
-      </w:r>
-      <w:r>
-        <w:rPr>
-          <w:rFonts w:eastAsiaTheme="minorHAnsi"/>
-          <w:sz w:val="20"/>
-          <w:szCs w:val="20"/>
-        </w:rPr>
-        <w:t xml:space="preserve">wine datasets have 1,599 and 4,898 rows, respectively. Each row represents a distinct </w:t>
+        <w:t xml:space="preserve">We acquired the datasets from the UCI Machine Learning Repository. The datasets present red and white wine quality with corresponding physicochemical properties. Given their </w:t>
+      </w:r>
+      <w:r>
+        <w:rPr>
+          <w:rFonts w:eastAsiaTheme="minorHAnsi"/>
+          <w:sz w:val="20"/>
+          <w:szCs w:val="20"/>
+        </w:rPr>
+        <w:t xml:space="preserve">distinct flavor profiles and use cases, the red and white wines are stored in two separate datasets. This paper also includes separate analysis for red and white wines. The red and white wine datasets have 1,599 and 4,898 rows, respectively. Each row represents a distinct </w:t>
       </w:r>
       <w:r>
         <w:rPr>
@@ -807,55 +842,59 @@
       <w:r>
         <w:rPr>
           <w:rFonts w:eastAsiaTheme="minorHAnsi"/>
-          <w:sz w:val="20"/>
-          <w:szCs w:val="20"/>
+          <w:color w:val="0070C0"/>
+          <w:sz w:val="20"/>
+          <w:szCs w:val="20"/>
+          <w:u w:val="single"/>
         </w:rPr>
         <w:fldChar w:fldCharType="begin"/>
       </w:r>
       <w:r>
         <w:rPr>
           <w:rFonts w:eastAsiaTheme="minorHAnsi"/>
-          <w:sz w:val="20"/>
-          <w:szCs w:val="20"/>
-        </w:rPr>
-        <w:instrText xml:space="preserve"> REF _Ref57813090 \h </w:instrText>
-      </w:r>
-      <w:r>
-        <w:rPr>
-          <w:rFonts w:eastAsiaTheme="minorHAnsi"/>
-          <w:sz w:val="20"/>
-          <w:szCs w:val="20"/>
-        </w:rPr>
-        <w:instrText xml:space="preserve"> \* MERGEFORMAT </w:instrText>
-      </w:r>
-      <w:r>
-        <w:rPr>
-          <w:rFonts w:eastAsiaTheme="minorHAnsi"/>
-          <w:sz w:val="20"/>
-          <w:szCs w:val="20"/>
-        </w:rPr>
-      </w:r>
-      <w:r>
-        <w:rPr>
-          <w:rFonts w:eastAsiaTheme="minorHAnsi"/>
-          <w:sz w:val="20"/>
-          <w:szCs w:val="20"/>
+          <w:color w:val="0070C0"/>
+          <w:sz w:val="20"/>
+          <w:szCs w:val="20"/>
+          <w:u w:val="single"/>
+        </w:rPr>
+        <w:instrText xml:space="preserve"> REF _Ref57813090 \h  \* MERGEFORMAT </w:instrText>
+      </w:r>
+      <w:r>
+        <w:rPr>
+          <w:rFonts w:eastAsiaTheme="minorHAnsi"/>
+          <w:color w:val="0070C0"/>
+          <w:sz w:val="20"/>
+          <w:szCs w:val="20"/>
+          <w:u w:val="single"/>
+        </w:rPr>
+      </w:r>
+      <w:r>
+        <w:rPr>
+          <w:rFonts w:eastAsiaTheme="minorHAnsi"/>
+          <w:color w:val="0070C0"/>
+          <w:sz w:val="20"/>
+          <w:szCs w:val="20"/>
+          <w:u w:val="single"/>
         </w:rPr>
         <w:fldChar w:fldCharType="separate"/>
       </w:r>
       <w:r>
         <w:rPr>
           <w:rFonts w:eastAsiaTheme="minorHAnsi"/>
-          <w:sz w:val="20"/>
-          <w:szCs w:val="20"/>
+          <w:color w:val="0070C0"/>
+          <w:sz w:val="20"/>
+          <w:szCs w:val="20"/>
+          <w:u w:val="single"/>
         </w:rPr>
         <w:t>Table 5</w:t>
       </w:r>
       <w:r>
         <w:rPr>
           <w:rFonts w:eastAsiaTheme="minorHAnsi"/>
-          <w:sz w:val="20"/>
-          <w:szCs w:val="20"/>
+          <w:color w:val="0070C0"/>
+          <w:sz w:val="20"/>
+          <w:szCs w:val="20"/>
+          <w:u w:val="single"/>
         </w:rPr>
         <w:fldChar w:fldCharType="end"/>
       </w:r>
@@ -920,47 +959,59 @@
       <w:r>
         <w:rPr>
           <w:rFonts w:eastAsiaTheme="minorHAnsi"/>
-          <w:sz w:val="20"/>
-          <w:szCs w:val="20"/>
+          <w:color w:val="0070C0"/>
+          <w:sz w:val="20"/>
+          <w:szCs w:val="20"/>
+          <w:u w:val="single"/>
         </w:rPr>
         <w:fldChar w:fldCharType="begin"/>
       </w:r>
       <w:r>
         <w:rPr>
           <w:rFonts w:eastAsiaTheme="minorHAnsi"/>
-          <w:sz w:val="20"/>
-          <w:szCs w:val="20"/>
+          <w:color w:val="0070C0"/>
+          <w:sz w:val="20"/>
+          <w:szCs w:val="20"/>
+          <w:u w:val="single"/>
         </w:rPr>
         <w:instrText xml:space="preserve"> REF _Ref57898194 \h  \* MERGEFORMAT </w:instrText>
       </w:r>
       <w:r>
         <w:rPr>
           <w:rFonts w:eastAsiaTheme="minorHAnsi"/>
-          <w:sz w:val="20"/>
-          <w:szCs w:val="20"/>
-        </w:rPr>
-      </w:r>
-      <w:r>
-        <w:rPr>
-          <w:rFonts w:eastAsiaTheme="minorHAnsi"/>
-          <w:sz w:val="20"/>
-          <w:szCs w:val="20"/>
+          <w:color w:val="0070C0"/>
+          <w:sz w:val="20"/>
+          <w:szCs w:val="20"/>
+          <w:u w:val="single"/>
+        </w:rPr>
+      </w:r>
+      <w:r>
+        <w:rPr>
+          <w:rFonts w:eastAsiaTheme="minorHAnsi"/>
+          <w:color w:val="0070C0"/>
+          <w:sz w:val="20"/>
+          <w:szCs w:val="20"/>
+          <w:u w:val="single"/>
         </w:rPr>
         <w:fldChar w:fldCharType="separate"/>
       </w:r>
       <w:r>
         <w:rPr>
           <w:rFonts w:eastAsiaTheme="minorHAnsi"/>
-          <w:sz w:val="20"/>
-          <w:szCs w:val="20"/>
+          <w:color w:val="0070C0"/>
+          <w:sz w:val="20"/>
+          <w:szCs w:val="20"/>
+          <w:u w:val="single"/>
         </w:rPr>
         <w:t>Table 4</w:t>
       </w:r>
       <w:r>
         <w:rPr>
           <w:rFonts w:eastAsiaTheme="minorHAnsi"/>
-          <w:sz w:val="20"/>
-          <w:szCs w:val="20"/>
+          <w:color w:val="0070C0"/>
+          <w:sz w:val="20"/>
+          <w:szCs w:val="20"/>
+          <w:u w:val="single"/>
         </w:rPr>
         <w:fldChar w:fldCharType="end"/>
       </w:r>
@@ -970,6 +1021,14 @@
           <w:sz w:val="20"/>
           <w:szCs w:val="20"/>
         </w:rPr>
+        <w:t xml:space="preserve"> in appendix</w:t>
+      </w:r>
+      <w:r>
+        <w:rPr>
+          <w:rFonts w:eastAsiaTheme="minorHAnsi"/>
+          <w:sz w:val="20"/>
+          <w:szCs w:val="20"/>
+        </w:rPr>
         <w:t>)</w:t>
       </w:r>
       <w:r>
@@ -1026,68 +1085,104 @@
           <w:sz w:val="20"/>
           <w:szCs w:val="20"/>
         </w:rPr>
-        <w:t>rom a correlation heat map, we observed that red wine quality is weakly positively correlated with alcohol, sulphates, citric acid, and fixed acidity, and has a weak negative correlation with other attributes. Similarly, white wine quality is weakly positively correlated to alcohol, sulphates, pH, and free sulfur dioxide, and has a weak negative correlation with other features</w:t>
-      </w:r>
-      <w:r>
-        <w:rPr>
-          <w:rFonts w:eastAsiaTheme="minorHAnsi"/>
-          <w:sz w:val="20"/>
-          <w:szCs w:val="20"/>
-        </w:rPr>
-        <w:t xml:space="preserve"> (see appendix</w:t>
-      </w:r>
-      <w:r>
-        <w:rPr>
-          <w:rFonts w:eastAsiaTheme="minorHAnsi"/>
-          <w:sz w:val="20"/>
-          <w:szCs w:val="20"/>
-        </w:rPr>
-        <w:t xml:space="preserve">, </w:t>
-      </w:r>
-      <w:r>
-        <w:rPr>
-          <w:rFonts w:eastAsiaTheme="minorHAnsi"/>
-          <w:sz w:val="20"/>
-          <w:szCs w:val="20"/>
+        <w:t xml:space="preserve">rom a correlation heat map, we observed that red wine quality </w:t>
+      </w:r>
+      <w:r>
+        <w:rPr>
+          <w:rFonts w:eastAsiaTheme="minorHAnsi"/>
+          <w:sz w:val="20"/>
+          <w:szCs w:val="20"/>
+        </w:rPr>
+        <w:t>has a weak positive correlation</w:t>
+      </w:r>
+      <w:r>
+        <w:rPr>
+          <w:rFonts w:eastAsiaTheme="minorHAnsi"/>
+          <w:sz w:val="20"/>
+          <w:szCs w:val="20"/>
+        </w:rPr>
+        <w:t xml:space="preserve"> with alcohol, sulphates, citric acid, and fixed acidity, and has a weak negative correlation with other attributes. Similarly, white wine quality </w:t>
+      </w:r>
+      <w:r>
+        <w:rPr>
+          <w:rFonts w:eastAsiaTheme="minorHAnsi"/>
+          <w:sz w:val="20"/>
+          <w:szCs w:val="20"/>
+        </w:rPr>
+        <w:t>has a weak positive correlation</w:t>
+      </w:r>
+      <w:r>
+        <w:rPr>
+          <w:rFonts w:eastAsiaTheme="minorHAnsi"/>
+          <w:sz w:val="20"/>
+          <w:szCs w:val="20"/>
+        </w:rPr>
+        <w:t xml:space="preserve"> to alcohol, sulphates, pH, and free sulfur dioxide, and has a weak negative correlation with other features</w:t>
+      </w:r>
+      <w:r>
+        <w:rPr>
+          <w:rFonts w:eastAsiaTheme="minorHAnsi"/>
+          <w:sz w:val="20"/>
+          <w:szCs w:val="20"/>
+        </w:rPr>
+        <w:t xml:space="preserve"> (</w:t>
+      </w:r>
+      <w:r>
+        <w:rPr>
+          <w:rFonts w:eastAsiaTheme="minorHAnsi"/>
+          <w:color w:val="0070C0"/>
+          <w:sz w:val="20"/>
+          <w:szCs w:val="20"/>
+          <w:u w:val="single"/>
         </w:rPr>
         <w:fldChar w:fldCharType="begin"/>
       </w:r>
       <w:r>
         <w:rPr>
           <w:rFonts w:eastAsiaTheme="minorHAnsi"/>
-          <w:sz w:val="20"/>
-          <w:szCs w:val="20"/>
+          <w:color w:val="0070C0"/>
+          <w:sz w:val="20"/>
+          <w:szCs w:val="20"/>
+          <w:u w:val="single"/>
         </w:rPr>
         <w:instrText xml:space="preserve"> REF _Ref57901608 \h  \* MERGEFORMAT </w:instrText>
       </w:r>
       <w:r>
         <w:rPr>
           <w:rFonts w:eastAsiaTheme="minorHAnsi"/>
-          <w:sz w:val="20"/>
-          <w:szCs w:val="20"/>
-        </w:rPr>
-      </w:r>
-      <w:r>
-        <w:rPr>
-          <w:rFonts w:eastAsiaTheme="minorHAnsi"/>
-          <w:sz w:val="20"/>
-          <w:szCs w:val="20"/>
+          <w:color w:val="0070C0"/>
+          <w:sz w:val="20"/>
+          <w:szCs w:val="20"/>
+          <w:u w:val="single"/>
+        </w:rPr>
+      </w:r>
+      <w:r>
+        <w:rPr>
+          <w:rFonts w:eastAsiaTheme="minorHAnsi"/>
+          <w:color w:val="0070C0"/>
+          <w:sz w:val="20"/>
+          <w:szCs w:val="20"/>
+          <w:u w:val="single"/>
         </w:rPr>
         <w:fldChar w:fldCharType="separate"/>
       </w:r>
       <w:r>
         <w:rPr>
           <w:rFonts w:eastAsiaTheme="minorHAnsi"/>
-          <w:sz w:val="20"/>
-          <w:szCs w:val="20"/>
+          <w:color w:val="0070C0"/>
+          <w:sz w:val="20"/>
+          <w:szCs w:val="20"/>
+          <w:u w:val="single"/>
         </w:rPr>
         <w:t>Figure 2</w:t>
       </w:r>
       <w:r>
         <w:rPr>
           <w:rFonts w:eastAsiaTheme="minorHAnsi"/>
-          <w:sz w:val="20"/>
-          <w:szCs w:val="20"/>
+          <w:color w:val="0070C0"/>
+          <w:sz w:val="20"/>
+          <w:szCs w:val="20"/>
+          <w:u w:val="single"/>
         </w:rPr>
         <w:fldChar w:fldCharType="end"/>
       </w:r>
@@ -1097,6 +1192,14 @@
           <w:sz w:val="20"/>
           <w:szCs w:val="20"/>
         </w:rPr>
+        <w:t xml:space="preserve"> in appendix</w:t>
+      </w:r>
+      <w:r>
+        <w:rPr>
+          <w:rFonts w:eastAsiaTheme="minorHAnsi"/>
+          <w:sz w:val="20"/>
+          <w:szCs w:val="20"/>
+        </w:rPr>
         <w:t>)</w:t>
       </w:r>
       <w:r>
@@ -1163,49 +1266,54 @@
       </w:r>
       <w:r>
         <w:rPr>
-          <w:sz w:val="20"/>
-          <w:szCs w:val="20"/>
+          <w:color w:val="0070C0"/>
+          <w:sz w:val="20"/>
+          <w:szCs w:val="20"/>
+          <w:u w:val="single"/>
         </w:rPr>
         <w:fldChar w:fldCharType="begin"/>
       </w:r>
       <w:r>
         <w:rPr>
-          <w:sz w:val="20"/>
-          <w:szCs w:val="20"/>
-        </w:rPr>
-        <w:instrText xml:space="preserve"> REF _Ref57964680 \h </w:instrText>
-      </w:r>
-      <w:r>
-        <w:rPr>
-          <w:sz w:val="20"/>
-          <w:szCs w:val="20"/>
-        </w:rPr>
-        <w:instrText xml:space="preserve"> \* MERGEFORMAT </w:instrText>
-      </w:r>
-      <w:r>
-        <w:rPr>
-          <w:sz w:val="20"/>
-          <w:szCs w:val="20"/>
-        </w:rPr>
-      </w:r>
-      <w:r>
-        <w:rPr>
-          <w:sz w:val="20"/>
-          <w:szCs w:val="20"/>
+          <w:color w:val="0070C0"/>
+          <w:sz w:val="20"/>
+          <w:szCs w:val="20"/>
+          <w:u w:val="single"/>
+        </w:rPr>
+        <w:instrText xml:space="preserve"> REF _Ref57964680 \h  \* MERGEFORMAT </w:instrText>
+      </w:r>
+      <w:r>
+        <w:rPr>
+          <w:color w:val="0070C0"/>
+          <w:sz w:val="20"/>
+          <w:szCs w:val="20"/>
+          <w:u w:val="single"/>
+        </w:rPr>
+      </w:r>
+      <w:r>
+        <w:rPr>
+          <w:color w:val="0070C0"/>
+          <w:sz w:val="20"/>
+          <w:szCs w:val="20"/>
+          <w:u w:val="single"/>
         </w:rPr>
         <w:fldChar w:fldCharType="separate"/>
       </w:r>
       <w:r>
         <w:rPr>
-          <w:sz w:val="20"/>
-          <w:szCs w:val="20"/>
+          <w:color w:val="0070C0"/>
+          <w:sz w:val="20"/>
+          <w:szCs w:val="20"/>
+          <w:u w:val="single"/>
         </w:rPr>
         <w:t>Figure 3</w:t>
       </w:r>
       <w:r>
         <w:rPr>
-          <w:sz w:val="20"/>
-          <w:szCs w:val="20"/>
+          <w:color w:val="0070C0"/>
+          <w:sz w:val="20"/>
+          <w:szCs w:val="20"/>
+          <w:u w:val="single"/>
         </w:rPr>
         <w:fldChar w:fldCharType="end"/>
       </w:r>
@@ -1278,60 +1386,64 @@
           <w:sz w:val="20"/>
           <w:szCs w:val="20"/>
         </w:rPr>
-        <w:t xml:space="preserve"> (see appendix,</w:t>
-      </w:r>
-      <w:r>
-        <w:rPr>
-          <w:rFonts w:eastAsiaTheme="minorHAnsi"/>
-          <w:sz w:val="20"/>
-          <w:szCs w:val="20"/>
-        </w:rPr>
-        <w:t xml:space="preserve"> </w:t>
-      </w:r>
-      <w:r>
-        <w:rPr>
-          <w:rFonts w:eastAsiaTheme="minorHAnsi"/>
-          <w:sz w:val="20"/>
-          <w:szCs w:val="20"/>
+        <w:t xml:space="preserve"> (</w:t>
+      </w:r>
+      <w:r>
+        <w:rPr>
+          <w:rFonts w:eastAsiaTheme="minorHAnsi"/>
+          <w:color w:val="0070C0"/>
+          <w:sz w:val="20"/>
+          <w:szCs w:val="20"/>
+          <w:u w:val="single"/>
         </w:rPr>
         <w:fldChar w:fldCharType="begin"/>
       </w:r>
       <w:r>
         <w:rPr>
           <w:rFonts w:eastAsiaTheme="minorHAnsi"/>
-          <w:sz w:val="20"/>
-          <w:szCs w:val="20"/>
+          <w:color w:val="0070C0"/>
+          <w:sz w:val="20"/>
+          <w:szCs w:val="20"/>
+          <w:u w:val="single"/>
         </w:rPr>
         <w:instrText xml:space="preserve"> REF _Ref57964649 \h  \* MERGEFORMAT </w:instrText>
       </w:r>
       <w:r>
         <w:rPr>
           <w:rFonts w:eastAsiaTheme="minorHAnsi"/>
-          <w:sz w:val="20"/>
-          <w:szCs w:val="20"/>
-        </w:rPr>
-      </w:r>
-      <w:r>
-        <w:rPr>
-          <w:rFonts w:eastAsiaTheme="minorHAnsi"/>
-          <w:sz w:val="20"/>
-          <w:szCs w:val="20"/>
+          <w:color w:val="0070C0"/>
+          <w:sz w:val="20"/>
+          <w:szCs w:val="20"/>
+          <w:u w:val="single"/>
+        </w:rPr>
+      </w:r>
+      <w:r>
+        <w:rPr>
+          <w:rFonts w:eastAsiaTheme="minorHAnsi"/>
+          <w:color w:val="0070C0"/>
+          <w:sz w:val="20"/>
+          <w:szCs w:val="20"/>
+          <w:u w:val="single"/>
         </w:rPr>
         <w:fldChar w:fldCharType="separate"/>
       </w:r>
       <w:r>
         <w:rPr>
           <w:rFonts w:eastAsiaTheme="minorHAnsi"/>
-          <w:sz w:val="20"/>
-          <w:szCs w:val="20"/>
+          <w:color w:val="0070C0"/>
+          <w:sz w:val="20"/>
+          <w:szCs w:val="20"/>
+          <w:u w:val="single"/>
         </w:rPr>
         <w:t>Table 6</w:t>
       </w:r>
       <w:r>
         <w:rPr>
           <w:rFonts w:eastAsiaTheme="minorHAnsi"/>
-          <w:sz w:val="20"/>
-          <w:szCs w:val="20"/>
+          <w:color w:val="0070C0"/>
+          <w:sz w:val="20"/>
+          <w:szCs w:val="20"/>
+          <w:u w:val="single"/>
         </w:rPr>
         <w:fldChar w:fldCharType="end"/>
       </w:r>
@@ -1341,6 +1453,23 @@
           <w:sz w:val="20"/>
           <w:szCs w:val="20"/>
         </w:rPr>
+        <w:t xml:space="preserve"> in </w:t>
+      </w:r>
+      <w:r>
+        <w:rPr>
+          <w:rFonts w:eastAsiaTheme="minorHAnsi"/>
+          <w:sz w:val="20"/>
+          <w:szCs w:val="20"/>
+        </w:rPr>
+        <w:lastRenderedPageBreak/>
+        <w:t>appendix</w:t>
+      </w:r>
+      <w:r>
+        <w:rPr>
+          <w:rFonts w:eastAsiaTheme="minorHAnsi"/>
+          <w:sz w:val="20"/>
+          <w:szCs w:val="20"/>
+        </w:rPr>
         <w:t>)</w:t>
       </w:r>
       <w:r>
@@ -1349,16 +1478,7 @@
           <w:sz w:val="20"/>
           <w:szCs w:val="20"/>
         </w:rPr>
-        <w:t xml:space="preserve">. Based on AUC, the top five features for red wine are volatile acidity, citric acid, total sulfur dioxide, sulphates, and alcohol (for white: chlorides, total sulfur dioxide, density, pH, and alcohol). A Decision Tree was learned to estimate the MI of </w:t>
-      </w:r>
-      <w:r>
-        <w:rPr>
-          <w:rFonts w:eastAsiaTheme="minorHAnsi"/>
-          <w:sz w:val="20"/>
-          <w:szCs w:val="20"/>
-        </w:rPr>
-        <w:lastRenderedPageBreak/>
-        <w:t xml:space="preserve">each feature. Based on MI, the top five features for red wine are volatile acidity, total sulfur dioxide, density, sulphates, and alcohol (for white: volatile acidity, citric acid, total sulfur dioxide, sulphates, and alcohol). Thus, it stands to reason that the volume percent of alcohol in a wine, for example, will affect the sensory taste. </w:t>
+        <w:t xml:space="preserve">. Based on AUC, the top five features for red wine are volatile acidity, citric acid, total sulfur dioxide, sulphates, and alcohol (for white: chlorides, total sulfur dioxide, density, pH, and alcohol). A Decision Tree was learned to estimate the MI of each feature. Based on MI, the top five features for red wine are volatile acidity, total sulfur dioxide, density, sulphates, and alcohol (for white: volatile acidity, citric acid, total sulfur dioxide, sulphates, and alcohol). Thus, it stands to reason that the volume percent of alcohol in a wine, for example, will affect the sensory taste. </w:t>
       </w:r>
       <w:r>
         <w:rPr>
@@ -1448,47 +1568,59 @@
       <w:r>
         <w:rPr>
           <w:rFonts w:eastAsiaTheme="minorHAnsi"/>
-          <w:sz w:val="20"/>
-          <w:szCs w:val="20"/>
+          <w:color w:val="0070C0"/>
+          <w:sz w:val="20"/>
+          <w:szCs w:val="20"/>
+          <w:u w:val="single"/>
         </w:rPr>
         <w:fldChar w:fldCharType="begin"/>
       </w:r>
       <w:r>
         <w:rPr>
           <w:rFonts w:eastAsiaTheme="minorHAnsi"/>
-          <w:sz w:val="20"/>
-          <w:szCs w:val="20"/>
+          <w:color w:val="0070C0"/>
+          <w:sz w:val="20"/>
+          <w:szCs w:val="20"/>
+          <w:u w:val="single"/>
         </w:rPr>
         <w:instrText xml:space="preserve"> REF _Ref57964779 \h  \* MERGEFORMAT </w:instrText>
       </w:r>
       <w:r>
         <w:rPr>
           <w:rFonts w:eastAsiaTheme="minorHAnsi"/>
-          <w:sz w:val="20"/>
-          <w:szCs w:val="20"/>
-        </w:rPr>
-      </w:r>
-      <w:r>
-        <w:rPr>
-          <w:rFonts w:eastAsiaTheme="minorHAnsi"/>
-          <w:sz w:val="20"/>
-          <w:szCs w:val="20"/>
+          <w:color w:val="0070C0"/>
+          <w:sz w:val="20"/>
+          <w:szCs w:val="20"/>
+          <w:u w:val="single"/>
+        </w:rPr>
+      </w:r>
+      <w:r>
+        <w:rPr>
+          <w:rFonts w:eastAsiaTheme="minorHAnsi"/>
+          <w:color w:val="0070C0"/>
+          <w:sz w:val="20"/>
+          <w:szCs w:val="20"/>
+          <w:u w:val="single"/>
         </w:rPr>
         <w:fldChar w:fldCharType="separate"/>
       </w:r>
       <w:r>
         <w:rPr>
           <w:rFonts w:eastAsiaTheme="minorHAnsi"/>
-          <w:sz w:val="20"/>
-          <w:szCs w:val="20"/>
+          <w:color w:val="0070C0"/>
+          <w:sz w:val="20"/>
+          <w:szCs w:val="20"/>
+          <w:u w:val="single"/>
         </w:rPr>
         <w:t>Figure 4</w:t>
       </w:r>
       <w:r>
         <w:rPr>
           <w:rFonts w:eastAsiaTheme="minorHAnsi"/>
-          <w:sz w:val="20"/>
-          <w:szCs w:val="20"/>
+          <w:color w:val="0070C0"/>
+          <w:sz w:val="20"/>
+          <w:szCs w:val="20"/>
+          <w:u w:val="single"/>
         </w:rPr>
         <w:fldChar w:fldCharType="end"/>
       </w:r>
@@ -1506,7 +1638,15 @@
           <w:sz w:val="20"/>
           <w:szCs w:val="20"/>
         </w:rPr>
-        <w:t>, when plotted against density and pH, the clusters do form relatively strong boundaries. As demonstrated by Provost and Fawcett in their discussion of whiskey analytics, this clustering can help inform recommendations (Provost and Fawcett). If a customer enjoyed a specific wine, a vendor could recommend a wine with similar properties (and therefore within the same dendrogram node or k-means cluster) which in turn may have a similar taste profile. If a vendor had a limited budget, it could stock only wines within one cluster (to serve as a specialized vendor), or consciously pick wines from each cluster (to ensure a diverse selection).</w:t>
+        <w:t xml:space="preserve">, when plotted against density and pH, the clusters do form relatively strong boundaries. As demonstrated by Provost and Fawcett in their discussion of whiskey analytics, this clustering can help inform recommendations (Provost and Fawcett). If a customer enjoyed a specific wine, a vendor could recommend a wine with similar properties (and therefore within the same dendrogram node or k-means cluster) which in turn may have a similar taste profile. If a vendor had a limited budget, it could stock only wines within one cluster (to serve as a specialized vendor), or </w:t>
+      </w:r>
+      <w:r>
+        <w:rPr>
+          <w:rFonts w:eastAsiaTheme="minorHAnsi"/>
+          <w:sz w:val="20"/>
+          <w:szCs w:val="20"/>
+        </w:rPr>
+        <w:t>consciously pick wines from each cluster (to ensure a diverse selection).</w:t>
       </w:r>
     </w:p>
     <w:p>
@@ -1525,15 +1665,7 @@
           <w:sz w:val="20"/>
           <w:szCs w:val="20"/>
         </w:rPr>
-        <w:t xml:space="preserve">With a stronger domain knowledge of the features, we then examined feature independence, a necessary assumption for </w:t>
-      </w:r>
-      <w:r>
-        <w:rPr>
-          <w:rFonts w:eastAsiaTheme="minorHAnsi"/>
-          <w:sz w:val="20"/>
-          <w:szCs w:val="20"/>
-        </w:rPr>
-        <w:t>several predictive modeling algorithms (</w:t>
+        <w:t>With a stronger domain knowledge of the features, we then examined feature independence, a necessary assumption for several predictive modeling algorithms (</w:t>
       </w:r>
       <w:r>
         <w:rPr>
@@ -1815,47 +1947,59 @@
       <w:r>
         <w:rPr>
           <w:rFonts w:eastAsiaTheme="minorHAnsi"/>
-          <w:sz w:val="20"/>
-          <w:szCs w:val="20"/>
+          <w:color w:val="0070C0"/>
+          <w:sz w:val="20"/>
+          <w:szCs w:val="20"/>
+          <w:u w:val="single"/>
         </w:rPr>
         <w:fldChar w:fldCharType="begin"/>
       </w:r>
       <w:r>
         <w:rPr>
           <w:rFonts w:eastAsiaTheme="minorHAnsi"/>
-          <w:sz w:val="20"/>
-          <w:szCs w:val="20"/>
+          <w:color w:val="0070C0"/>
+          <w:sz w:val="20"/>
+          <w:szCs w:val="20"/>
+          <w:u w:val="single"/>
         </w:rPr>
         <w:instrText xml:space="preserve"> REF _Ref57813208 \h  \* MERGEFORMAT </w:instrText>
       </w:r>
       <w:r>
         <w:rPr>
           <w:rFonts w:eastAsiaTheme="minorHAnsi"/>
-          <w:sz w:val="20"/>
-          <w:szCs w:val="20"/>
-        </w:rPr>
-      </w:r>
-      <w:r>
-        <w:rPr>
-          <w:rFonts w:eastAsiaTheme="minorHAnsi"/>
-          <w:sz w:val="20"/>
-          <w:szCs w:val="20"/>
+          <w:color w:val="0070C0"/>
+          <w:sz w:val="20"/>
+          <w:szCs w:val="20"/>
+          <w:u w:val="single"/>
+        </w:rPr>
+      </w:r>
+      <w:r>
+        <w:rPr>
+          <w:rFonts w:eastAsiaTheme="minorHAnsi"/>
+          <w:color w:val="0070C0"/>
+          <w:sz w:val="20"/>
+          <w:szCs w:val="20"/>
+          <w:u w:val="single"/>
         </w:rPr>
         <w:fldChar w:fldCharType="separate"/>
       </w:r>
       <w:r>
         <w:rPr>
           <w:rFonts w:eastAsiaTheme="minorHAnsi"/>
-          <w:sz w:val="20"/>
-          <w:szCs w:val="20"/>
+          <w:color w:val="0070C0"/>
+          <w:sz w:val="20"/>
+          <w:szCs w:val="20"/>
+          <w:u w:val="single"/>
         </w:rPr>
         <w:t>Table 7: VIF</w:t>
       </w:r>
       <w:r>
         <w:rPr>
           <w:rFonts w:eastAsiaTheme="minorHAnsi"/>
-          <w:sz w:val="20"/>
-          <w:szCs w:val="20"/>
+          <w:color w:val="0070C0"/>
+          <w:sz w:val="20"/>
+          <w:szCs w:val="20"/>
+          <w:u w:val="single"/>
         </w:rPr>
         <w:fldChar w:fldCharType="end"/>
       </w:r>
@@ -1873,6 +2017,14 @@
           <w:sz w:val="20"/>
           <w:szCs w:val="20"/>
         </w:rPr>
+        <w:t xml:space="preserve">(see appendix) </w:t>
+      </w:r>
+      <w:r>
+        <w:rPr>
+          <w:rFonts w:eastAsiaTheme="minorHAnsi"/>
+          <w:sz w:val="20"/>
+          <w:szCs w:val="20"/>
+        </w:rPr>
         <w:t>shows the VIF of the independent variables that have been standardized and transformed.</w:t>
       </w:r>
       <w:r>
@@ -1950,22 +2102,7 @@
           <w:sz w:val="20"/>
           <w:szCs w:val="20"/>
         </w:rPr>
-        <w:t xml:space="preserve">. The </w:t>
-      </w:r>
-      <w:r>
-        <w:rPr>
-          <w:sz w:val="20"/>
-          <w:szCs w:val="20"/>
-        </w:rPr>
-        <w:t xml:space="preserve">appendix </w:t>
-      </w:r>
-      <w:r>
-        <w:rPr>
-          <w:rFonts w:eastAsiaTheme="minorHAnsi"/>
-          <w:sz w:val="20"/>
-          <w:szCs w:val="20"/>
-        </w:rPr>
-        <w:t>shows the VIF of the remaining features after excluding density. There appears to be no multicollinearity among these features.</w:t>
+        <w:t xml:space="preserve">. </w:t>
       </w:r>
     </w:p>
     <w:p>
@@ -1999,7 +2136,7 @@
           <w:sz w:val="20"/>
           <w:szCs w:val="20"/>
         </w:rPr>
-        <w:t xml:space="preserve">-fold cross-validation was utilized to determine whether or not fixed acidity and density, for red wine and white wine respectively, should be excluded </w:t>
+        <w:t xml:space="preserve">-fold cross-validation was </w:t>
       </w:r>
       <w:r>
         <w:rPr>
@@ -2008,7 +2145,7 @@
           <w:szCs w:val="20"/>
         </w:rPr>
         <w:lastRenderedPageBreak/>
-        <w:t>when building the model. To test this, we compared the performance of two logistic regression models, the first with all of the features available and the second model with all features available except for the feature with the highest VIF. Using AUC as the evaluation metric, the first model performed slightly better for both red</w:t>
+        <w:t>utilized to determine whether or not fixed acidity and density, for red wine and white wine respectively, should be excluded when building the model. To test this, we compared the performance of two logistic regression models, the first with all of the features available and the second model with all features available except for the feature with the highest VIF. Using AUC as the evaluation metric, the first model performed slightly better for both red</w:t>
       </w:r>
       <w:r>
         <w:rPr>
@@ -2323,15 +2460,7 @@
           <w:sz w:val="20"/>
           <w:szCs w:val="20"/>
         </w:rPr>
-        <w:t xml:space="preserve">. On one hand, red and white wines have different tasting notes so they arguably should be analyzed separately. On the other hand, a model that </w:t>
-      </w:r>
-      <w:r>
-        <w:rPr>
-          <w:rFonts w:eastAsiaTheme="minorHAnsi"/>
-          <w:sz w:val="20"/>
-          <w:szCs w:val="20"/>
-        </w:rPr>
-        <w:t>can successfully aggregate the two could serve as a more robust prediction system. Ultimately, we did not combine the two datasets with the rationale that the average customer is more likely to search for a “good red wine” instead of simply a “good wine”.</w:t>
+        <w:t>. On one hand, red and white wines have different tasting notes so they arguably should be analyzed separately. On the other hand, a model that can successfully aggregate the two could serve as a more robust prediction system. Ultimately, we did not combine the two datasets with the rationale that the average customer is more likely to search for a “good red wine” instead of simply a “good wine”.</w:t>
       </w:r>
     </w:p>
     <w:p>
@@ -2369,6 +2498,7 @@
           <w:sz w:val="20"/>
           <w:szCs w:val="20"/>
         </w:rPr>
+        <w:lastRenderedPageBreak/>
         <w:fldChar w:fldCharType="begin"/>
       </w:r>
       <w:r>
@@ -2430,7 +2560,7 @@
           <w:sz w:val="20"/>
           <w:szCs w:val="20"/>
         </w:rPr>
-        <w:instrText xml:space="preserve"> </w:instrText>
+        <w:instrText xml:space="preserve"> INCLUDEPICTURE  "https://lh6.googleusercontent.com/Ducr6YEk-KfWPnVGGltK95aRfoj85SOzlmkIHtwQO2bfhRRoUWM3l_zIZd_9JqmCMh_1zMffpXGEY-KlJTv1c99Z9OKul1DY1mFwwd1MA9D2H5M5lS2rZZZ82VlJMrFbXh4CWTLW" \* MERGEFORMATINET </w:instrText>
       </w:r>
       <w:r>
         <w:rPr>
@@ -2439,7 +2569,7 @@
           <w:sz w:val="20"/>
           <w:szCs w:val="20"/>
         </w:rPr>
-        <w:instrText>INCLUDEPICTURE  "https://lh6.googleusercontent.com/Ducr6YEk-KfWPnVGGltK95aRfoj85SOzlmk</w:instrText>
+        <w:fldChar w:fldCharType="separate"/>
       </w:r>
       <w:r>
         <w:rPr>
@@ -2448,7 +2578,7 @@
           <w:sz w:val="20"/>
           <w:szCs w:val="20"/>
         </w:rPr>
-        <w:instrText>IHtwQO2bfhRRoUWM3l_zIZd_9JqmCMh_1zMffpXGEY-KlJTv1c99Z9OKul1DY1mFwwd1MA9D2H5M5lS2rZZZ82VlJMrFbXh4CWTLW" \* MERGEFORMATINET</w:instrText>
+        <w:fldChar w:fldCharType="begin"/>
       </w:r>
       <w:r>
         <w:rPr>
@@ -2457,7 +2587,7 @@
           <w:sz w:val="20"/>
           <w:szCs w:val="20"/>
         </w:rPr>
-        <w:instrText xml:space="preserve"> </w:instrText>
+        <w:instrText xml:space="preserve"> INCLUDEPICTURE  "https://lh6.googleusercontent.com/Ducr6YEk-KfWPnVGGltK95aRfoj85SOzlmkIHtwQO2bfhRRoUWM3l_zIZd_9JqmCMh_1zMffpXGEY-KlJTv1c99Z9OKul1DY1mFwwd1MA9D2H5M5lS2rZZZ82VlJMrFbXh4CWTLW" \* MERGEFORMATINET </w:instrText>
       </w:r>
       <w:r>
         <w:rPr>
@@ -2475,7 +2605,7 @@
           <w:sz w:val="20"/>
           <w:szCs w:val="20"/>
         </w:rPr>
-        <w:pict w14:anchorId="0164634B">
+        <w:pict w14:anchorId="18DF15AD">
           <v:shapetype id="_x0000_t75" coordsize="21600,21600" o:spt="75" o:preferrelative="t" path="m@4@5l@4@11@9@11@9@5xe" filled="f" stroked="f">
             <v:stroke joinstyle="miter"/>
             <v:formulas>
@@ -2495,154 +2625,172 @@
             <v:path o:extrusionok="f" gradientshapeok="t" o:connecttype="rect"/>
             <o:lock v:ext="edit" aspectratio="t"/>
           </v:shapetype>
-          <v:shape id="_x0000_i1034" type="#_x0000_t75" alt="" style="width:190.6pt;height:138.7pt;mso-width-percent:0;mso-height-percent:0;mso-width-percent:0;mso-height-percent:0">
-            <v:imagedata r:id="rId9" r:href="rId10"/>
-          </v:shape>
-        </w:pict>
-      </w:r>
-      <w:r>
-        <w:rPr>
-          <w:rFonts w:eastAsiaTheme="minorHAnsi"/>
-          <w:noProof/>
-          <w:sz w:val="20"/>
-          <w:szCs w:val="20"/>
-        </w:rPr>
-        <w:fldChar w:fldCharType="end"/>
-      </w:r>
-      <w:r>
-        <w:rPr>
-          <w:rFonts w:eastAsiaTheme="minorHAnsi"/>
-          <w:noProof/>
-          <w:sz w:val="20"/>
-          <w:szCs w:val="20"/>
-        </w:rPr>
-        <w:fldChar w:fldCharType="end"/>
-      </w:r>
-      <w:r>
-        <w:rPr>
-          <w:rFonts w:eastAsiaTheme="minorHAnsi"/>
-          <w:sz w:val="20"/>
-          <w:szCs w:val="20"/>
-        </w:rPr>
-        <w:fldChar w:fldCharType="end"/>
-      </w:r>
-      <w:r>
-        <w:rPr>
-          <w:rFonts w:eastAsiaTheme="minorHAnsi"/>
-          <w:sz w:val="20"/>
-          <w:szCs w:val="20"/>
-        </w:rPr>
-        <w:fldChar w:fldCharType="begin"/>
-      </w:r>
-      <w:r>
-        <w:rPr>
-          <w:rFonts w:eastAsiaTheme="minorHAnsi"/>
-          <w:sz w:val="20"/>
-          <w:szCs w:val="20"/>
-        </w:rPr>
-        <w:instrText xml:space="preserve"> INCLUDEPICTURE "https://lh6.googleusercontent.com/IM-IevcGAYYybgcd1-KGUmHYuVrvUt6LLB2qj7RGujpkSlNEIaBY2ugjuLw5h4fEPr3NF64CBqxAuFU_jTKzOEuFZjcTLN6bRXeUZ597Bkrgs2_SkhTWhxSiZFblN6SBZqyYWAdK" \* MERGEFORMATINET </w:instrText>
-      </w:r>
-      <w:r>
-        <w:rPr>
-          <w:rFonts w:eastAsiaTheme="minorHAnsi"/>
-          <w:sz w:val="20"/>
-          <w:szCs w:val="20"/>
-        </w:rPr>
-        <w:fldChar w:fldCharType="separate"/>
-      </w:r>
-      <w:r>
-        <w:rPr>
-          <w:rFonts w:eastAsiaTheme="minorHAnsi"/>
-          <w:noProof/>
-          <w:sz w:val="20"/>
-          <w:szCs w:val="20"/>
-        </w:rPr>
-        <w:fldChar w:fldCharType="begin"/>
-      </w:r>
-      <w:r>
-        <w:rPr>
-          <w:rFonts w:eastAsiaTheme="minorHAnsi"/>
-          <w:noProof/>
-          <w:sz w:val="20"/>
-          <w:szCs w:val="20"/>
-        </w:rPr>
-        <w:instrText xml:space="preserve"> INCLUDEPICTURE  "https://lh6.googleusercontent.com/IM-IevcGAYYybgcd1-KGUmHYuVrvUt6LLB2qj7RGujpkSlNEIaBY2ugjuLw5h4fEPr3NF64CBqxAuFU_jTKzOEuFZjcTLN6bRXeUZ597Bkrgs2_SkhTWhxSiZFblN6SBZqyYWAdK" \* MERGEFORMATINET </w:instrText>
-      </w:r>
-      <w:r>
-        <w:rPr>
-          <w:rFonts w:eastAsiaTheme="minorHAnsi"/>
-          <w:noProof/>
-          <w:sz w:val="20"/>
-          <w:szCs w:val="20"/>
-        </w:rPr>
-        <w:fldChar w:fldCharType="separate"/>
-      </w:r>
-      <w:r>
-        <w:rPr>
-          <w:rFonts w:eastAsiaTheme="minorHAnsi"/>
-          <w:noProof/>
-          <w:sz w:val="20"/>
-          <w:szCs w:val="20"/>
-        </w:rPr>
-        <w:fldChar w:fldCharType="begin"/>
-      </w:r>
-      <w:r>
-        <w:rPr>
-          <w:rFonts w:eastAsiaTheme="minorHAnsi"/>
-          <w:noProof/>
-          <w:sz w:val="20"/>
-          <w:szCs w:val="20"/>
-        </w:rPr>
-        <w:instrText xml:space="preserve"> </w:instrText>
-      </w:r>
-      <w:r>
-        <w:rPr>
-          <w:rFonts w:eastAsiaTheme="minorHAnsi"/>
-          <w:noProof/>
-          <w:sz w:val="20"/>
-          <w:szCs w:val="20"/>
-        </w:rPr>
-        <w:instrText>INCLUDEPICTURE  "https://lh6.googleusercontent.com/IM-IevcGAYYybgcd1-KGUmHYuVrvUt6LLB2qj7RGujp</w:instrText>
-      </w:r>
-      <w:r>
-        <w:rPr>
-          <w:rFonts w:eastAsiaTheme="minorHAnsi"/>
-          <w:noProof/>
-          <w:sz w:val="20"/>
-          <w:szCs w:val="20"/>
-        </w:rPr>
-        <w:instrText>kSlNEIaBY2ugjuLw5h4fEPr3NF64CBqxAuFU_jTKzOEuFZjcTLN6bRXeUZ597Bkrgs2_SkhTWhxSiZFblN6SBZqyYWAdK" \* MERGEFORMATINET</w:instrText>
-      </w:r>
-      <w:r>
-        <w:rPr>
-          <w:rFonts w:eastAsiaTheme="minorHAnsi"/>
-          <w:noProof/>
-          <w:sz w:val="20"/>
-          <w:szCs w:val="20"/>
-        </w:rPr>
-        <w:instrText xml:space="preserve"> </w:instrText>
-      </w:r>
-      <w:r>
-        <w:rPr>
-          <w:rFonts w:eastAsiaTheme="minorHAnsi"/>
-          <w:noProof/>
-          <w:sz w:val="20"/>
-          <w:szCs w:val="20"/>
-        </w:rPr>
-        <w:fldChar w:fldCharType="separate"/>
-      </w:r>
-      <w:r>
-        <w:rPr>
-          <w:rFonts w:eastAsiaTheme="minorHAnsi"/>
-          <w:noProof/>
-          <w:sz w:val="20"/>
-          <w:szCs w:val="20"/>
-        </w:rPr>
-        <w:pict w14:anchorId="07188E8C">
-          <v:shape id="_x0000_i1033" type="#_x0000_t75" alt="" style="width:190.6pt;height:138.7pt;mso-width-percent:0;mso-height-percent:0;mso-width-percent:0;mso-height-percent:0">
+          <v:shape id="_x0000_i1034" type="#_x0000_t75" alt="" style="width:190.65pt;height:138.65pt;mso-width-percent:0;mso-height-percent:0;mso-width-percent:0;mso-height-percent:0">
             <v:imagedata r:id="rId11" r:href="rId12"/>
           </v:shape>
         </w:pict>
+      </w:r>
+      <w:r>
+        <w:rPr>
+          <w:rFonts w:eastAsiaTheme="minorHAnsi"/>
+          <w:noProof/>
+          <w:sz w:val="20"/>
+          <w:szCs w:val="20"/>
+        </w:rPr>
+        <w:fldChar w:fldCharType="end"/>
+      </w:r>
+      <w:r>
+        <w:rPr>
+          <w:rFonts w:eastAsiaTheme="minorHAnsi"/>
+          <w:noProof/>
+          <w:sz w:val="20"/>
+          <w:szCs w:val="20"/>
+        </w:rPr>
+        <w:fldChar w:fldCharType="end"/>
+      </w:r>
+      <w:r>
+        <w:rPr>
+          <w:rFonts w:eastAsiaTheme="minorHAnsi"/>
+          <w:noProof/>
+          <w:sz w:val="20"/>
+          <w:szCs w:val="20"/>
+        </w:rPr>
+        <w:fldChar w:fldCharType="end"/>
+      </w:r>
+      <w:r>
+        <w:rPr>
+          <w:rFonts w:eastAsiaTheme="minorHAnsi"/>
+          <w:sz w:val="20"/>
+          <w:szCs w:val="20"/>
+        </w:rPr>
+        <w:fldChar w:fldCharType="end"/>
+      </w:r>
+      <w:r>
+        <w:rPr>
+          <w:rFonts w:eastAsiaTheme="minorHAnsi"/>
+          <w:sz w:val="20"/>
+          <w:szCs w:val="20"/>
+        </w:rPr>
+        <w:fldChar w:fldCharType="begin"/>
+      </w:r>
+      <w:r>
+        <w:rPr>
+          <w:rFonts w:eastAsiaTheme="minorHAnsi"/>
+          <w:sz w:val="20"/>
+          <w:szCs w:val="20"/>
+        </w:rPr>
+        <w:instrText xml:space="preserve"> INCLUDEPICTURE "https://lh6.googleusercontent.com/IM-IevcGAYYybgcd1-KGUmHYuVrvUt6LLB2qj7RGujpkSlNEIaBY2ugjuLw5h4fEPr3NF64CBqxAuFU_jTKzOEuFZjcTLN6bRXeUZ597Bkrgs2_SkhTWhxSiZFblN6SBZqyYWAdK" \* MERGEFORMATINET </w:instrText>
+      </w:r>
+      <w:r>
+        <w:rPr>
+          <w:rFonts w:eastAsiaTheme="minorHAnsi"/>
+          <w:sz w:val="20"/>
+          <w:szCs w:val="20"/>
+        </w:rPr>
+        <w:fldChar w:fldCharType="separate"/>
+      </w:r>
+      <w:r>
+        <w:rPr>
+          <w:rFonts w:eastAsiaTheme="minorHAnsi"/>
+          <w:noProof/>
+          <w:sz w:val="20"/>
+          <w:szCs w:val="20"/>
+        </w:rPr>
+        <w:fldChar w:fldCharType="begin"/>
+      </w:r>
+      <w:r>
+        <w:rPr>
+          <w:rFonts w:eastAsiaTheme="minorHAnsi"/>
+          <w:noProof/>
+          <w:sz w:val="20"/>
+          <w:szCs w:val="20"/>
+        </w:rPr>
+        <w:instrText xml:space="preserve"> INCLUDEPICTURE  "https://lh6.googleusercontent.com/IM-IevcGAYYybgcd1-KGUmHYuVrvUt6LLB2qj7RGujpkSlNEIaBY2ugjuLw5h4fEPr3NF64CBqxAuFU_jTKzOEuFZjcTLN6bRXeUZ597Bkrgs2_SkhTWhxSiZFblN6SBZqyYWAdK" \* MERGEFORMATINET </w:instrText>
+      </w:r>
+      <w:r>
+        <w:rPr>
+          <w:rFonts w:eastAsiaTheme="minorHAnsi"/>
+          <w:noProof/>
+          <w:sz w:val="20"/>
+          <w:szCs w:val="20"/>
+        </w:rPr>
+        <w:fldChar w:fldCharType="separate"/>
+      </w:r>
+      <w:r>
+        <w:rPr>
+          <w:rFonts w:eastAsiaTheme="minorHAnsi"/>
+          <w:noProof/>
+          <w:sz w:val="20"/>
+          <w:szCs w:val="20"/>
+        </w:rPr>
+        <w:fldChar w:fldCharType="begin"/>
+      </w:r>
+      <w:r>
+        <w:rPr>
+          <w:rFonts w:eastAsiaTheme="minorHAnsi"/>
+          <w:noProof/>
+          <w:sz w:val="20"/>
+          <w:szCs w:val="20"/>
+        </w:rPr>
+        <w:instrText xml:space="preserve"> INCLUDEPICTURE  "https://lh6.googleusercontent.com/IM-IevcGAYYybgcd1-KGUmHYuVrvUt6LLB2qj7RGujpkSlNEIaBY2ugjuLw5h4fEPr3NF64CBqxAuFU_jTKzOEuFZjcTLN6bRXeUZ597Bkrgs2_SkhTWhxSiZFblN6SBZqyYWAdK" \* MERGEFORMATINET </w:instrText>
+      </w:r>
+      <w:r>
+        <w:rPr>
+          <w:rFonts w:eastAsiaTheme="minorHAnsi"/>
+          <w:noProof/>
+          <w:sz w:val="20"/>
+          <w:szCs w:val="20"/>
+        </w:rPr>
+        <w:fldChar w:fldCharType="separate"/>
+      </w:r>
+      <w:r>
+        <w:rPr>
+          <w:rFonts w:eastAsiaTheme="minorHAnsi"/>
+          <w:noProof/>
+          <w:sz w:val="20"/>
+          <w:szCs w:val="20"/>
+        </w:rPr>
+        <w:fldChar w:fldCharType="begin"/>
+      </w:r>
+      <w:r>
+        <w:rPr>
+          <w:rFonts w:eastAsiaTheme="minorHAnsi"/>
+          <w:noProof/>
+          <w:sz w:val="20"/>
+          <w:szCs w:val="20"/>
+        </w:rPr>
+        <w:instrText xml:space="preserve"> INCLUDEPICTURE  "https://lh6.googleusercontent.com/IM-IevcGAYYybgcd1-KGUmHYuVrvUt6LLB2qj7RGujpkSlNEIaBY2ugjuLw5h4fEPr3NF64CBqxAuFU_jTKzOEuFZjcTLN6bRXeUZ597Bkrgs2_SkhTWhxSiZFblN6SBZqyYWAdK" \* MERGEFORMATINET </w:instrText>
+      </w:r>
+      <w:r>
+        <w:rPr>
+          <w:rFonts w:eastAsiaTheme="minorHAnsi"/>
+          <w:noProof/>
+          <w:sz w:val="20"/>
+          <w:szCs w:val="20"/>
+        </w:rPr>
+        <w:fldChar w:fldCharType="separate"/>
+      </w:r>
+      <w:r>
+        <w:rPr>
+          <w:rFonts w:eastAsiaTheme="minorHAnsi"/>
+          <w:noProof/>
+          <w:sz w:val="20"/>
+          <w:szCs w:val="20"/>
+        </w:rPr>
+        <w:pict w14:anchorId="4A468E6D">
+          <v:shape id="_x0000_i1033" type="#_x0000_t75" alt="" style="width:190.65pt;height:138.65pt;mso-width-percent:0;mso-height-percent:0;mso-width-percent:0;mso-height-percent:0">
+            <v:imagedata r:id="rId13" r:href="rId14"/>
+          </v:shape>
+        </w:pict>
+      </w:r>
+      <w:r>
+        <w:rPr>
+          <w:rFonts w:eastAsiaTheme="minorHAnsi"/>
+          <w:noProof/>
+          <w:sz w:val="20"/>
+          <w:szCs w:val="20"/>
+        </w:rPr>
+        <w:fldChar w:fldCharType="end"/>
       </w:r>
       <w:r>
         <w:rPr>
@@ -2678,27 +2826,14 @@
       <w:r>
         <w:t xml:space="preserve">Figure </w:t>
       </w:r>
-      <w:r>
-        <w:fldChar w:fldCharType="begin"/>
-      </w:r>
-      <w:r>
-        <w:instrText xml:space="preserve"> SEQ Figure \* ARABIC </w:instrText>
-      </w:r>
-      <w:r>
-        <w:fldChar w:fldCharType="separate"/>
-      </w:r>
-      <w:r>
-        <w:rPr>
-          <w:noProof/>
-        </w:rPr>
-        <w:t>1</w:t>
-      </w:r>
-      <w:r>
-        <w:rPr>
-          <w:noProof/>
-        </w:rPr>
-        <w:fldChar w:fldCharType="end"/>
-      </w:r>
+      <w:fldSimple w:instr=" SEQ Figure \* ARABIC ">
+        <w:r>
+          <w:rPr>
+            <w:noProof/>
+          </w:rPr>
+          <w:t>1</w:t>
+        </w:r>
+      </w:fldSimple>
       <w:r>
         <w:t>: Red and white wine target class distribution</w:t>
       </w:r>
@@ -2717,16 +2852,7 @@
           <w:sz w:val="20"/>
           <w:szCs w:val="20"/>
         </w:rPr>
-        <w:t xml:space="preserve">probability of being a good wine may be indicative of being a particularly good bottle, and therefore the model should be able to still segregate minimally good versus exceptional bottles. We </w:t>
-      </w:r>
-      <w:r>
-        <w:rPr>
-          <w:rFonts w:eastAsiaTheme="minorHAnsi"/>
-          <w:sz w:val="20"/>
-          <w:szCs w:val="20"/>
-        </w:rPr>
-        <w:lastRenderedPageBreak/>
-        <w:t>classified all wines scored with a quality less than 7 to be a not good wine (binary class 0), and those with a quality greater than or equal to 7 to be a good wine (binary class 1). 14% of reds and 22% of white wines are then coded as “good”.</w:t>
+        <w:t>probability of being a good wine may be indicative of being a particularly good bottle, and therefore the model should be able to still segregate minimally good versus exceptional bottles. We classified all wines scored with a quality less than 7 to be a not good wine (binary class 0), and those with a quality greater than or equal to 7 to be a good wine (binary class 1). 14% of reds and 22% of white wines are then coded as “good”.</w:t>
       </w:r>
     </w:p>
     <w:p>
@@ -2979,15 +3105,55 @@
           <w:sz w:val="20"/>
           <w:szCs w:val="20"/>
         </w:rPr>
-        <w:t xml:space="preserve">We considered the assumptions, benefits, and possible issues with each algorithm. For example, random forests are </w:t>
-      </w:r>
-      <w:r>
-        <w:rPr>
-          <w:rFonts w:eastAsiaTheme="minorHAnsi"/>
-          <w:sz w:val="20"/>
-          <w:szCs w:val="20"/>
-        </w:rPr>
-        <w:t xml:space="preserve">extremely robust models that perform well in many situations and do not make many assumptions about the underlying data distribution; however, training time may be slow (as is the case for Support Vector Machines). Logistic regression </w:t>
+        <w:t xml:space="preserve">We considered the assumptions, benefits, and possible issues with each algorithm. For example, random forests are extremely robust models that perform well in many situations and do not make many assumptions about the underlying data distribution; however, training time may be slow (as is the case for </w:t>
+      </w:r>
+      <w:r>
+        <w:rPr>
+          <w:rFonts w:eastAsiaTheme="minorHAnsi"/>
+          <w:sz w:val="20"/>
+          <w:szCs w:val="20"/>
+        </w:rPr>
+        <w:t>s</w:t>
+      </w:r>
+      <w:r>
+        <w:rPr>
+          <w:rFonts w:eastAsiaTheme="minorHAnsi"/>
+          <w:sz w:val="20"/>
+          <w:szCs w:val="20"/>
+        </w:rPr>
+        <w:t xml:space="preserve">upport </w:t>
+      </w:r>
+      <w:r>
+        <w:rPr>
+          <w:rFonts w:eastAsiaTheme="minorHAnsi"/>
+          <w:sz w:val="20"/>
+          <w:szCs w:val="20"/>
+        </w:rPr>
+        <w:t>v</w:t>
+      </w:r>
+      <w:r>
+        <w:rPr>
+          <w:rFonts w:eastAsiaTheme="minorHAnsi"/>
+          <w:sz w:val="20"/>
+          <w:szCs w:val="20"/>
+        </w:rPr>
+        <w:t xml:space="preserve">ector </w:t>
+      </w:r>
+      <w:r>
+        <w:rPr>
+          <w:rFonts w:eastAsiaTheme="minorHAnsi"/>
+          <w:sz w:val="20"/>
+          <w:szCs w:val="20"/>
+        </w:rPr>
+        <w:t>m</w:t>
+      </w:r>
+      <w:r>
+        <w:rPr>
+          <w:rFonts w:eastAsiaTheme="minorHAnsi"/>
+          <w:sz w:val="20"/>
+          <w:szCs w:val="20"/>
+        </w:rPr>
+        <w:t xml:space="preserve">achines). Logistic regression </w:t>
       </w:r>
       <w:r>
         <w:rPr>
@@ -3019,7 +3185,23 @@
           <w:sz w:val="20"/>
           <w:szCs w:val="20"/>
         </w:rPr>
-        <w:t>but requires little multicollinearity and a linear relationship between the logit of the label and each independent feature. The Gaussian Naive Bayes classifier assumes conditional independence and that the independent variables are conditionally normally distributed, but also often performs well; however, it may be unlikely that the physicochemical properties are conditionally independent. K-NN is a simple, interpretable algorithm that performs well on small datasets, and may nicely fit the structured groupings of the physicochemical properties.</w:t>
+        <w:t xml:space="preserve">but requires little multicollinearity and a linear relationship between the logit of the label and each independent feature. The </w:t>
+      </w:r>
+      <w:r>
+        <w:rPr>
+          <w:rFonts w:eastAsiaTheme="minorHAnsi"/>
+          <w:sz w:val="20"/>
+          <w:szCs w:val="20"/>
+        </w:rPr>
+        <w:t xml:space="preserve">GNB </w:t>
+      </w:r>
+      <w:r>
+        <w:rPr>
+          <w:rFonts w:eastAsiaTheme="minorHAnsi"/>
+          <w:sz w:val="20"/>
+          <w:szCs w:val="20"/>
+        </w:rPr>
+        <w:t>classifier assumes conditional independence and that the independent variables are conditionally normally distributed, but also often performs well; however, it may be unlikely that the physicochemical properties are conditionally independent. K-NN is a simple, interpretable algorithm that performs well on small datasets, and may nicely fit the structured groupings of the physicochemical properties.</w:t>
       </w:r>
     </w:p>
     <w:p>
@@ -3038,6 +3220,7 @@
           <w:sz w:val="20"/>
           <w:szCs w:val="20"/>
         </w:rPr>
+        <w:lastRenderedPageBreak/>
         <w:t xml:space="preserve">Before training or evaluating any models, choosing an appropriate evaluation </w:t>
       </w:r>
       <w:r>
@@ -3192,7 +3375,7 @@
           <w:sz w:val="20"/>
           <w:szCs w:val="20"/>
         </w:rPr>
-        <w:t>It is easily interpretable and nicely bounded, and thus effective for communicating to business stakeholders</w:t>
+        <w:t>It is easily interpretable and nicely bounded and thus effective for communicating to business stakeholders</w:t>
       </w:r>
     </w:p>
     <w:p>
@@ -3229,18 +3412,6 @@
     </w:p>
     <w:p>
       <w:pPr>
-        <w:pStyle w:val="ListParagraph"/>
-        <w:spacing w:line="360" w:lineRule="auto"/>
-        <w:ind w:left="180"/>
-        <w:rPr>
-          <w:rFonts w:eastAsiaTheme="minorHAnsi"/>
-          <w:sz w:val="20"/>
-          <w:szCs w:val="20"/>
-        </w:rPr>
-      </w:pPr>
-    </w:p>
-    <w:p>
-      <w:pPr>
         <w:spacing w:line="480" w:lineRule="auto"/>
         <w:ind w:firstLine="360"/>
         <w:rPr>
@@ -3319,16 +3490,7 @@
           <w:sz w:val="20"/>
           <w:szCs w:val="20"/>
         </w:rPr>
-        <w:t xml:space="preserve">his method ensured that our models generalize to various holdout </w:t>
-      </w:r>
-      <w:r>
-        <w:rPr>
-          <w:rFonts w:eastAsiaTheme="minorHAnsi"/>
-          <w:sz w:val="20"/>
-          <w:szCs w:val="20"/>
-        </w:rPr>
-        <w:lastRenderedPageBreak/>
-        <w:t xml:space="preserve">sets </w:t>
+        <w:t xml:space="preserve">his method ensured that our models generalize to various holdout sets </w:t>
       </w:r>
       <w:r>
         <w:rPr>
@@ -3512,7 +3674,15 @@
           <w:sz w:val="20"/>
           <w:szCs w:val="20"/>
         </w:rPr>
-        <w:t>train/test split. With a relatively small dataset, we chose k = 5 which allowed us to maintain a balance between bias (low value of k) and variance (high value of k), and to train and test our models on each fold of the data.</w:t>
+        <w:t xml:space="preserve">train/test split. With a relatively small dataset, we chose k = 5 which allowed us to maintain a balance between bias (low value of k) and variance </w:t>
+      </w:r>
+      <w:r>
+        <w:rPr>
+          <w:rFonts w:eastAsiaTheme="minorHAnsi"/>
+          <w:sz w:val="20"/>
+          <w:szCs w:val="20"/>
+        </w:rPr>
+        <w:t>(high value of k), and to train and test our models on each fold of the data.</w:t>
       </w:r>
     </w:p>
     <w:p>
@@ -3547,60 +3717,64 @@
           <w:sz w:val="20"/>
           <w:szCs w:val="20"/>
         </w:rPr>
-        <w:t>, evaluated performance via AUC, and plotted the ROC (receiver operating characteristic curve) curve for each model (see appendix</w:t>
-      </w:r>
-      <w:r>
-        <w:rPr>
-          <w:rFonts w:eastAsiaTheme="minorHAnsi"/>
-          <w:sz w:val="20"/>
-          <w:szCs w:val="20"/>
-        </w:rPr>
-        <w:t xml:space="preserve">, </w:t>
-      </w:r>
-      <w:r>
-        <w:rPr>
-          <w:rFonts w:eastAsiaTheme="minorHAnsi"/>
-          <w:sz w:val="20"/>
-          <w:szCs w:val="20"/>
+        <w:t>, evaluated performance via AUC, and plotted the ROC curve for each model (</w:t>
+      </w:r>
+      <w:r>
+        <w:rPr>
+          <w:rFonts w:eastAsiaTheme="minorHAnsi"/>
+          <w:color w:val="0070C0"/>
+          <w:sz w:val="20"/>
+          <w:szCs w:val="20"/>
+          <w:u w:val="single"/>
         </w:rPr>
         <w:fldChar w:fldCharType="begin"/>
       </w:r>
       <w:r>
         <w:rPr>
           <w:rFonts w:eastAsiaTheme="minorHAnsi"/>
-          <w:sz w:val="20"/>
-          <w:szCs w:val="20"/>
+          <w:color w:val="0070C0"/>
+          <w:sz w:val="20"/>
+          <w:szCs w:val="20"/>
+          <w:u w:val="single"/>
         </w:rPr>
         <w:instrText xml:space="preserve"> REF _Ref57813275 \h  \* MERGEFORMAT </w:instrText>
       </w:r>
       <w:r>
         <w:rPr>
           <w:rFonts w:eastAsiaTheme="minorHAnsi"/>
-          <w:sz w:val="20"/>
-          <w:szCs w:val="20"/>
-        </w:rPr>
-      </w:r>
-      <w:r>
-        <w:rPr>
-          <w:rFonts w:eastAsiaTheme="minorHAnsi"/>
-          <w:sz w:val="20"/>
-          <w:szCs w:val="20"/>
+          <w:color w:val="0070C0"/>
+          <w:sz w:val="20"/>
+          <w:szCs w:val="20"/>
+          <w:u w:val="single"/>
+        </w:rPr>
+      </w:r>
+      <w:r>
+        <w:rPr>
+          <w:rFonts w:eastAsiaTheme="minorHAnsi"/>
+          <w:color w:val="0070C0"/>
+          <w:sz w:val="20"/>
+          <w:szCs w:val="20"/>
+          <w:u w:val="single"/>
         </w:rPr>
         <w:fldChar w:fldCharType="separate"/>
       </w:r>
       <w:r>
         <w:rPr>
           <w:rFonts w:eastAsiaTheme="minorHAnsi"/>
-          <w:sz w:val="20"/>
-          <w:szCs w:val="20"/>
+          <w:color w:val="0070C0"/>
+          <w:sz w:val="20"/>
+          <w:szCs w:val="20"/>
+          <w:u w:val="single"/>
         </w:rPr>
         <w:t>Figure 5</w:t>
       </w:r>
       <w:r>
         <w:rPr>
           <w:rFonts w:eastAsiaTheme="minorHAnsi"/>
-          <w:sz w:val="20"/>
-          <w:szCs w:val="20"/>
+          <w:color w:val="0070C0"/>
+          <w:sz w:val="20"/>
+          <w:szCs w:val="20"/>
+          <w:u w:val="single"/>
         </w:rPr>
         <w:fldChar w:fldCharType="end"/>
       </w:r>
@@ -3610,7 +3784,15 @@
           <w:sz w:val="20"/>
           <w:szCs w:val="20"/>
         </w:rPr>
-        <w:t xml:space="preserve">). </w:t>
+        <w:t xml:space="preserve"> in appendix)</w:t>
+      </w:r>
+      <w:r>
+        <w:rPr>
+          <w:rFonts w:eastAsiaTheme="minorHAnsi"/>
+          <w:sz w:val="20"/>
+          <w:szCs w:val="20"/>
+        </w:rPr>
+        <w:t xml:space="preserve">. </w:t>
       </w:r>
       <w:r>
         <w:rPr>
@@ -3631,47 +3813,59 @@
       <w:r>
         <w:rPr>
           <w:rFonts w:eastAsiaTheme="minorHAnsi"/>
-          <w:sz w:val="20"/>
-          <w:szCs w:val="20"/>
+          <w:color w:val="0070C0"/>
+          <w:sz w:val="20"/>
+          <w:szCs w:val="20"/>
+          <w:u w:val="single"/>
         </w:rPr>
         <w:fldChar w:fldCharType="begin"/>
       </w:r>
       <w:r>
         <w:rPr>
           <w:rFonts w:eastAsiaTheme="minorHAnsi"/>
-          <w:sz w:val="20"/>
-          <w:szCs w:val="20"/>
+          <w:color w:val="0070C0"/>
+          <w:sz w:val="20"/>
+          <w:szCs w:val="20"/>
+          <w:u w:val="single"/>
         </w:rPr>
         <w:instrText xml:space="preserve"> REF _Ref57899072 \h  \* MERGEFORMAT </w:instrText>
       </w:r>
       <w:r>
         <w:rPr>
           <w:rFonts w:eastAsiaTheme="minorHAnsi"/>
-          <w:sz w:val="20"/>
-          <w:szCs w:val="20"/>
-        </w:rPr>
-      </w:r>
-      <w:r>
-        <w:rPr>
-          <w:rFonts w:eastAsiaTheme="minorHAnsi"/>
-          <w:sz w:val="20"/>
-          <w:szCs w:val="20"/>
+          <w:color w:val="0070C0"/>
+          <w:sz w:val="20"/>
+          <w:szCs w:val="20"/>
+          <w:u w:val="single"/>
+        </w:rPr>
+      </w:r>
+      <w:r>
+        <w:rPr>
+          <w:rFonts w:eastAsiaTheme="minorHAnsi"/>
+          <w:color w:val="0070C0"/>
+          <w:sz w:val="20"/>
+          <w:szCs w:val="20"/>
+          <w:u w:val="single"/>
         </w:rPr>
         <w:fldChar w:fldCharType="separate"/>
       </w:r>
       <w:r>
         <w:rPr>
           <w:rFonts w:eastAsiaTheme="minorHAnsi"/>
-          <w:sz w:val="20"/>
-          <w:szCs w:val="20"/>
+          <w:color w:val="0070C0"/>
+          <w:sz w:val="20"/>
+          <w:szCs w:val="20"/>
+          <w:u w:val="single"/>
         </w:rPr>
         <w:t>Table 1</w:t>
       </w:r>
       <w:r>
         <w:rPr>
           <w:rFonts w:eastAsiaTheme="minorHAnsi"/>
-          <w:sz w:val="20"/>
-          <w:szCs w:val="20"/>
+          <w:color w:val="0070C0"/>
+          <w:sz w:val="20"/>
+          <w:szCs w:val="20"/>
+          <w:u w:val="single"/>
         </w:rPr>
         <w:fldChar w:fldCharType="end"/>
       </w:r>
@@ -3721,54 +3915,74 @@
           <w:sz w:val="20"/>
           <w:szCs w:val="20"/>
         </w:rPr>
-        <w:t xml:space="preserve">s (appendix, </w:t>
-      </w:r>
-      <w:r>
-        <w:rPr>
-          <w:rFonts w:eastAsiaTheme="minorHAnsi"/>
-          <w:sz w:val="20"/>
-          <w:szCs w:val="20"/>
+        <w:t>s (</w:t>
+      </w:r>
+      <w:r>
+        <w:rPr>
+          <w:rFonts w:eastAsiaTheme="minorHAnsi"/>
+          <w:color w:val="0070C0"/>
+          <w:sz w:val="20"/>
+          <w:szCs w:val="20"/>
+          <w:u w:val="single"/>
         </w:rPr>
         <w:fldChar w:fldCharType="begin"/>
       </w:r>
       <w:r>
         <w:rPr>
           <w:rFonts w:eastAsiaTheme="minorHAnsi"/>
-          <w:sz w:val="20"/>
-          <w:szCs w:val="20"/>
+          <w:color w:val="0070C0"/>
+          <w:sz w:val="20"/>
+          <w:szCs w:val="20"/>
+          <w:u w:val="single"/>
         </w:rPr>
         <w:instrText xml:space="preserve"> REF _Ref57813275 \h  \* MERGEFORMAT </w:instrText>
       </w:r>
       <w:r>
         <w:rPr>
           <w:rFonts w:eastAsiaTheme="minorHAnsi"/>
-          <w:sz w:val="20"/>
-          <w:szCs w:val="20"/>
-        </w:rPr>
-      </w:r>
-      <w:r>
-        <w:rPr>
-          <w:rFonts w:eastAsiaTheme="minorHAnsi"/>
-          <w:sz w:val="20"/>
-          <w:szCs w:val="20"/>
+          <w:color w:val="0070C0"/>
+          <w:sz w:val="20"/>
+          <w:szCs w:val="20"/>
+          <w:u w:val="single"/>
+        </w:rPr>
+      </w:r>
+      <w:r>
+        <w:rPr>
+          <w:rFonts w:eastAsiaTheme="minorHAnsi"/>
+          <w:color w:val="0070C0"/>
+          <w:sz w:val="20"/>
+          <w:szCs w:val="20"/>
+          <w:u w:val="single"/>
         </w:rPr>
         <w:fldChar w:fldCharType="separate"/>
       </w:r>
       <w:r>
         <w:rPr>
           <w:rFonts w:eastAsiaTheme="minorHAnsi"/>
-          <w:sz w:val="20"/>
-          <w:szCs w:val="20"/>
+          <w:color w:val="0070C0"/>
+          <w:sz w:val="20"/>
+          <w:szCs w:val="20"/>
+          <w:u w:val="single"/>
         </w:rPr>
         <w:t>Figure 5</w:t>
       </w:r>
       <w:r>
         <w:rPr>
           <w:rFonts w:eastAsiaTheme="minorHAnsi"/>
-          <w:sz w:val="20"/>
-          <w:szCs w:val="20"/>
+          <w:color w:val="0070C0"/>
+          <w:sz w:val="20"/>
+          <w:szCs w:val="20"/>
+          <w:u w:val="single"/>
         </w:rPr>
         <w:fldChar w:fldCharType="end"/>
+      </w:r>
+      <w:r>
+        <w:rPr>
+          <w:rFonts w:eastAsiaTheme="minorHAnsi"/>
+          <w:sz w:val="20"/>
+          <w:szCs w:val="20"/>
+        </w:rPr>
+        <w:t xml:space="preserve"> in appendix</w:t>
       </w:r>
       <w:r>
         <w:rPr>
@@ -3796,32 +4010,19 @@
           <w:szCs w:val="20"/>
         </w:rPr>
       </w:pPr>
-      <w:bookmarkStart w:id="0" w:name="_Ref57899072"/>
+      <w:bookmarkStart w:id="1" w:name="_Ref57899072"/>
       <w:r>
         <w:t xml:space="preserve">Table </w:t>
       </w:r>
-      <w:r>
-        <w:fldChar w:fldCharType="begin"/>
-      </w:r>
-      <w:r>
-        <w:instrText xml:space="preserve"> SEQ Table \* ARABIC </w:instrText>
-      </w:r>
-      <w:r>
-        <w:fldChar w:fldCharType="separate"/>
-      </w:r>
-      <w:r>
-        <w:rPr>
-          <w:noProof/>
-        </w:rPr>
-        <w:t>1</w:t>
-      </w:r>
-      <w:r>
-        <w:rPr>
-          <w:noProof/>
-        </w:rPr>
-        <w:fldChar w:fldCharType="end"/>
-      </w:r>
-      <w:bookmarkEnd w:id="0"/>
+      <w:fldSimple w:instr=" SEQ Table \* ARABIC ">
+        <w:r>
+          <w:rPr>
+            <w:noProof/>
+          </w:rPr>
+          <w:t>1</w:t>
+        </w:r>
+      </w:fldSimple>
+      <w:bookmarkEnd w:id="1"/>
       <w:r>
         <w:t>: Baseline model performance</w:t>
       </w:r>
@@ -4664,15 +4865,7 @@
           <w:sz w:val="20"/>
           <w:szCs w:val="20"/>
         </w:rPr>
-        <w:t xml:space="preserve">a range of values for each hyperparameter and construct a grid of all possible combinations in an attempt to </w:t>
-      </w:r>
-      <w:r>
-        <w:rPr>
-          <w:rFonts w:eastAsiaTheme="minorHAnsi"/>
-          <w:sz w:val="20"/>
-          <w:szCs w:val="20"/>
-        </w:rPr>
-        <w:t>maximize AUC. For example, with LR, we tuned ‘C’ (the regularization weight), ‘penalty’ (specific norm for penalization), and ‘solver’ (specific algorithm used), which converged to an optimal set at C = 0.1, penalty = ‘L1’, and solver = ‘</w:t>
+        <w:t>a range of values for each hyperparameter and construct a grid of all possible combinations in an attempt to maximize AUC. For example, with LR, we tuned ‘C’ (the regularization weight), ‘penalty’ (specific norm for penalization), and ‘solver’ (specific algorithm used), which converged to an optimal set at C = 0.1, penalty = ‘L1’, and solver = ‘</w:t>
       </w:r>
       <w:proofErr w:type="spellStart"/>
       <w:r>
@@ -4714,7 +4907,16 @@
           <w:sz w:val="20"/>
           <w:szCs w:val="20"/>
         </w:rPr>
-        <w:t>the appendix</w:t>
+        <w:t xml:space="preserve">the </w:t>
+      </w:r>
+      <w:r>
+        <w:rPr>
+          <w:rFonts w:eastAsiaTheme="minorHAnsi"/>
+          <w:sz w:val="20"/>
+          <w:szCs w:val="20"/>
+        </w:rPr>
+        <w:lastRenderedPageBreak/>
+        <w:t>appendix</w:t>
       </w:r>
       <w:r>
         <w:rPr>
@@ -4727,47 +4929,59 @@
       <w:r>
         <w:rPr>
           <w:rFonts w:eastAsiaTheme="minorHAnsi"/>
-          <w:sz w:val="20"/>
-          <w:szCs w:val="20"/>
+          <w:color w:val="0070C0"/>
+          <w:sz w:val="20"/>
+          <w:szCs w:val="20"/>
+          <w:u w:val="single"/>
         </w:rPr>
         <w:fldChar w:fldCharType="begin"/>
       </w:r>
       <w:r>
         <w:rPr>
           <w:rFonts w:eastAsiaTheme="minorHAnsi"/>
-          <w:sz w:val="20"/>
-          <w:szCs w:val="20"/>
+          <w:color w:val="0070C0"/>
+          <w:sz w:val="20"/>
+          <w:szCs w:val="20"/>
+          <w:u w:val="single"/>
         </w:rPr>
         <w:instrText xml:space="preserve"> REF _Ref57813305 \h  \* MERGEFORMAT </w:instrText>
       </w:r>
       <w:r>
         <w:rPr>
           <w:rFonts w:eastAsiaTheme="minorHAnsi"/>
-          <w:sz w:val="20"/>
-          <w:szCs w:val="20"/>
-        </w:rPr>
-      </w:r>
-      <w:r>
-        <w:rPr>
-          <w:rFonts w:eastAsiaTheme="minorHAnsi"/>
-          <w:sz w:val="20"/>
-          <w:szCs w:val="20"/>
+          <w:color w:val="0070C0"/>
+          <w:sz w:val="20"/>
+          <w:szCs w:val="20"/>
+          <w:u w:val="single"/>
+        </w:rPr>
+      </w:r>
+      <w:r>
+        <w:rPr>
+          <w:rFonts w:eastAsiaTheme="minorHAnsi"/>
+          <w:color w:val="0070C0"/>
+          <w:sz w:val="20"/>
+          <w:szCs w:val="20"/>
+          <w:u w:val="single"/>
         </w:rPr>
         <w:fldChar w:fldCharType="separate"/>
       </w:r>
       <w:r>
         <w:rPr>
           <w:rFonts w:eastAsiaTheme="minorHAnsi"/>
-          <w:sz w:val="20"/>
-          <w:szCs w:val="20"/>
+          <w:color w:val="0070C0"/>
+          <w:sz w:val="20"/>
+          <w:szCs w:val="20"/>
+          <w:u w:val="single"/>
         </w:rPr>
         <w:t>Table 8</w:t>
       </w:r>
       <w:r>
         <w:rPr>
           <w:rFonts w:eastAsiaTheme="minorHAnsi"/>
-          <w:sz w:val="20"/>
-          <w:szCs w:val="20"/>
+          <w:color w:val="0070C0"/>
+          <w:sz w:val="20"/>
+          <w:szCs w:val="20"/>
+          <w:u w:val="single"/>
         </w:rPr>
         <w:fldChar w:fldCharType="end"/>
       </w:r>
@@ -4790,47 +5004,59 @@
       <w:r>
         <w:rPr>
           <w:rFonts w:eastAsiaTheme="minorHAnsi"/>
-          <w:sz w:val="20"/>
-          <w:szCs w:val="20"/>
+          <w:color w:val="0070C0"/>
+          <w:sz w:val="20"/>
+          <w:szCs w:val="20"/>
+          <w:u w:val="single"/>
         </w:rPr>
         <w:fldChar w:fldCharType="begin"/>
       </w:r>
       <w:r>
         <w:rPr>
           <w:rFonts w:eastAsiaTheme="minorHAnsi"/>
-          <w:sz w:val="20"/>
-          <w:szCs w:val="20"/>
+          <w:color w:val="0070C0"/>
+          <w:sz w:val="20"/>
+          <w:szCs w:val="20"/>
+          <w:u w:val="single"/>
         </w:rPr>
         <w:instrText xml:space="preserve"> REF _Ref57962813 \h  \* MERGEFORMAT </w:instrText>
       </w:r>
       <w:r>
         <w:rPr>
           <w:rFonts w:eastAsiaTheme="minorHAnsi"/>
-          <w:sz w:val="20"/>
-          <w:szCs w:val="20"/>
-        </w:rPr>
-      </w:r>
-      <w:r>
-        <w:rPr>
-          <w:rFonts w:eastAsiaTheme="minorHAnsi"/>
-          <w:sz w:val="20"/>
-          <w:szCs w:val="20"/>
+          <w:color w:val="0070C0"/>
+          <w:sz w:val="20"/>
+          <w:szCs w:val="20"/>
+          <w:u w:val="single"/>
+        </w:rPr>
+      </w:r>
+      <w:r>
+        <w:rPr>
+          <w:rFonts w:eastAsiaTheme="minorHAnsi"/>
+          <w:color w:val="0070C0"/>
+          <w:sz w:val="20"/>
+          <w:szCs w:val="20"/>
+          <w:u w:val="single"/>
         </w:rPr>
         <w:fldChar w:fldCharType="separate"/>
       </w:r>
       <w:r>
         <w:rPr>
           <w:rFonts w:eastAsiaTheme="minorHAnsi"/>
-          <w:sz w:val="20"/>
-          <w:szCs w:val="20"/>
+          <w:color w:val="0070C0"/>
+          <w:sz w:val="20"/>
+          <w:szCs w:val="20"/>
+          <w:u w:val="single"/>
         </w:rPr>
         <w:t>Figure 6</w:t>
       </w:r>
       <w:r>
         <w:rPr>
           <w:rFonts w:eastAsiaTheme="minorHAnsi"/>
-          <w:sz w:val="20"/>
-          <w:szCs w:val="20"/>
+          <w:color w:val="0070C0"/>
+          <w:sz w:val="20"/>
+          <w:szCs w:val="20"/>
+          <w:u w:val="single"/>
         </w:rPr>
         <w:fldChar w:fldCharType="end"/>
       </w:r>
@@ -4971,47 +5197,79 @@
       <w:r>
         <w:rPr>
           <w:rFonts w:eastAsiaTheme="minorHAnsi"/>
-          <w:sz w:val="20"/>
-          <w:szCs w:val="20"/>
+          <w:color w:val="0070C0"/>
+          <w:sz w:val="20"/>
+          <w:szCs w:val="20"/>
+          <w:u w:val="single"/>
         </w:rPr>
         <w:fldChar w:fldCharType="begin"/>
       </w:r>
       <w:r>
         <w:rPr>
           <w:rFonts w:eastAsiaTheme="minorHAnsi"/>
-          <w:sz w:val="20"/>
-          <w:szCs w:val="20"/>
+          <w:color w:val="0070C0"/>
+          <w:sz w:val="20"/>
+          <w:szCs w:val="20"/>
+          <w:u w:val="single"/>
         </w:rPr>
         <w:instrText xml:space="preserve"> REF _Ref57899194 \h  \* MERGEFORMAT </w:instrText>
       </w:r>
       <w:r>
         <w:rPr>
           <w:rFonts w:eastAsiaTheme="minorHAnsi"/>
-          <w:sz w:val="20"/>
-          <w:szCs w:val="20"/>
-        </w:rPr>
-      </w:r>
-      <w:r>
-        <w:rPr>
-          <w:rFonts w:eastAsiaTheme="minorHAnsi"/>
-          <w:sz w:val="20"/>
-          <w:szCs w:val="20"/>
+          <w:color w:val="0070C0"/>
+          <w:sz w:val="20"/>
+          <w:szCs w:val="20"/>
+          <w:u w:val="single"/>
+        </w:rPr>
+      </w:r>
+      <w:r>
+        <w:rPr>
+          <w:rFonts w:eastAsiaTheme="minorHAnsi"/>
+          <w:color w:val="0070C0"/>
+          <w:sz w:val="20"/>
+          <w:szCs w:val="20"/>
+          <w:u w:val="single"/>
         </w:rPr>
         <w:fldChar w:fldCharType="separate"/>
       </w:r>
       <w:r>
         <w:rPr>
           <w:rFonts w:eastAsiaTheme="minorHAnsi"/>
-          <w:sz w:val="20"/>
-          <w:szCs w:val="20"/>
-        </w:rPr>
-        <w:t>Table 2</w:t>
-      </w:r>
-      <w:r>
-        <w:rPr>
-          <w:rFonts w:eastAsiaTheme="minorHAnsi"/>
-          <w:sz w:val="20"/>
-          <w:szCs w:val="20"/>
+          <w:color w:val="0070C0"/>
+          <w:sz w:val="20"/>
+          <w:szCs w:val="20"/>
+          <w:u w:val="single"/>
+        </w:rPr>
+        <w:t>Table</w:t>
+      </w:r>
+      <w:r>
+        <w:rPr>
+          <w:rFonts w:eastAsiaTheme="minorHAnsi"/>
+          <w:color w:val="0070C0"/>
+          <w:sz w:val="20"/>
+          <w:szCs w:val="20"/>
+          <w:u w:val="single"/>
+        </w:rPr>
+        <w:t xml:space="preserve"> </w:t>
+      </w:r>
+      <w:r>
+        <w:rPr>
+          <w:rFonts w:eastAsiaTheme="minorHAnsi"/>
+          <w:color w:val="0070C0"/>
+          <w:sz w:val="20"/>
+          <w:szCs w:val="20"/>
+          <w:u w:val="single"/>
+        </w:rPr>
+        <w:t>2</w:t>
+      </w:r>
+      <w:r>
+        <w:rPr>
+          <w:rFonts w:eastAsiaTheme="minorHAnsi"/>
+          <w:color w:val="0070C0"/>
+          <w:sz w:val="20"/>
+          <w:szCs w:val="20"/>
+          <w:u w:val="single"/>
         </w:rPr>
         <w:fldChar w:fldCharType="end"/>
       </w:r>
@@ -5046,6 +5304,14 @@
           <w:szCs w:val="20"/>
         </w:rPr>
         <w:t>might be related to the shape of our input data. Random forest is able to work with data with n instances and m features (</w:t>
+      </w:r>
+      <w:r>
+        <w:rPr>
+          <w:rFonts w:eastAsiaTheme="minorHAnsi"/>
+          <w:sz w:val="20"/>
+          <w:szCs w:val="20"/>
+        </w:rPr>
+        <w:t xml:space="preserve">an </w:t>
       </w:r>
       <w:r>
         <w:rPr>
@@ -5219,33 +5485,19 @@
           <w:szCs w:val="20"/>
         </w:rPr>
       </w:pPr>
-      <w:bookmarkStart w:id="1" w:name="_Ref57899194"/>
-      <w:r>
-        <w:lastRenderedPageBreak/>
+      <w:bookmarkStart w:id="2" w:name="_Ref57899194"/>
+      <w:r>
         <w:t xml:space="preserve">Table </w:t>
       </w:r>
-      <w:r>
-        <w:fldChar w:fldCharType="begin"/>
-      </w:r>
-      <w:r>
-        <w:instrText xml:space="preserve"> SEQ Table \* ARABIC </w:instrText>
-      </w:r>
-      <w:r>
-        <w:fldChar w:fldCharType="separate"/>
-      </w:r>
-      <w:r>
-        <w:rPr>
-          <w:noProof/>
-        </w:rPr>
-        <w:t>2</w:t>
-      </w:r>
-      <w:r>
-        <w:rPr>
-          <w:noProof/>
-        </w:rPr>
-        <w:fldChar w:fldCharType="end"/>
-      </w:r>
-      <w:bookmarkEnd w:id="1"/>
+      <w:fldSimple w:instr=" SEQ Table \* ARABIC ">
+        <w:r>
+          <w:rPr>
+            <w:noProof/>
+          </w:rPr>
+          <w:t>2</w:t>
+        </w:r>
+      </w:fldSimple>
+      <w:bookmarkEnd w:id="2"/>
       <w:r>
         <w:t>: Model performance after grid search</w:t>
       </w:r>
@@ -6235,7 +6487,15 @@
           <w:sz w:val="20"/>
           <w:szCs w:val="20"/>
         </w:rPr>
-        <w:t xml:space="preserve">An ensemble model, random forests are often difficult to interpret. </w:t>
+        <w:t>Random</w:t>
+      </w:r>
+      <w:r>
+        <w:rPr>
+          <w:rFonts w:eastAsiaTheme="minorHAnsi"/>
+          <w:sz w:val="20"/>
+          <w:szCs w:val="20"/>
+        </w:rPr>
+        <w:t xml:space="preserve"> forests are often difficult to interpret. </w:t>
       </w:r>
       <w:r>
         <w:rPr>
@@ -6295,7 +6555,6 @@
           <w:id w:val="146566605"/>
           <w:citation/>
         </w:sdtPr>
-        <w:sdtEndPr/>
         <w:sdtContent>
           <w:r>
             <w:rPr>
@@ -6437,54 +6696,74 @@
           <w:sz w:val="20"/>
           <w:szCs w:val="20"/>
         </w:rPr>
-        <w:t xml:space="preserve"> (see appendix, </w:t>
-      </w:r>
-      <w:r>
-        <w:rPr>
-          <w:rFonts w:eastAsiaTheme="minorHAnsi"/>
-          <w:sz w:val="20"/>
-          <w:szCs w:val="20"/>
+        <w:t xml:space="preserve"> (</w:t>
+      </w:r>
+      <w:r>
+        <w:rPr>
+          <w:rFonts w:eastAsiaTheme="minorHAnsi"/>
+          <w:color w:val="0070C0"/>
+          <w:sz w:val="20"/>
+          <w:szCs w:val="20"/>
+          <w:u w:val="single"/>
         </w:rPr>
         <w:fldChar w:fldCharType="begin"/>
       </w:r>
       <w:r>
         <w:rPr>
           <w:rFonts w:eastAsiaTheme="minorHAnsi"/>
-          <w:sz w:val="20"/>
-          <w:szCs w:val="20"/>
+          <w:color w:val="0070C0"/>
+          <w:sz w:val="20"/>
+          <w:szCs w:val="20"/>
+          <w:u w:val="single"/>
         </w:rPr>
         <w:instrText xml:space="preserve"> REF _Ref57962256 \h  \* MERGEFORMAT </w:instrText>
       </w:r>
       <w:r>
         <w:rPr>
           <w:rFonts w:eastAsiaTheme="minorHAnsi"/>
-          <w:sz w:val="20"/>
-          <w:szCs w:val="20"/>
-        </w:rPr>
-      </w:r>
-      <w:r>
-        <w:rPr>
-          <w:rFonts w:eastAsiaTheme="minorHAnsi"/>
-          <w:sz w:val="20"/>
-          <w:szCs w:val="20"/>
+          <w:color w:val="0070C0"/>
+          <w:sz w:val="20"/>
+          <w:szCs w:val="20"/>
+          <w:u w:val="single"/>
+        </w:rPr>
+      </w:r>
+      <w:r>
+        <w:rPr>
+          <w:rFonts w:eastAsiaTheme="minorHAnsi"/>
+          <w:color w:val="0070C0"/>
+          <w:sz w:val="20"/>
+          <w:szCs w:val="20"/>
+          <w:u w:val="single"/>
         </w:rPr>
         <w:fldChar w:fldCharType="separate"/>
       </w:r>
       <w:r>
         <w:rPr>
           <w:rFonts w:eastAsiaTheme="minorHAnsi"/>
-          <w:sz w:val="20"/>
-          <w:szCs w:val="20"/>
+          <w:color w:val="0070C0"/>
+          <w:sz w:val="20"/>
+          <w:szCs w:val="20"/>
+          <w:u w:val="single"/>
         </w:rPr>
         <w:t>Figure 7</w:t>
       </w:r>
       <w:r>
         <w:rPr>
           <w:rFonts w:eastAsiaTheme="minorHAnsi"/>
-          <w:sz w:val="20"/>
-          <w:szCs w:val="20"/>
+          <w:color w:val="0070C0"/>
+          <w:sz w:val="20"/>
+          <w:szCs w:val="20"/>
+          <w:u w:val="single"/>
         </w:rPr>
         <w:fldChar w:fldCharType="end"/>
+      </w:r>
+      <w:r>
+        <w:rPr>
+          <w:rFonts w:eastAsiaTheme="minorHAnsi"/>
+          <w:sz w:val="20"/>
+          <w:szCs w:val="20"/>
+        </w:rPr>
+        <w:t xml:space="preserve"> in appendix</w:t>
       </w:r>
       <w:r>
         <w:rPr>
@@ -6603,7 +6882,39 @@
           <w:sz w:val="20"/>
           <w:szCs w:val="20"/>
         </w:rPr>
-        <w:t xml:space="preserve">The lift curve allows one to how much better a model is performing over simply randomly guessing. </w:t>
+        <w:t xml:space="preserve">The lift curve </w:t>
+      </w:r>
+      <w:r>
+        <w:rPr>
+          <w:rFonts w:eastAsiaTheme="minorHAnsi"/>
+          <w:sz w:val="20"/>
+          <w:szCs w:val="20"/>
+        </w:rPr>
+        <w:t xml:space="preserve">informed us how </w:t>
+      </w:r>
+      <w:r>
+        <w:rPr>
+          <w:rFonts w:eastAsiaTheme="minorHAnsi"/>
+          <w:sz w:val="20"/>
+          <w:szCs w:val="20"/>
+        </w:rPr>
+        <w:t xml:space="preserve">much better </w:t>
+      </w:r>
+      <w:r>
+        <w:rPr>
+          <w:rFonts w:eastAsiaTheme="minorHAnsi"/>
+          <w:sz w:val="20"/>
+          <w:szCs w:val="20"/>
+        </w:rPr>
+        <w:t xml:space="preserve">our models performed </w:t>
+      </w:r>
+      <w:r>
+        <w:rPr>
+          <w:rFonts w:eastAsiaTheme="minorHAnsi"/>
+          <w:sz w:val="20"/>
+          <w:szCs w:val="20"/>
+        </w:rPr>
+        <w:t xml:space="preserve">over randomly guessing. </w:t>
       </w:r>
       <w:r>
         <w:rPr>
@@ -6675,25 +6986,7 @@
           <w:sz w:val="20"/>
           <w:szCs w:val="20"/>
         </w:rPr>
-        <w:t xml:space="preserve">The lift curve is particularly useful when a firm faces a budgetary </w:t>
-      </w:r>
-      <w:proofErr w:type="gramStart"/>
-      <w:r>
-        <w:rPr>
-          <w:rFonts w:eastAsiaTheme="minorHAnsi"/>
-          <w:sz w:val="20"/>
-          <w:szCs w:val="20"/>
-        </w:rPr>
-        <w:t>constraint, and</w:t>
-      </w:r>
-      <w:proofErr w:type="gramEnd"/>
-      <w:r>
-        <w:rPr>
-          <w:rFonts w:eastAsiaTheme="minorHAnsi"/>
-          <w:sz w:val="20"/>
-          <w:szCs w:val="20"/>
-        </w:rPr>
-        <w:t xml:space="preserve"> is </w:t>
+        <w:t xml:space="preserve">The curve is particularly useful when a firm faces a budgetary constraint, and is </w:t>
       </w:r>
       <w:r>
         <w:rPr>
@@ -6771,7 +7064,80 @@
           <w:sz w:val="20"/>
           <w:szCs w:val="20"/>
         </w:rPr>
-        <w:t xml:space="preserve"> wines, instead of randomly guessing which wines to purchase, the seller can utilize the lift curve, pick the model with the highest lift at a particular point k based on his budget, and choose the top k-% of wines ranked by the classifier. Doing so will provide the seller with the most bang for his buck.</w:t>
+        <w:t xml:space="preserve"> wines, instead of </w:t>
+      </w:r>
+      <w:r>
+        <w:rPr>
+          <w:rFonts w:eastAsiaTheme="minorHAnsi"/>
+          <w:sz w:val="20"/>
+          <w:szCs w:val="20"/>
+        </w:rPr>
+        <w:lastRenderedPageBreak/>
+        <w:t>randomly guessing which wines to purchase</w:t>
+      </w:r>
+      <w:r>
+        <w:rPr>
+          <w:rFonts w:eastAsiaTheme="minorHAnsi"/>
+          <w:sz w:val="20"/>
+          <w:szCs w:val="20"/>
+        </w:rPr>
+        <w:t>.</w:t>
+      </w:r>
+      <w:r>
+        <w:rPr>
+          <w:rFonts w:eastAsiaTheme="minorHAnsi"/>
+          <w:sz w:val="20"/>
+          <w:szCs w:val="20"/>
+        </w:rPr>
+        <w:t xml:space="preserve"> </w:t>
+      </w:r>
+      <w:r>
+        <w:rPr>
+          <w:rFonts w:eastAsiaTheme="minorHAnsi"/>
+          <w:sz w:val="20"/>
+          <w:szCs w:val="20"/>
+        </w:rPr>
+        <w:t>T</w:t>
+      </w:r>
+      <w:r>
+        <w:rPr>
+          <w:rFonts w:eastAsiaTheme="minorHAnsi"/>
+          <w:sz w:val="20"/>
+          <w:szCs w:val="20"/>
+        </w:rPr>
+        <w:t xml:space="preserve">he seller can utilize the lift curve, pick the model with the highest lift at a particular point k based on </w:t>
+      </w:r>
+      <w:r>
+        <w:rPr>
+          <w:rFonts w:eastAsiaTheme="minorHAnsi"/>
+          <w:sz w:val="20"/>
+          <w:szCs w:val="20"/>
+        </w:rPr>
+        <w:t>her</w:t>
+      </w:r>
+      <w:r>
+        <w:rPr>
+          <w:rFonts w:eastAsiaTheme="minorHAnsi"/>
+          <w:sz w:val="20"/>
+          <w:szCs w:val="20"/>
+        </w:rPr>
+        <w:t xml:space="preserve"> budget, and choose the top k-% of wines ranked by the classifier. Doing so will provide the seller with the most bang for </w:t>
+      </w:r>
+      <w:r>
+        <w:rPr>
+          <w:rFonts w:eastAsiaTheme="minorHAnsi"/>
+          <w:sz w:val="20"/>
+          <w:szCs w:val="20"/>
+        </w:rPr>
+        <w:t>her</w:t>
+      </w:r>
+      <w:r>
+        <w:rPr>
+          <w:rFonts w:eastAsiaTheme="minorHAnsi"/>
+          <w:sz w:val="20"/>
+          <w:szCs w:val="20"/>
+        </w:rPr>
+        <w:t xml:space="preserve"> buck.</w:t>
       </w:r>
     </w:p>
     <w:p>
@@ -6787,18 +7153,60 @@
       <w:r>
         <w:rPr>
           <w:rFonts w:eastAsiaTheme="minorHAnsi"/>
-          <w:sz w:val="20"/>
-          <w:szCs w:val="20"/>
-        </w:rPr>
-        <w:t xml:space="preserve">Figure 8 in the appendix shows the lift curves of both the red and white wines. </w:t>
-      </w:r>
-      <w:r>
-        <w:rPr>
-          <w:rFonts w:eastAsiaTheme="minorHAnsi"/>
-          <w:sz w:val="20"/>
-          <w:szCs w:val="20"/>
-        </w:rPr>
-        <w:t xml:space="preserve">For both, Random Forest and k-NN perform very well in comparison with the other classifiers. </w:t>
+          <w:color w:val="0070C0"/>
+          <w:sz w:val="20"/>
+          <w:szCs w:val="20"/>
+          <w:u w:val="single"/>
+        </w:rPr>
+        <w:t>Figure 8</w:t>
+      </w:r>
+      <w:r>
+        <w:rPr>
+          <w:rFonts w:eastAsiaTheme="minorHAnsi"/>
+          <w:sz w:val="20"/>
+          <w:szCs w:val="20"/>
+        </w:rPr>
+        <w:t xml:space="preserve"> in the appendix shows the lift curves of both the red and white wines. </w:t>
+      </w:r>
+      <w:r>
+        <w:rPr>
+          <w:rFonts w:eastAsiaTheme="minorHAnsi"/>
+          <w:sz w:val="20"/>
+          <w:szCs w:val="20"/>
+        </w:rPr>
+        <w:t xml:space="preserve">For both, </w:t>
+      </w:r>
+      <w:r>
+        <w:rPr>
+          <w:rFonts w:eastAsiaTheme="minorHAnsi"/>
+          <w:sz w:val="20"/>
+          <w:szCs w:val="20"/>
+        </w:rPr>
+        <w:t>r</w:t>
+      </w:r>
+      <w:r>
+        <w:rPr>
+          <w:rFonts w:eastAsiaTheme="minorHAnsi"/>
+          <w:sz w:val="20"/>
+          <w:szCs w:val="20"/>
+        </w:rPr>
+        <w:t xml:space="preserve">andom </w:t>
+      </w:r>
+      <w:r>
+        <w:rPr>
+          <w:rFonts w:eastAsiaTheme="minorHAnsi"/>
+          <w:sz w:val="20"/>
+          <w:szCs w:val="20"/>
+        </w:rPr>
+        <w:t>f</w:t>
+      </w:r>
+      <w:r>
+        <w:rPr>
+          <w:rFonts w:eastAsiaTheme="minorHAnsi"/>
+          <w:sz w:val="20"/>
+          <w:szCs w:val="20"/>
+        </w:rPr>
+        <w:t xml:space="preserve">orest and k-NN perform very well in comparison with the other classifiers. </w:t>
       </w:r>
       <w:r>
         <w:rPr>
@@ -6838,7 +7246,23 @@
           <w:sz w:val="20"/>
           <w:szCs w:val="20"/>
         </w:rPr>
-        <w:t>, after which Random Forest takes over and performs better.</w:t>
+        <w:t xml:space="preserve">, after which </w:t>
+      </w:r>
+      <w:r>
+        <w:rPr>
+          <w:rFonts w:eastAsiaTheme="minorHAnsi"/>
+          <w:sz w:val="20"/>
+          <w:szCs w:val="20"/>
+        </w:rPr>
+        <w:t>RF</w:t>
+      </w:r>
+      <w:r>
+        <w:rPr>
+          <w:rFonts w:eastAsiaTheme="minorHAnsi"/>
+          <w:sz w:val="20"/>
+          <w:szCs w:val="20"/>
+        </w:rPr>
+        <w:t xml:space="preserve"> takes over and performs better.</w:t>
       </w:r>
       <w:r>
         <w:rPr>
@@ -6882,7 +7306,23 @@
           <w:sz w:val="20"/>
           <w:szCs w:val="20"/>
         </w:rPr>
-        <w:t xml:space="preserve"> wine variants (less than 20% of the total variants) should opt for the k-NN classifier, and medium to large wine sellers should use Random Forest when picking wines to build their inventories.</w:t>
+        <w:t xml:space="preserve"> wine variants (less than 20% of the total variants) should opt for the k-NN classifier, and medium to large wine sellers should use </w:t>
+      </w:r>
+      <w:r>
+        <w:rPr>
+          <w:rFonts w:eastAsiaTheme="minorHAnsi"/>
+          <w:sz w:val="20"/>
+          <w:szCs w:val="20"/>
+        </w:rPr>
+        <w:t>RF</w:t>
+      </w:r>
+      <w:r>
+        <w:rPr>
+          <w:rFonts w:eastAsiaTheme="minorHAnsi"/>
+          <w:sz w:val="20"/>
+          <w:szCs w:val="20"/>
+        </w:rPr>
+        <w:t xml:space="preserve"> when picking wines to build their inventories.</w:t>
       </w:r>
     </w:p>
     <w:p>
@@ -6895,75 +7335,101 @@
           <w:szCs w:val="20"/>
         </w:rPr>
       </w:pPr>
+      <w:r>
+        <w:rPr>
+          <w:rFonts w:eastAsiaTheme="minorHAnsi"/>
+          <w:sz w:val="20"/>
+          <w:szCs w:val="20"/>
+        </w:rPr>
+        <w:t xml:space="preserve"> </w:t>
+      </w:r>
+      <w:r>
+        <w:rPr>
+          <w:rFonts w:eastAsiaTheme="minorHAnsi"/>
+          <w:sz w:val="20"/>
+          <w:szCs w:val="20"/>
+        </w:rPr>
+        <w:t xml:space="preserve">We also analyzed a confusion matrix </w:t>
+      </w:r>
+      <w:r>
+        <w:rPr>
+          <w:rFonts w:eastAsiaTheme="minorHAnsi"/>
+          <w:sz w:val="20"/>
+          <w:szCs w:val="20"/>
+        </w:rPr>
+        <w:t xml:space="preserve">at the </w:t>
+      </w:r>
+      <w:r>
+        <w:rPr>
+          <w:rFonts w:eastAsiaTheme="minorHAnsi"/>
+          <w:sz w:val="20"/>
+          <w:szCs w:val="20"/>
+        </w:rPr>
+        <w:t>0</w:t>
+      </w:r>
+      <w:r>
+        <w:rPr>
+          <w:rFonts w:eastAsiaTheme="minorHAnsi"/>
+          <w:sz w:val="20"/>
+          <w:szCs w:val="20"/>
+        </w:rPr>
+        <w:t>.5 classification threshold</w:t>
+      </w:r>
+      <w:r>
+        <w:rPr>
+          <w:rFonts w:eastAsiaTheme="minorHAnsi"/>
+          <w:sz w:val="20"/>
+          <w:szCs w:val="20"/>
+        </w:rPr>
+        <w:t xml:space="preserve"> to measure false negatives and false positives. In our business case, we would like to know how many poor-quality wines are mislabeled as good wine (false positive), and how many good wines are mislabeled as poor-quality wine (false negative). For example, selling mislabeled poor wine as good wine may jeopardize the brand reputation of a vendor. Selling mislabeled good wine as poor-quality wine would lead to mispricing and failure in cost management. Therefore, for quality control and management reasons, we would like to see the proportion of FPR and FNR. </w:t>
+      </w:r>
+      <w:r>
+        <w:rPr>
+          <w:rFonts w:eastAsiaTheme="minorHAnsi"/>
+          <w:sz w:val="20"/>
+          <w:szCs w:val="20"/>
+        </w:rPr>
+        <w:t>As s</w:t>
+      </w:r>
+      <w:r>
+        <w:rPr>
+          <w:rFonts w:eastAsiaTheme="minorHAnsi"/>
+          <w:sz w:val="20"/>
+          <w:szCs w:val="20"/>
+        </w:rPr>
+        <w:t>hown in Table 3</w:t>
+      </w:r>
+      <w:r>
+        <w:rPr>
+          <w:rFonts w:eastAsiaTheme="minorHAnsi"/>
+          <w:sz w:val="20"/>
+          <w:szCs w:val="20"/>
+        </w:rPr>
+        <w:t>, both models have much higher false positive rates than false negative rates. This has the potential to hurt business (underpricing wine) but please customers (underpricing good wine).</w:t>
+      </w:r>
+      <w:r>
+        <w:rPr>
+          <w:rFonts w:eastAsiaTheme="minorHAnsi"/>
+          <w:sz w:val="20"/>
+          <w:szCs w:val="20"/>
+        </w:rPr>
+        <w:t xml:space="preserve"> Future exploration should analyze different classification thresholds to better handle th</w:t>
+      </w:r>
+      <w:r>
+        <w:rPr>
+          <w:rFonts w:eastAsiaTheme="minorHAnsi"/>
+          <w:sz w:val="20"/>
+          <w:szCs w:val="20"/>
+        </w:rPr>
+        <w:t>ese Type I and Type II errors.</w:t>
+      </w:r>
     </w:p>
     <w:p>
       <w:pPr>
-        <w:spacing w:line="480" w:lineRule="auto"/>
-        <w:ind w:firstLine="360"/>
-        <w:rPr>
-          <w:rFonts w:eastAsiaTheme="minorHAnsi"/>
-          <w:sz w:val="20"/>
-          <w:szCs w:val="20"/>
-        </w:rPr>
+        <w:pStyle w:val="Caption"/>
       </w:pPr>
-      <w:r>
-        <w:rPr>
-          <w:rFonts w:eastAsiaTheme="minorHAnsi"/>
-          <w:sz w:val="20"/>
-          <w:szCs w:val="20"/>
-        </w:rPr>
-        <w:t xml:space="preserve"> </w:t>
-      </w:r>
-      <w:r>
-        <w:rPr>
-          <w:rFonts w:eastAsiaTheme="minorHAnsi"/>
-          <w:sz w:val="20"/>
-          <w:szCs w:val="20"/>
-        </w:rPr>
-        <w:t xml:space="preserve">We also analyzed a confusion matrix </w:t>
-      </w:r>
-      <w:r>
-        <w:rPr>
-          <w:rFonts w:eastAsiaTheme="minorHAnsi"/>
-          <w:sz w:val="20"/>
-          <w:szCs w:val="20"/>
-        </w:rPr>
-        <w:t>at the .5 classification threshold</w:t>
-      </w:r>
-      <w:r>
-        <w:rPr>
-          <w:rFonts w:eastAsiaTheme="minorHAnsi"/>
-          <w:sz w:val="20"/>
-          <w:szCs w:val="20"/>
-        </w:rPr>
-        <w:t xml:space="preserve"> to measure false negatives and false positives. In our business case, we would like to know how many poor-quality wines are mislabeled as good wine (false </w:t>
-      </w:r>
-      <w:r>
-        <w:rPr>
-          <w:rFonts w:eastAsiaTheme="minorHAnsi"/>
-          <w:sz w:val="20"/>
-          <w:szCs w:val="20"/>
-        </w:rPr>
-        <w:lastRenderedPageBreak/>
-        <w:t>positive), and how many good wines are mislabeled as poor-quality wine (false negative). For example, selling mislabeled poor wine as good wine may jeopardize the brand reputation of a vendor. Selling mislabeled good wine as poor-quality wine would lead to mispricing and failure in cost management. Therefore, for quality control and management reasons, we would like to see the proportion of FPR and FNR. Shown below, both models have much higher false positive rates than false negative rates. This has the potential to hurt business (underpricing wine) but please customers (underpricing good wine).</w:t>
-      </w:r>
-      <w:r>
-        <w:rPr>
-          <w:rFonts w:eastAsiaTheme="minorHAnsi"/>
-          <w:sz w:val="20"/>
-          <w:szCs w:val="20"/>
-        </w:rPr>
-        <w:t xml:space="preserve"> Future exploration should analyze different classification thresholds to better handle th</w:t>
-      </w:r>
-      <w:r>
-        <w:rPr>
-          <w:rFonts w:eastAsiaTheme="minorHAnsi"/>
-          <w:sz w:val="20"/>
-          <w:szCs w:val="20"/>
-        </w:rPr>
-        <w:t>ese Type I and Type II errors.</w:t>
-      </w:r>
     </w:p>
+    <w:p/>
     <w:p>
       <w:pPr>
         <w:pStyle w:val="Caption"/>
@@ -7519,7 +7985,23 @@
           <w:sz w:val="20"/>
           <w:szCs w:val="20"/>
         </w:rPr>
-        <w:t>case be the base scenario, where cost/benefit equals 0. Mislabeling a good wine as a poor-quality wine (false negative) and selling it would cause direct revenue loss of 90 dollars for the retailer. Though the cost of mislabeling a poor-quality wine as a good wine (false positive) cannot be monetized, this type of mislabeling would jeopardize the brand name and the trust from customers. </w:t>
+        <w:t xml:space="preserve">case be the base scenario where cost/benefit equals 0. Mislabeling a good wine as a poor-quality wine (false negative) and selling it would cause direct revenue loss of 90 dollars for the retailer. </w:t>
+      </w:r>
+      <w:r>
+        <w:rPr>
+          <w:rFonts w:eastAsiaTheme="minorHAnsi"/>
+          <w:sz w:val="20"/>
+          <w:szCs w:val="20"/>
+        </w:rPr>
+        <w:t>Alt</w:t>
+      </w:r>
+      <w:r>
+        <w:rPr>
+          <w:rFonts w:eastAsiaTheme="minorHAnsi"/>
+          <w:sz w:val="20"/>
+          <w:szCs w:val="20"/>
+        </w:rPr>
+        <w:t>hough the cost of mislabeling a poor-quality wine as a good wine (false positive) cannot be monetized, this type of mislabeling would jeopardize the brand name and the trust from customers. </w:t>
       </w:r>
     </w:p>
     <w:p>
@@ -7569,15 +8051,7 @@
           <w:sz w:val="20"/>
           <w:szCs w:val="20"/>
         </w:rPr>
-        <w:t xml:space="preserve"> wines, though future work could focus on a larger, </w:t>
-      </w:r>
-      <w:r>
-        <w:rPr>
-          <w:rFonts w:eastAsiaTheme="minorHAnsi"/>
-          <w:sz w:val="20"/>
-          <w:szCs w:val="20"/>
-        </w:rPr>
-        <w:t>broader wine dataset. By implementing our tuned random forest to Wine Lovers’ purchasing department, the department can find mismatches in price and predicted quality. For example, if bottle A received a “Good” quality classification, the distributor could sell bottle A to wine shops for an increased value as consumer demand for that bottle should in theory increase due to its higher quality.</w:t>
+        <w:t xml:space="preserve"> wines, though future work could focus on a larger, broader wine dataset. By implementing our tuned random forest to Wine Lovers’ purchasing department, the department can find mismatches in price and predicted quality. For example, if bottle A received a “Good” quality classification, the distributor could sell bottle A to wine shops for an increased value as consumer demand for that bottle should in theory increase due to its higher quality.</w:t>
       </w:r>
     </w:p>
     <w:p>
@@ -7612,15 +8086,24 @@
           <w:sz w:val="20"/>
           <w:szCs w:val="20"/>
         </w:rPr>
-        <w:t xml:space="preserve"> our model’s classification). The benefits of hierarchical clustering (explained earlier) can then be applied by Wine Lovers as well. By choosing a lower and a higher priced bottle from each cluster, </w:t>
-      </w:r>
-      <w:r>
-        <w:rPr>
-          <w:rFonts w:eastAsiaTheme="minorHAnsi"/>
-          <w:sz w:val="20"/>
-          <w:szCs w:val="20"/>
-        </w:rPr>
-        <w:t>it</w:t>
+        <w:t xml:space="preserve"> our model’s classification). The benefits of hierarchical clustering </w:t>
+      </w:r>
+      <w:r>
+        <w:rPr>
+          <w:rFonts w:eastAsiaTheme="minorHAnsi"/>
+          <w:sz w:val="20"/>
+          <w:szCs w:val="20"/>
+        </w:rPr>
+        <w:lastRenderedPageBreak/>
+        <w:t xml:space="preserve">(explained earlier) can then be applied by Wine Lovers as well. By choosing a lower and a higher priced bottle from each cluster, </w:t>
+      </w:r>
+      <w:r>
+        <w:rPr>
+          <w:rFonts w:eastAsiaTheme="minorHAnsi"/>
+          <w:sz w:val="20"/>
+          <w:szCs w:val="20"/>
+        </w:rPr>
+        <w:t>Wine Lovers</w:t>
       </w:r>
       <w:r>
         <w:rPr>
@@ -7753,16 +8236,71 @@
           <w:sz w:val="20"/>
           <w:szCs w:val="20"/>
         </w:rPr>
-        <w:t xml:space="preserve">Due to the smaller scale of its wine inventory, it could compute batch predictions either ad hoc or on a continuously scheduled basis. This offline deployment allows for a rush-free serving container as opposed to an online one that streams in real-time. To be able to scale the pipeline based on demand, it </w:t>
-      </w:r>
-      <w:r>
-        <w:rPr>
-          <w:rFonts w:eastAsiaTheme="minorHAnsi"/>
-          <w:sz w:val="20"/>
-          <w:szCs w:val="20"/>
-        </w:rPr>
-        <w:lastRenderedPageBreak/>
-        <w:t xml:space="preserve">could implement a containerized solution like Kubernetes where all the model artifacts are packaged in appropriate containers. It could package the random forest model along with metadata files and model parameter files. Wine Lovers data processing would not require the implementation of </w:t>
+        <w:t xml:space="preserve">Due to the smaller scale of its wine inventory, </w:t>
+      </w:r>
+      <w:r>
+        <w:rPr>
+          <w:rFonts w:eastAsiaTheme="minorHAnsi"/>
+          <w:sz w:val="20"/>
+          <w:szCs w:val="20"/>
+        </w:rPr>
+        <w:t xml:space="preserve">Wine Lovers </w:t>
+      </w:r>
+      <w:r>
+        <w:rPr>
+          <w:rFonts w:eastAsiaTheme="minorHAnsi"/>
+          <w:sz w:val="20"/>
+          <w:szCs w:val="20"/>
+        </w:rPr>
+        <w:t xml:space="preserve">could compute batch predictions either ad hoc or on a continuously scheduled basis. This offline deployment allows for a rush-free serving container as opposed to an online one that streams in real-time. To be able to scale the pipeline based on demand, </w:t>
+      </w:r>
+      <w:r>
+        <w:rPr>
+          <w:rFonts w:eastAsiaTheme="minorHAnsi"/>
+          <w:sz w:val="20"/>
+          <w:szCs w:val="20"/>
+        </w:rPr>
+        <w:t>Wine Lovers</w:t>
+      </w:r>
+      <w:r>
+        <w:rPr>
+          <w:rFonts w:eastAsiaTheme="minorHAnsi"/>
+          <w:sz w:val="20"/>
+          <w:szCs w:val="20"/>
+        </w:rPr>
+        <w:t xml:space="preserve"> could implement a containerized solution like Kubernetes where all the model artifacts are packaged in appropriate containers. </w:t>
+      </w:r>
+      <w:r>
+        <w:rPr>
+          <w:rFonts w:eastAsiaTheme="minorHAnsi"/>
+          <w:sz w:val="20"/>
+          <w:szCs w:val="20"/>
+        </w:rPr>
+        <w:t>They</w:t>
+      </w:r>
+      <w:r>
+        <w:rPr>
+          <w:rFonts w:eastAsiaTheme="minorHAnsi"/>
+          <w:sz w:val="20"/>
+          <w:szCs w:val="20"/>
+        </w:rPr>
+        <w:t xml:space="preserve"> could package the random forest model along with metadata files and model parameter files. Wine Lovers</w:t>
+      </w:r>
+      <w:r>
+        <w:rPr>
+          <w:rFonts w:eastAsiaTheme="minorHAnsi"/>
+          <w:sz w:val="20"/>
+          <w:szCs w:val="20"/>
+        </w:rPr>
+        <w:t>’</w:t>
+      </w:r>
+      <w:r>
+        <w:rPr>
+          <w:rFonts w:eastAsiaTheme="minorHAnsi"/>
+          <w:sz w:val="20"/>
+          <w:szCs w:val="20"/>
+        </w:rPr>
+        <w:t xml:space="preserve"> data processing would not require the implementation of </w:t>
       </w:r>
       <w:r>
         <w:rPr>
@@ -7797,7 +8335,15 @@
           <w:sz w:val="20"/>
           <w:szCs w:val="20"/>
         </w:rPr>
-        <w:t> Additionally, a scalable database solution such as Cassandra would allow for the model repository to be stored with the full set of physicochemical features in a separate database. The batch predictions would be available for SQL querying once loaded by the serving container. To ensure that the model is performing optimally, we must monitor its predictions and ensure the production environment is operating on accurate and relevant data. Wine Lovers could log metrics on its model by sampling a percentage of predictions and comparing that sample with wine assessors’ quality score. To create a data science feedback product, we could interact with wine shops to see how their customers enjoyed individual wines and score our model appropriately. This would inform future model tuning and how the data generating process may be improved. </w:t>
+        <w:t xml:space="preserve"> Additionally, a scalable database solution such as Cassandra would allow for the model repository to be stored with the full set of physicochemical features in a separate </w:t>
+      </w:r>
+      <w:r>
+        <w:rPr>
+          <w:rFonts w:eastAsiaTheme="minorHAnsi"/>
+          <w:sz w:val="20"/>
+          <w:szCs w:val="20"/>
+        </w:rPr>
+        <w:t>database. The batch predictions would be available for SQL querying once loaded by the serving container. To ensure that the model is performing optimally, we must monitor its predictions and ensure the production environment is operating on accurate and relevant data. Wine Lovers could log metrics on its model by sampling a percentage of predictions and comparing that sample with wine assessors’ quality score. To create a data science feedback product, we could interact with wine shops to see how their customers enjoyed individual wines and score our model appropriately. This would inform future model tuning and how the data generating process may be improved. </w:t>
       </w:r>
     </w:p>
     <w:p>
@@ -7932,6 +8478,28 @@
     <w:p>
       <w:pPr>
         <w:spacing w:line="480" w:lineRule="auto"/>
+        <w:ind w:firstLine="360"/>
+        <w:rPr>
+          <w:rFonts w:eastAsiaTheme="minorHAnsi"/>
+          <w:sz w:val="20"/>
+          <w:szCs w:val="20"/>
+        </w:rPr>
+      </w:pPr>
+    </w:p>
+    <w:p>
+      <w:pPr>
+        <w:spacing w:line="480" w:lineRule="auto"/>
+        <w:ind w:firstLine="360"/>
+        <w:rPr>
+          <w:rFonts w:eastAsiaTheme="minorHAnsi"/>
+          <w:sz w:val="20"/>
+          <w:szCs w:val="20"/>
+        </w:rPr>
+      </w:pPr>
+    </w:p>
+    <w:p>
+      <w:pPr>
+        <w:spacing w:line="480" w:lineRule="auto"/>
         <w:rPr>
           <w:b/>
           <w:bCs/>
@@ -7956,6 +8524,15 @@
           <w:szCs w:val="20"/>
         </w:rPr>
         <w:t>Conclusion</w:t>
+      </w:r>
+      <w:r>
+        <w:rPr>
+          <w:b/>
+          <w:bCs/>
+          <w:sz w:val="20"/>
+          <w:szCs w:val="20"/>
+        </w:rPr>
+        <w:t xml:space="preserve"> &amp; Future Work</w:t>
       </w:r>
     </w:p>
     <w:p>
@@ -8010,7 +8587,81 @@
           <w:sz w:val="20"/>
           <w:szCs w:val="20"/>
         </w:rPr>
-        <w:t xml:space="preserve"> wine dataset. Framed as a binary classification problem, we sought to develop a model to identify if a wine would be of good or poor quality given its physicochemical properties. Using AUC as an evaluation metric, we developed a strong-performing random forest model. We suggested several use cases for such a model. Specifically, a wine distributor could use the physicochemical properties to evaluate the qualities of the wine, and thus use that information to set prices it markets to vendors.</w:t>
+        <w:t xml:space="preserve"> wine dataset. Framed as a binary classification problem, we sought to develop a model to identify if a wine would be of good or poor quality given its physicochemical properties. Using AUC as an evaluation metric, we developed a strong-performing random forest model. We suggested several use cases for such a model. </w:t>
+      </w:r>
+      <w:r>
+        <w:rPr>
+          <w:rFonts w:eastAsiaTheme="minorHAnsi"/>
+          <w:sz w:val="20"/>
+          <w:szCs w:val="20"/>
+        </w:rPr>
+        <w:t>For example</w:t>
+      </w:r>
+      <w:r>
+        <w:rPr>
+          <w:rFonts w:eastAsiaTheme="minorHAnsi"/>
+          <w:sz w:val="20"/>
+          <w:szCs w:val="20"/>
+        </w:rPr>
+        <w:t>, a wine distributor could use the physicochemical properties to evaluate the qualities of the wine and thus use that information to set prices it markets to vendors.</w:t>
+      </w:r>
+      <w:r>
+        <w:rPr>
+          <w:rFonts w:eastAsiaTheme="minorHAnsi"/>
+          <w:sz w:val="20"/>
+          <w:szCs w:val="20"/>
+        </w:rPr>
+        <w:t xml:space="preserve"> As Wine Lovers grows its business due to increased demand, they could benefit from improvements to their classification pipeline that is out of scope </w:t>
+      </w:r>
+      <w:r>
+        <w:rPr>
+          <w:rFonts w:eastAsiaTheme="minorHAnsi"/>
+          <w:sz w:val="20"/>
+          <w:szCs w:val="20"/>
+        </w:rPr>
+        <w:t>for</w:t>
+      </w:r>
+      <w:r>
+        <w:rPr>
+          <w:rFonts w:eastAsiaTheme="minorHAnsi"/>
+          <w:sz w:val="20"/>
+          <w:szCs w:val="20"/>
+        </w:rPr>
+        <w:t xml:space="preserve"> this paper. For example, </w:t>
+      </w:r>
+      <w:r>
+        <w:rPr>
+          <w:rFonts w:eastAsiaTheme="minorHAnsi"/>
+          <w:sz w:val="20"/>
+          <w:szCs w:val="20"/>
+        </w:rPr>
+        <w:t xml:space="preserve">to detect the few excellent or very poor wines in </w:t>
+      </w:r>
+      <w:r>
+        <w:rPr>
+          <w:rFonts w:eastAsiaTheme="minorHAnsi"/>
+          <w:sz w:val="20"/>
+          <w:szCs w:val="20"/>
+        </w:rPr>
+        <w:t xml:space="preserve">the dataset, Wine Lovers could employ an outlier detection algorithm. Additionally, to achieve a better sense of false positives and false negatives, they could analyze different classification thresholds. The </w:t>
+      </w:r>
+      <w:proofErr w:type="spellStart"/>
+      <w:r>
+        <w:rPr>
+          <w:rFonts w:eastAsiaTheme="minorHAnsi"/>
+          <w:sz w:val="20"/>
+          <w:szCs w:val="20"/>
+        </w:rPr>
+        <w:t>productionization</w:t>
+      </w:r>
+      <w:proofErr w:type="spellEnd"/>
+      <w:r>
+        <w:rPr>
+          <w:rFonts w:eastAsiaTheme="minorHAnsi"/>
+          <w:sz w:val="20"/>
+          <w:szCs w:val="20"/>
+        </w:rPr>
+        <w:t xml:space="preserve"> of classifying wine quality is a novel concept that is largely unexplored but through future work, can enhance the wine drinking lives of many.</w:t>
       </w:r>
     </w:p>
     <w:p>
@@ -8165,7 +8816,6 @@
           <w:docPartUnique/>
         </w:docPartObj>
       </w:sdtPr>
-      <w:sdtEndPr/>
       <w:sdtContent>
         <w:p>
           <w:pPr>
@@ -8601,32 +9251,19 @@
       <w:pPr>
         <w:pStyle w:val="Caption"/>
       </w:pPr>
-      <w:bookmarkStart w:id="2" w:name="_Ref57898194"/>
+      <w:bookmarkStart w:id="3" w:name="_Ref57898194"/>
       <w:r>
         <w:t xml:space="preserve">Table </w:t>
       </w:r>
-      <w:r>
-        <w:fldChar w:fldCharType="begin"/>
-      </w:r>
-      <w:r>
-        <w:instrText xml:space="preserve"> SEQ Table \* ARABIC </w:instrText>
-      </w:r>
-      <w:r>
-        <w:fldChar w:fldCharType="separate"/>
-      </w:r>
-      <w:r>
-        <w:rPr>
-          <w:noProof/>
-        </w:rPr>
-        <w:t>4</w:t>
-      </w:r>
-      <w:r>
-        <w:rPr>
-          <w:noProof/>
-        </w:rPr>
-        <w:fldChar w:fldCharType="end"/>
-      </w:r>
-      <w:bookmarkEnd w:id="2"/>
+      <w:fldSimple w:instr=" SEQ Table \* ARABIC ">
+        <w:r>
+          <w:rPr>
+            <w:noProof/>
+          </w:rPr>
+          <w:t>4</w:t>
+        </w:r>
+      </w:fldSimple>
+      <w:bookmarkEnd w:id="3"/>
       <w:r>
         <w:t>: Red (top) and white (bottom) wine descriptive statistics</w:t>
       </w:r>
@@ -15153,32 +15790,19 @@
         <w:pStyle w:val="Caption"/>
         <w:keepNext/>
       </w:pPr>
-      <w:bookmarkStart w:id="3" w:name="_Ref57813090"/>
+      <w:bookmarkStart w:id="4" w:name="_Ref57813090"/>
       <w:r>
         <w:t xml:space="preserve">Table </w:t>
       </w:r>
-      <w:r>
-        <w:fldChar w:fldCharType="begin"/>
-      </w:r>
-      <w:r>
-        <w:instrText xml:space="preserve"> SEQ Table \* ARABIC </w:instrText>
-      </w:r>
-      <w:r>
-        <w:fldChar w:fldCharType="separate"/>
-      </w:r>
-      <w:r>
-        <w:rPr>
-          <w:noProof/>
-        </w:rPr>
-        <w:t>5</w:t>
-      </w:r>
-      <w:r>
-        <w:rPr>
-          <w:noProof/>
-        </w:rPr>
-        <w:fldChar w:fldCharType="end"/>
-      </w:r>
-      <w:bookmarkEnd w:id="3"/>
+      <w:fldSimple w:instr=" SEQ Table \* ARABIC ">
+        <w:r>
+          <w:rPr>
+            <w:noProof/>
+          </w:rPr>
+          <w:t>5</w:t>
+        </w:r>
+      </w:fldSimple>
+      <w:bookmarkEnd w:id="4"/>
       <w:r>
         <w:t>: Dataset features</w:t>
       </w:r>
@@ -15925,6 +16549,7 @@
                 <w:sz w:val="18"/>
                 <w:szCs w:val="18"/>
               </w:rPr>
+              <w:lastRenderedPageBreak/>
               <w:t>Density</w:t>
             </w:r>
           </w:p>
@@ -16009,7 +16634,6 @@
                 <w:sz w:val="18"/>
                 <w:szCs w:val="18"/>
               </w:rPr>
-              <w:lastRenderedPageBreak/>
               <w:t>pH </w:t>
             </w:r>
           </w:p>
@@ -16330,8 +16954,8 @@
       <w:pPr>
         <w:pStyle w:val="Caption"/>
       </w:pPr>
-      <w:bookmarkStart w:id="4" w:name="_Ref57813022"/>
-      <w:bookmarkStart w:id="5" w:name="_Ref57813010"/>
+      <w:bookmarkStart w:id="5" w:name="_Ref57813022"/>
+      <w:bookmarkStart w:id="6" w:name="_Ref57813010"/>
     </w:p>
     <w:p>
       <w:pPr>
@@ -16342,40 +16966,27 @@
           <w:szCs w:val="20"/>
         </w:rPr>
       </w:pPr>
-      <w:bookmarkStart w:id="6" w:name="_Ref57901608"/>
+      <w:bookmarkStart w:id="7" w:name="_Ref57901608"/>
       <w:r>
         <w:t xml:space="preserve">Figure </w:t>
       </w:r>
-      <w:r>
-        <w:fldChar w:fldCharType="begin"/>
-      </w:r>
-      <w:r>
-        <w:instrText xml:space="preserve"> SEQ Figure \* ARABIC </w:instrText>
-      </w:r>
-      <w:r>
-        <w:fldChar w:fldCharType="separate"/>
-      </w:r>
-      <w:r>
-        <w:rPr>
-          <w:noProof/>
-        </w:rPr>
-        <w:t>2</w:t>
-      </w:r>
-      <w:r>
-        <w:rPr>
-          <w:noProof/>
-        </w:rPr>
-        <w:fldChar w:fldCharType="end"/>
-      </w:r>
-      <w:bookmarkEnd w:id="4"/>
+      <w:fldSimple w:instr=" SEQ Figure \* ARABIC ">
+        <w:r>
+          <w:rPr>
+            <w:noProof/>
+          </w:rPr>
+          <w:t>2</w:t>
+        </w:r>
+      </w:fldSimple>
+      <w:bookmarkEnd w:id="5"/>
+      <w:bookmarkEnd w:id="7"/>
+      <w:r>
+        <w:t xml:space="preserve">: </w:t>
+      </w:r>
+      <w:r>
+        <w:t>Correlation Heat Maps</w:t>
+      </w:r>
       <w:bookmarkEnd w:id="6"/>
-      <w:r>
-        <w:t xml:space="preserve">: </w:t>
-      </w:r>
-      <w:r>
-        <w:t>Correlation Heat Maps</w:t>
-      </w:r>
-      <w:bookmarkEnd w:id="5"/>
     </w:p>
     <w:p>
       <w:pPr>
@@ -16495,7 +17106,7 @@
                     </pic:cNvPicPr>
                   </pic:nvPicPr>
                   <pic:blipFill>
-                    <a:blip r:embed="rId13">
+                    <a:blip r:embed="rId15">
                       <a:extLst>
                         <a:ext uri="{28A0092B-C50C-407E-A947-70E740481C1C}">
                           <a14:useLocalDpi xmlns:a14="http://schemas.microsoft.com/office/drawing/2010/main" val="0"/>
@@ -16551,7 +17162,7 @@
                     </pic:cNvPicPr>
                   </pic:nvPicPr>
                   <pic:blipFill>
-                    <a:blip r:embed="rId14">
+                    <a:blip r:embed="rId16">
                       <a:extLst>
                         <a:ext uri="{28A0092B-C50C-407E-A947-70E740481C1C}">
                           <a14:useLocalDpi xmlns:a14="http://schemas.microsoft.com/office/drawing/2010/main" val="0"/>
@@ -16588,32 +17199,19 @@
       <w:pPr>
         <w:pStyle w:val="Caption"/>
       </w:pPr>
-      <w:bookmarkStart w:id="7" w:name="_Ref57964680"/>
+      <w:bookmarkStart w:id="8" w:name="_Ref57964680"/>
       <w:r>
         <w:t xml:space="preserve">Figure </w:t>
       </w:r>
-      <w:r>
-        <w:fldChar w:fldCharType="begin"/>
-      </w:r>
-      <w:r>
-        <w:instrText xml:space="preserve"> SEQ Figure \* ARABIC </w:instrText>
-      </w:r>
-      <w:r>
-        <w:fldChar w:fldCharType="separate"/>
-      </w:r>
-      <w:r>
-        <w:rPr>
-          <w:noProof/>
-        </w:rPr>
-        <w:t>3</w:t>
-      </w:r>
-      <w:r>
-        <w:rPr>
-          <w:noProof/>
-        </w:rPr>
-        <w:fldChar w:fldCharType="end"/>
-      </w:r>
-      <w:bookmarkEnd w:id="7"/>
+      <w:fldSimple w:instr=" SEQ Figure \* ARABIC ">
+        <w:r>
+          <w:rPr>
+            <w:noProof/>
+          </w:rPr>
+          <w:t>3</w:t>
+        </w:r>
+      </w:fldSimple>
+      <w:bookmarkEnd w:id="8"/>
       <w:r>
         <w:t xml:space="preserve">: </w:t>
       </w:r>
@@ -16623,16 +17221,7 @@
         <w:pStyle w:val="Caption"/>
       </w:pPr>
       <w:r>
-        <w:t>Red</w:t>
-      </w:r>
-      <w:r>
-        <w:t xml:space="preserve"> quality vs select</w:t>
-      </w:r>
-      <w:r>
-        <w:t>ed</w:t>
-      </w:r>
-      <w:r>
-        <w:t xml:space="preserve"> features</w:t>
+        <w:t>Red quality vs selected features</w:t>
       </w:r>
     </w:p>
     <w:p>
@@ -16658,7 +17247,7 @@
                     </pic:cNvPicPr>
                   </pic:nvPicPr>
                   <pic:blipFill>
-                    <a:blip r:embed="rId15">
+                    <a:blip r:embed="rId17">
                       <a:extLst>
                         <a:ext uri="{28A0092B-C50C-407E-A947-70E740481C1C}">
                           <a14:useLocalDpi xmlns:a14="http://schemas.microsoft.com/office/drawing/2010/main" val="0"/>
@@ -16715,7 +17304,7 @@
                     </pic:cNvPicPr>
                   </pic:nvPicPr>
                   <pic:blipFill>
-                    <a:blip r:embed="rId16">
+                    <a:blip r:embed="rId18">
                       <a:extLst>
                         <a:ext uri="{28A0092B-C50C-407E-A947-70E740481C1C}">
                           <a14:useLocalDpi xmlns:a14="http://schemas.microsoft.com/office/drawing/2010/main" val="0"/>
@@ -16758,6 +17347,7 @@
           <w:noProof/>
           <w:lang w:eastAsia="zh-CN"/>
         </w:rPr>
+        <w:lastRenderedPageBreak/>
         <w:drawing>
           <wp:inline distT="0" distB="0" distL="0" distR="0" wp14:anchorId="63F3E588" wp14:editId="181EF789">
             <wp:extent cx="1986064" cy="1888761"/>
@@ -16776,7 +17366,7 @@
                     </pic:cNvPicPr>
                   </pic:nvPicPr>
                   <pic:blipFill>
-                    <a:blip r:embed="rId17">
+                    <a:blip r:embed="rId19">
                       <a:extLst>
                         <a:ext uri="{28A0092B-C50C-407E-A947-70E740481C1C}">
                           <a14:useLocalDpi xmlns:a14="http://schemas.microsoft.com/office/drawing/2010/main" val="0"/>
@@ -16833,7 +17423,7 @@
                     </pic:cNvPicPr>
                   </pic:nvPicPr>
                   <pic:blipFill>
-                    <a:blip r:embed="rId18">
+                    <a:blip r:embed="rId20">
                       <a:extLst>
                         <a:ext uri="{28A0092B-C50C-407E-A947-70E740481C1C}">
                           <a14:useLocalDpi xmlns:a14="http://schemas.microsoft.com/office/drawing/2010/main" val="0"/>
@@ -16888,7 +17478,7 @@
         <w:t xml:space="preserve"> features</w:t>
       </w:r>
     </w:p>
-    <w:bookmarkStart w:id="8" w:name="_Ref57813131"/>
+    <w:bookmarkStart w:id="9" w:name="_Ref57813131"/>
     <w:p>
       <w:r>
         <w:rPr>
@@ -16965,7 +17555,7 @@
           <w:color w:val="000000"/>
           <w:bdr w:val="none" w:sz="0" w:space="0" w:color="auto" w:frame="1"/>
         </w:rPr>
-        <w:instrText xml:space="preserve"> </w:instrText>
+        <w:instrText xml:space="preserve"> INCLUDEPICTURE  "https://lh4.googleusercontent.com/A6JkOZb7LPgP-NpI1SsxNhLZmNCqaYrW-w_Ci0VsgcEcadabGKobHKY815EpjWFVOHiDtZtxwGQ5zv21YZ0YKgsKC7DlK4ujWpkHdCSXddRrdJZ0S3cRwgAnJj2rKUTdpqwXPMV6" \* MERGEFORMATINET </w:instrText>
       </w:r>
       <w:r>
         <w:rPr>
@@ -16975,7 +17565,7 @@
           <w:color w:val="000000"/>
           <w:bdr w:val="none" w:sz="0" w:space="0" w:color="auto" w:frame="1"/>
         </w:rPr>
-        <w:instrText>INCLUDEPICTURE  "https://lh4.googleusercontent.com/A6JkOZb7LPgP-NpI1SsxNhLZmNCqaYrW-w_Ci0VsgcE</w:instrText>
+        <w:fldChar w:fldCharType="separate"/>
       </w:r>
       <w:r>
         <w:rPr>
@@ -16985,7 +17575,7 @@
           <w:color w:val="000000"/>
           <w:bdr w:val="none" w:sz="0" w:space="0" w:color="auto" w:frame="1"/>
         </w:rPr>
-        <w:instrText>cadabGKobHKY815EpjWFVOHiDtZtxwGQ5zv21YZ0YKgsKC7DlK4ujWpkHdCSXddRrdJZ0S3cRwgAnJj2rKUTdpqwXPMV6" \* MERGEFORMATINET</w:instrText>
+        <w:fldChar w:fldCharType="begin"/>
       </w:r>
       <w:r>
         <w:rPr>
@@ -16995,7 +17585,7 @@
           <w:color w:val="000000"/>
           <w:bdr w:val="none" w:sz="0" w:space="0" w:color="auto" w:frame="1"/>
         </w:rPr>
-        <w:instrText xml:space="preserve"> </w:instrText>
+        <w:instrText xml:space="preserve"> INCLUDEPICTURE  "https://lh4.googleusercontent.com/A6JkOZb7LPgP-NpI1SsxNhLZmNCqaYrW-w_Ci0VsgcEcadabGKobHKY815EpjWFVOHiDtZtxwGQ5zv21YZ0YKgsKC7DlK4ujWpkHdCSXddRrdJZ0S3cRwgAnJj2rKUTdpqwXPMV6" \* MERGEFORMATINET </w:instrText>
       </w:r>
       <w:r>
         <w:rPr>
@@ -17015,9 +17605,9 @@
           <w:color w:val="000000"/>
           <w:bdr w:val="none" w:sz="0" w:space="0" w:color="auto" w:frame="1"/>
         </w:rPr>
-        <w:pict w14:anchorId="25002A3D">
-          <v:shape id="_x0000_i1032" type="#_x0000_t75" alt="" style="width:187.65pt;height:181.75pt;mso-width-percent:0;mso-height-percent:0;mso-width-percent:0;mso-height-percent:0">
-            <v:imagedata r:id="rId19" r:href="rId20"/>
+        <w:pict w14:anchorId="30E3BCD7">
+          <v:shape id="_x0000_i1032" type="#_x0000_t75" alt="" style="width:188pt;height:182pt;mso-width-percent:0;mso-height-percent:0;mso-width-percent:0;mso-height-percent:0">
+            <v:imagedata r:id="rId21" r:href="rId22"/>
           </v:shape>
         </w:pict>
       </w:r>
@@ -17045,6 +17635,16 @@
         <w:rPr>
           <w:i/>
           <w:iCs/>
+          <w:noProof/>
+          <w:color w:val="000000"/>
+          <w:bdr w:val="none" w:sz="0" w:space="0" w:color="auto" w:frame="1"/>
+        </w:rPr>
+        <w:fldChar w:fldCharType="end"/>
+      </w:r>
+      <w:r>
+        <w:rPr>
+          <w:i/>
+          <w:iCs/>
           <w:color w:val="000000"/>
           <w:bdr w:val="none" w:sz="0" w:space="0" w:color="auto" w:frame="1"/>
         </w:rPr>
@@ -17125,7 +17725,7 @@
           <w:color w:val="000000"/>
           <w:bdr w:val="none" w:sz="0" w:space="0" w:color="auto" w:frame="1"/>
         </w:rPr>
-        <w:instrText xml:space="preserve"> </w:instrText>
+        <w:instrText xml:space="preserve"> INCLUDEPICTURE  "https://lh4.googleusercontent.com/RDqToCQdCbbRm8wXgCbzFPG_2mlJEGfisrpkAJncvWzPMGWl6aPdcOiyCoShhg31YnqjjVz8lgvCFtg96bNEvz3r-54OQETNJfyhMbVYzbfaryvzQkzkDJJiUwfOb4sa5Z1uDmpI" \* MERGEFORMATINET </w:instrText>
       </w:r>
       <w:r>
         <w:rPr>
@@ -17135,7 +17735,7 @@
           <w:color w:val="000000"/>
           <w:bdr w:val="none" w:sz="0" w:space="0" w:color="auto" w:frame="1"/>
         </w:rPr>
-        <w:instrText>INCLUDEPICTURE  "https://lh4.googleusercontent.com/RDqToCQdCbbRm8wXgCbzFPG_2mlJEGfisrpkAJncvWz</w:instrText>
+        <w:fldChar w:fldCharType="separate"/>
       </w:r>
       <w:r>
         <w:rPr>
@@ -17145,7 +17745,7 @@
           <w:color w:val="000000"/>
           <w:bdr w:val="none" w:sz="0" w:space="0" w:color="auto" w:frame="1"/>
         </w:rPr>
-        <w:instrText>PMGWl6aPdcOiyCoShhg31YnqjjVz8lgvCFtg96bNEvz3r-54OQETNJfyhMbVYzbfaryvzQkzkDJJiUwfOb4sa5Z1uDmpI" \* MERGEFORMATINET</w:instrText>
+        <w:fldChar w:fldCharType="begin"/>
       </w:r>
       <w:r>
         <w:rPr>
@@ -17155,7 +17755,7 @@
           <w:color w:val="000000"/>
           <w:bdr w:val="none" w:sz="0" w:space="0" w:color="auto" w:frame="1"/>
         </w:rPr>
-        <w:instrText xml:space="preserve"> </w:instrText>
+        <w:instrText xml:space="preserve"> INCLUDEPICTURE  "https://lh4.googleusercontent.com/RDqToCQdCbbRm8wXgCbzFPG_2mlJEGfisrpkAJncvWzPMGWl6aPdcOiyCoShhg31YnqjjVz8lgvCFtg96bNEvz3r-54OQETNJfyhMbVYzbfaryvzQkzkDJJiUwfOb4sa5Z1uDmpI" \* MERGEFORMATINET </w:instrText>
       </w:r>
       <w:r>
         <w:rPr>
@@ -17175,11 +17775,21 @@
           <w:color w:val="000000"/>
           <w:bdr w:val="none" w:sz="0" w:space="0" w:color="auto" w:frame="1"/>
         </w:rPr>
-        <w:pict w14:anchorId="2747F477">
-          <v:shape id="_x0000_i1031" type="#_x0000_t75" alt="" style="width:190.6pt;height:185.3pt;mso-width-percent:0;mso-height-percent:0;mso-width-percent:0;mso-height-percent:0">
-            <v:imagedata r:id="rId21" r:href="rId22"/>
+        <w:pict w14:anchorId="0170C580">
+          <v:shape id="_x0000_i1031" type="#_x0000_t75" alt="" style="width:190.65pt;height:185.35pt;mso-width-percent:0;mso-height-percent:0;mso-width-percent:0;mso-height-percent:0">
+            <v:imagedata r:id="rId23" r:href="rId24"/>
           </v:shape>
         </w:pict>
+      </w:r>
+      <w:r>
+        <w:rPr>
+          <w:i/>
+          <w:iCs/>
+          <w:noProof/>
+          <w:color w:val="000000"/>
+          <w:bdr w:val="none" w:sz="0" w:space="0" w:color="auto" w:frame="1"/>
+        </w:rPr>
+        <w:fldChar w:fldCharType="end"/>
       </w:r>
       <w:r>
         <w:rPr>
@@ -17220,33 +17830,20 @@
       <w:pPr>
         <w:pStyle w:val="Caption"/>
       </w:pPr>
-      <w:bookmarkStart w:id="9" w:name="_Ref57964649"/>
+      <w:bookmarkStart w:id="10" w:name="_Ref57964649"/>
       <w:r>
         <w:t xml:space="preserve">Table </w:t>
       </w:r>
-      <w:r>
-        <w:fldChar w:fldCharType="begin"/>
-      </w:r>
-      <w:r>
-        <w:instrText xml:space="preserve"> SEQ Table \* ARABIC </w:instrText>
-      </w:r>
-      <w:r>
-        <w:fldChar w:fldCharType="separate"/>
-      </w:r>
-      <w:r>
-        <w:rPr>
-          <w:noProof/>
-        </w:rPr>
-        <w:t>6</w:t>
-      </w:r>
-      <w:r>
-        <w:rPr>
-          <w:noProof/>
-        </w:rPr>
-        <w:fldChar w:fldCharType="end"/>
-      </w:r>
-      <w:bookmarkEnd w:id="8"/>
+      <w:fldSimple w:instr=" SEQ Table \* ARABIC ">
+        <w:r>
+          <w:rPr>
+            <w:noProof/>
+          </w:rPr>
+          <w:t>6</w:t>
+        </w:r>
+      </w:fldSimple>
       <w:bookmarkEnd w:id="9"/>
+      <w:bookmarkEnd w:id="10"/>
       <w:r>
         <w:t xml:space="preserve">: </w:t>
       </w:r>
@@ -18921,7 +19518,7 @@
       <w:pPr>
         <w:pStyle w:val="Caption"/>
       </w:pPr>
-      <w:bookmarkStart w:id="10" w:name="_Ref57813165"/>
+      <w:bookmarkStart w:id="11" w:name="_Ref57813165"/>
     </w:p>
     <w:p>
       <w:pPr>
@@ -18932,33 +19529,20 @@
           <w:szCs w:val="20"/>
         </w:rPr>
       </w:pPr>
-      <w:bookmarkStart w:id="11" w:name="_Ref57964779"/>
+      <w:bookmarkStart w:id="12" w:name="_Ref57964779"/>
       <w:r>
         <w:t xml:space="preserve">Figure </w:t>
       </w:r>
-      <w:r>
-        <w:fldChar w:fldCharType="begin"/>
-      </w:r>
-      <w:r>
-        <w:instrText xml:space="preserve"> SEQ Figure \* ARABIC </w:instrText>
-      </w:r>
-      <w:r>
-        <w:fldChar w:fldCharType="separate"/>
-      </w:r>
-      <w:r>
-        <w:rPr>
-          <w:noProof/>
-        </w:rPr>
-        <w:t>4</w:t>
-      </w:r>
-      <w:r>
-        <w:rPr>
-          <w:noProof/>
-        </w:rPr>
-        <w:fldChar w:fldCharType="end"/>
-      </w:r>
-      <w:bookmarkEnd w:id="10"/>
+      <w:fldSimple w:instr=" SEQ Figure \* ARABIC ">
+        <w:r>
+          <w:rPr>
+            <w:noProof/>
+          </w:rPr>
+          <w:t>4</w:t>
+        </w:r>
+      </w:fldSimple>
       <w:bookmarkEnd w:id="11"/>
+      <w:bookmarkEnd w:id="12"/>
       <w:r>
         <w:t xml:space="preserve">: </w:t>
       </w:r>
@@ -18974,6 +19558,7 @@
           <w:color w:val="000000"/>
           <w:bdr w:val="none" w:sz="0" w:space="0" w:color="auto" w:frame="1"/>
         </w:rPr>
+        <w:lastRenderedPageBreak/>
         <w:fldChar w:fldCharType="begin"/>
       </w:r>
       <w:r>
@@ -19042,7 +19627,7 @@
           <w:color w:val="000000"/>
           <w:bdr w:val="none" w:sz="0" w:space="0" w:color="auto" w:frame="1"/>
         </w:rPr>
-        <w:instrText xml:space="preserve"> </w:instrText>
+        <w:instrText xml:space="preserve"> INCLUDEPICTURE  "https://lh3.googleusercontent.com/vR15ptdhbpb3AKvb1hESdU6emDynIf_V4OqfvXAwE5et7_FxaI-nNxIhKZrRci2uF9yprmtUUp4hSjAQULIst-umQHFRVmdO1hOkR8hVXOY1rhsWqXYSOgkF-NqZZRbklOaK0IzR" \* MERGEFORMATINET </w:instrText>
       </w:r>
       <w:r>
         <w:rPr>
@@ -19052,7 +19637,7 @@
           <w:color w:val="000000"/>
           <w:bdr w:val="none" w:sz="0" w:space="0" w:color="auto" w:frame="1"/>
         </w:rPr>
-        <w:instrText>INCLUDEPICTURE  "http</w:instrText>
+        <w:fldChar w:fldCharType="separate"/>
       </w:r>
       <w:r>
         <w:rPr>
@@ -19062,7 +19647,7 @@
           <w:color w:val="000000"/>
           <w:bdr w:val="none" w:sz="0" w:space="0" w:color="auto" w:frame="1"/>
         </w:rPr>
-        <w:instrText>s://lh3.googleusercontent.com/vR15ptdhbpb3AKvb1hESdU6emDynIf_V4OqfvXAwE5et7_FxaI-nNxIhKZrRci2uF9yprmtUUp4hSjAQULIst-umQHFRVmdO1hOkR8hVXOY1rhsWqXYSOgkF-NqZZRbklOaK0IzR" \* MERGEFORMATINET</w:instrText>
+        <w:fldChar w:fldCharType="begin"/>
       </w:r>
       <w:r>
         <w:rPr>
@@ -19072,7 +19657,7 @@
           <w:color w:val="000000"/>
           <w:bdr w:val="none" w:sz="0" w:space="0" w:color="auto" w:frame="1"/>
         </w:rPr>
-        <w:instrText xml:space="preserve"> </w:instrText>
+        <w:instrText xml:space="preserve"> INCLUDEPICTURE  "https://lh3.googleusercontent.com/vR15ptdhbpb3AKvb1hESdU6emDynIf_V4OqfvXAwE5et7_FxaI-nNxIhKZrRci2uF9yprmtUUp4hSjAQULIst-umQHFRVmdO1hOkR8hVXOY1rhsWqXYSOgkF-NqZZRbklOaK0IzR" \* MERGEFORMATINET </w:instrText>
       </w:r>
       <w:r>
         <w:rPr>
@@ -19092,9 +19677,9 @@
           <w:color w:val="000000"/>
           <w:bdr w:val="none" w:sz="0" w:space="0" w:color="auto" w:frame="1"/>
         </w:rPr>
-        <w:pict w14:anchorId="520C80EC">
-          <v:shape id="_x0000_i1030" type="#_x0000_t75" alt="" style="width:382.45pt;height:145.2pt;mso-width-percent:0;mso-height-percent:0;mso-width-percent:0;mso-height-percent:0">
-            <v:imagedata r:id="rId23" r:href="rId24"/>
+        <w:pict w14:anchorId="67760085">
+          <v:shape id="_x0000_i1030" type="#_x0000_t75" alt="" style="width:382.65pt;height:145.35pt;mso-width-percent:0;mso-height-percent:0;mso-width-percent:0;mso-height-percent:0">
+            <v:imagedata r:id="rId25" r:href="rId26"/>
           </v:shape>
         </w:pict>
       </w:r>
@@ -19122,6 +19707,16 @@
         <w:rPr>
           <w:i/>
           <w:iCs/>
+          <w:noProof/>
+          <w:color w:val="000000"/>
+          <w:bdr w:val="none" w:sz="0" w:space="0" w:color="auto" w:frame="1"/>
+        </w:rPr>
+        <w:fldChar w:fldCharType="end"/>
+      </w:r>
+      <w:r>
+        <w:rPr>
+          <w:i/>
+          <w:iCs/>
           <w:color w:val="000000"/>
           <w:bdr w:val="none" w:sz="0" w:space="0" w:color="auto" w:frame="1"/>
         </w:rPr>
@@ -19204,7 +19799,7 @@
           <w:color w:val="000000"/>
           <w:bdr w:val="none" w:sz="0" w:space="0" w:color="auto" w:frame="1"/>
         </w:rPr>
-        <w:instrText xml:space="preserve"> </w:instrText>
+        <w:instrText xml:space="preserve"> INCLUDEPICTURE  "https://lh5.googleusercontent.com/b1ordGK8TIs7pv-b70wRzPKmZPIWok2USh2ZiahjoC3Mltm1V3E5E9LVFqFHFmbiQtZcNqrl0y7wAqe9bIYhwUxTy0lSff6j1iRNL7ZsuHRN0MhXNP8PjBb6rLSdn_YSo-YY7Odx" \* MERGEFORMATINET </w:instrText>
       </w:r>
       <w:r>
         <w:rPr>
@@ -19214,7 +19809,7 @@
           <w:color w:val="000000"/>
           <w:bdr w:val="none" w:sz="0" w:space="0" w:color="auto" w:frame="1"/>
         </w:rPr>
-        <w:instrText>INCLUDEPICTURE  "https://lh5.googleusercontent.com/b1ordGK8TIs7pv-b70wRzPKmZPIWok2USh2ZiahjoC3</w:instrText>
+        <w:fldChar w:fldCharType="separate"/>
       </w:r>
       <w:r>
         <w:rPr>
@@ -19224,7 +19819,7 @@
           <w:color w:val="000000"/>
           <w:bdr w:val="none" w:sz="0" w:space="0" w:color="auto" w:frame="1"/>
         </w:rPr>
-        <w:instrText>Mltm1V3E5E9LVFqFHFmbiQtZcNqrl0y7wAqe9bIYhwUxTy0lSff6j1iRNL7ZsuHRN0MhXNP8PjBb6rLSdn_YSo-YY7Odx" \* MERGEFORMATINET</w:instrText>
+        <w:fldChar w:fldCharType="begin"/>
       </w:r>
       <w:r>
         <w:rPr>
@@ -19234,7 +19829,7 @@
           <w:color w:val="000000"/>
           <w:bdr w:val="none" w:sz="0" w:space="0" w:color="auto" w:frame="1"/>
         </w:rPr>
-        <w:instrText xml:space="preserve"> </w:instrText>
+        <w:instrText xml:space="preserve"> INCLUDEPICTURE  "https://lh5.googleusercontent.com/b1ordGK8TIs7pv-b70wRzPKmZPIWok2USh2ZiahjoC3Mltm1V3E5E9LVFqFHFmbiQtZcNqrl0y7wAqe9bIYhwUxTy0lSff6j1iRNL7ZsuHRN0MhXNP8PjBb6rLSdn_YSo-YY7Odx" \* MERGEFORMATINET </w:instrText>
       </w:r>
       <w:r>
         <w:rPr>
@@ -19254,9 +19849,9 @@
           <w:color w:val="000000"/>
           <w:bdr w:val="none" w:sz="0" w:space="0" w:color="auto" w:frame="1"/>
         </w:rPr>
-        <w:pict w14:anchorId="34BCDDDB">
-          <v:shape id="_x0000_i1029" type="#_x0000_t75" alt="" style="width:380.05pt;height:145.2pt;mso-width-percent:0;mso-height-percent:0;mso-width-percent:0;mso-height-percent:0">
-            <v:imagedata r:id="rId25" r:href="rId26"/>
+        <w:pict w14:anchorId="2B447090">
+          <v:shape id="_x0000_i1029" type="#_x0000_t75" alt="" style="width:380pt;height:145.35pt;mso-width-percent:0;mso-height-percent:0;mso-width-percent:0;mso-height-percent:0">
+            <v:imagedata r:id="rId27" r:href="rId28"/>
           </v:shape>
         </w:pict>
       </w:r>
@@ -19284,18 +19879,27 @@
         <w:rPr>
           <w:i/>
           <w:iCs/>
+          <w:noProof/>
           <w:color w:val="000000"/>
           <w:bdr w:val="none" w:sz="0" w:space="0" w:color="auto" w:frame="1"/>
         </w:rPr>
         <w:fldChar w:fldCharType="end"/>
       </w:r>
+      <w:r>
+        <w:rPr>
+          <w:i/>
+          <w:iCs/>
+          <w:color w:val="000000"/>
+          <w:bdr w:val="none" w:sz="0" w:space="0" w:color="auto" w:frame="1"/>
+        </w:rPr>
+        <w:fldChar w:fldCharType="end"/>
+      </w:r>
     </w:p>
     <w:p>
       <w:r>
         <w:rPr>
           <w:bdr w:val="none" w:sz="0" w:space="0" w:color="auto" w:frame="1"/>
         </w:rPr>
-        <w:lastRenderedPageBreak/>
         <w:fldChar w:fldCharType="begin"/>
       </w:r>
       <w:r>
@@ -19343,157 +19947,178 @@
           <w:noProof/>
           <w:bdr w:val="none" w:sz="0" w:space="0" w:color="auto" w:frame="1"/>
         </w:rPr>
-        <w:instrText xml:space="preserve"> </w:instrText>
+        <w:instrText xml:space="preserve"> INCLUDEPICTURE  "https://lh5.googleusercontent.com/MtI8FnMSxx0JdQpA0JKNIKIjBF_3a5Scj9OokofTbSSMa13tEN6Y_tE_-LOKTBDxgU9d19rv6zovhFOTUBEGya1rpKrgar_9u76cNb9p9st-7ZMe5sULB3uYDQrKQHrpNKEJGklf" \* MERGEFORMATINET </w:instrText>
       </w:r>
       <w:r>
         <w:rPr>
           <w:noProof/>
           <w:bdr w:val="none" w:sz="0" w:space="0" w:color="auto" w:frame="1"/>
         </w:rPr>
-        <w:instrText>INCLUDEPICTURE  "https://lh5.googleusercontent.com/MtI8FnMSxx0JdQpA0JKNIKIjBF_3a5Scj9OokofTbSSMa13tEN6Y_tE_-LOKTBDxgU9d19rv6zovhFOTUBEGya1rpKrgar_9u76cNb9p9st-7ZMe5sULB3uYDQrKQHrpNKEJGklf" \* MERGEFORMATINET</w:instrText>
+        <w:fldChar w:fldCharType="separate"/>
       </w:r>
       <w:r>
         <w:rPr>
           <w:noProof/>
           <w:bdr w:val="none" w:sz="0" w:space="0" w:color="auto" w:frame="1"/>
         </w:rPr>
-        <w:instrText xml:space="preserve"> </w:instrText>
+        <w:fldChar w:fldCharType="begin"/>
       </w:r>
       <w:r>
         <w:rPr>
           <w:noProof/>
           <w:bdr w:val="none" w:sz="0" w:space="0" w:color="auto" w:frame="1"/>
         </w:rPr>
-        <w:fldChar w:fldCharType="separate"/>
+        <w:instrText xml:space="preserve"> INCLUDEPICTURE  "https://lh5.googleusercontent.com/MtI8FnMSxx0JdQpA0JKNIKIjBF_3a5Scj9OokofTbSSMa13tEN6Y_tE_-LOKTBDxgU9d19rv6zovhFOTUBEGya1rpKrgar_9u76cNb9p9st-7ZMe5sULB3uYDQrKQHrpNKEJGklf" \* MERGEFORMATINET </w:instrText>
       </w:r>
       <w:r>
         <w:rPr>
           <w:noProof/>
           <w:bdr w:val="none" w:sz="0" w:space="0" w:color="auto" w:frame="1"/>
         </w:rPr>
-        <w:pict w14:anchorId="578AE7B8">
-          <v:shape id="_x0000_i1028" type="#_x0000_t75" alt="" style="width:136.35pt;height:112.15pt;mso-width-percent:0;mso-height-percent:0;mso-width-percent:0;mso-height-percent:0">
-            <v:imagedata r:id="rId27" r:href="rId28"/>
-          </v:shape>
-        </w:pict>
+        <w:fldChar w:fldCharType="separate"/>
       </w:r>
       <w:r>
         <w:rPr>
           <w:noProof/>
           <w:bdr w:val="none" w:sz="0" w:space="0" w:color="auto" w:frame="1"/>
         </w:rPr>
-        <w:fldChar w:fldCharType="end"/>
-      </w:r>
-      <w:r>
-        <w:rPr>
-          <w:noProof/>
-          <w:bdr w:val="none" w:sz="0" w:space="0" w:color="auto" w:frame="1"/>
-        </w:rPr>
-        <w:fldChar w:fldCharType="end"/>
-      </w:r>
-      <w:r>
-        <w:rPr>
-          <w:bdr w:val="none" w:sz="0" w:space="0" w:color="auto" w:frame="1"/>
-        </w:rPr>
-        <w:fldChar w:fldCharType="end"/>
-      </w:r>
-      <w:r>
-        <w:rPr>
-          <w:bdr w:val="none" w:sz="0" w:space="0" w:color="auto" w:frame="1"/>
-        </w:rPr>
-        <w:t xml:space="preserve"> </w:t>
-      </w:r>
-      <w:r>
-        <w:rPr>
-          <w:bdr w:val="none" w:sz="0" w:space="0" w:color="auto" w:frame="1"/>
-        </w:rPr>
-        <w:fldChar w:fldCharType="begin"/>
-      </w:r>
-      <w:r>
-        <w:rPr>
-          <w:bdr w:val="none" w:sz="0" w:space="0" w:color="auto" w:frame="1"/>
-        </w:rPr>
-        <w:instrText xml:space="preserve"> INCLUDEPICTURE "https://lh4.googleusercontent.com/Q3hfY7rsJyIOPd6N4YtCqWGIkdmsSlhVqEtLh1h3f2DzLPeCDDs5wsMIO1jcDNoAgcOh8UQL_Ck7__4IZLbI0a8exm-ZXyGBJ7JT7X1F3A--s0gzkVWtbsRWM5rDI3Io5NqGzI19" \* MERGEFORMATINET </w:instrText>
-      </w:r>
-      <w:r>
-        <w:rPr>
-          <w:bdr w:val="none" w:sz="0" w:space="0" w:color="auto" w:frame="1"/>
-        </w:rPr>
-        <w:fldChar w:fldCharType="separate"/>
-      </w:r>
-      <w:r>
-        <w:rPr>
-          <w:noProof/>
-          <w:bdr w:val="none" w:sz="0" w:space="0" w:color="auto" w:frame="1"/>
-        </w:rPr>
-        <w:fldChar w:fldCharType="begin"/>
-      </w:r>
-      <w:r>
-        <w:rPr>
-          <w:noProof/>
-          <w:bdr w:val="none" w:sz="0" w:space="0" w:color="auto" w:frame="1"/>
-        </w:rPr>
-        <w:instrText xml:space="preserve"> INCLUDEPICTURE  "https://lh4.googleusercontent.com/Q3hfY7rsJyIOPd6N4YtCqWGIkdmsSlhVqEtLh1h3f2DzLPeCDDs5wsMIO1jcDNoAgcOh8UQL_Ck7__4IZLbI0a8exm-ZXyGBJ7JT7X1F3A--s0gzkVWtbsRWM5rDI3Io5NqGzI19" \* MERGEFORMATINET </w:instrText>
-      </w:r>
-      <w:r>
-        <w:rPr>
-          <w:noProof/>
-          <w:bdr w:val="none" w:sz="0" w:space="0" w:color="auto" w:frame="1"/>
-        </w:rPr>
-        <w:fldChar w:fldCharType="separate"/>
-      </w:r>
-      <w:r>
-        <w:rPr>
-          <w:noProof/>
-          <w:bdr w:val="none" w:sz="0" w:space="0" w:color="auto" w:frame="1"/>
-        </w:rPr>
-        <w:fldChar w:fldCharType="begin"/>
-      </w:r>
-      <w:r>
-        <w:rPr>
-          <w:noProof/>
-          <w:bdr w:val="none" w:sz="0" w:space="0" w:color="auto" w:frame="1"/>
-        </w:rPr>
-        <w:instrText xml:space="preserve"> </w:instrText>
-      </w:r>
-      <w:r>
-        <w:rPr>
-          <w:noProof/>
-          <w:bdr w:val="none" w:sz="0" w:space="0" w:color="auto" w:frame="1"/>
-        </w:rPr>
-        <w:instrText>INCLUDEPICTURE  "https://lh4.googleusercontent.com/Q3hfY7rsJyIOPd6N4YtCqWGIkdmsSlhVqEtLh1h3f2D</w:instrText>
-      </w:r>
-      <w:r>
-        <w:rPr>
-          <w:noProof/>
-          <w:bdr w:val="none" w:sz="0" w:space="0" w:color="auto" w:frame="1"/>
-        </w:rPr>
-        <w:instrText>zLPeCDDs5wsMIO1jcDNoAgcOh8UQL_Ck7__4IZLbI0a8exm-ZXyGBJ7JT7X1F3A--s0gzkVWtbsRWM5rDI3Io5NqGzI19" \* MERGEFORMATINET</w:instrText>
-      </w:r>
-      <w:r>
-        <w:rPr>
-          <w:noProof/>
-          <w:bdr w:val="none" w:sz="0" w:space="0" w:color="auto" w:frame="1"/>
-        </w:rPr>
-        <w:instrText xml:space="preserve"> </w:instrText>
-      </w:r>
-      <w:r>
-        <w:rPr>
-          <w:noProof/>
-          <w:bdr w:val="none" w:sz="0" w:space="0" w:color="auto" w:frame="1"/>
-        </w:rPr>
-        <w:fldChar w:fldCharType="separate"/>
-      </w:r>
-      <w:r>
-        <w:rPr>
-          <w:noProof/>
-          <w:bdr w:val="none" w:sz="0" w:space="0" w:color="auto" w:frame="1"/>
-        </w:rPr>
-        <w:pict w14:anchorId="0F77AAD9">
-          <v:shape id="_x0000_i1027" type="#_x0000_t75" alt="" style="width:137.5pt;height:112.15pt;mso-width-percent:0;mso-height-percent:0;mso-width-percent:0;mso-height-percent:0">
+        <w:pict w14:anchorId="425C56CB">
+          <v:shape id="_x0000_i1028" type="#_x0000_t75" alt="" style="width:136.65pt;height:112pt;mso-width-percent:0;mso-height-percent:0;mso-width-percent:0;mso-height-percent:0">
             <v:imagedata r:id="rId29" r:href="rId30"/>
           </v:shape>
         </w:pict>
+      </w:r>
+      <w:r>
+        <w:rPr>
+          <w:noProof/>
+          <w:bdr w:val="none" w:sz="0" w:space="0" w:color="auto" w:frame="1"/>
+        </w:rPr>
+        <w:fldChar w:fldCharType="end"/>
+      </w:r>
+      <w:r>
+        <w:rPr>
+          <w:noProof/>
+          <w:bdr w:val="none" w:sz="0" w:space="0" w:color="auto" w:frame="1"/>
+        </w:rPr>
+        <w:fldChar w:fldCharType="end"/>
+      </w:r>
+      <w:r>
+        <w:rPr>
+          <w:noProof/>
+          <w:bdr w:val="none" w:sz="0" w:space="0" w:color="auto" w:frame="1"/>
+        </w:rPr>
+        <w:fldChar w:fldCharType="end"/>
+      </w:r>
+      <w:r>
+        <w:rPr>
+          <w:bdr w:val="none" w:sz="0" w:space="0" w:color="auto" w:frame="1"/>
+        </w:rPr>
+        <w:fldChar w:fldCharType="end"/>
+      </w:r>
+      <w:r>
+        <w:rPr>
+          <w:bdr w:val="none" w:sz="0" w:space="0" w:color="auto" w:frame="1"/>
+        </w:rPr>
+        <w:t xml:space="preserve"> </w:t>
+      </w:r>
+      <w:r>
+        <w:rPr>
+          <w:bdr w:val="none" w:sz="0" w:space="0" w:color="auto" w:frame="1"/>
+        </w:rPr>
+        <w:fldChar w:fldCharType="begin"/>
+      </w:r>
+      <w:r>
+        <w:rPr>
+          <w:bdr w:val="none" w:sz="0" w:space="0" w:color="auto" w:frame="1"/>
+        </w:rPr>
+        <w:instrText xml:space="preserve"> INCLUDEPICTURE "https://lh4.googleusercontent.com/Q3hfY7rsJyIOPd6N4YtCqWGIkdmsSlhVqEtLh1h3f2DzLPeCDDs5wsMIO1jcDNoAgcOh8UQL_Ck7__4IZLbI0a8exm-ZXyGBJ7JT7X1F3A--s0gzkVWtbsRWM5rDI3Io5NqGzI19" \* MERGEFORMATINET </w:instrText>
+      </w:r>
+      <w:r>
+        <w:rPr>
+          <w:bdr w:val="none" w:sz="0" w:space="0" w:color="auto" w:frame="1"/>
+        </w:rPr>
+        <w:fldChar w:fldCharType="separate"/>
+      </w:r>
+      <w:r>
+        <w:rPr>
+          <w:noProof/>
+          <w:bdr w:val="none" w:sz="0" w:space="0" w:color="auto" w:frame="1"/>
+        </w:rPr>
+        <w:fldChar w:fldCharType="begin"/>
+      </w:r>
+      <w:r>
+        <w:rPr>
+          <w:noProof/>
+          <w:bdr w:val="none" w:sz="0" w:space="0" w:color="auto" w:frame="1"/>
+        </w:rPr>
+        <w:instrText xml:space="preserve"> INCLUDEPICTURE  "https://lh4.googleusercontent.com/Q3hfY7rsJyIOPd6N4YtCqWGIkdmsSlhVqEtLh1h3f2DzLPeCDDs5wsMIO1jcDNoAgcOh8UQL_Ck7__4IZLbI0a8exm-ZXyGBJ7JT7X1F3A--s0gzkVWtbsRWM5rDI3Io5NqGzI19" \* MERGEFORMATINET </w:instrText>
+      </w:r>
+      <w:r>
+        <w:rPr>
+          <w:noProof/>
+          <w:bdr w:val="none" w:sz="0" w:space="0" w:color="auto" w:frame="1"/>
+        </w:rPr>
+        <w:fldChar w:fldCharType="separate"/>
+      </w:r>
+      <w:r>
+        <w:rPr>
+          <w:noProof/>
+          <w:bdr w:val="none" w:sz="0" w:space="0" w:color="auto" w:frame="1"/>
+        </w:rPr>
+        <w:fldChar w:fldCharType="begin"/>
+      </w:r>
+      <w:r>
+        <w:rPr>
+          <w:noProof/>
+          <w:bdr w:val="none" w:sz="0" w:space="0" w:color="auto" w:frame="1"/>
+        </w:rPr>
+        <w:instrText xml:space="preserve"> INCLUDEPICTURE  "https://lh4.googleusercontent.com/Q3hfY7rsJyIOPd6N4YtCqWGIkdmsSlhVqEtLh1h3f2DzLPeCDDs5wsMIO1jcDNoAgcOh8UQL_Ck7__4IZLbI0a8exm-ZXyGBJ7JT7X1F3A--s0gzkVWtbsRWM5rDI3Io5NqGzI19" \* MERGEFORMATINET </w:instrText>
+      </w:r>
+      <w:r>
+        <w:rPr>
+          <w:noProof/>
+          <w:bdr w:val="none" w:sz="0" w:space="0" w:color="auto" w:frame="1"/>
+        </w:rPr>
+        <w:fldChar w:fldCharType="separate"/>
+      </w:r>
+      <w:r>
+        <w:rPr>
+          <w:noProof/>
+          <w:bdr w:val="none" w:sz="0" w:space="0" w:color="auto" w:frame="1"/>
+        </w:rPr>
+        <w:fldChar w:fldCharType="begin"/>
+      </w:r>
+      <w:r>
+        <w:rPr>
+          <w:noProof/>
+          <w:bdr w:val="none" w:sz="0" w:space="0" w:color="auto" w:frame="1"/>
+        </w:rPr>
+        <w:instrText xml:space="preserve"> INCLUDEPICTURE  "https://lh4.googleusercontent.com/Q3hfY7rsJyIOPd6N4YtCqWGIkdmsSlhVqEtLh1h3f2DzLPeCDDs5wsMIO1jcDNoAgcOh8UQL_Ck7__4IZLbI0a8exm-ZXyGBJ7JT7X1F3A--s0gzkVWtbsRWM5rDI3Io5NqGzI19" \* MERGEFORMATINET </w:instrText>
+      </w:r>
+      <w:r>
+        <w:rPr>
+          <w:noProof/>
+          <w:bdr w:val="none" w:sz="0" w:space="0" w:color="auto" w:frame="1"/>
+        </w:rPr>
+        <w:fldChar w:fldCharType="separate"/>
+      </w:r>
+      <w:r>
+        <w:rPr>
+          <w:noProof/>
+          <w:bdr w:val="none" w:sz="0" w:space="0" w:color="auto" w:frame="1"/>
+        </w:rPr>
+        <w:pict w14:anchorId="5235B728">
+          <v:shape id="_x0000_i1027" type="#_x0000_t75" alt="" style="width:137.35pt;height:112pt;mso-width-percent:0;mso-height-percent:0;mso-width-percent:0;mso-height-percent:0">
+            <v:imagedata r:id="rId31" r:href="rId32"/>
+          </v:shape>
+        </w:pict>
+      </w:r>
+      <w:r>
+        <w:rPr>
+          <w:noProof/>
+          <w:bdr w:val="none" w:sz="0" w:space="0" w:color="auto" w:frame="1"/>
+        </w:rPr>
+        <w:fldChar w:fldCharType="end"/>
       </w:r>
       <w:r>
         <w:rPr>
@@ -19526,38 +20151,25 @@
           <w:szCs w:val="20"/>
         </w:rPr>
       </w:pPr>
-      <w:bookmarkStart w:id="12" w:name="_Ref57813208"/>
+      <w:bookmarkStart w:id="13" w:name="_Ref57813208"/>
       <w:r>
         <w:t xml:space="preserve">Table </w:t>
       </w:r>
-      <w:r>
-        <w:fldChar w:fldCharType="begin"/>
-      </w:r>
-      <w:r>
-        <w:instrText xml:space="preserve"> SEQ Table \* ARABIC </w:instrText>
-      </w:r>
-      <w:r>
-        <w:fldChar w:fldCharType="separate"/>
-      </w:r>
-      <w:r>
-        <w:rPr>
-          <w:noProof/>
-        </w:rPr>
-        <w:t>7</w:t>
-      </w:r>
-      <w:r>
-        <w:rPr>
-          <w:noProof/>
-        </w:rPr>
-        <w:fldChar w:fldCharType="end"/>
-      </w:r>
+      <w:fldSimple w:instr=" SEQ Table \* ARABIC ">
+        <w:r>
+          <w:rPr>
+            <w:noProof/>
+          </w:rPr>
+          <w:t>7</w:t>
+        </w:r>
+      </w:fldSimple>
       <w:r>
         <w:t xml:space="preserve">: </w:t>
       </w:r>
       <w:r>
         <w:t>VIF</w:t>
       </w:r>
-      <w:bookmarkEnd w:id="12"/>
+      <w:bookmarkEnd w:id="13"/>
       <w:r>
         <w:t xml:space="preserve"> (red, white)</w:t>
       </w:r>
@@ -22137,32 +22749,19 @@
           <w:szCs w:val="20"/>
         </w:rPr>
       </w:pPr>
-      <w:bookmarkStart w:id="13" w:name="_Ref57813275"/>
+      <w:bookmarkStart w:id="14" w:name="_Ref57813275"/>
       <w:r>
         <w:t xml:space="preserve">Figure </w:t>
       </w:r>
-      <w:r>
-        <w:fldChar w:fldCharType="begin"/>
-      </w:r>
-      <w:r>
-        <w:instrText xml:space="preserve"> SEQ Figure \* ARABIC </w:instrText>
-      </w:r>
-      <w:r>
-        <w:fldChar w:fldCharType="separate"/>
-      </w:r>
-      <w:r>
-        <w:rPr>
-          <w:noProof/>
-        </w:rPr>
-        <w:t>5</w:t>
-      </w:r>
-      <w:r>
-        <w:rPr>
-          <w:noProof/>
-        </w:rPr>
-        <w:fldChar w:fldCharType="end"/>
-      </w:r>
-      <w:bookmarkEnd w:id="13"/>
+      <w:fldSimple w:instr=" SEQ Figure \* ARABIC ">
+        <w:r>
+          <w:rPr>
+            <w:noProof/>
+          </w:rPr>
+          <w:t>5</w:t>
+        </w:r>
+      </w:fldSimple>
+      <w:bookmarkEnd w:id="14"/>
       <w:r>
         <w:t xml:space="preserve">: </w:t>
       </w:r>
@@ -22185,7 +22784,6 @@
           <w:color w:val="000000"/>
           <w:bdr w:val="none" w:sz="0" w:space="0" w:color="auto" w:frame="1"/>
         </w:rPr>
-        <w:lastRenderedPageBreak/>
         <w:fldChar w:fldCharType="begin"/>
       </w:r>
       <w:r>
@@ -22240,7 +22838,7 @@
           <w:color w:val="000000"/>
           <w:bdr w:val="none" w:sz="0" w:space="0" w:color="auto" w:frame="1"/>
         </w:rPr>
-        <w:instrText xml:space="preserve"> </w:instrText>
+        <w:instrText xml:space="preserve"> INCLUDEPICTURE  "https://lh3.googleusercontent.com/C2rb8Xb8rUWvGpGo2b0z8OEJmQcOXiljUdHwfnSXty2RogUrOXLJEKnXhdKjOOxWDHWB5fjijBY5hxPbKMFPoMJ8C9OZOllL8Fqqo7AwLtPRbLzm0-K1uECNuU0Ss-77TSM8En8f" \* MERGEFORMATINET </w:instrText>
       </w:r>
       <w:r>
         <w:rPr>
@@ -22248,7 +22846,7 @@
           <w:color w:val="000000"/>
           <w:bdr w:val="none" w:sz="0" w:space="0" w:color="auto" w:frame="1"/>
         </w:rPr>
-        <w:instrText>INCLUDEPICTURE  "https://lh3.googleusercontent.com/C2rb8Xb8rUWvGpGo2b0z8OEJmQcOXiljUdHwfnSXty2RogUrOXLJEKnXhdKjOOxWDHWB5fjijBY5hxPbKMFPoMJ8C9OZOllL8Fqqo7AwLtPRbLzm0-K1uECNuU0Ss-77TSM8En8f" \* MERGEFORMATINET</w:instrText>
+        <w:fldChar w:fldCharType="separate"/>
       </w:r>
       <w:r>
         <w:rPr>
@@ -22256,7 +22854,7 @@
           <w:color w:val="000000"/>
           <w:bdr w:val="none" w:sz="0" w:space="0" w:color="auto" w:frame="1"/>
         </w:rPr>
-        <w:instrText xml:space="preserve"> </w:instrText>
+        <w:fldChar w:fldCharType="begin"/>
       </w:r>
       <w:r>
         <w:rPr>
@@ -22264,7 +22862,7 @@
           <w:color w:val="000000"/>
           <w:bdr w:val="none" w:sz="0" w:space="0" w:color="auto" w:frame="1"/>
         </w:rPr>
-        <w:fldChar w:fldCharType="separate"/>
+        <w:instrText xml:space="preserve"> INCLUDEPICTURE  "https://lh3.googleusercontent.com/C2rb8Xb8rUWvGpGo2b0z8OEJmQcOXiljUdHwfnSXty2RogUrOXLJEKnXhdKjOOxWDHWB5fjijBY5hxPbKMFPoMJ8C9OZOllL8Fqqo7AwLtPRbLzm0-K1uECNuU0Ss-77TSM8En8f" \* MERGEFORMATINET </w:instrText>
       </w:r>
       <w:r>
         <w:rPr>
@@ -22272,11 +22870,27 @@
           <w:color w:val="000000"/>
           <w:bdr w:val="none" w:sz="0" w:space="0" w:color="auto" w:frame="1"/>
         </w:rPr>
-        <w:pict w14:anchorId="5916DFC1">
-          <v:shape id="_x0000_i1026" type="#_x0000_t75" alt="" style="width:338.75pt;height:280.35pt;mso-width-percent:0;mso-height-percent:0;mso-width-percent:0;mso-height-percent:0">
-            <v:imagedata r:id="rId31" r:href="rId32"/>
+        <w:fldChar w:fldCharType="separate"/>
+      </w:r>
+      <w:r>
+        <w:rPr>
+          <w:noProof/>
+          <w:color w:val="000000"/>
+          <w:bdr w:val="none" w:sz="0" w:space="0" w:color="auto" w:frame="1"/>
+        </w:rPr>
+        <w:pict w14:anchorId="72321338">
+          <v:shape id="_x0000_i1026" type="#_x0000_t75" alt="" style="width:338.65pt;height:280pt;mso-width-percent:0;mso-height-percent:0;mso-width-percent:0;mso-height-percent:0">
+            <v:imagedata r:id="rId33" r:href="rId34"/>
           </v:shape>
         </w:pict>
+      </w:r>
+      <w:r>
+        <w:rPr>
+          <w:noProof/>
+          <w:color w:val="000000"/>
+          <w:bdr w:val="none" w:sz="0" w:space="0" w:color="auto" w:frame="1"/>
+        </w:rPr>
+        <w:fldChar w:fldCharType="end"/>
       </w:r>
       <w:r>
         <w:rPr>
@@ -22318,6 +22932,7 @@
           <w:szCs w:val="32"/>
           <w:bdr w:val="none" w:sz="0" w:space="0" w:color="auto" w:frame="1"/>
         </w:rPr>
+        <w:lastRenderedPageBreak/>
         <w:fldChar w:fldCharType="begin"/>
       </w:r>
       <w:r>
@@ -22400,7 +23015,7 @@
           <w:szCs w:val="32"/>
           <w:bdr w:val="none" w:sz="0" w:space="0" w:color="auto" w:frame="1"/>
         </w:rPr>
-        <w:instrText xml:space="preserve"> </w:instrText>
+        <w:instrText xml:space="preserve"> INCLUDEPICTURE  "https://lh5.googleusercontent.com/xJZqDW31QRr668mFPPeKjbYhAcyL7_ONbsduv0kSdVQpn8nCj6iYaaaM-dr680fwGH2SM2vX7h-oxn0g_VGtL12kqBb3P-ftygHeOvMUiduv3s8nyY3vi5RdjdDiQ0yDTJipX9Et" \* MERGEFORMATINET </w:instrText>
       </w:r>
       <w:r>
         <w:rPr>
@@ -22412,7 +23027,7 @@
           <w:szCs w:val="32"/>
           <w:bdr w:val="none" w:sz="0" w:space="0" w:color="auto" w:frame="1"/>
         </w:rPr>
-        <w:instrText>INCLUDEPICTURE  "https://lh5.googleusercontent.com/xJZqDW31QRr668mFPPeKjbYhAcyL7_ONbsduv0kSdVQpn8nCj6iYaaaM-dr680fwGH2SM2vX7h-oxn0g</w:instrText>
+        <w:fldChar w:fldCharType="separate"/>
       </w:r>
       <w:r>
         <w:rPr>
@@ -22424,7 +23039,7 @@
           <w:szCs w:val="32"/>
           <w:bdr w:val="none" w:sz="0" w:space="0" w:color="auto" w:frame="1"/>
         </w:rPr>
-        <w:instrText>_VGtL12kqBb3P-ftygHeOvMUiduv3s8nyY3vi5RdjdDiQ0yDTJipX9Et" \* MERGEFORMATINET</w:instrText>
+        <w:fldChar w:fldCharType="begin"/>
       </w:r>
       <w:r>
         <w:rPr>
@@ -22436,7 +23051,7 @@
           <w:szCs w:val="32"/>
           <w:bdr w:val="none" w:sz="0" w:space="0" w:color="auto" w:frame="1"/>
         </w:rPr>
-        <w:instrText xml:space="preserve"> </w:instrText>
+        <w:instrText xml:space="preserve"> INCLUDEPICTURE  "https://lh5.googleusercontent.com/xJZqDW31QRr668mFPPeKjbYhAcyL7_ONbsduv0kSdVQpn8nCj6iYaaaM-dr680fwGH2SM2vX7h-oxn0g_VGtL12kqBb3P-ftygHeOvMUiduv3s8nyY3vi5RdjdDiQ0yDTJipX9Et" \* MERGEFORMATINET </w:instrText>
       </w:r>
       <w:r>
         <w:rPr>
@@ -22460,9 +23075,9 @@
           <w:szCs w:val="32"/>
           <w:bdr w:val="none" w:sz="0" w:space="0" w:color="auto" w:frame="1"/>
         </w:rPr>
-        <w:pict w14:anchorId="2768D210">
-          <v:shape id="_x0000_i1025" type="#_x0000_t75" alt="" style="width:333.45pt;height:276.2pt;mso-width-percent:0;mso-height-percent:0;mso-width-percent:0;mso-height-percent:0">
-            <v:imagedata r:id="rId33" r:href="rId34"/>
+        <w:pict w14:anchorId="4F1CD154">
+          <v:shape id="_x0000_i1025" type="#_x0000_t75" alt="" style="width:333.35pt;height:276pt;mso-width-percent:0;mso-height-percent:0;mso-width-percent:0;mso-height-percent:0">
+            <v:imagedata r:id="rId35" r:href="rId36"/>
           </v:shape>
         </w:pict>
       </w:r>
@@ -22494,6 +23109,18 @@
         <w:rPr>
           <w:b/>
           <w:bCs/>
+          <w:noProof/>
+          <w:color w:val="000000"/>
+          <w:sz w:val="32"/>
+          <w:szCs w:val="32"/>
+          <w:bdr w:val="none" w:sz="0" w:space="0" w:color="auto" w:frame="1"/>
+        </w:rPr>
+        <w:fldChar w:fldCharType="end"/>
+      </w:r>
+      <w:r>
+        <w:rPr>
+          <w:b/>
+          <w:bCs/>
           <w:color w:val="000000"/>
           <w:sz w:val="32"/>
           <w:szCs w:val="32"/>
@@ -22521,32 +23148,19 @@
       <w:pPr>
         <w:pStyle w:val="Caption"/>
       </w:pPr>
-      <w:bookmarkStart w:id="14" w:name="_Ref57813305"/>
+      <w:bookmarkStart w:id="15" w:name="_Ref57813305"/>
       <w:r>
         <w:t xml:space="preserve">Table </w:t>
       </w:r>
-      <w:r>
-        <w:fldChar w:fldCharType="begin"/>
-      </w:r>
-      <w:r>
-        <w:instrText xml:space="preserve"> SEQ Table \* ARABIC </w:instrText>
-      </w:r>
-      <w:r>
-        <w:fldChar w:fldCharType="separate"/>
-      </w:r>
-      <w:r>
-        <w:rPr>
-          <w:noProof/>
-        </w:rPr>
-        <w:t>8</w:t>
-      </w:r>
-      <w:r>
-        <w:rPr>
-          <w:noProof/>
-        </w:rPr>
-        <w:fldChar w:fldCharType="end"/>
-      </w:r>
-      <w:bookmarkEnd w:id="14"/>
+      <w:fldSimple w:instr=" SEQ Table \* ARABIC ">
+        <w:r>
+          <w:rPr>
+            <w:noProof/>
+          </w:rPr>
+          <w:t>8</w:t>
+        </w:r>
+      </w:fldSimple>
+      <w:bookmarkEnd w:id="15"/>
       <w:r>
         <w:t xml:space="preserve">: </w:t>
       </w:r>
@@ -24627,32 +25241,19 @@
           <w:szCs w:val="20"/>
         </w:rPr>
       </w:pPr>
-      <w:bookmarkStart w:id="15" w:name="_Ref57962813"/>
+      <w:bookmarkStart w:id="16" w:name="_Ref57962813"/>
       <w:r>
         <w:t xml:space="preserve">Figure </w:t>
       </w:r>
-      <w:r>
-        <w:fldChar w:fldCharType="begin"/>
-      </w:r>
-      <w:r>
-        <w:instrText xml:space="preserve"> SEQ Figure \* ARABIC </w:instrText>
-      </w:r>
-      <w:r>
-        <w:fldChar w:fldCharType="separate"/>
-      </w:r>
-      <w:r>
-        <w:rPr>
-          <w:noProof/>
-        </w:rPr>
-        <w:t>6</w:t>
-      </w:r>
-      <w:r>
-        <w:rPr>
-          <w:noProof/>
-        </w:rPr>
-        <w:fldChar w:fldCharType="end"/>
-      </w:r>
-      <w:bookmarkEnd w:id="15"/>
+      <w:fldSimple w:instr=" SEQ Figure \* ARABIC ">
+        <w:r>
+          <w:rPr>
+            <w:noProof/>
+          </w:rPr>
+          <w:t>6</w:t>
+        </w:r>
+      </w:fldSimple>
+      <w:bookmarkEnd w:id="16"/>
       <w:r>
         <w:t>: Tuned model ROC curves</w:t>
       </w:r>
@@ -24665,6 +25266,7 @@
         <w:rPr>
           <w:noProof/>
         </w:rPr>
+        <w:lastRenderedPageBreak/>
         <w:drawing>
           <wp:inline distT="0" distB="0" distL="0" distR="0" wp14:anchorId="0F5B9956" wp14:editId="0AC64F65">
             <wp:extent cx="3636861" cy="3015178"/>
@@ -24683,7 +25285,7 @@
                     </pic:cNvPicPr>
                   </pic:nvPicPr>
                   <pic:blipFill>
-                    <a:blip r:embed="rId35">
+                    <a:blip r:embed="rId37">
                       <a:extLst>
                         <a:ext uri="{28A0092B-C50C-407E-A947-70E740481C1C}">
                           <a14:useLocalDpi xmlns:a14="http://schemas.microsoft.com/office/drawing/2010/main" val="0"/>
@@ -24746,7 +25348,7 @@
                     </pic:cNvPicPr>
                   </pic:nvPicPr>
                   <pic:blipFill>
-                    <a:blip r:embed="rId36">
+                    <a:blip r:embed="rId38">
                       <a:extLst>
                         <a:ext uri="{28A0092B-C50C-407E-A947-70E740481C1C}">
                           <a14:useLocalDpi xmlns:a14="http://schemas.microsoft.com/office/drawing/2010/main" val="0"/>
@@ -24785,32 +25387,19 @@
       <w:pPr>
         <w:pStyle w:val="Caption"/>
       </w:pPr>
-      <w:bookmarkStart w:id="16" w:name="_Ref57962256"/>
+      <w:bookmarkStart w:id="17" w:name="_Ref57962256"/>
       <w:r>
         <w:t xml:space="preserve">Figure </w:t>
       </w:r>
-      <w:r>
-        <w:fldChar w:fldCharType="begin"/>
-      </w:r>
-      <w:r>
-        <w:instrText xml:space="preserve"> SEQ Figure \* ARABIC </w:instrText>
-      </w:r>
-      <w:r>
-        <w:fldChar w:fldCharType="separate"/>
-      </w:r>
-      <w:r>
-        <w:rPr>
-          <w:noProof/>
-        </w:rPr>
-        <w:t>7</w:t>
-      </w:r>
-      <w:r>
-        <w:rPr>
-          <w:noProof/>
-        </w:rPr>
-        <w:fldChar w:fldCharType="end"/>
-      </w:r>
-      <w:bookmarkEnd w:id="16"/>
+      <w:fldSimple w:instr=" SEQ Figure \* ARABIC ">
+        <w:r>
+          <w:rPr>
+            <w:noProof/>
+          </w:rPr>
+          <w:t>7</w:t>
+        </w:r>
+      </w:fldSimple>
+      <w:bookmarkEnd w:id="17"/>
       <w:r>
         <w:t>: LIME models</w:t>
       </w:r>
@@ -24842,7 +25431,7 @@
                     </pic:cNvPicPr>
                   </pic:nvPicPr>
                   <pic:blipFill>
-                    <a:blip r:embed="rId37">
+                    <a:blip r:embed="rId39">
                       <a:extLst>
                         <a:ext uri="{28A0092B-C50C-407E-A947-70E740481C1C}">
                           <a14:useLocalDpi xmlns:a14="http://schemas.microsoft.com/office/drawing/2010/main" val="0"/>
@@ -24905,7 +25494,7 @@
                     </pic:cNvPicPr>
                   </pic:nvPicPr>
                   <pic:blipFill>
-                    <a:blip r:embed="rId38">
+                    <a:blip r:embed="rId40">
                       <a:extLst>
                         <a:ext uri="{28A0092B-C50C-407E-A947-70E740481C1C}">
                           <a14:useLocalDpi xmlns:a14="http://schemas.microsoft.com/office/drawing/2010/main" val="0"/>
@@ -24946,32 +25535,19 @@
       <w:pPr>
         <w:pStyle w:val="Caption"/>
       </w:pPr>
-      <w:bookmarkStart w:id="17" w:name="_Ref57965958"/>
+      <w:bookmarkStart w:id="18" w:name="_Ref57965958"/>
       <w:r>
         <w:t xml:space="preserve">Figure </w:t>
       </w:r>
-      <w:r>
-        <w:fldChar w:fldCharType="begin"/>
-      </w:r>
-      <w:r>
-        <w:instrText xml:space="preserve"> SEQ Figure \* ARABIC </w:instrText>
-      </w:r>
-      <w:r>
-        <w:fldChar w:fldCharType="separate"/>
-      </w:r>
-      <w:r>
-        <w:rPr>
-          <w:noProof/>
-        </w:rPr>
-        <w:t>8</w:t>
-      </w:r>
-      <w:r>
-        <w:rPr>
-          <w:noProof/>
-        </w:rPr>
-        <w:fldChar w:fldCharType="end"/>
-      </w:r>
-      <w:bookmarkEnd w:id="17"/>
+      <w:fldSimple w:instr=" SEQ Figure \* ARABIC ">
+        <w:r>
+          <w:rPr>
+            <w:noProof/>
+          </w:rPr>
+          <w:t>8</w:t>
+        </w:r>
+      </w:fldSimple>
+      <w:bookmarkEnd w:id="18"/>
       <w:r>
         <w:t>: Lift curves (red, white)</w:t>
       </w:r>
@@ -25000,7 +25576,7 @@
                     </pic:cNvPicPr>
                   </pic:nvPicPr>
                   <pic:blipFill>
-                    <a:blip r:embed="rId39">
+                    <a:blip r:embed="rId41">
                       <a:extLst>
                         <a:ext uri="{28A0092B-C50C-407E-A947-70E740481C1C}">
                           <a14:useLocalDpi xmlns:a14="http://schemas.microsoft.com/office/drawing/2010/main" val="0"/>
@@ -25063,7 +25639,7 @@
                     </pic:cNvPicPr>
                   </pic:nvPicPr>
                   <pic:blipFill>
-                    <a:blip r:embed="rId40">
+                    <a:blip r:embed="rId42">
                       <a:extLst>
                         <a:ext uri="{28A0092B-C50C-407E-A947-70E740481C1C}">
                           <a14:useLocalDpi xmlns:a14="http://schemas.microsoft.com/office/drawing/2010/main" val="0"/>
@@ -25124,6 +25700,123 @@
     </w:p>
   </w:endnote>
 </w:endnotes>
+</file>
+
+<file path=word/footer1.xml><?xml version="1.0" encoding="utf-8"?>
+<w:ftr xmlns:wpc="http://schemas.microsoft.com/office/word/2010/wordprocessingCanvas" xmlns:cx="http://schemas.microsoft.com/office/drawing/2014/chartex" xmlns:cx1="http://schemas.microsoft.com/office/drawing/2015/9/8/chartex" xmlns:cx2="http://schemas.microsoft.com/office/drawing/2015/10/21/chartex" xmlns:cx3="http://schemas.microsoft.com/office/drawing/2016/5/9/chartex" xmlns:cx4="http://schemas.microsoft.com/office/drawing/2016/5/10/chartex" xmlns:cx5="http://schemas.microsoft.com/office/drawing/2016/5/11/chartex" xmlns:cx6="http://schemas.microsoft.com/office/drawing/2016/5/12/chartex" xmlns:cx7="http://schemas.microsoft.com/office/drawing/2016/5/13/chartex" xmlns:cx8="http://schemas.microsoft.com/office/drawing/2016/5/14/chartex" xmlns:mc="http://schemas.openxmlformats.org/markup-compatibility/2006" xmlns:aink="http://schemas.microsoft.com/office/drawing/2016/ink" xmlns:am3d="http://schemas.microsoft.com/office/drawing/2017/model3d" xmlns:o="urn:schemas-microsoft-com:office:office" xmlns:r="http://schemas.openxmlformats.org/officeDocument/2006/relationships" xmlns:m="http://schemas.openxmlformats.org/officeDocument/2006/math" xmlns:v="urn:schemas-microsoft-com:vml" xmlns:wp14="http://schemas.microsoft.com/office/word/2010/wordprocessingDrawing" xmlns:wp="http://schemas.openxmlformats.org/drawingml/2006/wordprocessingDrawing" xmlns:w10="urn:schemas-microsoft-com:office:word" xmlns:w="http://schemas.openxmlformats.org/wordprocessingml/2006/main" xmlns:w14="http://schemas.microsoft.com/office/word/2010/wordml" xmlns:w15="http://schemas.microsoft.com/office/word/2012/wordml" xmlns:w16cex="http://schemas.microsoft.com/office/word/2018/wordml/cex" xmlns:w16cid="http://schemas.microsoft.com/office/word/2016/wordml/cid" xmlns:w16="http://schemas.microsoft.com/office/word/2018/wordml" xmlns:w16se="http://schemas.microsoft.com/office/word/2015/wordml/symex" xmlns:wpg="http://schemas.microsoft.com/office/word/2010/wordprocessingGroup" xmlns:wpi="http://schemas.microsoft.com/office/word/2010/wordprocessingInk" xmlns:wne="http://schemas.microsoft.com/office/word/2006/wordml" xmlns:wps="http://schemas.microsoft.com/office/word/2010/wordprocessingShape" mc:Ignorable="w14 w15 w16se w16cid w16 w16cex wp14">
+  <w:sdt>
+    <w:sdtPr>
+      <w:rPr>
+        <w:rStyle w:val="PageNumber"/>
+      </w:rPr>
+      <w:id w:val="-1631307766"/>
+      <w:docPartObj>
+        <w:docPartGallery w:val="Page Numbers (Bottom of Page)"/>
+        <w:docPartUnique/>
+      </w:docPartObj>
+    </w:sdtPr>
+    <w:sdtContent>
+      <w:p>
+        <w:pPr>
+          <w:pStyle w:val="Footer"/>
+          <w:framePr w:wrap="none" w:vAnchor="text" w:hAnchor="margin" w:xAlign="right" w:y="1"/>
+          <w:rPr>
+            <w:rStyle w:val="PageNumber"/>
+          </w:rPr>
+        </w:pPr>
+        <w:r>
+          <w:rPr>
+            <w:rStyle w:val="PageNumber"/>
+          </w:rPr>
+          <w:fldChar w:fldCharType="begin"/>
+        </w:r>
+        <w:r>
+          <w:rPr>
+            <w:rStyle w:val="PageNumber"/>
+          </w:rPr>
+          <w:instrText xml:space="preserve"> PAGE </w:instrText>
+        </w:r>
+        <w:r>
+          <w:rPr>
+            <w:rStyle w:val="PageNumber"/>
+          </w:rPr>
+          <w:fldChar w:fldCharType="end"/>
+        </w:r>
+      </w:p>
+    </w:sdtContent>
+  </w:sdt>
+  <w:p>
+    <w:pPr>
+      <w:pStyle w:val="Footer"/>
+      <w:ind w:right="360"/>
+    </w:pPr>
+  </w:p>
+</w:ftr>
+</file>
+
+<file path=word/footer2.xml><?xml version="1.0" encoding="utf-8"?>
+<w:ftr xmlns:wpc="http://schemas.microsoft.com/office/word/2010/wordprocessingCanvas" xmlns:cx="http://schemas.microsoft.com/office/drawing/2014/chartex" xmlns:cx1="http://schemas.microsoft.com/office/drawing/2015/9/8/chartex" xmlns:cx2="http://schemas.microsoft.com/office/drawing/2015/10/21/chartex" xmlns:cx3="http://schemas.microsoft.com/office/drawing/2016/5/9/chartex" xmlns:cx4="http://schemas.microsoft.com/office/drawing/2016/5/10/chartex" xmlns:cx5="http://schemas.microsoft.com/office/drawing/2016/5/11/chartex" xmlns:cx6="http://schemas.microsoft.com/office/drawing/2016/5/12/chartex" xmlns:cx7="http://schemas.microsoft.com/office/drawing/2016/5/13/chartex" xmlns:cx8="http://schemas.microsoft.com/office/drawing/2016/5/14/chartex" xmlns:mc="http://schemas.openxmlformats.org/markup-compatibility/2006" xmlns:aink="http://schemas.microsoft.com/office/drawing/2016/ink" xmlns:am3d="http://schemas.microsoft.com/office/drawing/2017/model3d" xmlns:o="urn:schemas-microsoft-com:office:office" xmlns:r="http://schemas.openxmlformats.org/officeDocument/2006/relationships" xmlns:m="http://schemas.openxmlformats.org/officeDocument/2006/math" xmlns:v="urn:schemas-microsoft-com:vml" xmlns:wp14="http://schemas.microsoft.com/office/word/2010/wordprocessingDrawing" xmlns:wp="http://schemas.openxmlformats.org/drawingml/2006/wordprocessingDrawing" xmlns:w10="urn:schemas-microsoft-com:office:word" xmlns:w="http://schemas.openxmlformats.org/wordprocessingml/2006/main" xmlns:w14="http://schemas.microsoft.com/office/word/2010/wordml" xmlns:w15="http://schemas.microsoft.com/office/word/2012/wordml" xmlns:w16cex="http://schemas.microsoft.com/office/word/2018/wordml/cex" xmlns:w16cid="http://schemas.microsoft.com/office/word/2016/wordml/cid" xmlns:w16="http://schemas.microsoft.com/office/word/2018/wordml" xmlns:w16se="http://schemas.microsoft.com/office/word/2015/wordml/symex" xmlns:wpg="http://schemas.microsoft.com/office/word/2010/wordprocessingGroup" xmlns:wpi="http://schemas.microsoft.com/office/word/2010/wordprocessingInk" xmlns:wne="http://schemas.microsoft.com/office/word/2006/wordml" xmlns:wps="http://schemas.microsoft.com/office/word/2010/wordprocessingShape" mc:Ignorable="w14 w15 w16se w16cid w16 w16cex wp14">
+  <w:sdt>
+    <w:sdtPr>
+      <w:rPr>
+        <w:rStyle w:val="PageNumber"/>
+      </w:rPr>
+      <w:id w:val="-1318638954"/>
+      <w:docPartObj>
+        <w:docPartGallery w:val="Page Numbers (Bottom of Page)"/>
+        <w:docPartUnique/>
+      </w:docPartObj>
+    </w:sdtPr>
+    <w:sdtContent>
+      <w:p>
+        <w:pPr>
+          <w:pStyle w:val="Footer"/>
+          <w:framePr w:wrap="none" w:vAnchor="text" w:hAnchor="margin" w:xAlign="right" w:y="1"/>
+          <w:rPr>
+            <w:rStyle w:val="PageNumber"/>
+          </w:rPr>
+        </w:pPr>
+        <w:r>
+          <w:rPr>
+            <w:rStyle w:val="PageNumber"/>
+          </w:rPr>
+          <w:fldChar w:fldCharType="begin"/>
+        </w:r>
+        <w:r>
+          <w:rPr>
+            <w:rStyle w:val="PageNumber"/>
+          </w:rPr>
+          <w:instrText xml:space="preserve"> PAGE </w:instrText>
+        </w:r>
+        <w:r>
+          <w:rPr>
+            <w:rStyle w:val="PageNumber"/>
+          </w:rPr>
+          <w:fldChar w:fldCharType="separate"/>
+        </w:r>
+        <w:r>
+          <w:rPr>
+            <w:rStyle w:val="PageNumber"/>
+            <w:noProof/>
+          </w:rPr>
+          <w:t>5</w:t>
+        </w:r>
+        <w:r>
+          <w:rPr>
+            <w:rStyle w:val="PageNumber"/>
+          </w:rPr>
+          <w:fldChar w:fldCharType="end"/>
+        </w:r>
+      </w:p>
+    </w:sdtContent>
+  </w:sdt>
+  <w:p>
+    <w:pPr>
+      <w:pStyle w:val="Footer"/>
+      <w:ind w:right="360"/>
+    </w:pPr>
+  </w:p>
+</w:ftr>
 </file>
 
 <file path=word/footnotes.xml><?xml version="1.0" encoding="utf-8"?>
@@ -27381,6 +28074,74 @@
       <w:shd w:val="clear" w:color="auto" w:fill="E1DFDD"/>
     </w:rPr>
   </w:style>
+  <w:style w:type="paragraph" w:styleId="Header">
+    <w:name w:val="header"/>
+    <w:basedOn w:val="Normal"/>
+    <w:link w:val="HeaderChar"/>
+    <w:uiPriority w:val="99"/>
+    <w:unhideWhenUsed/>
+    <w:rsid w:val="003D177D"/>
+    <w:pPr>
+      <w:tabs>
+        <w:tab w:val="center" w:pos="4680"/>
+        <w:tab w:val="right" w:pos="9360"/>
+      </w:tabs>
+    </w:pPr>
+  </w:style>
+  <w:style w:type="character" w:customStyle="1" w:styleId="HeaderChar">
+    <w:name w:val="Header Char"/>
+    <w:basedOn w:val="DefaultParagraphFont"/>
+    <w:link w:val="Header"/>
+    <w:uiPriority w:val="99"/>
+    <w:rsid w:val="003D177D"/>
+    <w:rPr>
+      <w:rFonts w:ascii="Times New Roman" w:eastAsia="Times New Roman" w:hAnsi="Times New Roman" w:cs="Times New Roman"/>
+    </w:rPr>
+  </w:style>
+  <w:style w:type="character" w:styleId="PageNumber">
+    <w:name w:val="page number"/>
+    <w:basedOn w:val="DefaultParagraphFont"/>
+    <w:uiPriority w:val="99"/>
+    <w:semiHidden/>
+    <w:unhideWhenUsed/>
+    <w:rsid w:val="003D177D"/>
+  </w:style>
+  <w:style w:type="paragraph" w:styleId="Footer">
+    <w:name w:val="footer"/>
+    <w:basedOn w:val="Normal"/>
+    <w:link w:val="FooterChar"/>
+    <w:uiPriority w:val="99"/>
+    <w:unhideWhenUsed/>
+    <w:rsid w:val="003D177D"/>
+    <w:pPr>
+      <w:tabs>
+        <w:tab w:val="center" w:pos="4680"/>
+        <w:tab w:val="right" w:pos="9360"/>
+      </w:tabs>
+    </w:pPr>
+  </w:style>
+  <w:style w:type="character" w:customStyle="1" w:styleId="FooterChar">
+    <w:name w:val="Footer Char"/>
+    <w:basedOn w:val="DefaultParagraphFont"/>
+    <w:link w:val="Footer"/>
+    <w:uiPriority w:val="99"/>
+    <w:rsid w:val="003D177D"/>
+    <w:rPr>
+      <w:rFonts w:ascii="Times New Roman" w:eastAsia="Times New Roman" w:hAnsi="Times New Roman" w:cs="Times New Roman"/>
+    </w:rPr>
+  </w:style>
+  <w:style w:type="character" w:styleId="FollowedHyperlink">
+    <w:name w:val="FollowedHyperlink"/>
+    <w:basedOn w:val="DefaultParagraphFont"/>
+    <w:uiPriority w:val="99"/>
+    <w:semiHidden/>
+    <w:unhideWhenUsed/>
+    <w:rsid w:val="00D50AB1"/>
+    <w:rPr>
+      <w:color w:val="954F72" w:themeColor="followedHyperlink"/>
+      <w:u w:val="single"/>
+    </w:rPr>
+  </w:style>
 </w:styles>
 </file>
 

</xml_diff>